<commit_message>
1) FamixPersistencyServiceImpl adjusted to disable persistency of analysis data ((saveModel() and loadModel()) in the workspace xml file. 2) Extended debug info. 3) Adjusted system doc of Analyse "analyseApplication()" a little.
</commit_message>
<xml_diff>
--- a/doc/system/analyse/Current HUSACCT Analyse Documentation/HUSACCT Analyse System Documentation.docx
+++ b/doc/system/analyse/Current HUSACCT Analyse Documentation/HUSACCT Analyse System Documentation.docx
@@ -4201,7 +4201,7 @@
                     <a:blip r:embed="rId9">
                       <a:extLst>
                         <a:ext uri="{28A0092B-C50C-407E-A947-70E740481C1C}">
-                          <a14:useLocalDpi xmlns:a14="http://schemas.microsoft.com/office/drawing/2010/main" xmlns:wps="http://schemas.microsoft.com/office/word/2010/wordprocessingShape" xmlns:wpi="http://schemas.microsoft.com/office/word/2010/wordprocessingInk" xmlns:wpg="http://schemas.microsoft.com/office/word/2010/wordprocessingGroup" xmlns:w14="http://schemas.microsoft.com/office/word/2010/wordml" xmlns:w="http://schemas.openxmlformats.org/wordprocessingml/2006/main" xmlns:w10="urn:schemas-microsoft-com:office:word" xmlns:wp14="http://schemas.microsoft.com/office/word/2010/wordprocessingDrawing" xmlns:v="urn:schemas-microsoft-com:vml" xmlns:o="urn:schemas-microsoft-com:office:office" xmlns:mv="urn:schemas-microsoft-com:mac:vml" xmlns:mc="http://schemas.openxmlformats.org/markup-compatibility/2006" xmlns:mo="http://schemas.microsoft.com/office/mac/office/2008/main" xmlns:wpc="http://schemas.microsoft.com/office/word/2010/wordprocessingCanvas" xmlns="" val="0"/>
+                          <a14:useLocalDpi xmlns="" xmlns:wpc="http://schemas.microsoft.com/office/word/2010/wordprocessingCanvas" xmlns:mo="http://schemas.microsoft.com/office/mac/office/2008/main" xmlns:mc="http://schemas.openxmlformats.org/markup-compatibility/2006" xmlns:mv="urn:schemas-microsoft-com:mac:vml" xmlns:o="urn:schemas-microsoft-com:office:office" xmlns:v="urn:schemas-microsoft-com:vml" xmlns:wp14="http://schemas.microsoft.com/office/word/2010/wordprocessingDrawing" xmlns:w10="urn:schemas-microsoft-com:office:word" xmlns:w="http://schemas.openxmlformats.org/wordprocessingml/2006/main" xmlns:w14="http://schemas.microsoft.com/office/word/2010/wordml" xmlns:wpg="http://schemas.microsoft.com/office/word/2010/wordprocessingGroup" xmlns:wpi="http://schemas.microsoft.com/office/word/2010/wordprocessingInk" xmlns:wps="http://schemas.microsoft.com/office/word/2010/wordprocessingShape" xmlns:a14="http://schemas.microsoft.com/office/drawing/2010/main" val="0"/>
                         </a:ext>
                       </a:extLst>
                     </a:blip>
@@ -7335,7 +7335,7 @@
                     <a:blip r:embed="rId12">
                       <a:extLst>
                         <a:ext uri="{28A0092B-C50C-407E-A947-70E740481C1C}">
-                          <a14:useLocalDpi xmlns:a14="http://schemas.microsoft.com/office/drawing/2010/main" xmlns:wps="http://schemas.microsoft.com/office/word/2010/wordprocessingShape" xmlns:wpi="http://schemas.microsoft.com/office/word/2010/wordprocessingInk" xmlns:wpg="http://schemas.microsoft.com/office/word/2010/wordprocessingGroup" xmlns:w14="http://schemas.microsoft.com/office/word/2010/wordml" xmlns:w="http://schemas.openxmlformats.org/wordprocessingml/2006/main" xmlns:w10="urn:schemas-microsoft-com:office:word" xmlns:wp14="http://schemas.microsoft.com/office/word/2010/wordprocessingDrawing" xmlns:v="urn:schemas-microsoft-com:vml" xmlns:o="urn:schemas-microsoft-com:office:office" xmlns:mv="urn:schemas-microsoft-com:mac:vml" xmlns:mc="http://schemas.openxmlformats.org/markup-compatibility/2006" xmlns:mo="http://schemas.microsoft.com/office/mac/office/2008/main" xmlns:wpc="http://schemas.microsoft.com/office/word/2010/wordprocessingCanvas" xmlns="" val="0"/>
+                          <a14:useLocalDpi xmlns="" xmlns:wpc="http://schemas.microsoft.com/office/word/2010/wordprocessingCanvas" xmlns:mo="http://schemas.microsoft.com/office/mac/office/2008/main" xmlns:mc="http://schemas.openxmlformats.org/markup-compatibility/2006" xmlns:mv="urn:schemas-microsoft-com:mac:vml" xmlns:o="urn:schemas-microsoft-com:office:office" xmlns:v="urn:schemas-microsoft-com:vml" xmlns:wp14="http://schemas.microsoft.com/office/word/2010/wordprocessingDrawing" xmlns:w10="urn:schemas-microsoft-com:office:word" xmlns:w="http://schemas.openxmlformats.org/wordprocessingml/2006/main" xmlns:w14="http://schemas.microsoft.com/office/word/2010/wordml" xmlns:wpg="http://schemas.microsoft.com/office/word/2010/wordprocessingGroup" xmlns:wpi="http://schemas.microsoft.com/office/word/2010/wordprocessingInk" xmlns:wps="http://schemas.microsoft.com/office/word/2010/wordprocessingShape" xmlns:a14="http://schemas.microsoft.com/office/drawing/2010/main" val="0"/>
                         </a:ext>
                       </a:extLst>
                     </a:blip>
@@ -7542,7 +7542,7 @@
                     <a:blip r:embed="rId13">
                       <a:extLst>
                         <a:ext uri="{28A0092B-C50C-407E-A947-70E740481C1C}">
-                          <a14:useLocalDpi xmlns:a14="http://schemas.microsoft.com/office/drawing/2010/main" xmlns:wps="http://schemas.microsoft.com/office/word/2010/wordprocessingShape" xmlns:wpi="http://schemas.microsoft.com/office/word/2010/wordprocessingInk" xmlns:wpg="http://schemas.microsoft.com/office/word/2010/wordprocessingGroup" xmlns:w14="http://schemas.microsoft.com/office/word/2010/wordml" xmlns:w="http://schemas.openxmlformats.org/wordprocessingml/2006/main" xmlns:w10="urn:schemas-microsoft-com:office:word" xmlns:wp14="http://schemas.microsoft.com/office/word/2010/wordprocessingDrawing" xmlns:v="urn:schemas-microsoft-com:vml" xmlns:o="urn:schemas-microsoft-com:office:office" xmlns:mv="urn:schemas-microsoft-com:mac:vml" xmlns:mc="http://schemas.openxmlformats.org/markup-compatibility/2006" xmlns:mo="http://schemas.microsoft.com/office/mac/office/2008/main" xmlns:wpc="http://schemas.microsoft.com/office/word/2010/wordprocessingCanvas" xmlns="" val="0"/>
+                          <a14:useLocalDpi xmlns="" xmlns:wpc="http://schemas.microsoft.com/office/word/2010/wordprocessingCanvas" xmlns:mo="http://schemas.microsoft.com/office/mac/office/2008/main" xmlns:mc="http://schemas.openxmlformats.org/markup-compatibility/2006" xmlns:mv="urn:schemas-microsoft-com:mac:vml" xmlns:o="urn:schemas-microsoft-com:office:office" xmlns:v="urn:schemas-microsoft-com:vml" xmlns:wp14="http://schemas.microsoft.com/office/word/2010/wordprocessingDrawing" xmlns:w10="urn:schemas-microsoft-com:office:word" xmlns:w="http://schemas.openxmlformats.org/wordprocessingml/2006/main" xmlns:w14="http://schemas.microsoft.com/office/word/2010/wordml" xmlns:wpg="http://schemas.microsoft.com/office/word/2010/wordprocessingGroup" xmlns:wpi="http://schemas.microsoft.com/office/word/2010/wordprocessingInk" xmlns:wps="http://schemas.microsoft.com/office/word/2010/wordprocessingShape" xmlns:a14="http://schemas.microsoft.com/office/drawing/2010/main" val="0"/>
                         </a:ext>
                       </a:extLst>
                     </a:blip>
@@ -7605,7 +7605,7 @@
                     <a:blip r:embed="rId14">
                       <a:extLst>
                         <a:ext uri="{28A0092B-C50C-407E-A947-70E740481C1C}">
-                          <a14:useLocalDpi xmlns:a14="http://schemas.microsoft.com/office/drawing/2010/main" xmlns:wps="http://schemas.microsoft.com/office/word/2010/wordprocessingShape" xmlns:wpi="http://schemas.microsoft.com/office/word/2010/wordprocessingInk" xmlns:wpg="http://schemas.microsoft.com/office/word/2010/wordprocessingGroup" xmlns:w14="http://schemas.microsoft.com/office/word/2010/wordml" xmlns:w="http://schemas.openxmlformats.org/wordprocessingml/2006/main" xmlns:w10="urn:schemas-microsoft-com:office:word" xmlns:wp14="http://schemas.microsoft.com/office/word/2010/wordprocessingDrawing" xmlns:v="urn:schemas-microsoft-com:vml" xmlns:o="urn:schemas-microsoft-com:office:office" xmlns:mv="urn:schemas-microsoft-com:mac:vml" xmlns:mc="http://schemas.openxmlformats.org/markup-compatibility/2006" xmlns:mo="http://schemas.microsoft.com/office/mac/office/2008/main" xmlns:wpc="http://schemas.microsoft.com/office/word/2010/wordprocessingCanvas" xmlns="" val="0"/>
+                          <a14:useLocalDpi xmlns="" xmlns:wpc="http://schemas.microsoft.com/office/word/2010/wordprocessingCanvas" xmlns:mo="http://schemas.microsoft.com/office/mac/office/2008/main" xmlns:mc="http://schemas.openxmlformats.org/markup-compatibility/2006" xmlns:mv="urn:schemas-microsoft-com:mac:vml" xmlns:o="urn:schemas-microsoft-com:office:office" xmlns:v="urn:schemas-microsoft-com:vml" xmlns:wp14="http://schemas.microsoft.com/office/word/2010/wordprocessingDrawing" xmlns:w10="urn:schemas-microsoft-com:office:word" xmlns:w="http://schemas.openxmlformats.org/wordprocessingml/2006/main" xmlns:w14="http://schemas.microsoft.com/office/word/2010/wordml" xmlns:wpg="http://schemas.microsoft.com/office/word/2010/wordprocessingGroup" xmlns:wpi="http://schemas.microsoft.com/office/word/2010/wordprocessingInk" xmlns:wps="http://schemas.microsoft.com/office/word/2010/wordprocessingShape" xmlns:a14="http://schemas.microsoft.com/office/drawing/2010/main" val="0"/>
                         </a:ext>
                       </a:extLst>
                     </a:blip>
@@ -8139,7 +8139,7 @@
                     <a:blip r:embed="rId15">
                       <a:extLst>
                         <a:ext uri="{28A0092B-C50C-407E-A947-70E740481C1C}">
-                          <a14:useLocalDpi xmlns:a14="http://schemas.microsoft.com/office/drawing/2010/main" xmlns:wps="http://schemas.microsoft.com/office/word/2010/wordprocessingShape" xmlns:wpi="http://schemas.microsoft.com/office/word/2010/wordprocessingInk" xmlns:wpg="http://schemas.microsoft.com/office/word/2010/wordprocessingGroup" xmlns:w14="http://schemas.microsoft.com/office/word/2010/wordml" xmlns:w="http://schemas.openxmlformats.org/wordprocessingml/2006/main" xmlns:w10="urn:schemas-microsoft-com:office:word" xmlns:wp14="http://schemas.microsoft.com/office/word/2010/wordprocessingDrawing" xmlns:v="urn:schemas-microsoft-com:vml" xmlns:o="urn:schemas-microsoft-com:office:office" xmlns:mv="urn:schemas-microsoft-com:mac:vml" xmlns:mc="http://schemas.openxmlformats.org/markup-compatibility/2006" xmlns:mo="http://schemas.microsoft.com/office/mac/office/2008/main" xmlns:wpc="http://schemas.microsoft.com/office/word/2010/wordprocessingCanvas" xmlns="" val="0"/>
+                          <a14:useLocalDpi xmlns="" xmlns:wpc="http://schemas.microsoft.com/office/word/2010/wordprocessingCanvas" xmlns:mo="http://schemas.microsoft.com/office/mac/office/2008/main" xmlns:mc="http://schemas.openxmlformats.org/markup-compatibility/2006" xmlns:mv="urn:schemas-microsoft-com:mac:vml" xmlns:o="urn:schemas-microsoft-com:office:office" xmlns:v="urn:schemas-microsoft-com:vml" xmlns:wp14="http://schemas.microsoft.com/office/word/2010/wordprocessingDrawing" xmlns:w10="urn:schemas-microsoft-com:office:word" xmlns:w="http://schemas.openxmlformats.org/wordprocessingml/2006/main" xmlns:w14="http://schemas.microsoft.com/office/word/2010/wordml" xmlns:wpg="http://schemas.microsoft.com/office/word/2010/wordprocessingGroup" xmlns:wpi="http://schemas.microsoft.com/office/word/2010/wordprocessingInk" xmlns:wps="http://schemas.microsoft.com/office/word/2010/wordprocessingShape" xmlns:a14="http://schemas.microsoft.com/office/drawing/2010/main" val="0"/>
                         </a:ext>
                       </a:extLst>
                     </a:blip>
@@ -12975,7 +12975,7 @@
                     <a:blip r:embed="rId16">
                       <a:extLst>
                         <a:ext uri="{28A0092B-C50C-407E-A947-70E740481C1C}">
-                          <a14:useLocalDpi xmlns:a14="http://schemas.microsoft.com/office/drawing/2010/main" xmlns:wps="http://schemas.microsoft.com/office/word/2010/wordprocessingShape" xmlns:wpi="http://schemas.microsoft.com/office/word/2010/wordprocessingInk" xmlns:wpg="http://schemas.microsoft.com/office/word/2010/wordprocessingGroup" xmlns:w14="http://schemas.microsoft.com/office/word/2010/wordml" xmlns:w="http://schemas.openxmlformats.org/wordprocessingml/2006/main" xmlns:w10="urn:schemas-microsoft-com:office:word" xmlns:wp14="http://schemas.microsoft.com/office/word/2010/wordprocessingDrawing" xmlns:v="urn:schemas-microsoft-com:vml" xmlns:o="urn:schemas-microsoft-com:office:office" xmlns:mv="urn:schemas-microsoft-com:mac:vml" xmlns:mc="http://schemas.openxmlformats.org/markup-compatibility/2006" xmlns:mo="http://schemas.microsoft.com/office/mac/office/2008/main" xmlns:wpc="http://schemas.microsoft.com/office/word/2010/wordprocessingCanvas" xmlns="" val="0"/>
+                          <a14:useLocalDpi xmlns="" xmlns:wpc="http://schemas.microsoft.com/office/word/2010/wordprocessingCanvas" xmlns:mo="http://schemas.microsoft.com/office/mac/office/2008/main" xmlns:mc="http://schemas.openxmlformats.org/markup-compatibility/2006" xmlns:mv="urn:schemas-microsoft-com:mac:vml" xmlns:o="urn:schemas-microsoft-com:office:office" xmlns:v="urn:schemas-microsoft-com:vml" xmlns:wp14="http://schemas.microsoft.com/office/word/2010/wordprocessingDrawing" xmlns:w10="urn:schemas-microsoft-com:office:word" xmlns:w="http://schemas.openxmlformats.org/wordprocessingml/2006/main" xmlns:w14="http://schemas.microsoft.com/office/word/2010/wordml" xmlns:wpg="http://schemas.microsoft.com/office/word/2010/wordprocessingGroup" xmlns:wpi="http://schemas.microsoft.com/office/word/2010/wordprocessingInk" xmlns:wps="http://schemas.microsoft.com/office/word/2010/wordprocessingShape" xmlns:a14="http://schemas.microsoft.com/office/drawing/2010/main" val="0"/>
                         </a:ext>
                       </a:extLst>
                     </a:blip>
@@ -13257,7 +13257,7 @@
                     <a:blip r:embed="rId18">
                       <a:extLst>
                         <a:ext uri="{28A0092B-C50C-407E-A947-70E740481C1C}">
-                          <a14:useLocalDpi xmlns:a14="http://schemas.microsoft.com/office/drawing/2010/main" xmlns:wps="http://schemas.microsoft.com/office/word/2010/wordprocessingShape" xmlns:wpi="http://schemas.microsoft.com/office/word/2010/wordprocessingInk" xmlns:wpg="http://schemas.microsoft.com/office/word/2010/wordprocessingGroup" xmlns:w14="http://schemas.microsoft.com/office/word/2010/wordml" xmlns:w="http://schemas.openxmlformats.org/wordprocessingml/2006/main" xmlns:w10="urn:schemas-microsoft-com:office:word" xmlns:wp14="http://schemas.microsoft.com/office/word/2010/wordprocessingDrawing" xmlns:v="urn:schemas-microsoft-com:vml" xmlns:o="urn:schemas-microsoft-com:office:office" xmlns:mv="urn:schemas-microsoft-com:mac:vml" xmlns:mc="http://schemas.openxmlformats.org/markup-compatibility/2006" xmlns:mo="http://schemas.microsoft.com/office/mac/office/2008/main" xmlns:wpc="http://schemas.microsoft.com/office/word/2010/wordprocessingCanvas" xmlns="" val="0"/>
+                          <a14:useLocalDpi xmlns="" xmlns:wpc="http://schemas.microsoft.com/office/word/2010/wordprocessingCanvas" xmlns:mo="http://schemas.microsoft.com/office/mac/office/2008/main" xmlns:mc="http://schemas.openxmlformats.org/markup-compatibility/2006" xmlns:mv="urn:schemas-microsoft-com:mac:vml" xmlns:o="urn:schemas-microsoft-com:office:office" xmlns:v="urn:schemas-microsoft-com:vml" xmlns:wp14="http://schemas.microsoft.com/office/word/2010/wordprocessingDrawing" xmlns:w10="urn:schemas-microsoft-com:office:word" xmlns:w="http://schemas.openxmlformats.org/wordprocessingml/2006/main" xmlns:w14="http://schemas.microsoft.com/office/word/2010/wordml" xmlns:wpg="http://schemas.microsoft.com/office/word/2010/wordprocessingGroup" xmlns:wpi="http://schemas.microsoft.com/office/word/2010/wordprocessingInk" xmlns:wps="http://schemas.microsoft.com/office/word/2010/wordprocessingShape" xmlns:a14="http://schemas.microsoft.com/office/drawing/2010/main" val="0"/>
                         </a:ext>
                       </a:extLst>
                     </a:blip>
@@ -14164,9 +14164,9 @@
       <w:r>
         <w:drawing>
           <wp:inline distT="0" distB="0" distL="0" distR="0">
-            <wp:extent cx="6106391" cy="4511615"/>
-            <wp:effectExtent l="0" t="0" r="8659" b="0"/>
-            <wp:docPr id="3" name="Afbeelding 2"/>
+            <wp:extent cx="6306687" cy="4662203"/>
+            <wp:effectExtent l="19050" t="0" r="0" b="0"/>
+            <wp:docPr id="10" name="Afbeelding 4"/>
             <wp:cNvGraphicFramePr>
               <a:graphicFrameLocks xmlns:a="http://schemas.openxmlformats.org/drawingml/2006/main" noChangeAspect="1"/>
             </wp:cNvGraphicFramePr>
@@ -14174,7 +14174,7 @@
               <a:graphicData uri="http://schemas.openxmlformats.org/drawingml/2006/picture">
                 <pic:pic xmlns:pic="http://schemas.openxmlformats.org/drawingml/2006/picture">
                   <pic:nvPicPr>
-                    <pic:cNvPr id="0" name="Picture 2"/>
+                    <pic:cNvPr id="0" name="Picture 4"/>
                     <pic:cNvPicPr>
                       <a:picLocks noChangeAspect="1" noChangeArrowheads="1"/>
                     </pic:cNvPicPr>
@@ -14189,7 +14189,7 @@
                   <pic:spPr bwMode="auto">
                     <a:xfrm>
                       <a:off x="0" y="0"/>
-                      <a:ext cx="6111120" cy="4515109"/>
+                      <a:ext cx="6306627" cy="4662159"/>
                     </a:xfrm>
                     <a:prstGeom prst="rect">
                       <a:avLst/>
@@ -14323,7 +14323,6 @@
         <w:rPr>
           <w:lang w:val="en-GB"/>
         </w:rPr>
-        <w:lastRenderedPageBreak/>
         <w:t xml:space="preserve">From </w:t>
       </w:r>
       <w:proofErr w:type="spellStart"/>
@@ -14425,14 +14424,11 @@
         </w:rPr>
       </w:pPr>
       <w:r>
-        <w:rPr>
-          <w:noProof/>
-        </w:rPr>
         <w:drawing>
           <wp:inline distT="0" distB="0" distL="0" distR="0">
-            <wp:extent cx="6717910" cy="4546121"/>
-            <wp:effectExtent l="19050" t="0" r="6740" b="0"/>
-            <wp:docPr id="24" name="Afbeelding 11"/>
+            <wp:extent cx="6497756" cy="5592356"/>
+            <wp:effectExtent l="0" t="0" r="0" b="0"/>
+            <wp:docPr id="7" name="Afbeelding 3"/>
             <wp:cNvGraphicFramePr>
               <a:graphicFrameLocks xmlns:a="http://schemas.openxmlformats.org/drawingml/2006/main" noChangeAspect="1"/>
             </wp:cNvGraphicFramePr>
@@ -14440,7 +14436,7 @@
               <a:graphicData uri="http://schemas.openxmlformats.org/drawingml/2006/picture">
                 <pic:pic xmlns:pic="http://schemas.openxmlformats.org/drawingml/2006/picture">
                   <pic:nvPicPr>
-                    <pic:cNvPr id="0" name="Picture 11"/>
+                    <pic:cNvPr id="0" name="Picture 3"/>
                     <pic:cNvPicPr>
                       <a:picLocks noChangeAspect="1" noChangeArrowheads="1"/>
                     </pic:cNvPicPr>
@@ -14455,7 +14451,7 @@
                   <pic:spPr bwMode="auto">
                     <a:xfrm>
                       <a:off x="0" y="0"/>
-                      <a:ext cx="6721879" cy="4548807"/>
+                      <a:ext cx="6497344" cy="5592002"/>
                     </a:xfrm>
                     <a:prstGeom prst="rect">
                       <a:avLst/>
@@ -16903,7 +16899,7 @@
                     <a:blip r:embed="rId27">
                       <a:extLst>
                         <a:ext uri="{28A0092B-C50C-407E-A947-70E740481C1C}">
-                          <a14:useLocalDpi xmlns:a14="http://schemas.microsoft.com/office/drawing/2010/main" xmlns:wps="http://schemas.microsoft.com/office/word/2010/wordprocessingShape" xmlns:wpi="http://schemas.microsoft.com/office/word/2010/wordprocessingInk" xmlns:wpg="http://schemas.microsoft.com/office/word/2010/wordprocessingGroup" xmlns:w14="http://schemas.microsoft.com/office/word/2010/wordml" xmlns:w="http://schemas.openxmlformats.org/wordprocessingml/2006/main" xmlns:w10="urn:schemas-microsoft-com:office:word" xmlns:wp14="http://schemas.microsoft.com/office/word/2010/wordprocessingDrawing" xmlns:v="urn:schemas-microsoft-com:vml" xmlns:o="urn:schemas-microsoft-com:office:office" xmlns:mv="urn:schemas-microsoft-com:mac:vml" xmlns:mc="http://schemas.openxmlformats.org/markup-compatibility/2006" xmlns:mo="http://schemas.microsoft.com/office/mac/office/2008/main" xmlns:wpc="http://schemas.microsoft.com/office/word/2010/wordprocessingCanvas" xmlns="" val="0"/>
+                          <a14:useLocalDpi xmlns="" xmlns:wpc="http://schemas.microsoft.com/office/word/2010/wordprocessingCanvas" xmlns:mo="http://schemas.microsoft.com/office/mac/office/2008/main" xmlns:mc="http://schemas.openxmlformats.org/markup-compatibility/2006" xmlns:mv="urn:schemas-microsoft-com:mac:vml" xmlns:o="urn:schemas-microsoft-com:office:office" xmlns:v="urn:schemas-microsoft-com:vml" xmlns:wp14="http://schemas.microsoft.com/office/word/2010/wordprocessingDrawing" xmlns:w10="urn:schemas-microsoft-com:office:word" xmlns:w="http://schemas.openxmlformats.org/wordprocessingml/2006/main" xmlns:w14="http://schemas.microsoft.com/office/word/2010/wordml" xmlns:wpg="http://schemas.microsoft.com/office/word/2010/wordprocessingGroup" xmlns:wpi="http://schemas.microsoft.com/office/word/2010/wordprocessingInk" xmlns:wps="http://schemas.microsoft.com/office/word/2010/wordprocessingShape" xmlns:a14="http://schemas.microsoft.com/office/drawing/2010/main" val="0"/>
                         </a:ext>
                       </a:extLst>
                     </a:blip>
@@ -17423,7 +17419,7 @@
                     <a:blip r:embed="rId28">
                       <a:extLst>
                         <a:ext uri="{28A0092B-C50C-407E-A947-70E740481C1C}">
-                          <a14:useLocalDpi xmlns:a14="http://schemas.microsoft.com/office/drawing/2010/main" xmlns:wps="http://schemas.microsoft.com/office/word/2010/wordprocessingShape" xmlns:wpi="http://schemas.microsoft.com/office/word/2010/wordprocessingInk" xmlns:wpg="http://schemas.microsoft.com/office/word/2010/wordprocessingGroup" xmlns:w14="http://schemas.microsoft.com/office/word/2010/wordml" xmlns:w="http://schemas.openxmlformats.org/wordprocessingml/2006/main" xmlns:w10="urn:schemas-microsoft-com:office:word" xmlns:wp14="http://schemas.microsoft.com/office/word/2010/wordprocessingDrawing" xmlns:v="urn:schemas-microsoft-com:vml" xmlns:o="urn:schemas-microsoft-com:office:office" xmlns:mv="urn:schemas-microsoft-com:mac:vml" xmlns:mc="http://schemas.openxmlformats.org/markup-compatibility/2006" xmlns:mo="http://schemas.microsoft.com/office/mac/office/2008/main" xmlns:wpc="http://schemas.microsoft.com/office/word/2010/wordprocessingCanvas" xmlns="" val="0"/>
+                          <a14:useLocalDpi xmlns="" xmlns:wpc="http://schemas.microsoft.com/office/word/2010/wordprocessingCanvas" xmlns:mo="http://schemas.microsoft.com/office/mac/office/2008/main" xmlns:mc="http://schemas.openxmlformats.org/markup-compatibility/2006" xmlns:mv="urn:schemas-microsoft-com:mac:vml" xmlns:o="urn:schemas-microsoft-com:office:office" xmlns:v="urn:schemas-microsoft-com:vml" xmlns:wp14="http://schemas.microsoft.com/office/word/2010/wordprocessingDrawing" xmlns:w10="urn:schemas-microsoft-com:office:word" xmlns:w="http://schemas.openxmlformats.org/wordprocessingml/2006/main" xmlns:w14="http://schemas.microsoft.com/office/word/2010/wordml" xmlns:wpg="http://schemas.microsoft.com/office/word/2010/wordprocessingGroup" xmlns:wpi="http://schemas.microsoft.com/office/word/2010/wordprocessingInk" xmlns:wps="http://schemas.microsoft.com/office/word/2010/wordprocessingShape" xmlns:a14="http://schemas.microsoft.com/office/drawing/2010/main" val="0"/>
                         </a:ext>
                       </a:extLst>
                     </a:blip>
@@ -23715,7 +23711,7 @@
             <w:sz w:val="28"/>
             <w:szCs w:val="28"/>
           </w:rPr>
-          <w:t>1</w:t>
+          <w:t>16</w:t>
         </w:r>
         <w:r>
           <w:rPr>
@@ -26913,7 +26909,7 @@
 </file>
 
 <file path=customXml/itemProps2.xml><?xml version="1.0" encoding="utf-8"?>
-<ds:datastoreItem xmlns:ds="http://schemas.openxmlformats.org/officeDocument/2006/customXml" ds:itemID="{D2C568B3-67F9-4041-809B-48112370D36D}">
+<ds:datastoreItem xmlns:ds="http://schemas.openxmlformats.org/officeDocument/2006/customXml" ds:itemID="{4D75CAF0-2629-4485-BCA7-66DA4497F38F}">
   <ds:schemaRefs>
     <ds:schemaRef ds:uri="http://schemas.openxmlformats.org/officeDocument/2006/bibliography"/>
   </ds:schemaRefs>

</xml_diff>

<commit_message>
Version ugraded to 2.1 in AboutDialog.java. C# documentation source files included.
</commit_message>
<xml_diff>
--- a/doc/system/analyse/Current HUSACCT Analyse Documentation/HUSACCT Analyse System Documentation.docx
+++ b/doc/system/analyse/Current HUSACCT Analyse Documentation/HUSACCT Analyse System Documentation.docx
@@ -4201,7 +4201,7 @@
                     <a:blip r:embed="rId9">
                       <a:extLst>
                         <a:ext uri="{28A0092B-C50C-407E-A947-70E740481C1C}">
-                          <a14:useLocalDpi xmlns="" xmlns:wpc="http://schemas.microsoft.com/office/word/2010/wordprocessingCanvas" xmlns:mo="http://schemas.microsoft.com/office/mac/office/2008/main" xmlns:mc="http://schemas.openxmlformats.org/markup-compatibility/2006" xmlns:mv="urn:schemas-microsoft-com:mac:vml" xmlns:o="urn:schemas-microsoft-com:office:office" xmlns:v="urn:schemas-microsoft-com:vml" xmlns:wp14="http://schemas.microsoft.com/office/word/2010/wordprocessingDrawing" xmlns:w10="urn:schemas-microsoft-com:office:word" xmlns:w="http://schemas.openxmlformats.org/wordprocessingml/2006/main" xmlns:w14="http://schemas.microsoft.com/office/word/2010/wordml" xmlns:wpg="http://schemas.microsoft.com/office/word/2010/wordprocessingGroup" xmlns:wpi="http://schemas.microsoft.com/office/word/2010/wordprocessingInk" xmlns:wps="http://schemas.microsoft.com/office/word/2010/wordprocessingShape" xmlns:a14="http://schemas.microsoft.com/office/drawing/2010/main" val="0"/>
+                          <a14:useLocalDpi xmlns:a14="http://schemas.microsoft.com/office/drawing/2010/main" xmlns:wps="http://schemas.microsoft.com/office/word/2010/wordprocessingShape" xmlns:wpi="http://schemas.microsoft.com/office/word/2010/wordprocessingInk" xmlns:wpg="http://schemas.microsoft.com/office/word/2010/wordprocessingGroup" xmlns:w14="http://schemas.microsoft.com/office/word/2010/wordml" xmlns:w="http://schemas.openxmlformats.org/wordprocessingml/2006/main" xmlns:w10="urn:schemas-microsoft-com:office:word" xmlns:wp14="http://schemas.microsoft.com/office/word/2010/wordprocessingDrawing" xmlns:v="urn:schemas-microsoft-com:vml" xmlns:o="urn:schemas-microsoft-com:office:office" xmlns:mv="urn:schemas-microsoft-com:mac:vml" xmlns:mc="http://schemas.openxmlformats.org/markup-compatibility/2006" xmlns:mo="http://schemas.microsoft.com/office/mac/office/2008/main" xmlns:wpc="http://schemas.microsoft.com/office/word/2010/wordprocessingCanvas" xmlns="" val="0"/>
                         </a:ext>
                       </a:extLst>
                     </a:blip>
@@ -7335,7 +7335,7 @@
                     <a:blip r:embed="rId12">
                       <a:extLst>
                         <a:ext uri="{28A0092B-C50C-407E-A947-70E740481C1C}">
-                          <a14:useLocalDpi xmlns="" xmlns:wpc="http://schemas.microsoft.com/office/word/2010/wordprocessingCanvas" xmlns:mo="http://schemas.microsoft.com/office/mac/office/2008/main" xmlns:mc="http://schemas.openxmlformats.org/markup-compatibility/2006" xmlns:mv="urn:schemas-microsoft-com:mac:vml" xmlns:o="urn:schemas-microsoft-com:office:office" xmlns:v="urn:schemas-microsoft-com:vml" xmlns:wp14="http://schemas.microsoft.com/office/word/2010/wordprocessingDrawing" xmlns:w10="urn:schemas-microsoft-com:office:word" xmlns:w="http://schemas.openxmlformats.org/wordprocessingml/2006/main" xmlns:w14="http://schemas.microsoft.com/office/word/2010/wordml" xmlns:wpg="http://schemas.microsoft.com/office/word/2010/wordprocessingGroup" xmlns:wpi="http://schemas.microsoft.com/office/word/2010/wordprocessingInk" xmlns:wps="http://schemas.microsoft.com/office/word/2010/wordprocessingShape" xmlns:a14="http://schemas.microsoft.com/office/drawing/2010/main" val="0"/>
+                          <a14:useLocalDpi xmlns:a14="http://schemas.microsoft.com/office/drawing/2010/main" xmlns:wps="http://schemas.microsoft.com/office/word/2010/wordprocessingShape" xmlns:wpi="http://schemas.microsoft.com/office/word/2010/wordprocessingInk" xmlns:wpg="http://schemas.microsoft.com/office/word/2010/wordprocessingGroup" xmlns:w14="http://schemas.microsoft.com/office/word/2010/wordml" xmlns:w="http://schemas.openxmlformats.org/wordprocessingml/2006/main" xmlns:w10="urn:schemas-microsoft-com:office:word" xmlns:wp14="http://schemas.microsoft.com/office/word/2010/wordprocessingDrawing" xmlns:v="urn:schemas-microsoft-com:vml" xmlns:o="urn:schemas-microsoft-com:office:office" xmlns:mv="urn:schemas-microsoft-com:mac:vml" xmlns:mc="http://schemas.openxmlformats.org/markup-compatibility/2006" xmlns:mo="http://schemas.microsoft.com/office/mac/office/2008/main" xmlns:wpc="http://schemas.microsoft.com/office/word/2010/wordprocessingCanvas" xmlns="" val="0"/>
                         </a:ext>
                       </a:extLst>
                     </a:blip>
@@ -7542,7 +7542,7 @@
                     <a:blip r:embed="rId13">
                       <a:extLst>
                         <a:ext uri="{28A0092B-C50C-407E-A947-70E740481C1C}">
-                          <a14:useLocalDpi xmlns="" xmlns:wpc="http://schemas.microsoft.com/office/word/2010/wordprocessingCanvas" xmlns:mo="http://schemas.microsoft.com/office/mac/office/2008/main" xmlns:mc="http://schemas.openxmlformats.org/markup-compatibility/2006" xmlns:mv="urn:schemas-microsoft-com:mac:vml" xmlns:o="urn:schemas-microsoft-com:office:office" xmlns:v="urn:schemas-microsoft-com:vml" xmlns:wp14="http://schemas.microsoft.com/office/word/2010/wordprocessingDrawing" xmlns:w10="urn:schemas-microsoft-com:office:word" xmlns:w="http://schemas.openxmlformats.org/wordprocessingml/2006/main" xmlns:w14="http://schemas.microsoft.com/office/word/2010/wordml" xmlns:wpg="http://schemas.microsoft.com/office/word/2010/wordprocessingGroup" xmlns:wpi="http://schemas.microsoft.com/office/word/2010/wordprocessingInk" xmlns:wps="http://schemas.microsoft.com/office/word/2010/wordprocessingShape" xmlns:a14="http://schemas.microsoft.com/office/drawing/2010/main" val="0"/>
+                          <a14:useLocalDpi xmlns:a14="http://schemas.microsoft.com/office/drawing/2010/main" xmlns:wps="http://schemas.microsoft.com/office/word/2010/wordprocessingShape" xmlns:wpi="http://schemas.microsoft.com/office/word/2010/wordprocessingInk" xmlns:wpg="http://schemas.microsoft.com/office/word/2010/wordprocessingGroup" xmlns:w14="http://schemas.microsoft.com/office/word/2010/wordml" xmlns:w="http://schemas.openxmlformats.org/wordprocessingml/2006/main" xmlns:w10="urn:schemas-microsoft-com:office:word" xmlns:wp14="http://schemas.microsoft.com/office/word/2010/wordprocessingDrawing" xmlns:v="urn:schemas-microsoft-com:vml" xmlns:o="urn:schemas-microsoft-com:office:office" xmlns:mv="urn:schemas-microsoft-com:mac:vml" xmlns:mc="http://schemas.openxmlformats.org/markup-compatibility/2006" xmlns:mo="http://schemas.microsoft.com/office/mac/office/2008/main" xmlns:wpc="http://schemas.microsoft.com/office/word/2010/wordprocessingCanvas" xmlns="" val="0"/>
                         </a:ext>
                       </a:extLst>
                     </a:blip>
@@ -7605,7 +7605,7 @@
                     <a:blip r:embed="rId14">
                       <a:extLst>
                         <a:ext uri="{28A0092B-C50C-407E-A947-70E740481C1C}">
-                          <a14:useLocalDpi xmlns="" xmlns:wpc="http://schemas.microsoft.com/office/word/2010/wordprocessingCanvas" xmlns:mo="http://schemas.microsoft.com/office/mac/office/2008/main" xmlns:mc="http://schemas.openxmlformats.org/markup-compatibility/2006" xmlns:mv="urn:schemas-microsoft-com:mac:vml" xmlns:o="urn:schemas-microsoft-com:office:office" xmlns:v="urn:schemas-microsoft-com:vml" xmlns:wp14="http://schemas.microsoft.com/office/word/2010/wordprocessingDrawing" xmlns:w10="urn:schemas-microsoft-com:office:word" xmlns:w="http://schemas.openxmlformats.org/wordprocessingml/2006/main" xmlns:w14="http://schemas.microsoft.com/office/word/2010/wordml" xmlns:wpg="http://schemas.microsoft.com/office/word/2010/wordprocessingGroup" xmlns:wpi="http://schemas.microsoft.com/office/word/2010/wordprocessingInk" xmlns:wps="http://schemas.microsoft.com/office/word/2010/wordprocessingShape" xmlns:a14="http://schemas.microsoft.com/office/drawing/2010/main" val="0"/>
+                          <a14:useLocalDpi xmlns:a14="http://schemas.microsoft.com/office/drawing/2010/main" xmlns:wps="http://schemas.microsoft.com/office/word/2010/wordprocessingShape" xmlns:wpi="http://schemas.microsoft.com/office/word/2010/wordprocessingInk" xmlns:wpg="http://schemas.microsoft.com/office/word/2010/wordprocessingGroup" xmlns:w14="http://schemas.microsoft.com/office/word/2010/wordml" xmlns:w="http://schemas.openxmlformats.org/wordprocessingml/2006/main" xmlns:w10="urn:schemas-microsoft-com:office:word" xmlns:wp14="http://schemas.microsoft.com/office/word/2010/wordprocessingDrawing" xmlns:v="urn:schemas-microsoft-com:vml" xmlns:o="urn:schemas-microsoft-com:office:office" xmlns:mv="urn:schemas-microsoft-com:mac:vml" xmlns:mc="http://schemas.openxmlformats.org/markup-compatibility/2006" xmlns:mo="http://schemas.microsoft.com/office/mac/office/2008/main" xmlns:wpc="http://schemas.microsoft.com/office/word/2010/wordprocessingCanvas" xmlns="" val="0"/>
                         </a:ext>
                       </a:extLst>
                     </a:blip>
@@ -8139,7 +8139,7 @@
                     <a:blip r:embed="rId15">
                       <a:extLst>
                         <a:ext uri="{28A0092B-C50C-407E-A947-70E740481C1C}">
-                          <a14:useLocalDpi xmlns="" xmlns:wpc="http://schemas.microsoft.com/office/word/2010/wordprocessingCanvas" xmlns:mo="http://schemas.microsoft.com/office/mac/office/2008/main" xmlns:mc="http://schemas.openxmlformats.org/markup-compatibility/2006" xmlns:mv="urn:schemas-microsoft-com:mac:vml" xmlns:o="urn:schemas-microsoft-com:office:office" xmlns:v="urn:schemas-microsoft-com:vml" xmlns:wp14="http://schemas.microsoft.com/office/word/2010/wordprocessingDrawing" xmlns:w10="urn:schemas-microsoft-com:office:word" xmlns:w="http://schemas.openxmlformats.org/wordprocessingml/2006/main" xmlns:w14="http://schemas.microsoft.com/office/word/2010/wordml" xmlns:wpg="http://schemas.microsoft.com/office/word/2010/wordprocessingGroup" xmlns:wpi="http://schemas.microsoft.com/office/word/2010/wordprocessingInk" xmlns:wps="http://schemas.microsoft.com/office/word/2010/wordprocessingShape" xmlns:a14="http://schemas.microsoft.com/office/drawing/2010/main" val="0"/>
+                          <a14:useLocalDpi xmlns:a14="http://schemas.microsoft.com/office/drawing/2010/main" xmlns:wps="http://schemas.microsoft.com/office/word/2010/wordprocessingShape" xmlns:wpi="http://schemas.microsoft.com/office/word/2010/wordprocessingInk" xmlns:wpg="http://schemas.microsoft.com/office/word/2010/wordprocessingGroup" xmlns:w14="http://schemas.microsoft.com/office/word/2010/wordml" xmlns:w="http://schemas.openxmlformats.org/wordprocessingml/2006/main" xmlns:w10="urn:schemas-microsoft-com:office:word" xmlns:wp14="http://schemas.microsoft.com/office/word/2010/wordprocessingDrawing" xmlns:v="urn:schemas-microsoft-com:vml" xmlns:o="urn:schemas-microsoft-com:office:office" xmlns:mv="urn:schemas-microsoft-com:mac:vml" xmlns:mc="http://schemas.openxmlformats.org/markup-compatibility/2006" xmlns:mo="http://schemas.microsoft.com/office/mac/office/2008/main" xmlns:wpc="http://schemas.microsoft.com/office/word/2010/wordprocessingCanvas" xmlns="" val="0"/>
                         </a:ext>
                       </a:extLst>
                     </a:blip>
@@ -12975,7 +12975,7 @@
                     <a:blip r:embed="rId16">
                       <a:extLst>
                         <a:ext uri="{28A0092B-C50C-407E-A947-70E740481C1C}">
-                          <a14:useLocalDpi xmlns="" xmlns:wpc="http://schemas.microsoft.com/office/word/2010/wordprocessingCanvas" xmlns:mo="http://schemas.microsoft.com/office/mac/office/2008/main" xmlns:mc="http://schemas.openxmlformats.org/markup-compatibility/2006" xmlns:mv="urn:schemas-microsoft-com:mac:vml" xmlns:o="urn:schemas-microsoft-com:office:office" xmlns:v="urn:schemas-microsoft-com:vml" xmlns:wp14="http://schemas.microsoft.com/office/word/2010/wordprocessingDrawing" xmlns:w10="urn:schemas-microsoft-com:office:word" xmlns:w="http://schemas.openxmlformats.org/wordprocessingml/2006/main" xmlns:w14="http://schemas.microsoft.com/office/word/2010/wordml" xmlns:wpg="http://schemas.microsoft.com/office/word/2010/wordprocessingGroup" xmlns:wpi="http://schemas.microsoft.com/office/word/2010/wordprocessingInk" xmlns:wps="http://schemas.microsoft.com/office/word/2010/wordprocessingShape" xmlns:a14="http://schemas.microsoft.com/office/drawing/2010/main" val="0"/>
+                          <a14:useLocalDpi xmlns:a14="http://schemas.microsoft.com/office/drawing/2010/main" xmlns:wps="http://schemas.microsoft.com/office/word/2010/wordprocessingShape" xmlns:wpi="http://schemas.microsoft.com/office/word/2010/wordprocessingInk" xmlns:wpg="http://schemas.microsoft.com/office/word/2010/wordprocessingGroup" xmlns:w14="http://schemas.microsoft.com/office/word/2010/wordml" xmlns:w="http://schemas.openxmlformats.org/wordprocessingml/2006/main" xmlns:w10="urn:schemas-microsoft-com:office:word" xmlns:wp14="http://schemas.microsoft.com/office/word/2010/wordprocessingDrawing" xmlns:v="urn:schemas-microsoft-com:vml" xmlns:o="urn:schemas-microsoft-com:office:office" xmlns:mv="urn:schemas-microsoft-com:mac:vml" xmlns:mc="http://schemas.openxmlformats.org/markup-compatibility/2006" xmlns:mo="http://schemas.microsoft.com/office/mac/office/2008/main" xmlns:wpc="http://schemas.microsoft.com/office/word/2010/wordprocessingCanvas" xmlns="" val="0"/>
                         </a:ext>
                       </a:extLst>
                     </a:blip>
@@ -13257,7 +13257,7 @@
                     <a:blip r:embed="rId18">
                       <a:extLst>
                         <a:ext uri="{28A0092B-C50C-407E-A947-70E740481C1C}">
-                          <a14:useLocalDpi xmlns="" xmlns:wpc="http://schemas.microsoft.com/office/word/2010/wordprocessingCanvas" xmlns:mo="http://schemas.microsoft.com/office/mac/office/2008/main" xmlns:mc="http://schemas.openxmlformats.org/markup-compatibility/2006" xmlns:mv="urn:schemas-microsoft-com:mac:vml" xmlns:o="urn:schemas-microsoft-com:office:office" xmlns:v="urn:schemas-microsoft-com:vml" xmlns:wp14="http://schemas.microsoft.com/office/word/2010/wordprocessingDrawing" xmlns:w10="urn:schemas-microsoft-com:office:word" xmlns:w="http://schemas.openxmlformats.org/wordprocessingml/2006/main" xmlns:w14="http://schemas.microsoft.com/office/word/2010/wordml" xmlns:wpg="http://schemas.microsoft.com/office/word/2010/wordprocessingGroup" xmlns:wpi="http://schemas.microsoft.com/office/word/2010/wordprocessingInk" xmlns:wps="http://schemas.microsoft.com/office/word/2010/wordprocessingShape" xmlns:a14="http://schemas.microsoft.com/office/drawing/2010/main" val="0"/>
+                          <a14:useLocalDpi xmlns:a14="http://schemas.microsoft.com/office/drawing/2010/main" xmlns:wps="http://schemas.microsoft.com/office/word/2010/wordprocessingShape" xmlns:wpi="http://schemas.microsoft.com/office/word/2010/wordprocessingInk" xmlns:wpg="http://schemas.microsoft.com/office/word/2010/wordprocessingGroup" xmlns:w14="http://schemas.microsoft.com/office/word/2010/wordml" xmlns:w="http://schemas.openxmlformats.org/wordprocessingml/2006/main" xmlns:w10="urn:schemas-microsoft-com:office:word" xmlns:wp14="http://schemas.microsoft.com/office/word/2010/wordprocessingDrawing" xmlns:v="urn:schemas-microsoft-com:vml" xmlns:o="urn:schemas-microsoft-com:office:office" xmlns:mv="urn:schemas-microsoft-com:mac:vml" xmlns:mc="http://schemas.openxmlformats.org/markup-compatibility/2006" xmlns:mo="http://schemas.microsoft.com/office/mac/office/2008/main" xmlns:wpc="http://schemas.microsoft.com/office/word/2010/wordprocessingCanvas" xmlns="" val="0"/>
                         </a:ext>
                       </a:extLst>
                     </a:blip>
@@ -14162,6 +14162,9 @@
         </w:rPr>
       </w:pPr>
       <w:r>
+        <w:rPr>
+          <w:noProof/>
+        </w:rPr>
         <w:drawing>
           <wp:inline distT="0" distB="0" distL="0" distR="0">
             <wp:extent cx="6306687" cy="4662203"/>
@@ -14424,6 +14427,9 @@
         </w:rPr>
       </w:pPr>
       <w:r>
+        <w:rPr>
+          <w:noProof/>
+        </w:rPr>
         <w:drawing>
           <wp:inline distT="0" distB="0" distL="0" distR="0">
             <wp:extent cx="6497756" cy="5592356"/>
@@ -16508,23 +16514,198 @@
     <w:p>
       <w:pPr>
         <w:rPr>
-          <w:color w:val="262626" w:themeColor="text1"/>
           <w:lang w:val="en-GB"/>
         </w:rPr>
       </w:pPr>
     </w:p>
     <w:p>
       <w:pPr>
+        <w:rPr>
+          <w:lang w:val="en-GB"/>
+        </w:rPr>
+      </w:pPr>
+      <w:proofErr w:type="gramStart"/>
+      <w:r>
+        <w:rPr>
+          <w:lang w:val="en-GB"/>
+        </w:rPr>
+        <w:t xml:space="preserve">All tests </w:t>
+      </w:r>
+      <w:r>
+        <w:rPr>
+          <w:lang w:val="en-GB"/>
+        </w:rPr>
+        <w:t xml:space="preserve">are included in package </w:t>
+      </w:r>
+      <w:proofErr w:type="spellStart"/>
+      <w:r>
+        <w:rPr>
+          <w:lang w:val="en-GB"/>
+        </w:rPr>
+        <w:t>husaccttest</w:t>
+      </w:r>
+      <w:proofErr w:type="spellEnd"/>
+      <w:proofErr w:type="gramEnd"/>
+      <w:r>
+        <w:rPr>
+          <w:lang w:val="en-GB"/>
+        </w:rPr>
+        <w:t xml:space="preserve">, </w:t>
+      </w:r>
+      <w:proofErr w:type="spellStart"/>
+      <w:proofErr w:type="gramStart"/>
+      <w:r>
+        <w:rPr>
+          <w:lang w:val="en-GB"/>
+        </w:rPr>
+        <w:t>subpackage</w:t>
+      </w:r>
+      <w:proofErr w:type="spellEnd"/>
+      <w:r>
+        <w:rPr>
+          <w:lang w:val="en-GB"/>
+        </w:rPr>
+        <w:t xml:space="preserve"> Analyse, etc</w:t>
+      </w:r>
+      <w:proofErr w:type="gramEnd"/>
+    </w:p>
+    <w:p>
+      <w:pPr>
+        <w:rPr>
+          <w:lang w:val="en-GB"/>
+        </w:rPr>
+      </w:pPr>
+      <w:r>
+        <w:rPr>
+          <w:lang w:val="en-GB"/>
+        </w:rPr>
+        <w:t xml:space="preserve">To run a certain test, select and run a class as </w:t>
+      </w:r>
+      <w:proofErr w:type="spellStart"/>
+      <w:r>
+        <w:rPr>
+          <w:lang w:val="en-GB"/>
+        </w:rPr>
+        <w:t>JUnitTest</w:t>
+      </w:r>
+      <w:proofErr w:type="spellEnd"/>
+      <w:r>
+        <w:rPr>
+          <w:lang w:val="en-GB"/>
+        </w:rPr>
+        <w:t>.</w:t>
+      </w:r>
+    </w:p>
+    <w:p>
+      <w:pPr>
+        <w:rPr>
+          <w:lang w:val="en-GB"/>
+        </w:rPr>
+      </w:pPr>
+      <w:r>
+        <w:rPr>
+          <w:noProof/>
+          <w:lang w:val="en-GB"/>
+        </w:rPr>
+        <w:drawing>
+          <wp:inline distT="0" distB="0" distL="0" distR="0">
+            <wp:extent cx="3452089" cy="5276850"/>
+            <wp:effectExtent l="0" t="0" r="0" b="0"/>
+            <wp:docPr id="2" name="Afbeelding 1" descr="C:\Users\BTOniels\Dropbox\TCIF-V3TOASE1-12 Advanced Software Engeneering\Documentatie\UnitTests\UnitTestPackageStructure.png"/>
+            <wp:cNvGraphicFramePr>
+              <a:graphicFrameLocks xmlns:a="http://schemas.openxmlformats.org/drawingml/2006/main" noChangeAspect="1"/>
+            </wp:cNvGraphicFramePr>
+            <a:graphic xmlns:a="http://schemas.openxmlformats.org/drawingml/2006/main">
+              <a:graphicData uri="http://schemas.openxmlformats.org/drawingml/2006/picture">
+                <pic:pic xmlns:pic="http://schemas.openxmlformats.org/drawingml/2006/picture">
+                  <pic:nvPicPr>
+                    <pic:cNvPr id="0" name="Picture 1" descr="C:\Users\BTOniels\Dropbox\TCIF-V3TOASE1-12 Advanced Software Engeneering\Documentatie\UnitTests\UnitTestPackageStructure.png"/>
+                    <pic:cNvPicPr>
+                      <a:picLocks noChangeAspect="1" noChangeArrowheads="1"/>
+                    </pic:cNvPicPr>
+                  </pic:nvPicPr>
+                  <pic:blipFill>
+                    <a:blip r:embed="rId26">
+                      <a:extLst>
+                        <a:ext uri="{28A0092B-C50C-407E-A947-70E740481C1C}">
+                          <a14:useLocalDpi xmlns:a14="http://schemas.microsoft.com/office/drawing/2010/main" xmlns:wps="http://schemas.microsoft.com/office/word/2010/wordprocessingShape" xmlns:wpi="http://schemas.microsoft.com/office/word/2010/wordprocessingInk" xmlns:wpg="http://schemas.microsoft.com/office/word/2010/wordprocessingGroup" xmlns:w15="http://schemas.microsoft.com/office/word/2012/wordml" xmlns:w14="http://schemas.microsoft.com/office/word/2010/wordml" xmlns:w="http://schemas.openxmlformats.org/wordprocessingml/2006/main" xmlns:w10="urn:schemas-microsoft-com:office:word" xmlns:wp14="http://schemas.microsoft.com/office/word/2010/wordprocessingDrawing" xmlns:v="urn:schemas-microsoft-com:vml" xmlns:o="urn:schemas-microsoft-com:office:office" xmlns:mc="http://schemas.openxmlformats.org/markup-compatibility/2006" xmlns:wpc="http://schemas.microsoft.com/office/word/2010/wordprocessingCanvas" xmlns="" val="0"/>
+                        </a:ext>
+                      </a:extLst>
+                    </a:blip>
+                    <a:srcRect/>
+                    <a:stretch>
+                      <a:fillRect/>
+                    </a:stretch>
+                  </pic:blipFill>
+                  <pic:spPr bwMode="auto">
+                    <a:xfrm>
+                      <a:off x="0" y="0"/>
+                      <a:ext cx="3467057" cy="5299730"/>
+                    </a:xfrm>
+                    <a:prstGeom prst="rect">
+                      <a:avLst/>
+                    </a:prstGeom>
+                    <a:noFill/>
+                    <a:ln>
+                      <a:noFill/>
+                    </a:ln>
+                  </pic:spPr>
+                </pic:pic>
+              </a:graphicData>
+            </a:graphic>
+          </wp:inline>
+        </w:drawing>
+      </w:r>
+    </w:p>
+    <w:p>
+      <w:pPr>
+        <w:rPr>
+          <w:color w:val="262626" w:themeColor="text1"/>
+          <w:lang w:val="en-GB"/>
+        </w:rPr>
+      </w:pPr>
+    </w:p>
+    <w:p>
+      <w:pPr>
+        <w:rPr>
+          <w:color w:val="262626" w:themeColor="text1"/>
+          <w:lang w:val="en-GB"/>
+        </w:rPr>
+      </w:pPr>
+    </w:p>
+    <w:p>
+      <w:pPr>
+        <w:spacing w:after="200"/>
+        <w:rPr>
+          <w:rFonts w:eastAsiaTheme="majorEastAsia" w:cstheme="majorBidi"/>
+          <w:bCs/>
+          <w:caps/>
+          <w:color w:val="00A0DB" w:themeColor="accent2"/>
+          <w:sz w:val="32"/>
+          <w:szCs w:val="26"/>
+          <w:lang w:val="en-GB"/>
+        </w:rPr>
+      </w:pPr>
+      <w:bookmarkStart w:id="25" w:name="_Toc377995126"/>
+      <w:r>
+        <w:rPr>
+          <w:lang w:val="en-GB"/>
+        </w:rPr>
+        <w:br w:type="page"/>
+      </w:r>
+    </w:p>
+    <w:p>
+      <w:pPr>
         <w:pStyle w:val="Kop2"/>
         <w:rPr>
           <w:lang w:val="en-GB"/>
         </w:rPr>
       </w:pPr>
-      <w:bookmarkStart w:id="25" w:name="_Toc377995126"/>
-      <w:r>
-        <w:rPr>
-          <w:lang w:val="en-GB"/>
-        </w:rPr>
+      <w:r>
+        <w:rPr>
+          <w:lang w:val="en-GB"/>
+        </w:rPr>
+        <w:lastRenderedPageBreak/>
         <w:t>TESTING DEPENDENCIES &amp; MODULE-FINDERS</w:t>
       </w:r>
       <w:bookmarkEnd w:id="25"/>
@@ -16699,7 +16880,7 @@
                     </pic:cNvPicPr>
                   </pic:nvPicPr>
                   <pic:blipFill>
-                    <a:blip r:embed="rId26"/>
+                    <a:blip r:embed="rId27"/>
                     <a:srcRect/>
                     <a:stretch>
                       <a:fillRect/>
@@ -16896,10 +17077,10 @@
                     <pic:cNvPicPr/>
                   </pic:nvPicPr>
                   <pic:blipFill>
-                    <a:blip r:embed="rId27">
+                    <a:blip r:embed="rId28">
                       <a:extLst>
                         <a:ext uri="{28A0092B-C50C-407E-A947-70E740481C1C}">
-                          <a14:useLocalDpi xmlns="" xmlns:wpc="http://schemas.microsoft.com/office/word/2010/wordprocessingCanvas" xmlns:mo="http://schemas.microsoft.com/office/mac/office/2008/main" xmlns:mc="http://schemas.openxmlformats.org/markup-compatibility/2006" xmlns:mv="urn:schemas-microsoft-com:mac:vml" xmlns:o="urn:schemas-microsoft-com:office:office" xmlns:v="urn:schemas-microsoft-com:vml" xmlns:wp14="http://schemas.microsoft.com/office/word/2010/wordprocessingDrawing" xmlns:w10="urn:schemas-microsoft-com:office:word" xmlns:w="http://schemas.openxmlformats.org/wordprocessingml/2006/main" xmlns:w14="http://schemas.microsoft.com/office/word/2010/wordml" xmlns:wpg="http://schemas.microsoft.com/office/word/2010/wordprocessingGroup" xmlns:wpi="http://schemas.microsoft.com/office/word/2010/wordprocessingInk" xmlns:wps="http://schemas.microsoft.com/office/word/2010/wordprocessingShape" xmlns:a14="http://schemas.microsoft.com/office/drawing/2010/main" val="0"/>
+                          <a14:useLocalDpi xmlns:a14="http://schemas.microsoft.com/office/drawing/2010/main" xmlns:wps="http://schemas.microsoft.com/office/word/2010/wordprocessingShape" xmlns:wpi="http://schemas.microsoft.com/office/word/2010/wordprocessingInk" xmlns:wpg="http://schemas.microsoft.com/office/word/2010/wordprocessingGroup" xmlns:w14="http://schemas.microsoft.com/office/word/2010/wordml" xmlns:w="http://schemas.openxmlformats.org/wordprocessingml/2006/main" xmlns:w10="urn:schemas-microsoft-com:office:word" xmlns:wp14="http://schemas.microsoft.com/office/word/2010/wordprocessingDrawing" xmlns:v="urn:schemas-microsoft-com:vml" xmlns:o="urn:schemas-microsoft-com:office:office" xmlns:mv="urn:schemas-microsoft-com:mac:vml" xmlns:mc="http://schemas.openxmlformats.org/markup-compatibility/2006" xmlns:mo="http://schemas.microsoft.com/office/mac/office/2008/main" xmlns:wpc="http://schemas.microsoft.com/office/word/2010/wordprocessingCanvas" xmlns="" val="0"/>
                         </a:ext>
                       </a:extLst>
                     </a:blip>
@@ -17416,10 +17597,10 @@
                     <pic:cNvPicPr/>
                   </pic:nvPicPr>
                   <pic:blipFill>
-                    <a:blip r:embed="rId28">
+                    <a:blip r:embed="rId29">
                       <a:extLst>
                         <a:ext uri="{28A0092B-C50C-407E-A947-70E740481C1C}">
-                          <a14:useLocalDpi xmlns="" xmlns:wpc="http://schemas.microsoft.com/office/word/2010/wordprocessingCanvas" xmlns:mo="http://schemas.microsoft.com/office/mac/office/2008/main" xmlns:mc="http://schemas.openxmlformats.org/markup-compatibility/2006" xmlns:mv="urn:schemas-microsoft-com:mac:vml" xmlns:o="urn:schemas-microsoft-com:office:office" xmlns:v="urn:schemas-microsoft-com:vml" xmlns:wp14="http://schemas.microsoft.com/office/word/2010/wordprocessingDrawing" xmlns:w10="urn:schemas-microsoft-com:office:word" xmlns:w="http://schemas.openxmlformats.org/wordprocessingml/2006/main" xmlns:w14="http://schemas.microsoft.com/office/word/2010/wordml" xmlns:wpg="http://schemas.microsoft.com/office/word/2010/wordprocessingGroup" xmlns:wpi="http://schemas.microsoft.com/office/word/2010/wordprocessingInk" xmlns:wps="http://schemas.microsoft.com/office/word/2010/wordprocessingShape" xmlns:a14="http://schemas.microsoft.com/office/drawing/2010/main" val="0"/>
+                          <a14:useLocalDpi xmlns:a14="http://schemas.microsoft.com/office/drawing/2010/main" xmlns:wps="http://schemas.microsoft.com/office/word/2010/wordprocessingShape" xmlns:wpi="http://schemas.microsoft.com/office/word/2010/wordprocessingInk" xmlns:wpg="http://schemas.microsoft.com/office/word/2010/wordprocessingGroup" xmlns:w14="http://schemas.microsoft.com/office/word/2010/wordml" xmlns:w="http://schemas.openxmlformats.org/wordprocessingml/2006/main" xmlns:w10="urn:schemas-microsoft-com:office:word" xmlns:wp14="http://schemas.microsoft.com/office/word/2010/wordprocessingDrawing" xmlns:v="urn:schemas-microsoft-com:vml" xmlns:o="urn:schemas-microsoft-com:office:office" xmlns:mv="urn:schemas-microsoft-com:mac:vml" xmlns:mc="http://schemas.openxmlformats.org/markup-compatibility/2006" xmlns:mo="http://schemas.microsoft.com/office/mac/office/2008/main" xmlns:wpc="http://schemas.microsoft.com/office/word/2010/wordprocessingCanvas" xmlns="" val="0"/>
                         </a:ext>
                       </a:extLst>
                     </a:blip>
@@ -23529,7 +23710,7 @@
       </w:pPr>
     </w:p>
     <w:sectPr>
-      <w:footerReference w:type="default" r:id="rId29"/>
+      <w:footerReference w:type="default" r:id="rId30"/>
       <w:type w:val="continuous"/>
       <w:pgSz w:w="12240" w:h="15840" w:code="1"/>
       <w:pgMar w:top="1440" w:right="1440" w:bottom="1440" w:left="1440" w:header="720" w:footer="720" w:gutter="0"/>
@@ -23711,7 +23892,7 @@
             <w:sz w:val="28"/>
             <w:szCs w:val="28"/>
           </w:rPr>
-          <w:t>16</w:t>
+          <w:t>23</w:t>
         </w:r>
         <w:r>
           <w:rPr>
@@ -26909,7 +27090,7 @@
 </file>
 
 <file path=customXml/itemProps2.xml><?xml version="1.0" encoding="utf-8"?>
-<ds:datastoreItem xmlns:ds="http://schemas.openxmlformats.org/officeDocument/2006/customXml" ds:itemID="{4D75CAF0-2629-4485-BCA7-66DA4497F38F}">
+<ds:datastoreItem xmlns:ds="http://schemas.openxmlformats.org/officeDocument/2006/customXml" ds:itemID="{C88988CB-D737-4B67-859A-C2215B5A55FE}">
   <ds:schemaRefs>
     <ds:schemaRef ds:uri="http://schemas.openxmlformats.org/officeDocument/2006/bibliography"/>
   </ds:schemaRefs>

</xml_diff>

<commit_message>
Control structure of AnalyseApplication slightly changed. Build cache removed from IAnalyseService. Logging AnalyseApplication improved. Documentation AnalyseApplication improved.
</commit_message>
<xml_diff>
--- a/doc/system/analyse/Current HUSACCT Analyse Documentation/HUSACCT Analyse System Documentation.docx
+++ b/doc/system/analyse/Current HUSACCT Analyse Documentation/HUSACCT Analyse System Documentation.docx
@@ -227,7 +227,7 @@
         </w:rPr>
       </w:sdtEndPr>
       <w:sdtContent>
-        <w:bookmarkStart w:id="0" w:name="_Toc377995101" w:displacedByCustomXml="prev"/>
+        <w:bookmarkStart w:id="0" w:name="_Toc378671209" w:displacedByCustomXml="prev"/>
         <w:p>
           <w:pPr>
             <w:pStyle w:val="Kop1"/>
@@ -288,7 +288,7 @@
             </w:rPr>
             <w:fldChar w:fldCharType="separate"/>
           </w:r>
-          <w:hyperlink w:anchor="_Toc377995101" w:history="1">
+          <w:hyperlink w:anchor="_Toc378671209" w:history="1">
             <w:r>
               <w:rPr>
                 <w:rStyle w:val="Hyperlink"/>
@@ -316,7 +316,7 @@
                 <w:noProof/>
                 <w:webHidden/>
               </w:rPr>
-              <w:instrText xml:space="preserve"> PAGEREF _Toc377995101 \h </w:instrText>
+              <w:instrText xml:space="preserve"> PAGEREF _Toc378671209 \h </w:instrText>
             </w:r>
             <w:r>
               <w:rPr>
@@ -359,7 +359,7 @@
               <w:noProof/>
             </w:rPr>
           </w:pPr>
-          <w:hyperlink w:anchor="_Toc377995102" w:history="1">
+          <w:hyperlink w:anchor="_Toc378671210" w:history="1">
             <w:r>
               <w:rPr>
                 <w:rStyle w:val="Hyperlink"/>
@@ -402,7 +402,7 @@
                 <w:noProof/>
                 <w:webHidden/>
               </w:rPr>
-              <w:instrText xml:space="preserve"> PAGEREF _Toc377995102 \h </w:instrText>
+              <w:instrText xml:space="preserve"> PAGEREF _Toc378671210 \h </w:instrText>
             </w:r>
             <w:r>
               <w:rPr>
@@ -445,7 +445,7 @@
               <w:noProof/>
             </w:rPr>
           </w:pPr>
-          <w:hyperlink w:anchor="_Toc377995103" w:history="1">
+          <w:hyperlink w:anchor="_Toc378671211" w:history="1">
             <w:r>
               <w:rPr>
                 <w:rStyle w:val="Hyperlink"/>
@@ -488,7 +488,7 @@
                 <w:noProof/>
                 <w:webHidden/>
               </w:rPr>
-              <w:instrText xml:space="preserve"> PAGEREF _Toc377995103 \h </w:instrText>
+              <w:instrText xml:space="preserve"> PAGEREF _Toc378671211 \h </w:instrText>
             </w:r>
             <w:r>
               <w:rPr>
@@ -531,7 +531,7 @@
               <w:noProof/>
             </w:rPr>
           </w:pPr>
-          <w:hyperlink w:anchor="_Toc377995104" w:history="1">
+          <w:hyperlink w:anchor="_Toc378671212" w:history="1">
             <w:r>
               <w:rPr>
                 <w:rStyle w:val="Hyperlink"/>
@@ -574,7 +574,7 @@
                 <w:noProof/>
                 <w:webHidden/>
               </w:rPr>
-              <w:instrText xml:space="preserve"> PAGEREF _Toc377995104 \h </w:instrText>
+              <w:instrText xml:space="preserve"> PAGEREF _Toc378671212 \h </w:instrText>
             </w:r>
             <w:r>
               <w:rPr>
@@ -617,7 +617,7 @@
               <w:noProof/>
             </w:rPr>
           </w:pPr>
-          <w:hyperlink w:anchor="_Toc377995105" w:history="1">
+          <w:hyperlink w:anchor="_Toc378671213" w:history="1">
             <w:r>
               <w:rPr>
                 <w:rStyle w:val="Hyperlink"/>
@@ -660,7 +660,7 @@
                 <w:noProof/>
                 <w:webHidden/>
               </w:rPr>
-              <w:instrText xml:space="preserve"> PAGEREF _Toc377995105 \h </w:instrText>
+              <w:instrText xml:space="preserve"> PAGEREF _Toc378671213 \h </w:instrText>
             </w:r>
             <w:r>
               <w:rPr>
@@ -703,7 +703,7 @@
               <w:noProof/>
             </w:rPr>
           </w:pPr>
-          <w:hyperlink w:anchor="_Toc377995106" w:history="1">
+          <w:hyperlink w:anchor="_Toc378671214" w:history="1">
             <w:r>
               <w:rPr>
                 <w:rStyle w:val="Hyperlink"/>
@@ -746,7 +746,7 @@
                 <w:noProof/>
                 <w:webHidden/>
               </w:rPr>
-              <w:instrText xml:space="preserve"> PAGEREF _Toc377995106 \h </w:instrText>
+              <w:instrText xml:space="preserve"> PAGEREF _Toc378671214 \h </w:instrText>
             </w:r>
             <w:r>
               <w:rPr>
@@ -789,7 +789,7 @@
               <w:noProof/>
             </w:rPr>
           </w:pPr>
-          <w:hyperlink w:anchor="_Toc377995107" w:history="1">
+          <w:hyperlink w:anchor="_Toc378671215" w:history="1">
             <w:r>
               <w:rPr>
                 <w:rStyle w:val="Hyperlink"/>
@@ -832,7 +832,7 @@
                 <w:noProof/>
                 <w:webHidden/>
               </w:rPr>
-              <w:instrText xml:space="preserve"> PAGEREF _Toc377995107 \h </w:instrText>
+              <w:instrText xml:space="preserve"> PAGEREF _Toc378671215 \h </w:instrText>
             </w:r>
             <w:r>
               <w:rPr>
@@ -875,7 +875,7 @@
               <w:noProof/>
             </w:rPr>
           </w:pPr>
-          <w:hyperlink w:anchor="_Toc377995108" w:history="1">
+          <w:hyperlink w:anchor="_Toc378671216" w:history="1">
             <w:r>
               <w:rPr>
                 <w:rStyle w:val="Hyperlink"/>
@@ -918,7 +918,7 @@
                 <w:noProof/>
                 <w:webHidden/>
               </w:rPr>
-              <w:instrText xml:space="preserve"> PAGEREF _Toc377995108 \h </w:instrText>
+              <w:instrText xml:space="preserve"> PAGEREF _Toc378671216 \h </w:instrText>
             </w:r>
             <w:r>
               <w:rPr>
@@ -961,7 +961,7 @@
               <w:noProof/>
             </w:rPr>
           </w:pPr>
-          <w:hyperlink w:anchor="_Toc377995109" w:history="1">
+          <w:hyperlink w:anchor="_Toc378671217" w:history="1">
             <w:r>
               <w:rPr>
                 <w:rStyle w:val="Hyperlink"/>
@@ -1004,7 +1004,7 @@
                 <w:noProof/>
                 <w:webHidden/>
               </w:rPr>
-              <w:instrText xml:space="preserve"> PAGEREF _Toc377995109 \h </w:instrText>
+              <w:instrText xml:space="preserve"> PAGEREF _Toc378671217 \h </w:instrText>
             </w:r>
             <w:r>
               <w:rPr>
@@ -1047,7 +1047,7 @@
               <w:noProof/>
             </w:rPr>
           </w:pPr>
-          <w:hyperlink w:anchor="_Toc377995110" w:history="1">
+          <w:hyperlink w:anchor="_Toc378671218" w:history="1">
             <w:r>
               <w:rPr>
                 <w:rStyle w:val="Hyperlink"/>
@@ -1090,7 +1090,7 @@
                 <w:noProof/>
                 <w:webHidden/>
               </w:rPr>
-              <w:instrText xml:space="preserve"> PAGEREF _Toc377995110 \h </w:instrText>
+              <w:instrText xml:space="preserve"> PAGEREF _Toc378671218 \h </w:instrText>
             </w:r>
             <w:r>
               <w:rPr>
@@ -1133,7 +1133,7 @@
               <w:noProof/>
             </w:rPr>
           </w:pPr>
-          <w:hyperlink w:anchor="_Toc377995111" w:history="1">
+          <w:hyperlink w:anchor="_Toc378671219" w:history="1">
             <w:r>
               <w:rPr>
                 <w:rStyle w:val="Hyperlink"/>
@@ -1176,7 +1176,7 @@
                 <w:noProof/>
                 <w:webHidden/>
               </w:rPr>
-              <w:instrText xml:space="preserve"> PAGEREF _Toc377995111 \h </w:instrText>
+              <w:instrText xml:space="preserve"> PAGEREF _Toc378671219 \h </w:instrText>
             </w:r>
             <w:r>
               <w:rPr>
@@ -1219,7 +1219,7 @@
               <w:noProof/>
             </w:rPr>
           </w:pPr>
-          <w:hyperlink w:anchor="_Toc377995112" w:history="1">
+          <w:hyperlink w:anchor="_Toc378671220" w:history="1">
             <w:r>
               <w:rPr>
                 <w:rStyle w:val="Hyperlink"/>
@@ -1262,7 +1262,7 @@
                 <w:noProof/>
                 <w:webHidden/>
               </w:rPr>
-              <w:instrText xml:space="preserve"> PAGEREF _Toc377995112 \h </w:instrText>
+              <w:instrText xml:space="preserve"> PAGEREF _Toc378671220 \h </w:instrText>
             </w:r>
             <w:r>
               <w:rPr>
@@ -1305,7 +1305,7 @@
               <w:noProof/>
             </w:rPr>
           </w:pPr>
-          <w:hyperlink w:anchor="_Toc377995113" w:history="1">
+          <w:hyperlink w:anchor="_Toc378671221" w:history="1">
             <w:r>
               <w:rPr>
                 <w:rStyle w:val="Hyperlink"/>
@@ -1348,7 +1348,7 @@
                 <w:noProof/>
                 <w:webHidden/>
               </w:rPr>
-              <w:instrText xml:space="preserve"> PAGEREF _Toc377995113 \h </w:instrText>
+              <w:instrText xml:space="preserve"> PAGEREF _Toc378671221 \h </w:instrText>
             </w:r>
             <w:r>
               <w:rPr>
@@ -1391,7 +1391,7 @@
               <w:noProof/>
             </w:rPr>
           </w:pPr>
-          <w:hyperlink w:anchor="_Toc377995114" w:history="1">
+          <w:hyperlink w:anchor="_Toc378671222" w:history="1">
             <w:r>
               <w:rPr>
                 <w:rStyle w:val="Hyperlink"/>
@@ -1434,7 +1434,7 @@
                 <w:noProof/>
                 <w:webHidden/>
               </w:rPr>
-              <w:instrText xml:space="preserve"> PAGEREF _Toc377995114 \h </w:instrText>
+              <w:instrText xml:space="preserve"> PAGEREF _Toc378671222 \h </w:instrText>
             </w:r>
             <w:r>
               <w:rPr>
@@ -1477,7 +1477,7 @@
               <w:noProof/>
             </w:rPr>
           </w:pPr>
-          <w:hyperlink w:anchor="_Toc377995115" w:history="1">
+          <w:hyperlink w:anchor="_Toc378671223" w:history="1">
             <w:r>
               <w:rPr>
                 <w:rStyle w:val="Hyperlink"/>
@@ -1520,7 +1520,7 @@
                 <w:noProof/>
                 <w:webHidden/>
               </w:rPr>
-              <w:instrText xml:space="preserve"> PAGEREF _Toc377995115 \h </w:instrText>
+              <w:instrText xml:space="preserve"> PAGEREF _Toc378671223 \h </w:instrText>
             </w:r>
             <w:r>
               <w:rPr>
@@ -1563,7 +1563,7 @@
               <w:noProof/>
             </w:rPr>
           </w:pPr>
-          <w:hyperlink w:anchor="_Toc377995116" w:history="1">
+          <w:hyperlink w:anchor="_Toc378671224" w:history="1">
             <w:r>
               <w:rPr>
                 <w:rStyle w:val="Hyperlink"/>
@@ -1606,7 +1606,7 @@
                 <w:noProof/>
                 <w:webHidden/>
               </w:rPr>
-              <w:instrText xml:space="preserve"> PAGEREF _Toc377995116 \h </w:instrText>
+              <w:instrText xml:space="preserve"> PAGEREF _Toc378671224 \h </w:instrText>
             </w:r>
             <w:r>
               <w:rPr>
@@ -1649,7 +1649,7 @@
               <w:noProof/>
             </w:rPr>
           </w:pPr>
-          <w:hyperlink w:anchor="_Toc377995117" w:history="1">
+          <w:hyperlink w:anchor="_Toc378671225" w:history="1">
             <w:r>
               <w:rPr>
                 <w:rStyle w:val="Hyperlink"/>
@@ -1692,7 +1692,7 @@
                 <w:noProof/>
                 <w:webHidden/>
               </w:rPr>
-              <w:instrText xml:space="preserve"> PAGEREF _Toc377995117 \h </w:instrText>
+              <w:instrText xml:space="preserve"> PAGEREF _Toc378671225 \h </w:instrText>
             </w:r>
             <w:r>
               <w:rPr>
@@ -1735,7 +1735,7 @@
               <w:noProof/>
             </w:rPr>
           </w:pPr>
-          <w:hyperlink w:anchor="_Toc377995118" w:history="1">
+          <w:hyperlink w:anchor="_Toc378671226" w:history="1">
             <w:r>
               <w:rPr>
                 <w:rStyle w:val="Hyperlink"/>
@@ -1778,7 +1778,7 @@
                 <w:noProof/>
                 <w:webHidden/>
               </w:rPr>
-              <w:instrText xml:space="preserve"> PAGEREF _Toc377995118 \h </w:instrText>
+              <w:instrText xml:space="preserve"> PAGEREF _Toc378671226 \h </w:instrText>
             </w:r>
             <w:r>
               <w:rPr>
@@ -1821,7 +1821,7 @@
               <w:noProof/>
             </w:rPr>
           </w:pPr>
-          <w:hyperlink w:anchor="_Toc377995119" w:history="1">
+          <w:hyperlink w:anchor="_Toc378671227" w:history="1">
             <w:r>
               <w:rPr>
                 <w:rStyle w:val="Hyperlink"/>
@@ -1864,7 +1864,7 @@
                 <w:noProof/>
                 <w:webHidden/>
               </w:rPr>
-              <w:instrText xml:space="preserve"> PAGEREF _Toc377995119 \h </w:instrText>
+              <w:instrText xml:space="preserve"> PAGEREF _Toc378671227 \h </w:instrText>
             </w:r>
             <w:r>
               <w:rPr>
@@ -1907,7 +1907,7 @@
               <w:noProof/>
             </w:rPr>
           </w:pPr>
-          <w:hyperlink w:anchor="_Toc377995120" w:history="1">
+          <w:hyperlink w:anchor="_Toc378671228" w:history="1">
             <w:r>
               <w:rPr>
                 <w:rStyle w:val="Hyperlink"/>
@@ -1950,7 +1950,7 @@
                 <w:noProof/>
                 <w:webHidden/>
               </w:rPr>
-              <w:instrText xml:space="preserve"> PAGEREF _Toc377995120 \h </w:instrText>
+              <w:instrText xml:space="preserve"> PAGEREF _Toc378671228 \h </w:instrText>
             </w:r>
             <w:r>
               <w:rPr>
@@ -1993,7 +1993,7 @@
               <w:noProof/>
             </w:rPr>
           </w:pPr>
-          <w:hyperlink w:anchor="_Toc377995121" w:history="1">
+          <w:hyperlink w:anchor="_Toc378671229" w:history="1">
             <w:r>
               <w:rPr>
                 <w:rStyle w:val="Hyperlink"/>
@@ -2036,7 +2036,7 @@
                 <w:noProof/>
                 <w:webHidden/>
               </w:rPr>
-              <w:instrText xml:space="preserve"> PAGEREF _Toc377995121 \h </w:instrText>
+              <w:instrText xml:space="preserve"> PAGEREF _Toc378671229 \h </w:instrText>
             </w:r>
             <w:r>
               <w:rPr>
@@ -2057,6 +2057,92 @@
                 <w:webHidden/>
               </w:rPr>
               <w:t>18</w:t>
+            </w:r>
+            <w:r>
+              <w:rPr>
+                <w:noProof/>
+                <w:webHidden/>
+              </w:rPr>
+              <w:fldChar w:fldCharType="end"/>
+            </w:r>
+          </w:hyperlink>
+        </w:p>
+        <w:p>
+          <w:pPr>
+            <w:pStyle w:val="Inhopg3"/>
+            <w:tabs>
+              <w:tab w:val="left" w:pos="1320"/>
+              <w:tab w:val="right" w:leader="dot" w:pos="9350"/>
+            </w:tabs>
+            <w:rPr>
+              <w:rFonts w:eastAsiaTheme="minorEastAsia"/>
+              <w:noProof/>
+            </w:rPr>
+          </w:pPr>
+          <w:hyperlink w:anchor="_Toc378671230" w:history="1">
+            <w:r>
+              <w:rPr>
+                <w:rStyle w:val="Hyperlink"/>
+                <w:noProof/>
+                <w:lang w:val="en-GB"/>
+              </w:rPr>
+              <w:t>3.1.5</w:t>
+            </w:r>
+            <w:r>
+              <w:rPr>
+                <w:rFonts w:eastAsiaTheme="minorEastAsia"/>
+                <w:noProof/>
+              </w:rPr>
+              <w:tab/>
+            </w:r>
+            <w:r>
+              <w:rPr>
+                <w:rStyle w:val="Hyperlink"/>
+                <w:noProof/>
+                <w:lang w:val="en-GB"/>
+              </w:rPr>
+              <w:t>Connect Structural Dependencies</w:t>
+            </w:r>
+            <w:r>
+              <w:rPr>
+                <w:noProof/>
+                <w:webHidden/>
+              </w:rPr>
+              <w:tab/>
+            </w:r>
+            <w:r>
+              <w:rPr>
+                <w:noProof/>
+                <w:webHidden/>
+              </w:rPr>
+              <w:fldChar w:fldCharType="begin"/>
+            </w:r>
+            <w:r>
+              <w:rPr>
+                <w:noProof/>
+                <w:webHidden/>
+              </w:rPr>
+              <w:instrText xml:space="preserve"> PAGEREF _Toc378671230 \h </w:instrText>
+            </w:r>
+            <w:r>
+              <w:rPr>
+                <w:noProof/>
+                <w:webHidden/>
+              </w:rPr>
+            </w:r>
+            <w:r>
+              <w:rPr>
+                <w:noProof/>
+                <w:webHidden/>
+              </w:rPr>
+              <w:fldChar w:fldCharType="separate"/>
+            </w:r>
+            <w:r>
+              <w:rPr>
+                <w:noProof/>
+                <w:webHidden/>
+              </w:rPr>
+              <w:t>19</w:t>
             </w:r>
             <w:r>
               <w:rPr>
@@ -2079,7 +2165,7 @@
               <w:noProof/>
             </w:rPr>
           </w:pPr>
-          <w:hyperlink w:anchor="_Toc377995122" w:history="1">
+          <w:hyperlink w:anchor="_Toc378671231" w:history="1">
             <w:r>
               <w:rPr>
                 <w:rStyle w:val="Hyperlink"/>
@@ -2122,7 +2208,7 @@
                 <w:noProof/>
                 <w:webHidden/>
               </w:rPr>
-              <w:instrText xml:space="preserve"> PAGEREF _Toc377995122 \h </w:instrText>
+              <w:instrText xml:space="preserve"> PAGEREF _Toc378671231 \h </w:instrText>
             </w:r>
             <w:r>
               <w:rPr>
@@ -2165,7 +2251,7 @@
               <w:noProof/>
             </w:rPr>
           </w:pPr>
-          <w:hyperlink w:anchor="_Toc377995123" w:history="1">
+          <w:hyperlink w:anchor="_Toc378671232" w:history="1">
             <w:r>
               <w:rPr>
                 <w:rStyle w:val="Hyperlink"/>
@@ -2208,7 +2294,7 @@
                 <w:noProof/>
                 <w:webHidden/>
               </w:rPr>
-              <w:instrText xml:space="preserve"> PAGEREF _Toc377995123 \h </w:instrText>
+              <w:instrText xml:space="preserve"> PAGEREF _Toc378671232 \h </w:instrText>
             </w:r>
             <w:r>
               <w:rPr>
@@ -2251,7 +2337,7 @@
               <w:noProof/>
             </w:rPr>
           </w:pPr>
-          <w:hyperlink w:anchor="_Toc377995124" w:history="1">
+          <w:hyperlink w:anchor="_Toc378671233" w:history="1">
             <w:r>
               <w:rPr>
                 <w:rStyle w:val="Hyperlink"/>
@@ -2294,7 +2380,7 @@
                 <w:noProof/>
                 <w:webHidden/>
               </w:rPr>
-              <w:instrText xml:space="preserve"> PAGEREF _Toc377995124 \h </w:instrText>
+              <w:instrText xml:space="preserve"> PAGEREF _Toc378671233 \h </w:instrText>
             </w:r>
             <w:r>
               <w:rPr>
@@ -2337,7 +2423,7 @@
               <w:noProof/>
             </w:rPr>
           </w:pPr>
-          <w:hyperlink w:anchor="_Toc377995125" w:history="1">
+          <w:hyperlink w:anchor="_Toc378671234" w:history="1">
             <w:r>
               <w:rPr>
                 <w:rStyle w:val="Hyperlink"/>
@@ -2380,7 +2466,7 @@
                 <w:noProof/>
                 <w:webHidden/>
               </w:rPr>
-              <w:instrText xml:space="preserve"> PAGEREF _Toc377995125 \h </w:instrText>
+              <w:instrText xml:space="preserve"> PAGEREF _Toc378671234 \h </w:instrText>
             </w:r>
             <w:r>
               <w:rPr>
@@ -2423,7 +2509,7 @@
               <w:noProof/>
             </w:rPr>
           </w:pPr>
-          <w:hyperlink w:anchor="_Toc377995126" w:history="1">
+          <w:hyperlink w:anchor="_Toc378671235" w:history="1">
             <w:r>
               <w:rPr>
                 <w:rStyle w:val="Hyperlink"/>
@@ -2466,7 +2552,7 @@
                 <w:noProof/>
                 <w:webHidden/>
               </w:rPr>
-              <w:instrText xml:space="preserve"> PAGEREF _Toc377995126 \h </w:instrText>
+              <w:instrText xml:space="preserve"> PAGEREF _Toc378671235 \h </w:instrText>
             </w:r>
             <w:r>
               <w:rPr>
@@ -2486,7 +2572,7 @@
                 <w:noProof/>
                 <w:webHidden/>
               </w:rPr>
-              <w:t>22</w:t>
+              <w:t>24</w:t>
             </w:r>
             <w:r>
               <w:rPr>
@@ -2509,7 +2595,7 @@
               <w:noProof/>
             </w:rPr>
           </w:pPr>
-          <w:hyperlink w:anchor="_Toc377995127" w:history="1">
+          <w:hyperlink w:anchor="_Toc378671236" w:history="1">
             <w:r>
               <w:rPr>
                 <w:rStyle w:val="Hyperlink"/>
@@ -2552,7 +2638,7 @@
                 <w:noProof/>
                 <w:webHidden/>
               </w:rPr>
-              <w:instrText xml:space="preserve"> PAGEREF _Toc377995127 \h </w:instrText>
+              <w:instrText xml:space="preserve"> PAGEREF _Toc378671236 \h </w:instrText>
             </w:r>
             <w:r>
               <w:rPr>
@@ -2572,7 +2658,7 @@
                 <w:noProof/>
                 <w:webHidden/>
               </w:rPr>
-              <w:t>23</w:t>
+              <w:t>25</w:t>
             </w:r>
             <w:r>
               <w:rPr>
@@ -2595,7 +2681,7 @@
               <w:noProof/>
             </w:rPr>
           </w:pPr>
-          <w:hyperlink w:anchor="_Toc377995128" w:history="1">
+          <w:hyperlink w:anchor="_Toc378671237" w:history="1">
             <w:r>
               <w:rPr>
                 <w:rStyle w:val="Hyperlink"/>
@@ -2638,7 +2724,7 @@
                 <w:noProof/>
                 <w:webHidden/>
               </w:rPr>
-              <w:instrText xml:space="preserve"> PAGEREF _Toc377995128 \h </w:instrText>
+              <w:instrText xml:space="preserve"> PAGEREF _Toc378671237 \h </w:instrText>
             </w:r>
             <w:r>
               <w:rPr>
@@ -2658,7 +2744,7 @@
                 <w:noProof/>
                 <w:webHidden/>
               </w:rPr>
-              <w:t>24</w:t>
+              <w:t>26</w:t>
             </w:r>
             <w:r>
               <w:rPr>
@@ -2681,7 +2767,7 @@
               <w:noProof/>
             </w:rPr>
           </w:pPr>
-          <w:hyperlink w:anchor="_Toc377995129" w:history="1">
+          <w:hyperlink w:anchor="_Toc378671238" w:history="1">
             <w:r>
               <w:rPr>
                 <w:rStyle w:val="Hyperlink"/>
@@ -2724,7 +2810,7 @@
                 <w:noProof/>
                 <w:webHidden/>
               </w:rPr>
-              <w:instrText xml:space="preserve"> PAGEREF _Toc377995129 \h </w:instrText>
+              <w:instrText xml:space="preserve"> PAGEREF _Toc378671238 \h </w:instrText>
             </w:r>
             <w:r>
               <w:rPr>
@@ -2744,7 +2830,7 @@
                 <w:noProof/>
                 <w:webHidden/>
               </w:rPr>
-              <w:t>24</w:t>
+              <w:t>26</w:t>
             </w:r>
             <w:r>
               <w:rPr>
@@ -2767,7 +2853,7 @@
               <w:noProof/>
             </w:rPr>
           </w:pPr>
-          <w:hyperlink w:anchor="_Toc377995130" w:history="1">
+          <w:hyperlink w:anchor="_Toc378671239" w:history="1">
             <w:r>
               <w:rPr>
                 <w:rStyle w:val="Hyperlink"/>
@@ -2810,7 +2896,7 @@
                 <w:noProof/>
                 <w:webHidden/>
               </w:rPr>
-              <w:instrText xml:space="preserve"> PAGEREF _Toc377995130 \h </w:instrText>
+              <w:instrText xml:space="preserve"> PAGEREF _Toc378671239 \h </w:instrText>
             </w:r>
             <w:r>
               <w:rPr>
@@ -2830,7 +2916,7 @@
                 <w:noProof/>
                 <w:webHidden/>
               </w:rPr>
-              <w:t>24</w:t>
+              <w:t>26</w:t>
             </w:r>
             <w:r>
               <w:rPr>
@@ -2853,7 +2939,7 @@
               <w:noProof/>
             </w:rPr>
           </w:pPr>
-          <w:hyperlink w:anchor="_Toc377995131" w:history="1">
+          <w:hyperlink w:anchor="_Toc378671240" w:history="1">
             <w:r>
               <w:rPr>
                 <w:rStyle w:val="Hyperlink"/>
@@ -2896,7 +2982,7 @@
                 <w:noProof/>
                 <w:webHidden/>
               </w:rPr>
-              <w:instrText xml:space="preserve"> PAGEREF _Toc377995131 \h </w:instrText>
+              <w:instrText xml:space="preserve"> PAGEREF _Toc378671240 \h </w:instrText>
             </w:r>
             <w:r>
               <w:rPr>
@@ -2916,7 +3002,7 @@
                 <w:noProof/>
                 <w:webHidden/>
               </w:rPr>
-              <w:t>25</w:t>
+              <w:t>27</w:t>
             </w:r>
             <w:r>
               <w:rPr>
@@ -2939,7 +3025,7 @@
               <w:noProof/>
             </w:rPr>
           </w:pPr>
-          <w:hyperlink w:anchor="_Toc377995132" w:history="1">
+          <w:hyperlink w:anchor="_Toc378671241" w:history="1">
             <w:r>
               <w:rPr>
                 <w:rStyle w:val="Hyperlink"/>
@@ -2982,7 +3068,7 @@
                 <w:noProof/>
                 <w:webHidden/>
               </w:rPr>
-              <w:instrText xml:space="preserve"> PAGEREF _Toc377995132 \h </w:instrText>
+              <w:instrText xml:space="preserve"> PAGEREF _Toc378671241 \h </w:instrText>
             </w:r>
             <w:r>
               <w:rPr>
@@ -3002,7 +3088,7 @@
                 <w:noProof/>
                 <w:webHidden/>
               </w:rPr>
-              <w:t>25</w:t>
+              <w:t>27</w:t>
             </w:r>
             <w:r>
               <w:rPr>
@@ -3025,7 +3111,7 @@
               <w:noProof/>
             </w:rPr>
           </w:pPr>
-          <w:hyperlink w:anchor="_Toc377995133" w:history="1">
+          <w:hyperlink w:anchor="_Toc378671242" w:history="1">
             <w:r>
               <w:rPr>
                 <w:rStyle w:val="Hyperlink"/>
@@ -3068,7 +3154,7 @@
                 <w:noProof/>
                 <w:webHidden/>
               </w:rPr>
-              <w:instrText xml:space="preserve"> PAGEREF _Toc377995133 \h </w:instrText>
+              <w:instrText xml:space="preserve"> PAGEREF _Toc378671242 \h </w:instrText>
             </w:r>
             <w:r>
               <w:rPr>
@@ -3088,7 +3174,7 @@
                 <w:noProof/>
                 <w:webHidden/>
               </w:rPr>
-              <w:t>26</w:t>
+              <w:t>28</w:t>
             </w:r>
             <w:r>
               <w:rPr>
@@ -3111,7 +3197,7 @@
               <w:noProof/>
             </w:rPr>
           </w:pPr>
-          <w:hyperlink w:anchor="_Toc377995134" w:history="1">
+          <w:hyperlink w:anchor="_Toc378671243" w:history="1">
             <w:r>
               <w:rPr>
                 <w:rStyle w:val="Hyperlink"/>
@@ -3154,7 +3240,7 @@
                 <w:noProof/>
                 <w:webHidden/>
               </w:rPr>
-              <w:instrText xml:space="preserve"> PAGEREF _Toc377995134 \h </w:instrText>
+              <w:instrText xml:space="preserve"> PAGEREF _Toc378671243 \h </w:instrText>
             </w:r>
             <w:r>
               <w:rPr>
@@ -3174,7 +3260,7 @@
                 <w:noProof/>
                 <w:webHidden/>
               </w:rPr>
-              <w:t>26</w:t>
+              <w:t>28</w:t>
             </w:r>
             <w:r>
               <w:rPr>
@@ -3197,7 +3283,7 @@
               <w:noProof/>
             </w:rPr>
           </w:pPr>
-          <w:hyperlink w:anchor="_Toc377995135" w:history="1">
+          <w:hyperlink w:anchor="_Toc378671244" w:history="1">
             <w:r>
               <w:rPr>
                 <w:rStyle w:val="Hyperlink"/>
@@ -3240,7 +3326,7 @@
                 <w:noProof/>
                 <w:webHidden/>
               </w:rPr>
-              <w:instrText xml:space="preserve"> PAGEREF _Toc377995135 \h </w:instrText>
+              <w:instrText xml:space="preserve"> PAGEREF _Toc378671244 \h </w:instrText>
             </w:r>
             <w:r>
               <w:rPr>
@@ -3260,7 +3346,7 @@
                 <w:noProof/>
                 <w:webHidden/>
               </w:rPr>
-              <w:t>26</w:t>
+              <w:t>28</w:t>
             </w:r>
             <w:r>
               <w:rPr>
@@ -3283,7 +3369,7 @@
               <w:noProof/>
             </w:rPr>
           </w:pPr>
-          <w:hyperlink w:anchor="_Toc377995136" w:history="1">
+          <w:hyperlink w:anchor="_Toc378671245" w:history="1">
             <w:r>
               <w:rPr>
                 <w:rStyle w:val="Hyperlink"/>
@@ -3326,7 +3412,7 @@
                 <w:noProof/>
                 <w:webHidden/>
               </w:rPr>
-              <w:instrText xml:space="preserve"> PAGEREF _Toc377995136 \h </w:instrText>
+              <w:instrText xml:space="preserve"> PAGEREF _Toc378671245 \h </w:instrText>
             </w:r>
             <w:r>
               <w:rPr>
@@ -3346,7 +3432,7 @@
                 <w:noProof/>
                 <w:webHidden/>
               </w:rPr>
-              <w:t>27</w:t>
+              <w:t>29</w:t>
             </w:r>
             <w:r>
               <w:rPr>
@@ -3814,7 +3900,7 @@
           <w:lang w:val="en-GB"/>
         </w:rPr>
       </w:pPr>
-      <w:bookmarkStart w:id="1" w:name="_Toc377995102"/>
+      <w:bookmarkStart w:id="1" w:name="_Toc378671210"/>
       <w:r>
         <w:rPr>
           <w:lang w:val="en-GB"/>
@@ -4083,7 +4169,7 @@
           <w:lang w:val="en-GB"/>
         </w:rPr>
       </w:pPr>
-      <w:bookmarkStart w:id="2" w:name="_Toc377995103"/>
+      <w:bookmarkStart w:id="2" w:name="_Toc378671211"/>
       <w:r>
         <w:rPr>
           <w:lang w:val="en-GB"/>
@@ -4201,7 +4287,7 @@
                     <a:blip r:embed="rId9">
                       <a:extLst>
                         <a:ext uri="{28A0092B-C50C-407E-A947-70E740481C1C}">
-                          <a14:useLocalDpi xmlns:a14="http://schemas.microsoft.com/office/drawing/2010/main" xmlns:wps="http://schemas.microsoft.com/office/word/2010/wordprocessingShape" xmlns:wpi="http://schemas.microsoft.com/office/word/2010/wordprocessingInk" xmlns:wpg="http://schemas.microsoft.com/office/word/2010/wordprocessingGroup" xmlns:w14="http://schemas.microsoft.com/office/word/2010/wordml" xmlns:w="http://schemas.openxmlformats.org/wordprocessingml/2006/main" xmlns:w10="urn:schemas-microsoft-com:office:word" xmlns:wp14="http://schemas.microsoft.com/office/word/2010/wordprocessingDrawing" xmlns:v="urn:schemas-microsoft-com:vml" xmlns:o="urn:schemas-microsoft-com:office:office" xmlns:mv="urn:schemas-microsoft-com:mac:vml" xmlns:mc="http://schemas.openxmlformats.org/markup-compatibility/2006" xmlns:mo="http://schemas.microsoft.com/office/mac/office/2008/main" xmlns:wpc="http://schemas.microsoft.com/office/word/2010/wordprocessingCanvas" xmlns="" val="0"/>
+                          <a14:useLocalDpi xmlns="" xmlns:wpc="http://schemas.microsoft.com/office/word/2010/wordprocessingCanvas" xmlns:mo="http://schemas.microsoft.com/office/mac/office/2008/main" xmlns:mc="http://schemas.openxmlformats.org/markup-compatibility/2006" xmlns:mv="urn:schemas-microsoft-com:mac:vml" xmlns:o="urn:schemas-microsoft-com:office:office" xmlns:v="urn:schemas-microsoft-com:vml" xmlns:wp14="http://schemas.microsoft.com/office/word/2010/wordprocessingDrawing" xmlns:w10="urn:schemas-microsoft-com:office:word" xmlns:w="http://schemas.openxmlformats.org/wordprocessingml/2006/main" xmlns:w14="http://schemas.microsoft.com/office/word/2010/wordml" xmlns:wpg="http://schemas.microsoft.com/office/word/2010/wordprocessingGroup" xmlns:wpi="http://schemas.microsoft.com/office/word/2010/wordprocessingInk" xmlns:wps="http://schemas.microsoft.com/office/word/2010/wordprocessingShape" xmlns:a14="http://schemas.microsoft.com/office/drawing/2010/main" val="0"/>
                         </a:ext>
                       </a:extLst>
                     </a:blip>
@@ -5060,7 +5146,7 @@
           <w:lang w:val="en-GB"/>
         </w:rPr>
       </w:pPr>
-      <w:bookmarkStart w:id="3" w:name="_Toc377995104"/>
+      <w:bookmarkStart w:id="3" w:name="_Toc378671212"/>
       <w:r>
         <w:rPr>
           <w:lang w:val="en-GB"/>
@@ -5594,7 +5680,7 @@
           <w:lang w:val="en-GB"/>
         </w:rPr>
       </w:pPr>
-      <w:bookmarkStart w:id="4" w:name="_Toc377995105"/>
+      <w:bookmarkStart w:id="4" w:name="_Toc378671213"/>
       <w:r>
         <w:rPr>
           <w:lang w:val="en-GB"/>
@@ -6860,7 +6946,7 @@
           <w:lang w:val="en-GB"/>
         </w:rPr>
       </w:pPr>
-      <w:bookmarkStart w:id="5" w:name="_Toc377995106"/>
+      <w:bookmarkStart w:id="5" w:name="_Toc378671214"/>
       <w:r>
         <w:rPr>
           <w:lang w:val="en-GB"/>
@@ -6883,7 +6969,7 @@
           <w:lang w:val="en-GB"/>
         </w:rPr>
       </w:pPr>
-      <w:bookmarkStart w:id="6" w:name="_Toc377995107"/>
+      <w:bookmarkStart w:id="6" w:name="_Toc378671215"/>
       <w:r>
         <w:rPr>
           <w:lang w:val="en-GB"/>
@@ -7020,7 +7106,7 @@
           <w:lang w:val="en-GB"/>
         </w:rPr>
       </w:pPr>
-      <w:bookmarkStart w:id="7" w:name="_Toc377995108"/>
+      <w:bookmarkStart w:id="7" w:name="_Toc378671216"/>
       <w:r>
         <w:rPr>
           <w:lang w:val="en-GB"/>
@@ -7335,7 +7421,7 @@
                     <a:blip r:embed="rId12">
                       <a:extLst>
                         <a:ext uri="{28A0092B-C50C-407E-A947-70E740481C1C}">
-                          <a14:useLocalDpi xmlns:a14="http://schemas.microsoft.com/office/drawing/2010/main" xmlns:wps="http://schemas.microsoft.com/office/word/2010/wordprocessingShape" xmlns:wpi="http://schemas.microsoft.com/office/word/2010/wordprocessingInk" xmlns:wpg="http://schemas.microsoft.com/office/word/2010/wordprocessingGroup" xmlns:w14="http://schemas.microsoft.com/office/word/2010/wordml" xmlns:w="http://schemas.openxmlformats.org/wordprocessingml/2006/main" xmlns:w10="urn:schemas-microsoft-com:office:word" xmlns:wp14="http://schemas.microsoft.com/office/word/2010/wordprocessingDrawing" xmlns:v="urn:schemas-microsoft-com:vml" xmlns:o="urn:schemas-microsoft-com:office:office" xmlns:mv="urn:schemas-microsoft-com:mac:vml" xmlns:mc="http://schemas.openxmlformats.org/markup-compatibility/2006" xmlns:mo="http://schemas.microsoft.com/office/mac/office/2008/main" xmlns:wpc="http://schemas.microsoft.com/office/word/2010/wordprocessingCanvas" xmlns="" val="0"/>
+                          <a14:useLocalDpi xmlns="" xmlns:wpc="http://schemas.microsoft.com/office/word/2010/wordprocessingCanvas" xmlns:mo="http://schemas.microsoft.com/office/mac/office/2008/main" xmlns:mc="http://schemas.openxmlformats.org/markup-compatibility/2006" xmlns:mv="urn:schemas-microsoft-com:mac:vml" xmlns:o="urn:schemas-microsoft-com:office:office" xmlns:v="urn:schemas-microsoft-com:vml" xmlns:wp14="http://schemas.microsoft.com/office/word/2010/wordprocessingDrawing" xmlns:w10="urn:schemas-microsoft-com:office:word" xmlns:w="http://schemas.openxmlformats.org/wordprocessingml/2006/main" xmlns:w14="http://schemas.microsoft.com/office/word/2010/wordml" xmlns:wpg="http://schemas.microsoft.com/office/word/2010/wordprocessingGroup" xmlns:wpi="http://schemas.microsoft.com/office/word/2010/wordprocessingInk" xmlns:wps="http://schemas.microsoft.com/office/word/2010/wordprocessingShape" xmlns:a14="http://schemas.microsoft.com/office/drawing/2010/main" val="0"/>
                         </a:ext>
                       </a:extLst>
                     </a:blip>
@@ -7377,7 +7463,7 @@
         </w:rPr>
         <w:br w:type="page"/>
       </w:r>
-      <w:bookmarkStart w:id="8" w:name="_Toc377995109"/>
+      <w:bookmarkStart w:id="8" w:name="_Toc378671217"/>
       <w:r>
         <w:rPr>
           <w:lang w:val="en-GB"/>
@@ -7421,7 +7507,7 @@
           <w:lang w:val="en-GB"/>
         </w:rPr>
       </w:pPr>
-      <w:bookmarkStart w:id="9" w:name="_Toc377995110"/>
+      <w:bookmarkStart w:id="9" w:name="_Toc378671218"/>
       <w:r>
         <w:rPr>
           <w:lang w:val="en-GB"/>
@@ -7542,7 +7628,7 @@
                     <a:blip r:embed="rId13">
                       <a:extLst>
                         <a:ext uri="{28A0092B-C50C-407E-A947-70E740481C1C}">
-                          <a14:useLocalDpi xmlns:a14="http://schemas.microsoft.com/office/drawing/2010/main" xmlns:wps="http://schemas.microsoft.com/office/word/2010/wordprocessingShape" xmlns:wpi="http://schemas.microsoft.com/office/word/2010/wordprocessingInk" xmlns:wpg="http://schemas.microsoft.com/office/word/2010/wordprocessingGroup" xmlns:w14="http://schemas.microsoft.com/office/word/2010/wordml" xmlns:w="http://schemas.openxmlformats.org/wordprocessingml/2006/main" xmlns:w10="urn:schemas-microsoft-com:office:word" xmlns:wp14="http://schemas.microsoft.com/office/word/2010/wordprocessingDrawing" xmlns:v="urn:schemas-microsoft-com:vml" xmlns:o="urn:schemas-microsoft-com:office:office" xmlns:mv="urn:schemas-microsoft-com:mac:vml" xmlns:mc="http://schemas.openxmlformats.org/markup-compatibility/2006" xmlns:mo="http://schemas.microsoft.com/office/mac/office/2008/main" xmlns:wpc="http://schemas.microsoft.com/office/word/2010/wordprocessingCanvas" xmlns="" val="0"/>
+                          <a14:useLocalDpi xmlns="" xmlns:wpc="http://schemas.microsoft.com/office/word/2010/wordprocessingCanvas" xmlns:mo="http://schemas.microsoft.com/office/mac/office/2008/main" xmlns:mc="http://schemas.openxmlformats.org/markup-compatibility/2006" xmlns:mv="urn:schemas-microsoft-com:mac:vml" xmlns:o="urn:schemas-microsoft-com:office:office" xmlns:v="urn:schemas-microsoft-com:vml" xmlns:wp14="http://schemas.microsoft.com/office/word/2010/wordprocessingDrawing" xmlns:w10="urn:schemas-microsoft-com:office:word" xmlns:w="http://schemas.openxmlformats.org/wordprocessingml/2006/main" xmlns:w14="http://schemas.microsoft.com/office/word/2010/wordml" xmlns:wpg="http://schemas.microsoft.com/office/word/2010/wordprocessingGroup" xmlns:wpi="http://schemas.microsoft.com/office/word/2010/wordprocessingInk" xmlns:wps="http://schemas.microsoft.com/office/word/2010/wordprocessingShape" xmlns:a14="http://schemas.microsoft.com/office/drawing/2010/main" val="0"/>
                         </a:ext>
                       </a:extLst>
                     </a:blip>
@@ -7605,7 +7691,7 @@
                     <a:blip r:embed="rId14">
                       <a:extLst>
                         <a:ext uri="{28A0092B-C50C-407E-A947-70E740481C1C}">
-                          <a14:useLocalDpi xmlns:a14="http://schemas.microsoft.com/office/drawing/2010/main" xmlns:wps="http://schemas.microsoft.com/office/word/2010/wordprocessingShape" xmlns:wpi="http://schemas.microsoft.com/office/word/2010/wordprocessingInk" xmlns:wpg="http://schemas.microsoft.com/office/word/2010/wordprocessingGroup" xmlns:w14="http://schemas.microsoft.com/office/word/2010/wordml" xmlns:w="http://schemas.openxmlformats.org/wordprocessingml/2006/main" xmlns:w10="urn:schemas-microsoft-com:office:word" xmlns:wp14="http://schemas.microsoft.com/office/word/2010/wordprocessingDrawing" xmlns:v="urn:schemas-microsoft-com:vml" xmlns:o="urn:schemas-microsoft-com:office:office" xmlns:mv="urn:schemas-microsoft-com:mac:vml" xmlns:mc="http://schemas.openxmlformats.org/markup-compatibility/2006" xmlns:mo="http://schemas.microsoft.com/office/mac/office/2008/main" xmlns:wpc="http://schemas.microsoft.com/office/word/2010/wordprocessingCanvas" xmlns="" val="0"/>
+                          <a14:useLocalDpi xmlns="" xmlns:wpc="http://schemas.microsoft.com/office/word/2010/wordprocessingCanvas" xmlns:mo="http://schemas.microsoft.com/office/mac/office/2008/main" xmlns:mc="http://schemas.openxmlformats.org/markup-compatibility/2006" xmlns:mv="urn:schemas-microsoft-com:mac:vml" xmlns:o="urn:schemas-microsoft-com:office:office" xmlns:v="urn:schemas-microsoft-com:vml" xmlns:wp14="http://schemas.microsoft.com/office/word/2010/wordprocessingDrawing" xmlns:w10="urn:schemas-microsoft-com:office:word" xmlns:w="http://schemas.openxmlformats.org/wordprocessingml/2006/main" xmlns:w14="http://schemas.microsoft.com/office/word/2010/wordml" xmlns:wpg="http://schemas.microsoft.com/office/word/2010/wordprocessingGroup" xmlns:wpi="http://schemas.microsoft.com/office/word/2010/wordprocessingInk" xmlns:wps="http://schemas.microsoft.com/office/word/2010/wordprocessingShape" xmlns:a14="http://schemas.microsoft.com/office/drawing/2010/main" val="0"/>
                         </a:ext>
                       </a:extLst>
                     </a:blip>
@@ -8037,7 +8123,7 @@
           <w:lang w:val="en-GB"/>
         </w:rPr>
       </w:pPr>
-      <w:bookmarkStart w:id="10" w:name="_Toc377995111"/>
+      <w:bookmarkStart w:id="10" w:name="_Toc378671219"/>
       <w:r>
         <w:rPr>
           <w:lang w:val="en-GB"/>
@@ -8139,7 +8225,7 @@
                     <a:blip r:embed="rId15">
                       <a:extLst>
                         <a:ext uri="{28A0092B-C50C-407E-A947-70E740481C1C}">
-                          <a14:useLocalDpi xmlns:a14="http://schemas.microsoft.com/office/drawing/2010/main" xmlns:wps="http://schemas.microsoft.com/office/word/2010/wordprocessingShape" xmlns:wpi="http://schemas.microsoft.com/office/word/2010/wordprocessingInk" xmlns:wpg="http://schemas.microsoft.com/office/word/2010/wordprocessingGroup" xmlns:w14="http://schemas.microsoft.com/office/word/2010/wordml" xmlns:w="http://schemas.openxmlformats.org/wordprocessingml/2006/main" xmlns:w10="urn:schemas-microsoft-com:office:word" xmlns:wp14="http://schemas.microsoft.com/office/word/2010/wordprocessingDrawing" xmlns:v="urn:schemas-microsoft-com:vml" xmlns:o="urn:schemas-microsoft-com:office:office" xmlns:mv="urn:schemas-microsoft-com:mac:vml" xmlns:mc="http://schemas.openxmlformats.org/markup-compatibility/2006" xmlns:mo="http://schemas.microsoft.com/office/mac/office/2008/main" xmlns:wpc="http://schemas.microsoft.com/office/word/2010/wordprocessingCanvas" xmlns="" val="0"/>
+                          <a14:useLocalDpi xmlns="" xmlns:wpc="http://schemas.microsoft.com/office/word/2010/wordprocessingCanvas" xmlns:mo="http://schemas.microsoft.com/office/mac/office/2008/main" xmlns:mc="http://schemas.openxmlformats.org/markup-compatibility/2006" xmlns:mv="urn:schemas-microsoft-com:mac:vml" xmlns:o="urn:schemas-microsoft-com:office:office" xmlns:v="urn:schemas-microsoft-com:vml" xmlns:wp14="http://schemas.microsoft.com/office/word/2010/wordprocessingDrawing" xmlns:w10="urn:schemas-microsoft-com:office:word" xmlns:w="http://schemas.openxmlformats.org/wordprocessingml/2006/main" xmlns:w14="http://schemas.microsoft.com/office/word/2010/wordml" xmlns:wpg="http://schemas.microsoft.com/office/word/2010/wordprocessingGroup" xmlns:wpi="http://schemas.microsoft.com/office/word/2010/wordprocessingInk" xmlns:wps="http://schemas.microsoft.com/office/word/2010/wordprocessingShape" xmlns:a14="http://schemas.microsoft.com/office/drawing/2010/main" val="0"/>
                         </a:ext>
                       </a:extLst>
                     </a:blip>
@@ -9570,7 +9656,7 @@
           <w:lang w:val="en-GB"/>
         </w:rPr>
       </w:pPr>
-      <w:bookmarkStart w:id="11" w:name="_Toc377995112"/>
+      <w:bookmarkStart w:id="11" w:name="_Toc378671220"/>
       <w:r>
         <w:rPr>
           <w:lang w:val="en-GB"/>
@@ -12975,7 +13061,7 @@
                     <a:blip r:embed="rId16">
                       <a:extLst>
                         <a:ext uri="{28A0092B-C50C-407E-A947-70E740481C1C}">
-                          <a14:useLocalDpi xmlns:a14="http://schemas.microsoft.com/office/drawing/2010/main" xmlns:wps="http://schemas.microsoft.com/office/word/2010/wordprocessingShape" xmlns:wpi="http://schemas.microsoft.com/office/word/2010/wordprocessingInk" xmlns:wpg="http://schemas.microsoft.com/office/word/2010/wordprocessingGroup" xmlns:w14="http://schemas.microsoft.com/office/word/2010/wordml" xmlns:w="http://schemas.openxmlformats.org/wordprocessingml/2006/main" xmlns:w10="urn:schemas-microsoft-com:office:word" xmlns:wp14="http://schemas.microsoft.com/office/word/2010/wordprocessingDrawing" xmlns:v="urn:schemas-microsoft-com:vml" xmlns:o="urn:schemas-microsoft-com:office:office" xmlns:mv="urn:schemas-microsoft-com:mac:vml" xmlns:mc="http://schemas.openxmlformats.org/markup-compatibility/2006" xmlns:mo="http://schemas.microsoft.com/office/mac/office/2008/main" xmlns:wpc="http://schemas.microsoft.com/office/word/2010/wordprocessingCanvas" xmlns="" val="0"/>
+                          <a14:useLocalDpi xmlns="" xmlns:wpc="http://schemas.microsoft.com/office/word/2010/wordprocessingCanvas" xmlns:mo="http://schemas.microsoft.com/office/mac/office/2008/main" xmlns:mc="http://schemas.openxmlformats.org/markup-compatibility/2006" xmlns:mv="urn:schemas-microsoft-com:mac:vml" xmlns:o="urn:schemas-microsoft-com:office:office" xmlns:v="urn:schemas-microsoft-com:vml" xmlns:wp14="http://schemas.microsoft.com/office/word/2010/wordprocessingDrawing" xmlns:w10="urn:schemas-microsoft-com:office:word" xmlns:w="http://schemas.openxmlformats.org/wordprocessingml/2006/main" xmlns:w14="http://schemas.microsoft.com/office/word/2010/wordml" xmlns:wpg="http://schemas.microsoft.com/office/word/2010/wordprocessingGroup" xmlns:wpi="http://schemas.microsoft.com/office/word/2010/wordprocessingInk" xmlns:wps="http://schemas.microsoft.com/office/word/2010/wordprocessingShape" xmlns:a14="http://schemas.microsoft.com/office/drawing/2010/main" val="0"/>
                         </a:ext>
                       </a:extLst>
                     </a:blip>
@@ -12998,7 +13084,7 @@
           </wp:anchor>
         </w:drawing>
       </w:r>
-      <w:bookmarkStart w:id="12" w:name="_Toc377995113"/>
+      <w:bookmarkStart w:id="12" w:name="_Toc378671221"/>
       <w:r>
         <w:rPr>
           <w:lang w:val="en-GB"/>
@@ -13109,7 +13195,7 @@
           </wp:anchor>
         </w:drawing>
       </w:r>
-      <w:bookmarkStart w:id="13" w:name="_Toc377995114"/>
+      <w:bookmarkStart w:id="13" w:name="_Toc378671222"/>
       <w:r>
         <w:rPr>
           <w:lang w:val="en-GB"/>
@@ -13200,7 +13286,7 @@
           <w:lang w:val="en-GB"/>
         </w:rPr>
       </w:pPr>
-      <w:bookmarkStart w:id="14" w:name="_Toc377995115"/>
+      <w:bookmarkStart w:id="14" w:name="_Toc378671223"/>
       <w:r>
         <w:rPr>
           <w:lang w:val="en-GB"/>
@@ -13257,7 +13343,7 @@
                     <a:blip r:embed="rId18">
                       <a:extLst>
                         <a:ext uri="{28A0092B-C50C-407E-A947-70E740481C1C}">
-                          <a14:useLocalDpi xmlns:a14="http://schemas.microsoft.com/office/drawing/2010/main" xmlns:wps="http://schemas.microsoft.com/office/word/2010/wordprocessingShape" xmlns:wpi="http://schemas.microsoft.com/office/word/2010/wordprocessingInk" xmlns:wpg="http://schemas.microsoft.com/office/word/2010/wordprocessingGroup" xmlns:w14="http://schemas.microsoft.com/office/word/2010/wordml" xmlns:w="http://schemas.openxmlformats.org/wordprocessingml/2006/main" xmlns:w10="urn:schemas-microsoft-com:office:word" xmlns:wp14="http://schemas.microsoft.com/office/word/2010/wordprocessingDrawing" xmlns:v="urn:schemas-microsoft-com:vml" xmlns:o="urn:schemas-microsoft-com:office:office" xmlns:mv="urn:schemas-microsoft-com:mac:vml" xmlns:mc="http://schemas.openxmlformats.org/markup-compatibility/2006" xmlns:mo="http://schemas.microsoft.com/office/mac/office/2008/main" xmlns:wpc="http://schemas.microsoft.com/office/word/2010/wordprocessingCanvas" xmlns="" val="0"/>
+                          <a14:useLocalDpi xmlns="" xmlns:wpc="http://schemas.microsoft.com/office/word/2010/wordprocessingCanvas" xmlns:mo="http://schemas.microsoft.com/office/mac/office/2008/main" xmlns:mc="http://schemas.openxmlformats.org/markup-compatibility/2006" xmlns:mv="urn:schemas-microsoft-com:mac:vml" xmlns:o="urn:schemas-microsoft-com:office:office" xmlns:v="urn:schemas-microsoft-com:vml" xmlns:wp14="http://schemas.microsoft.com/office/word/2010/wordprocessingDrawing" xmlns:w10="urn:schemas-microsoft-com:office:word" xmlns:w="http://schemas.openxmlformats.org/wordprocessingml/2006/main" xmlns:w14="http://schemas.microsoft.com/office/word/2010/wordml" xmlns:wpg="http://schemas.microsoft.com/office/word/2010/wordprocessingGroup" xmlns:wpi="http://schemas.microsoft.com/office/word/2010/wordprocessingInk" xmlns:wps="http://schemas.microsoft.com/office/word/2010/wordprocessingShape" xmlns:a14="http://schemas.microsoft.com/office/drawing/2010/main" val="0"/>
                         </a:ext>
                       </a:extLst>
                     </a:blip>
@@ -13401,7 +13487,7 @@
           <w:lang w:val="en-GB"/>
         </w:rPr>
       </w:pPr>
-      <w:bookmarkStart w:id="15" w:name="_Toc377995116"/>
+      <w:bookmarkStart w:id="15" w:name="_Toc378671224"/>
       <w:r>
         <w:rPr>
           <w:lang w:val="en-GB"/>
@@ -13466,7 +13552,7 @@
           <w:lang w:val="en-GB"/>
         </w:rPr>
       </w:pPr>
-      <w:bookmarkStart w:id="16" w:name="_Toc377995117"/>
+      <w:bookmarkStart w:id="16" w:name="_Toc378671225"/>
       <w:r>
         <w:rPr>
           <w:lang w:val="en-GB"/>
@@ -14137,7 +14223,7 @@
           <w:lang w:val="en-GB"/>
         </w:rPr>
       </w:pPr>
-      <w:bookmarkStart w:id="17" w:name="_Toc377995118"/>
+      <w:bookmarkStart w:id="17" w:name="_Toc378671226"/>
       <w:r>
         <w:rPr>
           <w:lang w:val="en-GB"/>
@@ -14162,14 +14248,11 @@
         </w:rPr>
       </w:pPr>
       <w:r>
-        <w:rPr>
-          <w:noProof/>
-        </w:rPr>
         <w:drawing>
           <wp:inline distT="0" distB="0" distL="0" distR="0">
-            <wp:extent cx="6306687" cy="4662203"/>
-            <wp:effectExtent l="19050" t="0" r="0" b="0"/>
-            <wp:docPr id="10" name="Afbeelding 4"/>
+            <wp:extent cx="5783627" cy="4275533"/>
+            <wp:effectExtent l="0" t="0" r="7573" b="0"/>
+            <wp:docPr id="4" name="Afbeelding 2"/>
             <wp:cNvGraphicFramePr>
               <a:graphicFrameLocks xmlns:a="http://schemas.openxmlformats.org/drawingml/2006/main" noChangeAspect="1"/>
             </wp:cNvGraphicFramePr>
@@ -14177,7 +14260,7 @@
               <a:graphicData uri="http://schemas.openxmlformats.org/drawingml/2006/picture">
                 <pic:pic xmlns:pic="http://schemas.openxmlformats.org/drawingml/2006/picture">
                   <pic:nvPicPr>
-                    <pic:cNvPr id="0" name="Picture 4"/>
+                    <pic:cNvPr id="0" name="Picture 2"/>
                     <pic:cNvPicPr>
                       <a:picLocks noChangeAspect="1" noChangeArrowheads="1"/>
                     </pic:cNvPicPr>
@@ -14192,7 +14275,7 @@
                   <pic:spPr bwMode="auto">
                     <a:xfrm>
                       <a:off x="0" y="0"/>
-                      <a:ext cx="6306627" cy="4662159"/>
+                      <a:ext cx="5783572" cy="4275492"/>
                     </a:xfrm>
                     <a:prstGeom prst="rect">
                       <a:avLst/>
@@ -14219,7 +14302,7 @@
           <w:lang w:val="en-GB"/>
         </w:rPr>
       </w:pPr>
-      <w:bookmarkStart w:id="18" w:name="_Toc377995119"/>
+      <w:bookmarkStart w:id="18" w:name="_Toc378671227"/>
       <w:r>
         <w:rPr>
           <w:lang w:val="en-GB"/>
@@ -14257,14 +14340,11 @@
         </w:rPr>
       </w:pPr>
       <w:r>
-        <w:rPr>
-          <w:noProof/>
-        </w:rPr>
         <w:drawing>
           <wp:inline distT="0" distB="0" distL="0" distR="0">
-            <wp:extent cx="6366294" cy="2632409"/>
-            <wp:effectExtent l="0" t="0" r="0" b="0"/>
-            <wp:docPr id="1" name="Afbeelding 1"/>
+            <wp:extent cx="5786755" cy="2497455"/>
+            <wp:effectExtent l="19050" t="0" r="4445" b="0"/>
+            <wp:docPr id="3" name="Afbeelding 1"/>
             <wp:cNvGraphicFramePr>
               <a:graphicFrameLocks xmlns:a="http://schemas.openxmlformats.org/drawingml/2006/main" noChangeAspect="1"/>
             </wp:cNvGraphicFramePr>
@@ -14287,7 +14367,7 @@
                   <pic:spPr bwMode="auto">
                     <a:xfrm>
                       <a:off x="0" y="0"/>
-                      <a:ext cx="6366387" cy="2632448"/>
+                      <a:ext cx="5786755" cy="2497455"/>
                     </a:xfrm>
                     <a:prstGeom prst="rect">
                       <a:avLst/>
@@ -14321,11 +14401,12 @@
           <w:lang w:val="en-GB"/>
         </w:rPr>
       </w:pPr>
-      <w:bookmarkStart w:id="19" w:name="_Toc377995120"/>
-      <w:r>
-        <w:rPr>
-          <w:lang w:val="en-GB"/>
-        </w:rPr>
+      <w:bookmarkStart w:id="19" w:name="_Toc378671228"/>
+      <w:r>
+        <w:rPr>
+          <w:lang w:val="en-GB"/>
+        </w:rPr>
+        <w:lastRenderedPageBreak/>
         <w:t xml:space="preserve">From </w:t>
       </w:r>
       <w:proofErr w:type="spellStart"/>
@@ -14427,14 +14508,11 @@
         </w:rPr>
       </w:pPr>
       <w:r>
-        <w:rPr>
-          <w:noProof/>
-        </w:rPr>
         <w:drawing>
           <wp:inline distT="0" distB="0" distL="0" distR="0">
-            <wp:extent cx="6497756" cy="5592356"/>
+            <wp:extent cx="6252096" cy="5313954"/>
             <wp:effectExtent l="0" t="0" r="0" b="0"/>
-            <wp:docPr id="7" name="Afbeelding 3"/>
+            <wp:docPr id="11" name="Afbeelding 3"/>
             <wp:cNvGraphicFramePr>
               <a:graphicFrameLocks xmlns:a="http://schemas.openxmlformats.org/drawingml/2006/main" noChangeAspect="1"/>
             </wp:cNvGraphicFramePr>
@@ -14457,7 +14535,7 @@
                   <pic:spPr bwMode="auto">
                     <a:xfrm>
                       <a:off x="0" y="0"/>
-                      <a:ext cx="6497344" cy="5592002"/>
+                      <a:ext cx="6252096" cy="5313954"/>
                     </a:xfrm>
                     <a:prstGeom prst="rect">
                       <a:avLst/>
@@ -14503,7 +14581,7 @@
           <w:lang w:val="en-GB"/>
         </w:rPr>
       </w:pPr>
-      <w:bookmarkStart w:id="20" w:name="_Toc377995121"/>
+      <w:bookmarkStart w:id="20" w:name="_Toc378671229"/>
       <w:r>
         <w:rPr>
           <w:lang w:val="en-GB"/>
@@ -14676,20 +14754,90 @@
     </w:p>
     <w:p>
       <w:pPr>
+        <w:pStyle w:val="Kop3"/>
+        <w:rPr>
+          <w:lang w:val="en-GB"/>
+        </w:rPr>
+      </w:pPr>
+      <w:bookmarkStart w:id="21" w:name="_Toc378671230"/>
+      <w:r>
+        <w:rPr>
+          <w:lang w:val="en-GB"/>
+        </w:rPr>
+        <w:lastRenderedPageBreak/>
+        <w:t>Connect Structural Dependencies</w:t>
+      </w:r>
+      <w:bookmarkEnd w:id="21"/>
+    </w:p>
+    <w:p>
+      <w:pPr>
+        <w:rPr>
+          <w:lang w:val="en-GB"/>
+        </w:rPr>
+      </w:pPr>
+      <w:r>
+        <w:drawing>
+          <wp:inline distT="0" distB="0" distL="0" distR="0">
+            <wp:extent cx="5943600" cy="4404316"/>
+            <wp:effectExtent l="19050" t="0" r="0" b="0"/>
+            <wp:docPr id="13" name="Afbeelding 7"/>
+            <wp:cNvGraphicFramePr>
+              <a:graphicFrameLocks xmlns:a="http://schemas.openxmlformats.org/drawingml/2006/main" noChangeAspect="1"/>
+            </wp:cNvGraphicFramePr>
+            <a:graphic xmlns:a="http://schemas.openxmlformats.org/drawingml/2006/main">
+              <a:graphicData uri="http://schemas.openxmlformats.org/drawingml/2006/picture">
+                <pic:pic xmlns:pic="http://schemas.openxmlformats.org/drawingml/2006/picture">
+                  <pic:nvPicPr>
+                    <pic:cNvPr id="0" name="Picture 7"/>
+                    <pic:cNvPicPr>
+                      <a:picLocks noChangeAspect="1" noChangeArrowheads="1"/>
+                    </pic:cNvPicPr>
+                  </pic:nvPicPr>
+                  <pic:blipFill>
+                    <a:blip r:embed="rId23"/>
+                    <a:srcRect/>
+                    <a:stretch>
+                      <a:fillRect/>
+                    </a:stretch>
+                  </pic:blipFill>
+                  <pic:spPr bwMode="auto">
+                    <a:xfrm>
+                      <a:off x="0" y="0"/>
+                      <a:ext cx="5943600" cy="4404316"/>
+                    </a:xfrm>
+                    <a:prstGeom prst="rect">
+                      <a:avLst/>
+                    </a:prstGeom>
+                    <a:noFill/>
+                    <a:ln w="9525">
+                      <a:noFill/>
+                      <a:miter lim="800000"/>
+                      <a:headEnd/>
+                      <a:tailEnd/>
+                    </a:ln>
+                  </pic:spPr>
+                </pic:pic>
+              </a:graphicData>
+            </a:graphic>
+          </wp:inline>
+        </w:drawing>
+      </w:r>
+    </w:p>
+    <w:p>
+      <w:pPr>
         <w:pStyle w:val="Kop2"/>
         <w:rPr>
           <w:lang w:val="en-GB"/>
         </w:rPr>
       </w:pPr>
-      <w:bookmarkStart w:id="21" w:name="_Toc377995122"/>
-      <w:r>
-        <w:rPr>
-          <w:lang w:val="en-GB"/>
-        </w:rPr>
-        <w:lastRenderedPageBreak/>
+      <w:bookmarkStart w:id="22" w:name="_Toc378671231"/>
+      <w:r>
+        <w:rPr>
+          <w:lang w:val="en-GB"/>
+        </w:rPr>
         <w:t>Search Usages</w:t>
       </w:r>
-      <w:bookmarkEnd w:id="21"/>
+      <w:bookmarkEnd w:id="22"/>
       <w:r>
         <w:rPr>
           <w:lang w:val="en-GB"/>
@@ -15081,6 +15229,7 @@
               <w:rPr>
                 <w:lang w:val="en-GB"/>
               </w:rPr>
+              <w:lastRenderedPageBreak/>
               <w:t>Import module implementation area:</w:t>
             </w:r>
           </w:p>
@@ -15241,6 +15390,7 @@
               <w:rPr>
                 <w:lang w:val="en-GB"/>
               </w:rPr>
+              <w:lastRenderedPageBreak/>
               <w:t>Extra Info</w:t>
             </w:r>
           </w:p>
@@ -15356,7 +15506,7 @@
                     </pic:cNvPicPr>
                   </pic:nvPicPr>
                   <pic:blipFill>
-                    <a:blip r:embed="rId23"/>
+                    <a:blip r:embed="rId24"/>
                     <a:srcRect/>
                     <a:stretch>
                       <a:fillRect/>
@@ -15392,15 +15542,14 @@
           <w:lang w:val="en-GB"/>
         </w:rPr>
       </w:pPr>
-      <w:bookmarkStart w:id="22" w:name="_Toc377995123"/>
-      <w:r>
-        <w:rPr>
-          <w:lang w:val="en-GB"/>
-        </w:rPr>
-        <w:lastRenderedPageBreak/>
+      <w:bookmarkStart w:id="23" w:name="_Toc378671232"/>
+      <w:r>
+        <w:rPr>
+          <w:lang w:val="en-GB"/>
+        </w:rPr>
         <w:t>Save analysed application</w:t>
       </w:r>
-      <w:bookmarkEnd w:id="22"/>
+      <w:bookmarkEnd w:id="23"/>
     </w:p>
     <w:p>
       <w:pPr>
@@ -15805,6 +15954,7 @@
               <w:rPr>
                 <w:lang w:val="en-GB"/>
               </w:rPr>
+              <w:lastRenderedPageBreak/>
               <w:t>Extra Info</w:t>
             </w:r>
           </w:p>
@@ -15887,7 +16037,7 @@
                     </pic:cNvPicPr>
                   </pic:nvPicPr>
                   <pic:blipFill>
-                    <a:blip r:embed="rId24"/>
+                    <a:blip r:embed="rId25"/>
                     <a:srcRect/>
                     <a:stretch>
                       <a:fillRect/>
@@ -15931,15 +16081,14 @@
           <w:lang w:val="en-GB"/>
         </w:rPr>
       </w:pPr>
-      <w:bookmarkStart w:id="23" w:name="_Toc377995124"/>
-      <w:r>
-        <w:rPr>
-          <w:lang w:val="en-GB"/>
-        </w:rPr>
-        <w:lastRenderedPageBreak/>
+      <w:bookmarkStart w:id="24" w:name="_Toc378671233"/>
+      <w:r>
+        <w:rPr>
+          <w:lang w:val="en-GB"/>
+        </w:rPr>
         <w:t>Load Analysed Application</w:t>
       </w:r>
-      <w:bookmarkEnd w:id="23"/>
+      <w:bookmarkEnd w:id="24"/>
     </w:p>
     <w:p>
       <w:pPr>
@@ -16336,6 +16485,7 @@
               <w:rPr>
                 <w:lang w:val="en-GB"/>
               </w:rPr>
+              <w:lastRenderedPageBreak/>
               <w:t>Extra Info</w:t>
             </w:r>
           </w:p>
@@ -16418,7 +16568,7 @@
                     </pic:cNvPicPr>
                   </pic:nvPicPr>
                   <pic:blipFill>
-                    <a:blip r:embed="rId25"/>
+                    <a:blip r:embed="rId26"/>
                     <a:srcRect/>
                     <a:stretch>
                       <a:fillRect/>
@@ -16470,15 +16620,14 @@
           <w:lang w:val="en-GB"/>
         </w:rPr>
       </w:pPr>
-      <w:bookmarkStart w:id="24" w:name="_Toc377995125"/>
-      <w:r>
-        <w:rPr>
-          <w:lang w:val="en-GB"/>
-        </w:rPr>
-        <w:lastRenderedPageBreak/>
+      <w:bookmarkStart w:id="25" w:name="_Toc378671234"/>
+      <w:r>
+        <w:rPr>
+          <w:lang w:val="en-GB"/>
+        </w:rPr>
         <w:t>Testing the analyse component</w:t>
       </w:r>
-      <w:bookmarkEnd w:id="24"/>
+      <w:bookmarkEnd w:id="25"/>
     </w:p>
     <w:p>
       <w:pPr>
@@ -16605,8 +16754,8 @@
       <w:r>
         <w:rPr>
           <w:noProof/>
-          <w:lang w:val="en-GB"/>
-        </w:rPr>
+        </w:rPr>
+        <w:lastRenderedPageBreak/>
         <w:drawing>
           <wp:inline distT="0" distB="0" distL="0" distR="0">
             <wp:extent cx="3452089" cy="5276850"/>
@@ -16625,10 +16774,10 @@
                     </pic:cNvPicPr>
                   </pic:nvPicPr>
                   <pic:blipFill>
-                    <a:blip r:embed="rId26">
+                    <a:blip r:embed="rId27">
                       <a:extLst>
                         <a:ext uri="{28A0092B-C50C-407E-A947-70E740481C1C}">
-                          <a14:useLocalDpi xmlns:a14="http://schemas.microsoft.com/office/drawing/2010/main" xmlns:wps="http://schemas.microsoft.com/office/word/2010/wordprocessingShape" xmlns:wpi="http://schemas.microsoft.com/office/word/2010/wordprocessingInk" xmlns:wpg="http://schemas.microsoft.com/office/word/2010/wordprocessingGroup" xmlns:w15="http://schemas.microsoft.com/office/word/2012/wordml" xmlns:w14="http://schemas.microsoft.com/office/word/2010/wordml" xmlns:w="http://schemas.openxmlformats.org/wordprocessingml/2006/main" xmlns:w10="urn:schemas-microsoft-com:office:word" xmlns:wp14="http://schemas.microsoft.com/office/word/2010/wordprocessingDrawing" xmlns:v="urn:schemas-microsoft-com:vml" xmlns:o="urn:schemas-microsoft-com:office:office" xmlns:mc="http://schemas.openxmlformats.org/markup-compatibility/2006" xmlns:wpc="http://schemas.microsoft.com/office/word/2010/wordprocessingCanvas" xmlns="" val="0"/>
+                          <a14:useLocalDpi xmlns="" xmlns:wpc="http://schemas.microsoft.com/office/word/2010/wordprocessingCanvas" xmlns:mc="http://schemas.openxmlformats.org/markup-compatibility/2006" xmlns:o="urn:schemas-microsoft-com:office:office" xmlns:v="urn:schemas-microsoft-com:vml" xmlns:wp14="http://schemas.microsoft.com/office/word/2010/wordprocessingDrawing" xmlns:w10="urn:schemas-microsoft-com:office:word" xmlns:w="http://schemas.openxmlformats.org/wordprocessingml/2006/main" xmlns:w14="http://schemas.microsoft.com/office/word/2010/wordml" xmlns:w15="http://schemas.microsoft.com/office/word/2012/wordml" xmlns:wpg="http://schemas.microsoft.com/office/word/2010/wordprocessingGroup" xmlns:wpi="http://schemas.microsoft.com/office/word/2010/wordprocessingInk" xmlns:wps="http://schemas.microsoft.com/office/word/2010/wordprocessingShape" xmlns:a14="http://schemas.microsoft.com/office/drawing/2010/main" val="0"/>
                         </a:ext>
                       </a:extLst>
                     </a:blip>
@@ -16686,7 +16835,6 @@
           <w:lang w:val="en-GB"/>
         </w:rPr>
       </w:pPr>
-      <w:bookmarkStart w:id="25" w:name="_Toc377995126"/>
       <w:r>
         <w:rPr>
           <w:lang w:val="en-GB"/>
@@ -16701,6 +16849,7 @@
           <w:lang w:val="en-GB"/>
         </w:rPr>
       </w:pPr>
+      <w:bookmarkStart w:id="26" w:name="_Toc378671235"/>
       <w:r>
         <w:rPr>
           <w:lang w:val="en-GB"/>
@@ -16708,7 +16857,7 @@
         <w:lastRenderedPageBreak/>
         <w:t>TESTING DEPENDENCIES &amp; MODULE-FINDERS</w:t>
       </w:r>
-      <w:bookmarkEnd w:id="25"/>
+      <w:bookmarkEnd w:id="26"/>
     </w:p>
     <w:p>
       <w:pPr>
@@ -16880,7 +17029,7 @@
                     </pic:cNvPicPr>
                   </pic:nvPicPr>
                   <pic:blipFill>
-                    <a:blip r:embed="rId27"/>
+                    <a:blip r:embed="rId28"/>
                     <a:srcRect/>
                     <a:stretch>
                       <a:fillRect/>
@@ -16944,7 +17093,7 @@
           <w:lang w:val="en-GB"/>
         </w:rPr>
       </w:pPr>
-      <w:bookmarkStart w:id="26" w:name="_Toc377995127"/>
+      <w:bookmarkStart w:id="27" w:name="_Toc378671236"/>
       <w:r>
         <w:rPr>
           <w:lang w:val="en-GB"/>
@@ -16952,7 +17101,7 @@
         <w:lastRenderedPageBreak/>
         <w:t>TESTING LANGUAGE-SPECIFIC ANALYSERS</w:t>
       </w:r>
-      <w:bookmarkEnd w:id="26"/>
+      <w:bookmarkEnd w:id="27"/>
     </w:p>
     <w:p>
       <w:pPr>
@@ -17077,10 +17226,10 @@
                     <pic:cNvPicPr/>
                   </pic:nvPicPr>
                   <pic:blipFill>
-                    <a:blip r:embed="rId28">
+                    <a:blip r:embed="rId29">
                       <a:extLst>
                         <a:ext uri="{28A0092B-C50C-407E-A947-70E740481C1C}">
-                          <a14:useLocalDpi xmlns:a14="http://schemas.microsoft.com/office/drawing/2010/main" xmlns:wps="http://schemas.microsoft.com/office/word/2010/wordprocessingShape" xmlns:wpi="http://schemas.microsoft.com/office/word/2010/wordprocessingInk" xmlns:wpg="http://schemas.microsoft.com/office/word/2010/wordprocessingGroup" xmlns:w14="http://schemas.microsoft.com/office/word/2010/wordml" xmlns:w="http://schemas.openxmlformats.org/wordprocessingml/2006/main" xmlns:w10="urn:schemas-microsoft-com:office:word" xmlns:wp14="http://schemas.microsoft.com/office/word/2010/wordprocessingDrawing" xmlns:v="urn:schemas-microsoft-com:vml" xmlns:o="urn:schemas-microsoft-com:office:office" xmlns:mv="urn:schemas-microsoft-com:mac:vml" xmlns:mc="http://schemas.openxmlformats.org/markup-compatibility/2006" xmlns:mo="http://schemas.microsoft.com/office/mac/office/2008/main" xmlns:wpc="http://schemas.microsoft.com/office/word/2010/wordprocessingCanvas" xmlns="" val="0"/>
+                          <a14:useLocalDpi xmlns="" xmlns:wpc="http://schemas.microsoft.com/office/word/2010/wordprocessingCanvas" xmlns:mo="http://schemas.microsoft.com/office/mac/office/2008/main" xmlns:mc="http://schemas.openxmlformats.org/markup-compatibility/2006" xmlns:mv="urn:schemas-microsoft-com:mac:vml" xmlns:o="urn:schemas-microsoft-com:office:office" xmlns:v="urn:schemas-microsoft-com:vml" xmlns:wp14="http://schemas.microsoft.com/office/word/2010/wordprocessingDrawing" xmlns:w10="urn:schemas-microsoft-com:office:word" xmlns:w="http://schemas.openxmlformats.org/wordprocessingml/2006/main" xmlns:w14="http://schemas.microsoft.com/office/word/2010/wordml" xmlns:wpg="http://schemas.microsoft.com/office/word/2010/wordprocessingGroup" xmlns:wpi="http://schemas.microsoft.com/office/word/2010/wordprocessingInk" xmlns:wps="http://schemas.microsoft.com/office/word/2010/wordprocessingShape" xmlns:a14="http://schemas.microsoft.com/office/drawing/2010/main" val="0"/>
                         </a:ext>
                       </a:extLst>
                     </a:blip>
@@ -17283,76 +17432,13 @@
           <w:lang w:val="en-GB"/>
         </w:rPr>
       </w:pPr>
-      <w:bookmarkStart w:id="27" w:name="_Toc377995128"/>
+      <w:bookmarkStart w:id="28" w:name="_Toc378671237"/>
       <w:r>
         <w:rPr>
           <w:lang w:val="en-GB"/>
         </w:rPr>
         <w:lastRenderedPageBreak/>
         <w:t>Adding support for new programming languages</w:t>
-      </w:r>
-      <w:bookmarkEnd w:id="27"/>
-    </w:p>
-    <w:p>
-      <w:pPr>
-        <w:rPr>
-          <w:color w:val="262626" w:themeColor="text1"/>
-          <w:lang w:val="en-GB"/>
-        </w:rPr>
-      </w:pPr>
-      <w:r>
-        <w:rPr>
-          <w:color w:val="262626" w:themeColor="text1"/>
-          <w:lang w:val="en-GB"/>
-        </w:rPr>
-        <w:t xml:space="preserve">In order to add support for new Object </w:t>
-      </w:r>
-      <w:proofErr w:type="spellStart"/>
-      <w:r>
-        <w:rPr>
-          <w:color w:val="262626" w:themeColor="text1"/>
-          <w:lang w:val="en-GB"/>
-        </w:rPr>
-        <w:t>Oriënted</w:t>
-      </w:r>
-      <w:proofErr w:type="spellEnd"/>
-      <w:r>
-        <w:rPr>
-          <w:color w:val="262626" w:themeColor="text1"/>
-          <w:lang w:val="en-GB"/>
-        </w:rPr>
-        <w:t xml:space="preserve"> programming-languages, some steps have to </w:t>
-      </w:r>
-      <w:proofErr w:type="gramStart"/>
-      <w:r>
-        <w:rPr>
-          <w:color w:val="262626" w:themeColor="text1"/>
-          <w:lang w:val="en-GB"/>
-        </w:rPr>
-        <w:t>be followed</w:t>
-      </w:r>
-      <w:proofErr w:type="gramEnd"/>
-      <w:r>
-        <w:rPr>
-          <w:color w:val="262626" w:themeColor="text1"/>
-          <w:lang w:val="en-GB"/>
-        </w:rPr>
-        <w:t xml:space="preserve">. This chapter explains those steps. </w:t>
-      </w:r>
-    </w:p>
-    <w:p>
-      <w:pPr>
-        <w:pStyle w:val="Kop2"/>
-        <w:rPr>
-          <w:lang w:val="en-GB"/>
-        </w:rPr>
-      </w:pPr>
-      <w:bookmarkStart w:id="28" w:name="_Toc377995129"/>
-      <w:r>
-        <w:rPr>
-          <w:lang w:val="en-GB"/>
-        </w:rPr>
-        <w:t>CREATE A NEW ANALYSER</w:t>
       </w:r>
       <w:bookmarkEnd w:id="28"/>
     </w:p>
@@ -17368,6 +17454,69 @@
           <w:color w:val="262626" w:themeColor="text1"/>
           <w:lang w:val="en-GB"/>
         </w:rPr>
+        <w:t xml:space="preserve">In order to add support for new Object </w:t>
+      </w:r>
+      <w:proofErr w:type="spellStart"/>
+      <w:r>
+        <w:rPr>
+          <w:color w:val="262626" w:themeColor="text1"/>
+          <w:lang w:val="en-GB"/>
+        </w:rPr>
+        <w:t>Oriënted</w:t>
+      </w:r>
+      <w:proofErr w:type="spellEnd"/>
+      <w:r>
+        <w:rPr>
+          <w:color w:val="262626" w:themeColor="text1"/>
+          <w:lang w:val="en-GB"/>
+        </w:rPr>
+        <w:t xml:space="preserve"> programming-languages, some steps have to </w:t>
+      </w:r>
+      <w:proofErr w:type="gramStart"/>
+      <w:r>
+        <w:rPr>
+          <w:color w:val="262626" w:themeColor="text1"/>
+          <w:lang w:val="en-GB"/>
+        </w:rPr>
+        <w:t>be followed</w:t>
+      </w:r>
+      <w:proofErr w:type="gramEnd"/>
+      <w:r>
+        <w:rPr>
+          <w:color w:val="262626" w:themeColor="text1"/>
+          <w:lang w:val="en-GB"/>
+        </w:rPr>
+        <w:t xml:space="preserve">. This chapter explains those steps. </w:t>
+      </w:r>
+    </w:p>
+    <w:p>
+      <w:pPr>
+        <w:pStyle w:val="Kop2"/>
+        <w:rPr>
+          <w:lang w:val="en-GB"/>
+        </w:rPr>
+      </w:pPr>
+      <w:bookmarkStart w:id="29" w:name="_Toc378671238"/>
+      <w:r>
+        <w:rPr>
+          <w:lang w:val="en-GB"/>
+        </w:rPr>
+        <w:t>CREATE A NEW ANALYSER</w:t>
+      </w:r>
+      <w:bookmarkEnd w:id="29"/>
+    </w:p>
+    <w:p>
+      <w:pPr>
+        <w:rPr>
+          <w:color w:val="262626" w:themeColor="text1"/>
+          <w:lang w:val="en-GB"/>
+        </w:rPr>
+      </w:pPr>
+      <w:r>
+        <w:rPr>
+          <w:color w:val="262626" w:themeColor="text1"/>
+          <w:lang w:val="en-GB"/>
+        </w:rPr>
         <w:t>•</w:t>
       </w:r>
       <w:r>
@@ -17497,14 +17646,14 @@
           <w:lang w:val="en-GB"/>
         </w:rPr>
       </w:pPr>
-      <w:bookmarkStart w:id="29" w:name="_Toc377995130"/>
+      <w:bookmarkStart w:id="30" w:name="_Toc378671239"/>
       <w:r>
         <w:rPr>
           <w:lang w:val="en-GB"/>
         </w:rPr>
         <w:t>MAKE YOUR ANALYSER AVAILABLE FOR THE APPLICATION</w:t>
       </w:r>
-      <w:bookmarkEnd w:id="29"/>
+      <w:bookmarkEnd w:id="30"/>
     </w:p>
     <w:p>
       <w:pPr>
@@ -17597,10 +17746,10 @@
                     <pic:cNvPicPr/>
                   </pic:nvPicPr>
                   <pic:blipFill>
-                    <a:blip r:embed="rId29">
+                    <a:blip r:embed="rId30">
                       <a:extLst>
                         <a:ext uri="{28A0092B-C50C-407E-A947-70E740481C1C}">
-                          <a14:useLocalDpi xmlns:a14="http://schemas.microsoft.com/office/drawing/2010/main" xmlns:wps="http://schemas.microsoft.com/office/word/2010/wordprocessingShape" xmlns:wpi="http://schemas.microsoft.com/office/word/2010/wordprocessingInk" xmlns:wpg="http://schemas.microsoft.com/office/word/2010/wordprocessingGroup" xmlns:w14="http://schemas.microsoft.com/office/word/2010/wordml" xmlns:w="http://schemas.openxmlformats.org/wordprocessingml/2006/main" xmlns:w10="urn:schemas-microsoft-com:office:word" xmlns:wp14="http://schemas.microsoft.com/office/word/2010/wordprocessingDrawing" xmlns:v="urn:schemas-microsoft-com:vml" xmlns:o="urn:schemas-microsoft-com:office:office" xmlns:mv="urn:schemas-microsoft-com:mac:vml" xmlns:mc="http://schemas.openxmlformats.org/markup-compatibility/2006" xmlns:mo="http://schemas.microsoft.com/office/mac/office/2008/main" xmlns:wpc="http://schemas.microsoft.com/office/word/2010/wordprocessingCanvas" xmlns="" val="0"/>
+                          <a14:useLocalDpi xmlns="" xmlns:wpc="http://schemas.microsoft.com/office/word/2010/wordprocessingCanvas" xmlns:mo="http://schemas.microsoft.com/office/mac/office/2008/main" xmlns:mc="http://schemas.openxmlformats.org/markup-compatibility/2006" xmlns:mv="urn:schemas-microsoft-com:mac:vml" xmlns:o="urn:schemas-microsoft-com:office:office" xmlns:v="urn:schemas-microsoft-com:vml" xmlns:wp14="http://schemas.microsoft.com/office/word/2010/wordprocessingDrawing" xmlns:w10="urn:schemas-microsoft-com:office:word" xmlns:w="http://schemas.openxmlformats.org/wordprocessingml/2006/main" xmlns:w14="http://schemas.microsoft.com/office/word/2010/wordml" xmlns:wpg="http://schemas.microsoft.com/office/word/2010/wordprocessingGroup" xmlns:wpi="http://schemas.microsoft.com/office/word/2010/wordprocessingInk" xmlns:wps="http://schemas.microsoft.com/office/word/2010/wordprocessingShape" xmlns:a14="http://schemas.microsoft.com/office/drawing/2010/main" val="0"/>
                         </a:ext>
                       </a:extLst>
                     </a:blip>
@@ -17759,7 +17908,7 @@
           <w:lang w:val="en-GB"/>
         </w:rPr>
       </w:pPr>
-      <w:bookmarkStart w:id="30" w:name="_Toc377995131"/>
+      <w:bookmarkStart w:id="31" w:name="_Toc378671240"/>
       <w:r>
         <w:rPr>
           <w:lang w:val="en-GB"/>
@@ -17767,7 +17916,7 @@
         <w:lastRenderedPageBreak/>
         <w:t>START CREATING YOUR ANALYSER-FUNCTIONALITY!</w:t>
       </w:r>
-      <w:bookmarkEnd w:id="30"/>
+      <w:bookmarkEnd w:id="31"/>
     </w:p>
     <w:p>
       <w:pPr>
@@ -18358,14 +18507,14 @@
           <w:lang w:val="en-GB"/>
         </w:rPr>
       </w:pPr>
-      <w:bookmarkStart w:id="31" w:name="_Toc377995132"/>
+      <w:bookmarkStart w:id="32" w:name="_Toc378671241"/>
       <w:r>
         <w:rPr>
           <w:lang w:val="en-GB"/>
         </w:rPr>
         <w:t>CREATING JUNIT TESTS FOR YOUR NEW ANALYSER</w:t>
       </w:r>
-      <w:bookmarkEnd w:id="31"/>
+      <w:bookmarkEnd w:id="32"/>
     </w:p>
     <w:p>
       <w:pPr>
@@ -18862,274 +19011,29 @@
           <w:lang w:val="en-GB"/>
         </w:rPr>
       </w:pPr>
-      <w:bookmarkStart w:id="32" w:name="_Toc377995133"/>
+      <w:bookmarkStart w:id="33" w:name="_Toc378671242"/>
       <w:r>
         <w:rPr>
           <w:lang w:val="en-GB"/>
         </w:rPr>
         <w:lastRenderedPageBreak/>
         <w:t>HUSACCT Famix Implementation &amp; Description</w:t>
-      </w:r>
-      <w:bookmarkEnd w:id="32"/>
-    </w:p>
-    <w:p>
-      <w:pPr>
-        <w:pStyle w:val="Kop2"/>
-        <w:rPr>
-          <w:lang w:val="en-GB"/>
-        </w:rPr>
-      </w:pPr>
-      <w:bookmarkStart w:id="33" w:name="_Toc377995134"/>
-      <w:r>
-        <w:rPr>
-          <w:lang w:val="en-GB"/>
-        </w:rPr>
-        <w:t>Introduction</w:t>
       </w:r>
       <w:bookmarkEnd w:id="33"/>
     </w:p>
     <w:p>
       <w:pPr>
-        <w:rPr>
-          <w:color w:val="262626" w:themeColor="text1"/>
-          <w:lang w:val="en-GB"/>
-        </w:rPr>
-      </w:pPr>
-    </w:p>
-    <w:p>
-      <w:pPr>
-        <w:rPr>
-          <w:color w:val="262626" w:themeColor="text1"/>
-          <w:lang w:val="en-GB"/>
-        </w:rPr>
-      </w:pPr>
-      <w:r>
-        <w:rPr>
-          <w:color w:val="262626" w:themeColor="text1"/>
-          <w:lang w:val="en-GB"/>
-        </w:rPr>
-        <w:t xml:space="preserve">The </w:t>
-      </w:r>
-      <w:proofErr w:type="spellStart"/>
-      <w:r>
-        <w:rPr>
-          <w:color w:val="262626" w:themeColor="text1"/>
-          <w:lang w:val="en-GB"/>
-        </w:rPr>
-        <w:t>Famix</w:t>
-      </w:r>
-      <w:proofErr w:type="spellEnd"/>
-      <w:r>
-        <w:rPr>
-          <w:color w:val="262626" w:themeColor="text1"/>
-          <w:lang w:val="en-GB"/>
-        </w:rPr>
-        <w:t xml:space="preserve"> model is a domain that takes care of holding all analysed code information in an organized order, stored in objects. This </w:t>
-      </w:r>
-      <w:proofErr w:type="gramStart"/>
-      <w:r>
-        <w:rPr>
-          <w:color w:val="262626" w:themeColor="text1"/>
-          <w:lang w:val="en-GB"/>
-        </w:rPr>
-        <w:t>is made</w:t>
-      </w:r>
-      <w:proofErr w:type="gramEnd"/>
-      <w:r>
-        <w:rPr>
-          <w:color w:val="262626" w:themeColor="text1"/>
-          <w:lang w:val="en-GB"/>
-        </w:rPr>
-        <w:t xml:space="preserve"> in such a way that this is language independent. There is already </w:t>
-      </w:r>
-      <w:proofErr w:type="spellStart"/>
-      <w:r>
-        <w:rPr>
-          <w:color w:val="262626" w:themeColor="text1"/>
-          <w:lang w:val="en-GB"/>
-        </w:rPr>
-        <w:t>Famix</w:t>
-      </w:r>
-      <w:proofErr w:type="spellEnd"/>
-      <w:r>
-        <w:rPr>
-          <w:color w:val="262626" w:themeColor="text1"/>
-          <w:lang w:val="en-GB"/>
-        </w:rPr>
-        <w:t xml:space="preserve"> documentation, but because the team members have altered this model a bit to suit their needs, this document will serve as a specific guide for the </w:t>
-      </w:r>
-      <w:proofErr w:type="spellStart"/>
-      <w:r>
-        <w:rPr>
-          <w:color w:val="262626" w:themeColor="text1"/>
-          <w:lang w:val="en-GB"/>
-        </w:rPr>
-        <w:t>Husacct</w:t>
-      </w:r>
-      <w:proofErr w:type="spellEnd"/>
-      <w:r>
-        <w:rPr>
-          <w:color w:val="262626" w:themeColor="text1"/>
-          <w:lang w:val="en-GB"/>
-        </w:rPr>
-        <w:t xml:space="preserve"> Tool.</w:t>
-      </w:r>
-    </w:p>
-    <w:p>
-      <w:pPr>
-        <w:rPr>
-          <w:color w:val="262626" w:themeColor="text1"/>
-          <w:lang w:val="en-GB"/>
-        </w:rPr>
-      </w:pPr>
-    </w:p>
-    <w:p>
-      <w:pPr>
-        <w:rPr>
-          <w:color w:val="262626" w:themeColor="text1"/>
-          <w:lang w:val="en-GB"/>
-        </w:rPr>
-      </w:pPr>
-      <w:r>
-        <w:rPr>
-          <w:color w:val="262626" w:themeColor="text1"/>
-          <w:lang w:val="en-GB"/>
-        </w:rPr>
-        <w:t xml:space="preserve">This document provides the workflow of the </w:t>
-      </w:r>
-      <w:proofErr w:type="spellStart"/>
-      <w:r>
-        <w:rPr>
-          <w:color w:val="262626" w:themeColor="text1"/>
-          <w:lang w:val="en-GB"/>
-        </w:rPr>
-        <w:t>Famix</w:t>
-      </w:r>
-      <w:proofErr w:type="spellEnd"/>
-      <w:r>
-        <w:rPr>
-          <w:color w:val="262626" w:themeColor="text1"/>
-          <w:lang w:val="en-GB"/>
-        </w:rPr>
-        <w:t xml:space="preserve"> Model as well as all the classes and </w:t>
-      </w:r>
-      <w:proofErr w:type="gramStart"/>
-      <w:r>
-        <w:rPr>
-          <w:color w:val="262626" w:themeColor="text1"/>
-          <w:lang w:val="en-GB"/>
-        </w:rPr>
-        <w:t>it’s</w:t>
-      </w:r>
-      <w:proofErr w:type="gramEnd"/>
-      <w:r>
-        <w:rPr>
-          <w:color w:val="262626" w:themeColor="text1"/>
-          <w:lang w:val="en-GB"/>
-        </w:rPr>
-        <w:t xml:space="preserve"> attributes. Examples </w:t>
-      </w:r>
-      <w:proofErr w:type="gramStart"/>
-      <w:r>
-        <w:rPr>
-          <w:color w:val="262626" w:themeColor="text1"/>
-          <w:lang w:val="en-GB"/>
-        </w:rPr>
-        <w:t>will be given</w:t>
-      </w:r>
-      <w:proofErr w:type="gramEnd"/>
-      <w:r>
-        <w:rPr>
-          <w:color w:val="262626" w:themeColor="text1"/>
-          <w:lang w:val="en-GB"/>
-        </w:rPr>
-        <w:t xml:space="preserve"> with code, but these will be purely Java based. </w:t>
-      </w:r>
-    </w:p>
-    <w:p>
-      <w:pPr>
-        <w:rPr>
-          <w:color w:val="262626" w:themeColor="text1"/>
-          <w:lang w:val="en-GB"/>
-        </w:rPr>
-      </w:pPr>
-    </w:p>
-    <w:p>
-      <w:pPr>
-        <w:rPr>
-          <w:color w:val="262626" w:themeColor="text1"/>
-          <w:lang w:val="en-GB"/>
-        </w:rPr>
-      </w:pPr>
-      <w:r>
-        <w:rPr>
-          <w:color w:val="262626" w:themeColor="text1"/>
-          <w:lang w:val="en-GB"/>
-        </w:rPr>
-        <w:t xml:space="preserve">Remember that a full UML diagram </w:t>
-      </w:r>
-      <w:proofErr w:type="gramStart"/>
-      <w:r>
-        <w:rPr>
-          <w:color w:val="262626" w:themeColor="text1"/>
-          <w:lang w:val="en-GB"/>
-        </w:rPr>
-        <w:t>is given</w:t>
-      </w:r>
-      <w:proofErr w:type="gramEnd"/>
-      <w:r>
-        <w:rPr>
-          <w:color w:val="262626" w:themeColor="text1"/>
-          <w:lang w:val="en-GB"/>
-        </w:rPr>
-        <w:t xml:space="preserve"> at the end of this document. It is very useful to use this as a reference point while you go through this document if you want </w:t>
-      </w:r>
-      <w:proofErr w:type="gramStart"/>
-      <w:r>
-        <w:rPr>
-          <w:color w:val="262626" w:themeColor="text1"/>
-          <w:lang w:val="en-GB"/>
-        </w:rPr>
-        <w:t>to fully understand</w:t>
-      </w:r>
-      <w:proofErr w:type="gramEnd"/>
-      <w:r>
-        <w:rPr>
-          <w:color w:val="262626" w:themeColor="text1"/>
-          <w:lang w:val="en-GB"/>
-        </w:rPr>
-        <w:t xml:space="preserve"> the </w:t>
-      </w:r>
-      <w:proofErr w:type="spellStart"/>
-      <w:r>
-        <w:rPr>
-          <w:color w:val="262626" w:themeColor="text1"/>
-          <w:lang w:val="en-GB"/>
-        </w:rPr>
-        <w:t>HusacctFamix</w:t>
-      </w:r>
-      <w:proofErr w:type="spellEnd"/>
-      <w:r>
-        <w:rPr>
-          <w:color w:val="262626" w:themeColor="text1"/>
-          <w:lang w:val="en-GB"/>
-        </w:rPr>
-        <w:t xml:space="preserve"> Model.</w:t>
-      </w:r>
-    </w:p>
-    <w:p>
-      <w:pPr>
         <w:pStyle w:val="Kop2"/>
         <w:rPr>
           <w:lang w:val="en-GB"/>
         </w:rPr>
       </w:pPr>
-      <w:bookmarkStart w:id="34" w:name="_Toc377995135"/>
-      <w:r>
-        <w:rPr>
-          <w:lang w:val="en-GB"/>
-        </w:rPr>
-        <w:t>Workflow</w:t>
+      <w:bookmarkStart w:id="34" w:name="_Toc378671243"/>
+      <w:r>
+        <w:rPr>
+          <w:lang w:val="en-GB"/>
+        </w:rPr>
+        <w:t>Introduction</w:t>
       </w:r>
       <w:bookmarkEnd w:id="34"/>
     </w:p>
@@ -19140,6 +19044,251 @@
           <w:lang w:val="en-GB"/>
         </w:rPr>
       </w:pPr>
+    </w:p>
+    <w:p>
+      <w:pPr>
+        <w:rPr>
+          <w:color w:val="262626" w:themeColor="text1"/>
+          <w:lang w:val="en-GB"/>
+        </w:rPr>
+      </w:pPr>
+      <w:r>
+        <w:rPr>
+          <w:color w:val="262626" w:themeColor="text1"/>
+          <w:lang w:val="en-GB"/>
+        </w:rPr>
+        <w:t xml:space="preserve">The </w:t>
+      </w:r>
+      <w:proofErr w:type="spellStart"/>
+      <w:r>
+        <w:rPr>
+          <w:color w:val="262626" w:themeColor="text1"/>
+          <w:lang w:val="en-GB"/>
+        </w:rPr>
+        <w:t>Famix</w:t>
+      </w:r>
+      <w:proofErr w:type="spellEnd"/>
+      <w:r>
+        <w:rPr>
+          <w:color w:val="262626" w:themeColor="text1"/>
+          <w:lang w:val="en-GB"/>
+        </w:rPr>
+        <w:t xml:space="preserve"> model is a domain that takes care of holding all analysed code information in an organized order, stored in objects. This </w:t>
+      </w:r>
+      <w:proofErr w:type="gramStart"/>
+      <w:r>
+        <w:rPr>
+          <w:color w:val="262626" w:themeColor="text1"/>
+          <w:lang w:val="en-GB"/>
+        </w:rPr>
+        <w:t>is made</w:t>
+      </w:r>
+      <w:proofErr w:type="gramEnd"/>
+      <w:r>
+        <w:rPr>
+          <w:color w:val="262626" w:themeColor="text1"/>
+          <w:lang w:val="en-GB"/>
+        </w:rPr>
+        <w:t xml:space="preserve"> in such a way that this is language independent. There is already </w:t>
+      </w:r>
+      <w:proofErr w:type="spellStart"/>
+      <w:r>
+        <w:rPr>
+          <w:color w:val="262626" w:themeColor="text1"/>
+          <w:lang w:val="en-GB"/>
+        </w:rPr>
+        <w:t>Famix</w:t>
+      </w:r>
+      <w:proofErr w:type="spellEnd"/>
+      <w:r>
+        <w:rPr>
+          <w:color w:val="262626" w:themeColor="text1"/>
+          <w:lang w:val="en-GB"/>
+        </w:rPr>
+        <w:t xml:space="preserve"> documentation, but because the team members have altered this model a bit to suit their needs, this document will serve as a specific guide for the </w:t>
+      </w:r>
+      <w:proofErr w:type="spellStart"/>
+      <w:r>
+        <w:rPr>
+          <w:color w:val="262626" w:themeColor="text1"/>
+          <w:lang w:val="en-GB"/>
+        </w:rPr>
+        <w:t>Husacct</w:t>
+      </w:r>
+      <w:proofErr w:type="spellEnd"/>
+      <w:r>
+        <w:rPr>
+          <w:color w:val="262626" w:themeColor="text1"/>
+          <w:lang w:val="en-GB"/>
+        </w:rPr>
+        <w:t xml:space="preserve"> Tool.</w:t>
+      </w:r>
+    </w:p>
+    <w:p>
+      <w:pPr>
+        <w:rPr>
+          <w:color w:val="262626" w:themeColor="text1"/>
+          <w:lang w:val="en-GB"/>
+        </w:rPr>
+      </w:pPr>
+    </w:p>
+    <w:p>
+      <w:pPr>
+        <w:rPr>
+          <w:color w:val="262626" w:themeColor="text1"/>
+          <w:lang w:val="en-GB"/>
+        </w:rPr>
+      </w:pPr>
+      <w:r>
+        <w:rPr>
+          <w:color w:val="262626" w:themeColor="text1"/>
+          <w:lang w:val="en-GB"/>
+        </w:rPr>
+        <w:t xml:space="preserve">This document provides the workflow of the </w:t>
+      </w:r>
+      <w:proofErr w:type="spellStart"/>
+      <w:r>
+        <w:rPr>
+          <w:color w:val="262626" w:themeColor="text1"/>
+          <w:lang w:val="en-GB"/>
+        </w:rPr>
+        <w:t>Famix</w:t>
+      </w:r>
+      <w:proofErr w:type="spellEnd"/>
+      <w:r>
+        <w:rPr>
+          <w:color w:val="262626" w:themeColor="text1"/>
+          <w:lang w:val="en-GB"/>
+        </w:rPr>
+        <w:t xml:space="preserve"> Model as well as all the classes and </w:t>
+      </w:r>
+      <w:proofErr w:type="gramStart"/>
+      <w:r>
+        <w:rPr>
+          <w:color w:val="262626" w:themeColor="text1"/>
+          <w:lang w:val="en-GB"/>
+        </w:rPr>
+        <w:t>it’s</w:t>
+      </w:r>
+      <w:proofErr w:type="gramEnd"/>
+      <w:r>
+        <w:rPr>
+          <w:color w:val="262626" w:themeColor="text1"/>
+          <w:lang w:val="en-GB"/>
+        </w:rPr>
+        <w:t xml:space="preserve"> attributes. Examples </w:t>
+      </w:r>
+      <w:proofErr w:type="gramStart"/>
+      <w:r>
+        <w:rPr>
+          <w:color w:val="262626" w:themeColor="text1"/>
+          <w:lang w:val="en-GB"/>
+        </w:rPr>
+        <w:t>will be given</w:t>
+      </w:r>
+      <w:proofErr w:type="gramEnd"/>
+      <w:r>
+        <w:rPr>
+          <w:color w:val="262626" w:themeColor="text1"/>
+          <w:lang w:val="en-GB"/>
+        </w:rPr>
+        <w:t xml:space="preserve"> with code, but these will be purely Java based. </w:t>
+      </w:r>
+    </w:p>
+    <w:p>
+      <w:pPr>
+        <w:rPr>
+          <w:color w:val="262626" w:themeColor="text1"/>
+          <w:lang w:val="en-GB"/>
+        </w:rPr>
+      </w:pPr>
+    </w:p>
+    <w:p>
+      <w:pPr>
+        <w:rPr>
+          <w:color w:val="262626" w:themeColor="text1"/>
+          <w:lang w:val="en-GB"/>
+        </w:rPr>
+      </w:pPr>
+      <w:r>
+        <w:rPr>
+          <w:color w:val="262626" w:themeColor="text1"/>
+          <w:lang w:val="en-GB"/>
+        </w:rPr>
+        <w:t xml:space="preserve">Remember that a full UML diagram </w:t>
+      </w:r>
+      <w:proofErr w:type="gramStart"/>
+      <w:r>
+        <w:rPr>
+          <w:color w:val="262626" w:themeColor="text1"/>
+          <w:lang w:val="en-GB"/>
+        </w:rPr>
+        <w:t>is given</w:t>
+      </w:r>
+      <w:proofErr w:type="gramEnd"/>
+      <w:r>
+        <w:rPr>
+          <w:color w:val="262626" w:themeColor="text1"/>
+          <w:lang w:val="en-GB"/>
+        </w:rPr>
+        <w:t xml:space="preserve"> at the end of this document. It is very useful to use this as a reference point while you go through this document if you want </w:t>
+      </w:r>
+      <w:proofErr w:type="gramStart"/>
+      <w:r>
+        <w:rPr>
+          <w:color w:val="262626" w:themeColor="text1"/>
+          <w:lang w:val="en-GB"/>
+        </w:rPr>
+        <w:t>to fully understand</w:t>
+      </w:r>
+      <w:proofErr w:type="gramEnd"/>
+      <w:r>
+        <w:rPr>
+          <w:color w:val="262626" w:themeColor="text1"/>
+          <w:lang w:val="en-GB"/>
+        </w:rPr>
+        <w:t xml:space="preserve"> the </w:t>
+      </w:r>
+      <w:proofErr w:type="spellStart"/>
+      <w:r>
+        <w:rPr>
+          <w:color w:val="262626" w:themeColor="text1"/>
+          <w:lang w:val="en-GB"/>
+        </w:rPr>
+        <w:t>HusacctFamix</w:t>
+      </w:r>
+      <w:proofErr w:type="spellEnd"/>
+      <w:r>
+        <w:rPr>
+          <w:color w:val="262626" w:themeColor="text1"/>
+          <w:lang w:val="en-GB"/>
+        </w:rPr>
+        <w:t xml:space="preserve"> Model.</w:t>
+      </w:r>
+    </w:p>
+    <w:p>
+      <w:pPr>
+        <w:pStyle w:val="Kop2"/>
+        <w:rPr>
+          <w:lang w:val="en-GB"/>
+        </w:rPr>
+      </w:pPr>
+      <w:bookmarkStart w:id="35" w:name="_Toc378671244"/>
+      <w:r>
+        <w:rPr>
+          <w:lang w:val="en-GB"/>
+        </w:rPr>
+        <w:t>Workflow</w:t>
+      </w:r>
+      <w:bookmarkEnd w:id="35"/>
+    </w:p>
+    <w:p>
+      <w:pPr>
+        <w:rPr>
+          <w:color w:val="262626" w:themeColor="text1"/>
+          <w:lang w:val="en-GB"/>
+        </w:rPr>
+      </w:pPr>
       <w:r>
         <w:rPr>
           <w:color w:val="262626" w:themeColor="text1"/>
@@ -19697,7 +19846,7 @@
           <w:lang w:val="en-GB"/>
         </w:rPr>
       </w:pPr>
-      <w:bookmarkStart w:id="35" w:name="_Toc377995136"/>
+      <w:bookmarkStart w:id="36" w:name="_Toc378671245"/>
       <w:r>
         <w:rPr>
           <w:lang w:val="en-GB"/>
@@ -19705,7 +19854,7 @@
         <w:lastRenderedPageBreak/>
         <w:t>Class Descriptions</w:t>
       </w:r>
-      <w:bookmarkEnd w:id="35"/>
+      <w:bookmarkEnd w:id="36"/>
     </w:p>
     <w:p>
       <w:pPr>
@@ -23710,7 +23859,7 @@
       </w:pPr>
     </w:p>
     <w:sectPr>
-      <w:footerReference w:type="default" r:id="rId30"/>
+      <w:footerReference w:type="default" r:id="rId31"/>
       <w:type w:val="continuous"/>
       <w:pgSz w:w="12240" w:h="15840" w:code="1"/>
       <w:pgMar w:top="1440" w:right="1440" w:bottom="1440" w:left="1440" w:header="720" w:footer="720" w:gutter="0"/>
@@ -23892,7 +24041,7 @@
             <w:sz w:val="28"/>
             <w:szCs w:val="28"/>
           </w:rPr>
-          <w:t>23</w:t>
+          <w:t>1</w:t>
         </w:r>
         <w:r>
           <w:rPr>
@@ -27090,7 +27239,7 @@
 </file>
 
 <file path=customXml/itemProps2.xml><?xml version="1.0" encoding="utf-8"?>
-<ds:datastoreItem xmlns:ds="http://schemas.openxmlformats.org/officeDocument/2006/customXml" ds:itemID="{C88988CB-D737-4B67-859A-C2215B5A55FE}">
+<ds:datastoreItem xmlns:ds="http://schemas.openxmlformats.org/officeDocument/2006/customXml" ds:itemID="{E428DFF8-CD84-4B34-A0E8-05E0E1F73FEE}">
   <ds:schemaRefs>
     <ds:schemaRef ds:uri="http://schemas.openxmlformats.org/officeDocument/2006/bibliography"/>
   </ds:schemaRefs>

</xml_diff>

<commit_message>
Analyse: 1) Prolonged work on subType; 2) Step 3 and 4 merged in FamixCreationPostProcessor.processWatingAssociations().
</commit_message>
<xml_diff>
--- a/doc/system/analyse/Current HUSACCT Analyse Documentation/HUSACCT Analyse System Documentation.docx
+++ b/doc/system/analyse/Current HUSACCT Analyse Documentation/HUSACCT Analyse System Documentation.docx
@@ -4433,7 +4433,7 @@
                     <a:blip r:embed="rId9">
                       <a:extLst>
                         <a:ext uri="{28A0092B-C50C-407E-A947-70E740481C1C}">
-                          <a14:useLocalDpi xmlns="" xmlns:wpc="http://schemas.microsoft.com/office/word/2010/wordprocessingCanvas" xmlns:mo="http://schemas.microsoft.com/office/mac/office/2008/main" xmlns:mc="http://schemas.openxmlformats.org/markup-compatibility/2006" xmlns:mv="urn:schemas-microsoft-com:mac:vml" xmlns:o="urn:schemas-microsoft-com:office:office" xmlns:v="urn:schemas-microsoft-com:vml" xmlns:wp14="http://schemas.microsoft.com/office/word/2010/wordprocessingDrawing" xmlns:w10="urn:schemas-microsoft-com:office:word" xmlns:w="http://schemas.openxmlformats.org/wordprocessingml/2006/main" xmlns:w14="http://schemas.microsoft.com/office/word/2010/wordml" xmlns:wpg="http://schemas.microsoft.com/office/word/2010/wordprocessingGroup" xmlns:wpi="http://schemas.microsoft.com/office/word/2010/wordprocessingInk" xmlns:wps="http://schemas.microsoft.com/office/word/2010/wordprocessingShape" xmlns:a14="http://schemas.microsoft.com/office/drawing/2010/main" val="0"/>
+                          <a14:useLocalDpi xmlns:a14="http://schemas.microsoft.com/office/drawing/2010/main" xmlns:wps="http://schemas.microsoft.com/office/word/2010/wordprocessingShape" xmlns:wpi="http://schemas.microsoft.com/office/word/2010/wordprocessingInk" xmlns:wpg="http://schemas.microsoft.com/office/word/2010/wordprocessingGroup" xmlns:w14="http://schemas.microsoft.com/office/word/2010/wordml" xmlns:w="http://schemas.openxmlformats.org/wordprocessingml/2006/main" xmlns:w10="urn:schemas-microsoft-com:office:word" xmlns:wp14="http://schemas.microsoft.com/office/word/2010/wordprocessingDrawing" xmlns:v="urn:schemas-microsoft-com:vml" xmlns:o="urn:schemas-microsoft-com:office:office" xmlns:mv="urn:schemas-microsoft-com:mac:vml" xmlns:mc="http://schemas.openxmlformats.org/markup-compatibility/2006" xmlns:mo="http://schemas.microsoft.com/office/mac/office/2008/main" xmlns:wpc="http://schemas.microsoft.com/office/word/2010/wordprocessingCanvas" xmlns="" val="0"/>
                         </a:ext>
                       </a:extLst>
                     </a:blip>
@@ -7406,7 +7406,7 @@
                     <a:blip r:embed="rId12">
                       <a:extLst>
                         <a:ext uri="{28A0092B-C50C-407E-A947-70E740481C1C}">
-                          <a14:useLocalDpi xmlns="" xmlns:wpc="http://schemas.microsoft.com/office/word/2010/wordprocessingCanvas" xmlns:mo="http://schemas.microsoft.com/office/mac/office/2008/main" xmlns:mc="http://schemas.openxmlformats.org/markup-compatibility/2006" xmlns:mv="urn:schemas-microsoft-com:mac:vml" xmlns:o="urn:schemas-microsoft-com:office:office" xmlns:v="urn:schemas-microsoft-com:vml" xmlns:wp14="http://schemas.microsoft.com/office/word/2010/wordprocessingDrawing" xmlns:w10="urn:schemas-microsoft-com:office:word" xmlns:w="http://schemas.openxmlformats.org/wordprocessingml/2006/main" xmlns:w14="http://schemas.microsoft.com/office/word/2010/wordml" xmlns:wpg="http://schemas.microsoft.com/office/word/2010/wordprocessingGroup" xmlns:wpi="http://schemas.microsoft.com/office/word/2010/wordprocessingInk" xmlns:wps="http://schemas.microsoft.com/office/word/2010/wordprocessingShape" xmlns:a14="http://schemas.microsoft.com/office/drawing/2010/main" val="0"/>
+                          <a14:useLocalDpi xmlns:a14="http://schemas.microsoft.com/office/drawing/2010/main" xmlns:wps="http://schemas.microsoft.com/office/word/2010/wordprocessingShape" xmlns:wpi="http://schemas.microsoft.com/office/word/2010/wordprocessingInk" xmlns:wpg="http://schemas.microsoft.com/office/word/2010/wordprocessingGroup" xmlns:w14="http://schemas.microsoft.com/office/word/2010/wordml" xmlns:w="http://schemas.openxmlformats.org/wordprocessingml/2006/main" xmlns:w10="urn:schemas-microsoft-com:office:word" xmlns:wp14="http://schemas.microsoft.com/office/word/2010/wordprocessingDrawing" xmlns:v="urn:schemas-microsoft-com:vml" xmlns:o="urn:schemas-microsoft-com:office:office" xmlns:mv="urn:schemas-microsoft-com:mac:vml" xmlns:mc="http://schemas.openxmlformats.org/markup-compatibility/2006" xmlns:mo="http://schemas.microsoft.com/office/mac/office/2008/main" xmlns:wpc="http://schemas.microsoft.com/office/word/2010/wordprocessingCanvas" xmlns="" val="0"/>
                         </a:ext>
                       </a:extLst>
                     </a:blip>
@@ -7591,7 +7591,7 @@
                     <a:blip r:embed="rId13">
                       <a:extLst>
                         <a:ext uri="{28A0092B-C50C-407E-A947-70E740481C1C}">
-                          <a14:useLocalDpi xmlns="" xmlns:wpc="http://schemas.microsoft.com/office/word/2010/wordprocessingCanvas" xmlns:mo="http://schemas.microsoft.com/office/mac/office/2008/main" xmlns:mc="http://schemas.openxmlformats.org/markup-compatibility/2006" xmlns:mv="urn:schemas-microsoft-com:mac:vml" xmlns:o="urn:schemas-microsoft-com:office:office" xmlns:v="urn:schemas-microsoft-com:vml" xmlns:wp14="http://schemas.microsoft.com/office/word/2010/wordprocessingDrawing" xmlns:w10="urn:schemas-microsoft-com:office:word" xmlns:w="http://schemas.openxmlformats.org/wordprocessingml/2006/main" xmlns:w14="http://schemas.microsoft.com/office/word/2010/wordml" xmlns:wpg="http://schemas.microsoft.com/office/word/2010/wordprocessingGroup" xmlns:wpi="http://schemas.microsoft.com/office/word/2010/wordprocessingInk" xmlns:wps="http://schemas.microsoft.com/office/word/2010/wordprocessingShape" xmlns:a14="http://schemas.microsoft.com/office/drawing/2010/main" val="0"/>
+                          <a14:useLocalDpi xmlns:a14="http://schemas.microsoft.com/office/drawing/2010/main" xmlns:wps="http://schemas.microsoft.com/office/word/2010/wordprocessingShape" xmlns:wpi="http://schemas.microsoft.com/office/word/2010/wordprocessingInk" xmlns:wpg="http://schemas.microsoft.com/office/word/2010/wordprocessingGroup" xmlns:w14="http://schemas.microsoft.com/office/word/2010/wordml" xmlns:w="http://schemas.openxmlformats.org/wordprocessingml/2006/main" xmlns:w10="urn:schemas-microsoft-com:office:word" xmlns:wp14="http://schemas.microsoft.com/office/word/2010/wordprocessingDrawing" xmlns:v="urn:schemas-microsoft-com:vml" xmlns:o="urn:schemas-microsoft-com:office:office" xmlns:mv="urn:schemas-microsoft-com:mac:vml" xmlns:mc="http://schemas.openxmlformats.org/markup-compatibility/2006" xmlns:mo="http://schemas.microsoft.com/office/mac/office/2008/main" xmlns:wpc="http://schemas.microsoft.com/office/word/2010/wordprocessingCanvas" xmlns="" val="0"/>
                         </a:ext>
                       </a:extLst>
                     </a:blip>
@@ -7655,7 +7655,7 @@
                     <a:blip r:embed="rId14">
                       <a:extLst>
                         <a:ext uri="{28A0092B-C50C-407E-A947-70E740481C1C}">
-                          <a14:useLocalDpi xmlns="" xmlns:wpc="http://schemas.microsoft.com/office/word/2010/wordprocessingCanvas" xmlns:mo="http://schemas.microsoft.com/office/mac/office/2008/main" xmlns:mc="http://schemas.openxmlformats.org/markup-compatibility/2006" xmlns:mv="urn:schemas-microsoft-com:mac:vml" xmlns:o="urn:schemas-microsoft-com:office:office" xmlns:v="urn:schemas-microsoft-com:vml" xmlns:wp14="http://schemas.microsoft.com/office/word/2010/wordprocessingDrawing" xmlns:w10="urn:schemas-microsoft-com:office:word" xmlns:w="http://schemas.openxmlformats.org/wordprocessingml/2006/main" xmlns:w14="http://schemas.microsoft.com/office/word/2010/wordml" xmlns:wpg="http://schemas.microsoft.com/office/word/2010/wordprocessingGroup" xmlns:wpi="http://schemas.microsoft.com/office/word/2010/wordprocessingInk" xmlns:wps="http://schemas.microsoft.com/office/word/2010/wordprocessingShape" xmlns:a14="http://schemas.microsoft.com/office/drawing/2010/main" val="0"/>
+                          <a14:useLocalDpi xmlns:a14="http://schemas.microsoft.com/office/drawing/2010/main" xmlns:wps="http://schemas.microsoft.com/office/word/2010/wordprocessingShape" xmlns:wpi="http://schemas.microsoft.com/office/word/2010/wordprocessingInk" xmlns:wpg="http://schemas.microsoft.com/office/word/2010/wordprocessingGroup" xmlns:w14="http://schemas.microsoft.com/office/word/2010/wordml" xmlns:w="http://schemas.openxmlformats.org/wordprocessingml/2006/main" xmlns:w10="urn:schemas-microsoft-com:office:word" xmlns:wp14="http://schemas.microsoft.com/office/word/2010/wordprocessingDrawing" xmlns:v="urn:schemas-microsoft-com:vml" xmlns:o="urn:schemas-microsoft-com:office:office" xmlns:mv="urn:schemas-microsoft-com:mac:vml" xmlns:mc="http://schemas.openxmlformats.org/markup-compatibility/2006" xmlns:mo="http://schemas.microsoft.com/office/mac/office/2008/main" xmlns:wpc="http://schemas.microsoft.com/office/word/2010/wordprocessingCanvas" xmlns="" val="0"/>
                         </a:ext>
                       </a:extLst>
                     </a:blip>
@@ -8136,7 +8136,7 @@
                     <a:blip r:embed="rId15">
                       <a:extLst>
                         <a:ext uri="{28A0092B-C50C-407E-A947-70E740481C1C}">
-                          <a14:useLocalDpi xmlns="" xmlns:wpc="http://schemas.microsoft.com/office/word/2010/wordprocessingCanvas" xmlns:mo="http://schemas.microsoft.com/office/mac/office/2008/main" xmlns:mc="http://schemas.openxmlformats.org/markup-compatibility/2006" xmlns:mv="urn:schemas-microsoft-com:mac:vml" xmlns:o="urn:schemas-microsoft-com:office:office" xmlns:v="urn:schemas-microsoft-com:vml" xmlns:wp14="http://schemas.microsoft.com/office/word/2010/wordprocessingDrawing" xmlns:w10="urn:schemas-microsoft-com:office:word" xmlns:w="http://schemas.openxmlformats.org/wordprocessingml/2006/main" xmlns:w14="http://schemas.microsoft.com/office/word/2010/wordml" xmlns:wpg="http://schemas.microsoft.com/office/word/2010/wordprocessingGroup" xmlns:wpi="http://schemas.microsoft.com/office/word/2010/wordprocessingInk" xmlns:wps="http://schemas.microsoft.com/office/word/2010/wordprocessingShape" xmlns:a14="http://schemas.microsoft.com/office/drawing/2010/main" val="0"/>
+                          <a14:useLocalDpi xmlns:a14="http://schemas.microsoft.com/office/drawing/2010/main" xmlns:wps="http://schemas.microsoft.com/office/word/2010/wordprocessingShape" xmlns:wpi="http://schemas.microsoft.com/office/word/2010/wordprocessingInk" xmlns:wpg="http://schemas.microsoft.com/office/word/2010/wordprocessingGroup" xmlns:w14="http://schemas.microsoft.com/office/word/2010/wordml" xmlns:w="http://schemas.openxmlformats.org/wordprocessingml/2006/main" xmlns:w10="urn:schemas-microsoft-com:office:word" xmlns:wp14="http://schemas.microsoft.com/office/word/2010/wordprocessingDrawing" xmlns:v="urn:schemas-microsoft-com:vml" xmlns:o="urn:schemas-microsoft-com:office:office" xmlns:mv="urn:schemas-microsoft-com:mac:vml" xmlns:mc="http://schemas.openxmlformats.org/markup-compatibility/2006" xmlns:mo="http://schemas.microsoft.com/office/mac/office/2008/main" xmlns:wpc="http://schemas.microsoft.com/office/word/2010/wordprocessingCanvas" xmlns="" val="0"/>
                         </a:ext>
                       </a:extLst>
                     </a:blip>
@@ -12941,7 +12941,7 @@
                     <a:blip r:embed="rId16">
                       <a:extLst>
                         <a:ext uri="{28A0092B-C50C-407E-A947-70E740481C1C}">
-                          <a14:useLocalDpi xmlns="" xmlns:wpc="http://schemas.microsoft.com/office/word/2010/wordprocessingCanvas" xmlns:mo="http://schemas.microsoft.com/office/mac/office/2008/main" xmlns:mc="http://schemas.openxmlformats.org/markup-compatibility/2006" xmlns:mv="urn:schemas-microsoft-com:mac:vml" xmlns:o="urn:schemas-microsoft-com:office:office" xmlns:v="urn:schemas-microsoft-com:vml" xmlns:wp14="http://schemas.microsoft.com/office/word/2010/wordprocessingDrawing" xmlns:w10="urn:schemas-microsoft-com:office:word" xmlns:w="http://schemas.openxmlformats.org/wordprocessingml/2006/main" xmlns:w14="http://schemas.microsoft.com/office/word/2010/wordml" xmlns:wpg="http://schemas.microsoft.com/office/word/2010/wordprocessingGroup" xmlns:wpi="http://schemas.microsoft.com/office/word/2010/wordprocessingInk" xmlns:wps="http://schemas.microsoft.com/office/word/2010/wordprocessingShape" xmlns:a14="http://schemas.microsoft.com/office/drawing/2010/main" val="0"/>
+                          <a14:useLocalDpi xmlns:a14="http://schemas.microsoft.com/office/drawing/2010/main" xmlns:wps="http://schemas.microsoft.com/office/word/2010/wordprocessingShape" xmlns:wpi="http://schemas.microsoft.com/office/word/2010/wordprocessingInk" xmlns:wpg="http://schemas.microsoft.com/office/word/2010/wordprocessingGroup" xmlns:w14="http://schemas.microsoft.com/office/word/2010/wordml" xmlns:w="http://schemas.openxmlformats.org/wordprocessingml/2006/main" xmlns:w10="urn:schemas-microsoft-com:office:word" xmlns:wp14="http://schemas.microsoft.com/office/word/2010/wordprocessingDrawing" xmlns:v="urn:schemas-microsoft-com:vml" xmlns:o="urn:schemas-microsoft-com:office:office" xmlns:mv="urn:schemas-microsoft-com:mac:vml" xmlns:mc="http://schemas.openxmlformats.org/markup-compatibility/2006" xmlns:mo="http://schemas.microsoft.com/office/mac/office/2008/main" xmlns:wpc="http://schemas.microsoft.com/office/word/2010/wordprocessingCanvas" xmlns="" val="0"/>
                         </a:ext>
                       </a:extLst>
                     </a:blip>
@@ -13211,7 +13211,7 @@
                     <a:blip r:embed="rId18">
                       <a:extLst>
                         <a:ext uri="{28A0092B-C50C-407E-A947-70E740481C1C}">
-                          <a14:useLocalDpi xmlns="" xmlns:wpc="http://schemas.microsoft.com/office/word/2010/wordprocessingCanvas" xmlns:mo="http://schemas.microsoft.com/office/mac/office/2008/main" xmlns:mc="http://schemas.openxmlformats.org/markup-compatibility/2006" xmlns:mv="urn:schemas-microsoft-com:mac:vml" xmlns:o="urn:schemas-microsoft-com:office:office" xmlns:v="urn:schemas-microsoft-com:vml" xmlns:wp14="http://schemas.microsoft.com/office/word/2010/wordprocessingDrawing" xmlns:w10="urn:schemas-microsoft-com:office:word" xmlns:w="http://schemas.openxmlformats.org/wordprocessingml/2006/main" xmlns:w14="http://schemas.microsoft.com/office/word/2010/wordml" xmlns:wpg="http://schemas.microsoft.com/office/word/2010/wordprocessingGroup" xmlns:wpi="http://schemas.microsoft.com/office/word/2010/wordprocessingInk" xmlns:wps="http://schemas.microsoft.com/office/word/2010/wordprocessingShape" xmlns:a14="http://schemas.microsoft.com/office/drawing/2010/main" val="0"/>
+                          <a14:useLocalDpi xmlns:a14="http://schemas.microsoft.com/office/drawing/2010/main" xmlns:wps="http://schemas.microsoft.com/office/word/2010/wordprocessingShape" xmlns:wpi="http://schemas.microsoft.com/office/word/2010/wordprocessingInk" xmlns:wpg="http://schemas.microsoft.com/office/word/2010/wordprocessingGroup" xmlns:w14="http://schemas.microsoft.com/office/word/2010/wordml" xmlns:w="http://schemas.openxmlformats.org/wordprocessingml/2006/main" xmlns:w10="urn:schemas-microsoft-com:office:word" xmlns:wp14="http://schemas.microsoft.com/office/word/2010/wordprocessingDrawing" xmlns:v="urn:schemas-microsoft-com:vml" xmlns:o="urn:schemas-microsoft-com:office:office" xmlns:mv="urn:schemas-microsoft-com:mac:vml" xmlns:mc="http://schemas.openxmlformats.org/markup-compatibility/2006" xmlns:mo="http://schemas.microsoft.com/office/mac/office/2008/main" xmlns:wpc="http://schemas.microsoft.com/office/word/2010/wordprocessingCanvas" xmlns="" val="0"/>
                         </a:ext>
                       </a:extLst>
                     </a:blip>
@@ -14646,7 +14646,7 @@
         <w:rPr>
           <w:lang w:val="en-GB"/>
         </w:rPr>
-        <w:t xml:space="preserve">when one of the following </w:t>
+        <w:t xml:space="preserve">when the following </w:t>
       </w:r>
       <w:proofErr w:type="spellStart"/>
       <w:r>
@@ -14660,7 +14660,19 @@
         <w:rPr>
           <w:lang w:val="en-GB"/>
         </w:rPr>
-        <w:t xml:space="preserve"> objects is created: </w:t>
+        <w:t xml:space="preserve"> objects </w:t>
+      </w:r>
+      <w:r>
+        <w:rPr>
+          <w:lang w:val="en-GB"/>
+        </w:rPr>
+        <w:t>are</w:t>
+      </w:r>
+      <w:r>
+        <w:rPr>
+          <w:lang w:val="en-GB"/>
+        </w:rPr>
+        <w:t xml:space="preserve"> created: </w:t>
       </w:r>
       <w:proofErr w:type="spellStart"/>
       <w:r>
@@ -15057,6 +15069,1104 @@
         </w:rPr>
         <w:t xml:space="preserve"> </w:t>
       </w:r>
+    </w:p>
+    <w:p>
+      <w:pPr>
+        <w:rPr>
+          <w:lang w:val="en-GB"/>
+        </w:rPr>
+      </w:pPr>
+    </w:p>
+    <w:p>
+      <w:pPr>
+        <w:pStyle w:val="Kop4"/>
+        <w:rPr>
+          <w:lang w:val="en-GB"/>
+        </w:rPr>
+      </w:pPr>
+      <w:r>
+        <w:rPr>
+          <w:lang w:val="en-GB"/>
+        </w:rPr>
+        <w:t xml:space="preserve">Access </w:t>
+      </w:r>
+      <w:proofErr w:type="spellStart"/>
+      <w:r>
+        <w:rPr>
+          <w:lang w:val="en-GB"/>
+        </w:rPr>
+        <w:t>SubTypes</w:t>
+      </w:r>
+      <w:proofErr w:type="spellEnd"/>
+    </w:p>
+    <w:p>
+      <w:pPr>
+        <w:rPr>
+          <w:lang w:val="en-GB"/>
+        </w:rPr>
+      </w:pPr>
+      <w:r>
+        <w:rPr>
+          <w:lang w:val="en-GB"/>
+        </w:rPr>
+        <w:t>Business rules:</w:t>
+      </w:r>
+    </w:p>
+    <w:p>
+      <w:pPr>
+        <w:numPr>
+          <w:ilvl w:val="0"/>
+          <w:numId w:val="6"/>
+        </w:numPr>
+        <w:rPr>
+          <w:lang w:val="en-GB"/>
+        </w:rPr>
+      </w:pPr>
+      <w:r>
+        <w:rPr>
+          <w:lang w:val="en-GB"/>
+        </w:rPr>
+        <w:t>Access</w:t>
+      </w:r>
+      <w:r>
+        <w:rPr>
+          <w:lang w:val="en-GB"/>
+        </w:rPr>
+        <w:t xml:space="preserve"> of </w:t>
+      </w:r>
+      <w:r>
+        <w:rPr>
+          <w:lang w:val="en-GB"/>
+        </w:rPr>
+        <w:t>own attribute:</w:t>
+      </w:r>
+    </w:p>
+    <w:p>
+      <w:pPr>
+        <w:numPr>
+          <w:ilvl w:val="1"/>
+          <w:numId w:val="6"/>
+        </w:numPr>
+        <w:rPr>
+          <w:lang w:val="en-GB"/>
+        </w:rPr>
+      </w:pPr>
+      <w:r>
+        <w:rPr>
+          <w:lang w:val="en-GB"/>
+        </w:rPr>
+        <w:t>Usage is not reported as dependency.</w:t>
+      </w:r>
+    </w:p>
+    <w:p>
+      <w:pPr>
+        <w:numPr>
+          <w:ilvl w:val="1"/>
+          <w:numId w:val="6"/>
+        </w:numPr>
+        <w:rPr>
+          <w:lang w:val="en-GB"/>
+        </w:rPr>
+      </w:pPr>
+      <w:r>
+        <w:rPr>
+          <w:lang w:val="en-GB"/>
+        </w:rPr>
+        <w:t>If the attribute is inherited, a dependency to the super class is reported.</w:t>
+      </w:r>
+    </w:p>
+    <w:p>
+      <w:pPr>
+        <w:numPr>
+          <w:ilvl w:val="1"/>
+          <w:numId w:val="6"/>
+        </w:numPr>
+        <w:rPr>
+          <w:lang w:val="en-GB"/>
+        </w:rPr>
+      </w:pPr>
+      <w:r>
+        <w:rPr>
+          <w:lang w:val="en-GB"/>
+        </w:rPr>
+        <w:t>Usage of the type of the attribute is reported (if the type is found as class or library).</w:t>
+      </w:r>
+    </w:p>
+    <w:p>
+      <w:pPr>
+        <w:numPr>
+          <w:ilvl w:val="2"/>
+          <w:numId w:val="6"/>
+        </w:numPr>
+        <w:rPr>
+          <w:lang w:val="en-GB"/>
+        </w:rPr>
+      </w:pPr>
+      <w:r>
+        <w:rPr>
+          <w:lang w:val="en-GB"/>
+        </w:rPr>
+        <w:t xml:space="preserve">In case it is the last invocation in an expression, as “Reference </w:t>
+      </w:r>
+      <w:r>
+        <w:rPr>
+          <w:lang w:val="en-GB"/>
+        </w:rPr>
+        <w:t xml:space="preserve">to </w:t>
+      </w:r>
+      <w:proofErr w:type="spellStart"/>
+      <w:r>
+        <w:rPr>
+          <w:lang w:val="en-GB"/>
+        </w:rPr>
+        <w:t>TypeOfUsedAttribute</w:t>
+      </w:r>
+      <w:proofErr w:type="spellEnd"/>
+      <w:r>
+        <w:rPr>
+          <w:lang w:val="en-GB"/>
+        </w:rPr>
+        <w:t>”.</w:t>
+      </w:r>
+    </w:p>
+    <w:p>
+      <w:pPr>
+        <w:numPr>
+          <w:ilvl w:val="2"/>
+          <w:numId w:val="6"/>
+        </w:numPr>
+        <w:rPr>
+          <w:lang w:val="en-GB"/>
+        </w:rPr>
+      </w:pPr>
+      <w:r>
+        <w:rPr>
+          <w:lang w:val="en-GB"/>
+        </w:rPr>
+        <w:t>In case of succes</w:t>
+      </w:r>
+      <w:r>
+        <w:rPr>
+          <w:lang w:val="en-GB"/>
+        </w:rPr>
+        <w:t>sor invocations in the chain, a</w:t>
+      </w:r>
+      <w:r>
+        <w:rPr>
+          <w:lang w:val="en-GB"/>
+        </w:rPr>
+        <w:t xml:space="preserve">s </w:t>
+      </w:r>
+      <w:r>
+        <w:rPr>
+          <w:lang w:val="en-GB"/>
+        </w:rPr>
+        <w:t>A</w:t>
+      </w:r>
+      <w:r>
+        <w:rPr>
+          <w:lang w:val="en-GB"/>
+        </w:rPr>
+        <w:t xml:space="preserve">ccess of </w:t>
+      </w:r>
+      <w:r>
+        <w:rPr>
+          <w:lang w:val="en-GB"/>
+        </w:rPr>
+        <w:t>C</w:t>
+      </w:r>
+      <w:r>
+        <w:rPr>
+          <w:lang w:val="en-GB"/>
+        </w:rPr>
+        <w:t>all</w:t>
+      </w:r>
+      <w:r>
+        <w:rPr>
+          <w:lang w:val="en-GB"/>
+        </w:rPr>
+        <w:t>.</w:t>
+      </w:r>
+    </w:p>
+    <w:p>
+      <w:pPr>
+        <w:numPr>
+          <w:ilvl w:val="0"/>
+          <w:numId w:val="6"/>
+        </w:numPr>
+        <w:rPr>
+          <w:lang w:val="en-GB"/>
+        </w:rPr>
+      </w:pPr>
+      <w:r>
+        <w:rPr>
+          <w:lang w:val="en-GB"/>
+        </w:rPr>
+        <w:t>Access of attribute of other class:</w:t>
+      </w:r>
+    </w:p>
+    <w:p>
+      <w:pPr>
+        <w:numPr>
+          <w:ilvl w:val="1"/>
+          <w:numId w:val="6"/>
+        </w:numPr>
+        <w:rPr>
+          <w:lang w:val="en-GB"/>
+        </w:rPr>
+      </w:pPr>
+      <w:r>
+        <w:rPr>
+          <w:lang w:val="en-GB"/>
+        </w:rPr>
+        <w:t xml:space="preserve">Usage is reported as dependency, with specification of the </w:t>
+      </w:r>
+    </w:p>
+    <w:p>
+      <w:pPr>
+        <w:numPr>
+          <w:ilvl w:val="0"/>
+          <w:numId w:val="6"/>
+        </w:numPr>
+        <w:rPr>
+          <w:lang w:val="en-GB"/>
+        </w:rPr>
+      </w:pPr>
+      <w:r>
+        <w:rPr>
+          <w:lang w:val="en-GB"/>
+        </w:rPr>
+        <w:t>Access of a Type</w:t>
+      </w:r>
+    </w:p>
+    <w:p>
+      <w:pPr>
+        <w:rPr>
+          <w:lang w:val="en-GB"/>
+        </w:rPr>
+      </w:pPr>
+    </w:p>
+    <w:p>
+      <w:pPr>
+        <w:rPr>
+          <w:lang w:val="en-GB"/>
+        </w:rPr>
+      </w:pPr>
+      <w:r>
+        <w:rPr>
+          <w:lang w:val="en-GB"/>
+        </w:rPr>
+        <w:t>Questions</w:t>
+      </w:r>
+    </w:p>
+    <w:p>
+      <w:pPr>
+        <w:numPr>
+          <w:ilvl w:val="0"/>
+          <w:numId w:val="7"/>
+        </w:numPr>
+        <w:ind w:left="1080"/>
+        <w:rPr>
+          <w:lang w:val="en-GB"/>
+        </w:rPr>
+      </w:pPr>
+      <w:r>
+        <w:rPr>
+          <w:lang w:val="en-GB"/>
+        </w:rPr>
+        <w:t xml:space="preserve">Is it interesting to know the type of </w:t>
+      </w:r>
+      <w:r>
+        <w:rPr>
+          <w:lang w:val="en-GB"/>
+        </w:rPr>
+        <w:t xml:space="preserve">an </w:t>
+      </w:r>
+      <w:r>
+        <w:rPr>
+          <w:lang w:val="en-GB"/>
+        </w:rPr>
+        <w:t>own</w:t>
+      </w:r>
+      <w:r>
+        <w:rPr>
+          <w:lang w:val="en-GB"/>
+        </w:rPr>
+        <w:t>ed</w:t>
+      </w:r>
+      <w:r>
+        <w:rPr>
+          <w:lang w:val="en-GB"/>
+        </w:rPr>
+        <w:t xml:space="preserve"> attribute that causes an Access dependency?</w:t>
+      </w:r>
+    </w:p>
+    <w:p>
+      <w:pPr>
+        <w:numPr>
+          <w:ilvl w:val="3"/>
+          <w:numId w:val="7"/>
+        </w:numPr>
+        <w:rPr>
+          <w:lang w:val="en-GB"/>
+        </w:rPr>
+      </w:pPr>
+      <w:r>
+        <w:rPr>
+          <w:lang w:val="en-GB"/>
+        </w:rPr>
+        <w:t>No</w:t>
+      </w:r>
+      <w:r>
+        <w:rPr>
+          <w:lang w:val="en-GB"/>
+        </w:rPr>
+        <w:t xml:space="preserve">, so report </w:t>
+      </w:r>
+      <w:proofErr w:type="spellStart"/>
+      <w:r>
+        <w:rPr>
+          <w:b/>
+          <w:lang w:val="en-GB"/>
+        </w:rPr>
+        <w:t>subType</w:t>
+      </w:r>
+      <w:proofErr w:type="spellEnd"/>
+      <w:r>
+        <w:rPr>
+          <w:lang w:val="en-GB"/>
+        </w:rPr>
+        <w:t xml:space="preserve"> = Reference</w:t>
+      </w:r>
+    </w:p>
+    <w:p>
+      <w:pPr>
+        <w:numPr>
+          <w:ilvl w:val="3"/>
+          <w:numId w:val="7"/>
+        </w:numPr>
+        <w:rPr>
+          <w:lang w:val="en-GB"/>
+        </w:rPr>
+      </w:pPr>
+      <w:r>
+        <w:rPr>
+          <w:lang w:val="en-GB"/>
+        </w:rPr>
+        <w:t>If y</w:t>
+      </w:r>
+      <w:r>
+        <w:rPr>
+          <w:lang w:val="en-GB"/>
+        </w:rPr>
+        <w:t>es, report:</w:t>
+      </w:r>
+    </w:p>
+    <w:p>
+      <w:pPr>
+        <w:numPr>
+          <w:ilvl w:val="4"/>
+          <w:numId w:val="7"/>
+        </w:numPr>
+        <w:rPr>
+          <w:lang w:val="en-GB"/>
+        </w:rPr>
+      </w:pPr>
+      <w:r>
+        <w:rPr>
+          <w:lang w:val="en-GB"/>
+        </w:rPr>
+        <w:t>Type of access</w:t>
+      </w:r>
+      <w:r>
+        <w:rPr>
+          <w:lang w:val="en-GB"/>
+        </w:rPr>
+        <w:t>ing</w:t>
+      </w:r>
+      <w:r>
+        <w:rPr>
+          <w:lang w:val="en-GB"/>
+        </w:rPr>
+        <w:t xml:space="preserve"> class: </w:t>
+      </w:r>
+      <w:r>
+        <w:rPr>
+          <w:lang w:val="en-GB"/>
+        </w:rPr>
+        <w:t>Normal</w:t>
+      </w:r>
+      <w:r>
+        <w:rPr>
+          <w:lang w:val="en-GB"/>
+        </w:rPr>
+        <w:t>, Interface, Enumeration</w:t>
+      </w:r>
+      <w:r>
+        <w:rPr>
+          <w:lang w:val="en-GB"/>
+        </w:rPr>
+        <w:t>, Inner</w:t>
+      </w:r>
+    </w:p>
+    <w:p>
+      <w:pPr>
+        <w:numPr>
+          <w:ilvl w:val="4"/>
+          <w:numId w:val="7"/>
+        </w:numPr>
+        <w:rPr>
+          <w:lang w:val="en-GB"/>
+        </w:rPr>
+      </w:pPr>
+      <w:r>
+        <w:rPr>
+          <w:lang w:val="en-GB"/>
+        </w:rPr>
+        <w:t>Type of attribute: Class, Instance, constant or not</w:t>
+      </w:r>
+      <w:r>
+        <w:rPr>
+          <w:lang w:val="en-GB"/>
+        </w:rPr>
+        <w:t>, Local</w:t>
+      </w:r>
+    </w:p>
+    <w:p>
+      <w:pPr>
+        <w:numPr>
+          <w:ilvl w:val="0"/>
+          <w:numId w:val="7"/>
+        </w:numPr>
+        <w:ind w:left="1080"/>
+        <w:rPr>
+          <w:lang w:val="en-GB"/>
+        </w:rPr>
+      </w:pPr>
+      <w:r>
+        <w:rPr>
+          <w:lang w:val="en-GB"/>
+        </w:rPr>
+        <w:t>Is it interesting to know the type of the accessed class?</w:t>
+      </w:r>
+    </w:p>
+    <w:p>
+      <w:pPr>
+        <w:numPr>
+          <w:ilvl w:val="3"/>
+          <w:numId w:val="7"/>
+        </w:numPr>
+        <w:rPr>
+          <w:lang w:val="en-GB"/>
+        </w:rPr>
+      </w:pPr>
+      <w:r>
+        <w:rPr>
+          <w:lang w:val="en-GB"/>
+        </w:rPr>
+        <w:t xml:space="preserve">Yes, report </w:t>
+      </w:r>
+      <w:proofErr w:type="spellStart"/>
+      <w:r>
+        <w:rPr>
+          <w:b/>
+          <w:lang w:val="en-GB"/>
+        </w:rPr>
+        <w:t>sub</w:t>
+      </w:r>
+      <w:r>
+        <w:rPr>
+          <w:b/>
+          <w:lang w:val="en-GB"/>
+        </w:rPr>
+        <w:t>Type</w:t>
+      </w:r>
+      <w:proofErr w:type="spellEnd"/>
+      <w:r>
+        <w:rPr>
+          <w:lang w:val="en-GB"/>
+        </w:rPr>
+        <w:t>: Library, Interface, Enumeration</w:t>
+      </w:r>
+    </w:p>
+    <w:p>
+      <w:pPr>
+        <w:numPr>
+          <w:ilvl w:val="0"/>
+          <w:numId w:val="7"/>
+        </w:numPr>
+        <w:ind w:left="1080"/>
+        <w:rPr>
+          <w:lang w:val="en-GB"/>
+        </w:rPr>
+      </w:pPr>
+      <w:r>
+        <w:rPr>
+          <w:lang w:val="en-GB"/>
+        </w:rPr>
+        <w:t>Is it interesting to know the type of accessed attribute of another class?</w:t>
+      </w:r>
+    </w:p>
+    <w:p>
+      <w:pPr>
+        <w:numPr>
+          <w:ilvl w:val="3"/>
+          <w:numId w:val="7"/>
+        </w:numPr>
+        <w:rPr>
+          <w:lang w:val="en-GB"/>
+        </w:rPr>
+      </w:pPr>
+      <w:r>
+        <w:rPr>
+          <w:lang w:val="en-GB"/>
+        </w:rPr>
+        <w:t>Yes, report</w:t>
+      </w:r>
+      <w:r>
+        <w:rPr>
+          <w:lang w:val="en-GB"/>
+        </w:rPr>
+        <w:t xml:space="preserve"> </w:t>
+      </w:r>
+      <w:proofErr w:type="spellStart"/>
+      <w:r>
+        <w:rPr>
+          <w:b/>
+          <w:lang w:val="en-GB"/>
+        </w:rPr>
+        <w:t>subType</w:t>
+      </w:r>
+      <w:proofErr w:type="spellEnd"/>
+      <w:r>
+        <w:rPr>
+          <w:lang w:val="en-GB"/>
+        </w:rPr>
+        <w:t>:</w:t>
+      </w:r>
+      <w:r>
+        <w:rPr>
+          <w:lang w:val="en-GB"/>
+        </w:rPr>
+        <w:t xml:space="preserve"> </w:t>
+      </w:r>
+      <w:r>
+        <w:rPr>
+          <w:lang w:val="en-GB"/>
+        </w:rPr>
+        <w:t>Class</w:t>
+      </w:r>
+      <w:r>
+        <w:rPr>
+          <w:lang w:val="en-GB"/>
+        </w:rPr>
+        <w:t xml:space="preserve"> variable</w:t>
+      </w:r>
+      <w:r>
+        <w:rPr>
+          <w:lang w:val="en-GB"/>
+        </w:rPr>
+        <w:t>, Instance</w:t>
+      </w:r>
+      <w:r>
+        <w:rPr>
+          <w:lang w:val="en-GB"/>
+        </w:rPr>
+        <w:t xml:space="preserve"> variable</w:t>
+      </w:r>
+      <w:r>
+        <w:rPr>
+          <w:lang w:val="en-GB"/>
+        </w:rPr>
+        <w:t>, constant or not</w:t>
+      </w:r>
+      <w:r>
+        <w:rPr>
+          <w:lang w:val="en-GB"/>
+        </w:rPr>
+        <w:t>, (Inherited)</w:t>
+      </w:r>
+    </w:p>
+    <w:p>
+      <w:pPr>
+        <w:numPr>
+          <w:ilvl w:val="3"/>
+          <w:numId w:val="7"/>
+        </w:numPr>
+        <w:rPr>
+          <w:lang w:val="en-GB"/>
+        </w:rPr>
+      </w:pPr>
+      <w:r>
+        <w:rPr>
+          <w:lang w:val="en-GB"/>
+        </w:rPr>
+        <w:t>Not for Library, Interface, Enumeration</w:t>
+      </w:r>
+      <w:r>
+        <w:rPr>
+          <w:lang w:val="en-GB"/>
+        </w:rPr>
+        <w:t xml:space="preserve">: </w:t>
+      </w:r>
+    </w:p>
+    <w:p>
+      <w:pPr>
+        <w:numPr>
+          <w:ilvl w:val="4"/>
+          <w:numId w:val="7"/>
+        </w:numPr>
+        <w:rPr>
+          <w:lang w:val="en-GB"/>
+        </w:rPr>
+      </w:pPr>
+      <w:r>
+        <w:rPr>
+          <w:lang w:val="en-GB"/>
+        </w:rPr>
+        <w:t>In case of Library access</w:t>
+      </w:r>
+      <w:r>
+        <w:rPr>
+          <w:lang w:val="en-GB"/>
+        </w:rPr>
+        <w:t xml:space="preserve"> the type of attribute is unknown.</w:t>
+      </w:r>
+    </w:p>
+    <w:p>
+      <w:pPr>
+        <w:numPr>
+          <w:ilvl w:val="4"/>
+          <w:numId w:val="7"/>
+        </w:numPr>
+        <w:rPr>
+          <w:lang w:val="en-GB"/>
+        </w:rPr>
+      </w:pPr>
+      <w:r>
+        <w:rPr>
+          <w:lang w:val="en-GB"/>
+        </w:rPr>
+        <w:t>In case of Enumeration</w:t>
+      </w:r>
+      <w:r>
+        <w:rPr>
+          <w:lang w:val="en-GB"/>
+        </w:rPr>
+        <w:t xml:space="preserve"> other types are possible.</w:t>
+      </w:r>
+    </w:p>
+    <w:p>
+      <w:pPr>
+        <w:numPr>
+          <w:ilvl w:val="4"/>
+          <w:numId w:val="7"/>
+        </w:numPr>
+        <w:rPr>
+          <w:lang w:val="en-GB"/>
+        </w:rPr>
+      </w:pPr>
+      <w:r>
+        <w:rPr>
+          <w:lang w:val="en-GB"/>
+        </w:rPr>
+        <w:t>Is it interesting in case of an Interface?</w:t>
+      </w:r>
+    </w:p>
+    <w:p>
+      <w:pPr>
+        <w:rPr>
+          <w:lang w:val="en-GB"/>
+        </w:rPr>
+      </w:pPr>
+    </w:p>
+    <w:p>
+      <w:pPr>
+        <w:rPr>
+          <w:lang w:val="en-GB"/>
+        </w:rPr>
+      </w:pPr>
+      <w:r>
+        <w:rPr>
+          <w:lang w:val="en-GB"/>
+        </w:rPr>
+        <w:t>To do:</w:t>
+      </w:r>
+    </w:p>
+    <w:p>
+      <w:pPr>
+        <w:numPr>
+          <w:ilvl w:val="0"/>
+          <w:numId w:val="8"/>
+        </w:numPr>
+        <w:rPr>
+          <w:lang w:val="en-GB"/>
+        </w:rPr>
+      </w:pPr>
+      <w:r>
+        <w:rPr>
+          <w:lang w:val="en-GB"/>
+        </w:rPr>
+        <w:t>Check if class-of-entity == from-class, when subtype is determined.</w:t>
+      </w:r>
+      <w:r>
+        <w:rPr>
+          <w:lang w:val="en-GB"/>
+        </w:rPr>
+        <w:br/>
+        <w:t>Set subtype to Reference, if this is the case.</w:t>
+      </w:r>
+    </w:p>
+    <w:p>
+      <w:pPr>
+        <w:numPr>
+          <w:ilvl w:val="0"/>
+          <w:numId w:val="8"/>
+        </w:numPr>
+        <w:rPr>
+          <w:lang w:val="en-GB"/>
+        </w:rPr>
+      </w:pPr>
+      <w:r>
+        <w:rPr>
+          <w:lang w:val="en-GB"/>
+        </w:rPr>
+        <w:t>Check and change for Call in the same way.</w:t>
+      </w:r>
+    </w:p>
+    <w:p>
+      <w:pPr>
+        <w:numPr>
+          <w:ilvl w:val="0"/>
+          <w:numId w:val="8"/>
+        </w:numPr>
+        <w:rPr>
+          <w:lang w:val="en-GB"/>
+        </w:rPr>
+      </w:pPr>
+      <w:r>
+        <w:rPr>
+          <w:lang w:val="en-GB"/>
+        </w:rPr>
+        <w:t xml:space="preserve">Is it </w:t>
+      </w:r>
+      <w:proofErr w:type="spellStart"/>
+      <w:r>
+        <w:rPr>
+          <w:lang w:val="en-GB"/>
+        </w:rPr>
+        <w:t>usefull</w:t>
+      </w:r>
+      <w:proofErr w:type="spellEnd"/>
+      <w:r>
+        <w:rPr>
+          <w:lang w:val="en-GB"/>
+        </w:rPr>
+        <w:t xml:space="preserve"> to add an extra attribute for the Location?</w:t>
+      </w:r>
+      <w:r>
+        <w:rPr>
+          <w:lang w:val="en-GB"/>
+        </w:rPr>
+        <w:br/>
+        <w:t>E.g.: Argument, Return value, Within IF, Within For, ...</w:t>
+      </w:r>
+    </w:p>
+    <w:p>
+      <w:pPr>
+        <w:rPr>
+          <w:lang w:val="en-GB"/>
+        </w:rPr>
+      </w:pPr>
+    </w:p>
+    <w:tbl>
+      <w:tblPr>
+        <w:tblStyle w:val="Tabelraster"/>
+        <w:tblW w:w="0" w:type="auto"/>
+        <w:tblLook w:val="04A0"/>
+      </w:tblPr>
+      <w:tblGrid>
+        <w:gridCol w:w="2375"/>
+        <w:gridCol w:w="2375"/>
+        <w:gridCol w:w="2375"/>
+        <w:gridCol w:w="2375"/>
+      </w:tblGrid>
+      <w:tr>
+        <w:tc>
+          <w:tcPr>
+            <w:tcW w:w="2375" w:type="dxa"/>
+          </w:tcPr>
+          <w:p>
+            <w:pPr>
+              <w:rPr>
+                <w:b/>
+                <w:lang w:val="en-GB"/>
+              </w:rPr>
+            </w:pPr>
+            <w:r>
+              <w:rPr>
+                <w:b/>
+                <w:lang w:val="en-GB"/>
+              </w:rPr>
+              <w:t>Attribute of From-Class</w:t>
+            </w:r>
+          </w:p>
+        </w:tc>
+        <w:tc>
+          <w:tcPr>
+            <w:tcW w:w="2375" w:type="dxa"/>
+            <w:tcBorders>
+              <w:right w:val="single" w:sz="24" w:space="0" w:color="auto"/>
+            </w:tcBorders>
+          </w:tcPr>
+          <w:p>
+            <w:pPr>
+              <w:rPr>
+                <w:b/>
+                <w:lang w:val="en-GB"/>
+              </w:rPr>
+            </w:pPr>
+            <w:r>
+              <w:rPr>
+                <w:b/>
+                <w:lang w:val="en-GB"/>
+              </w:rPr>
+              <w:t>Reference of its Type</w:t>
+            </w:r>
+          </w:p>
+        </w:tc>
+        <w:tc>
+          <w:tcPr>
+            <w:tcW w:w="2375" w:type="dxa"/>
+            <w:tcBorders>
+              <w:left w:val="single" w:sz="24" w:space="0" w:color="auto"/>
+            </w:tcBorders>
+          </w:tcPr>
+          <w:p>
+            <w:pPr>
+              <w:rPr>
+                <w:b/>
+                <w:lang w:val="en-GB"/>
+              </w:rPr>
+            </w:pPr>
+            <w:r>
+              <w:rPr>
+                <w:b/>
+                <w:lang w:val="en-GB"/>
+              </w:rPr>
+              <w:t>Attribute of To-Class</w:t>
+            </w:r>
+          </w:p>
+        </w:tc>
+        <w:tc>
+          <w:tcPr>
+            <w:tcW w:w="2375" w:type="dxa"/>
+          </w:tcPr>
+          <w:p>
+            <w:pPr>
+              <w:rPr>
+                <w:b/>
+                <w:lang w:val="en-GB"/>
+              </w:rPr>
+            </w:pPr>
+            <w:r>
+              <w:rPr>
+                <w:b/>
+                <w:lang w:val="en-GB"/>
+              </w:rPr>
+              <w:t>Reference of its Type</w:t>
+            </w:r>
+          </w:p>
+        </w:tc>
+      </w:tr>
+      <w:tr>
+        <w:tc>
+          <w:tcPr>
+            <w:tcW w:w="2375" w:type="dxa"/>
+          </w:tcPr>
+          <w:p>
+            <w:pPr>
+              <w:rPr>
+                <w:lang w:val="en-GB"/>
+              </w:rPr>
+            </w:pPr>
+            <w:r>
+              <w:rPr>
+                <w:lang w:val="en-GB"/>
+              </w:rPr>
+              <w:t>-</w:t>
+            </w:r>
+          </w:p>
+        </w:tc>
+        <w:tc>
+          <w:tcPr>
+            <w:tcW w:w="2375" w:type="dxa"/>
+            <w:tcBorders>
+              <w:right w:val="single" w:sz="24" w:space="0" w:color="auto"/>
+            </w:tcBorders>
+          </w:tcPr>
+          <w:p>
+            <w:pPr>
+              <w:rPr>
+                <w:lang w:val="en-GB"/>
+              </w:rPr>
+            </w:pPr>
+          </w:p>
+        </w:tc>
+        <w:tc>
+          <w:tcPr>
+            <w:tcW w:w="2375" w:type="dxa"/>
+            <w:tcBorders>
+              <w:left w:val="single" w:sz="24" w:space="0" w:color="auto"/>
+            </w:tcBorders>
+          </w:tcPr>
+          <w:p>
+            <w:pPr>
+              <w:rPr>
+                <w:lang w:val="en-GB"/>
+              </w:rPr>
+            </w:pPr>
+          </w:p>
+        </w:tc>
+        <w:tc>
+          <w:tcPr>
+            <w:tcW w:w="2375" w:type="dxa"/>
+          </w:tcPr>
+          <w:p>
+            <w:pPr>
+              <w:rPr>
+                <w:lang w:val="en-GB"/>
+              </w:rPr>
+            </w:pPr>
+          </w:p>
+        </w:tc>
+      </w:tr>
+      <w:tr>
+        <w:tc>
+          <w:tcPr>
+            <w:tcW w:w="2375" w:type="dxa"/>
+          </w:tcPr>
+          <w:p>
+            <w:pPr>
+              <w:rPr>
+                <w:lang w:val="en-GB"/>
+              </w:rPr>
+            </w:pPr>
+          </w:p>
+        </w:tc>
+        <w:tc>
+          <w:tcPr>
+            <w:tcW w:w="2375" w:type="dxa"/>
+            <w:tcBorders>
+              <w:right w:val="single" w:sz="24" w:space="0" w:color="auto"/>
+            </w:tcBorders>
+          </w:tcPr>
+          <w:p>
+            <w:pPr>
+              <w:rPr>
+                <w:lang w:val="en-GB"/>
+              </w:rPr>
+            </w:pPr>
+          </w:p>
+        </w:tc>
+        <w:tc>
+          <w:tcPr>
+            <w:tcW w:w="2375" w:type="dxa"/>
+            <w:tcBorders>
+              <w:left w:val="single" w:sz="24" w:space="0" w:color="auto"/>
+            </w:tcBorders>
+          </w:tcPr>
+          <w:p>
+            <w:pPr>
+              <w:rPr>
+                <w:lang w:val="en-GB"/>
+              </w:rPr>
+            </w:pPr>
+          </w:p>
+        </w:tc>
+        <w:tc>
+          <w:tcPr>
+            <w:tcW w:w="2375" w:type="dxa"/>
+          </w:tcPr>
+          <w:p>
+            <w:pPr>
+              <w:rPr>
+                <w:lang w:val="en-GB"/>
+              </w:rPr>
+            </w:pPr>
+          </w:p>
+        </w:tc>
+      </w:tr>
+      <w:tr>
+        <w:tc>
+          <w:tcPr>
+            <w:tcW w:w="2375" w:type="dxa"/>
+          </w:tcPr>
+          <w:p>
+            <w:pPr>
+              <w:rPr>
+                <w:lang w:val="en-GB"/>
+              </w:rPr>
+            </w:pPr>
+          </w:p>
+        </w:tc>
+        <w:tc>
+          <w:tcPr>
+            <w:tcW w:w="2375" w:type="dxa"/>
+            <w:tcBorders>
+              <w:right w:val="single" w:sz="24" w:space="0" w:color="auto"/>
+            </w:tcBorders>
+          </w:tcPr>
+          <w:p>
+            <w:pPr>
+              <w:rPr>
+                <w:lang w:val="en-GB"/>
+              </w:rPr>
+            </w:pPr>
+          </w:p>
+        </w:tc>
+        <w:tc>
+          <w:tcPr>
+            <w:tcW w:w="2375" w:type="dxa"/>
+            <w:tcBorders>
+              <w:left w:val="single" w:sz="24" w:space="0" w:color="auto"/>
+            </w:tcBorders>
+          </w:tcPr>
+          <w:p>
+            <w:pPr>
+              <w:rPr>
+                <w:lang w:val="en-GB"/>
+              </w:rPr>
+            </w:pPr>
+          </w:p>
+        </w:tc>
+        <w:tc>
+          <w:tcPr>
+            <w:tcW w:w="2375" w:type="dxa"/>
+          </w:tcPr>
+          <w:p>
+            <w:pPr>
+              <w:rPr>
+                <w:lang w:val="en-GB"/>
+              </w:rPr>
+            </w:pPr>
+          </w:p>
+        </w:tc>
+      </w:tr>
+    </w:tbl>
+    <w:p>
+      <w:pPr>
+        <w:rPr>
+          <w:lang w:val="en-GB"/>
+        </w:rPr>
+      </w:pPr>
+    </w:p>
+    <w:p>
+      <w:pPr>
+        <w:rPr>
+          <w:lang w:val="en-GB"/>
+        </w:rPr>
+      </w:pPr>
     </w:p>
     <w:p>
       <w:pPr>
@@ -16881,7 +17991,7 @@
                     <a:blip r:embed="rId27">
                       <a:extLst>
                         <a:ext uri="{28A0092B-C50C-407E-A947-70E740481C1C}">
-                          <a14:useLocalDpi xmlns="" xmlns:wpc="http://schemas.microsoft.com/office/word/2010/wordprocessingCanvas" xmlns:mc="http://schemas.openxmlformats.org/markup-compatibility/2006" xmlns:o="urn:schemas-microsoft-com:office:office" xmlns:v="urn:schemas-microsoft-com:vml" xmlns:wp14="http://schemas.microsoft.com/office/word/2010/wordprocessingDrawing" xmlns:w10="urn:schemas-microsoft-com:office:word" xmlns:w="http://schemas.openxmlformats.org/wordprocessingml/2006/main" xmlns:w14="http://schemas.microsoft.com/office/word/2010/wordml" xmlns:w15="http://schemas.microsoft.com/office/word/2012/wordml" xmlns:wpg="http://schemas.microsoft.com/office/word/2010/wordprocessingGroup" xmlns:wpi="http://schemas.microsoft.com/office/word/2010/wordprocessingInk" xmlns:wps="http://schemas.microsoft.com/office/word/2010/wordprocessingShape" xmlns:a14="http://schemas.microsoft.com/office/drawing/2010/main" val="0"/>
+                          <a14:useLocalDpi xmlns:a14="http://schemas.microsoft.com/office/drawing/2010/main" xmlns:wps="http://schemas.microsoft.com/office/word/2010/wordprocessingShape" xmlns:wpi="http://schemas.microsoft.com/office/word/2010/wordprocessingInk" xmlns:wpg="http://schemas.microsoft.com/office/word/2010/wordprocessingGroup" xmlns:w15="http://schemas.microsoft.com/office/word/2012/wordml" xmlns:w14="http://schemas.microsoft.com/office/word/2010/wordml" xmlns:w="http://schemas.openxmlformats.org/wordprocessingml/2006/main" xmlns:w10="urn:schemas-microsoft-com:office:word" xmlns:wp14="http://schemas.microsoft.com/office/word/2010/wordprocessingDrawing" xmlns:v="urn:schemas-microsoft-com:vml" xmlns:o="urn:schemas-microsoft-com:office:office" xmlns:mc="http://schemas.openxmlformats.org/markup-compatibility/2006" xmlns:wpc="http://schemas.microsoft.com/office/word/2010/wordprocessingCanvas" xmlns="" val="0"/>
                         </a:ext>
                       </a:extLst>
                     </a:blip>
@@ -17303,7 +18413,7 @@
                     <a:blip r:embed="rId29">
                       <a:extLst>
                         <a:ext uri="{28A0092B-C50C-407E-A947-70E740481C1C}">
-                          <a14:useLocalDpi xmlns="" xmlns:wpc="http://schemas.microsoft.com/office/word/2010/wordprocessingCanvas" xmlns:mo="http://schemas.microsoft.com/office/mac/office/2008/main" xmlns:mc="http://schemas.openxmlformats.org/markup-compatibility/2006" xmlns:mv="urn:schemas-microsoft-com:mac:vml" xmlns:o="urn:schemas-microsoft-com:office:office" xmlns:v="urn:schemas-microsoft-com:vml" xmlns:wp14="http://schemas.microsoft.com/office/word/2010/wordprocessingDrawing" xmlns:w10="urn:schemas-microsoft-com:office:word" xmlns:w="http://schemas.openxmlformats.org/wordprocessingml/2006/main" xmlns:w14="http://schemas.microsoft.com/office/word/2010/wordml" xmlns:wpg="http://schemas.microsoft.com/office/word/2010/wordprocessingGroup" xmlns:wpi="http://schemas.microsoft.com/office/word/2010/wordprocessingInk" xmlns:wps="http://schemas.microsoft.com/office/word/2010/wordprocessingShape" xmlns:a14="http://schemas.microsoft.com/office/drawing/2010/main" val="0"/>
+                          <a14:useLocalDpi xmlns:a14="http://schemas.microsoft.com/office/drawing/2010/main" xmlns:wps="http://schemas.microsoft.com/office/word/2010/wordprocessingShape" xmlns:wpi="http://schemas.microsoft.com/office/word/2010/wordprocessingInk" xmlns:wpg="http://schemas.microsoft.com/office/word/2010/wordprocessingGroup" xmlns:w14="http://schemas.microsoft.com/office/word/2010/wordml" xmlns:w="http://schemas.openxmlformats.org/wordprocessingml/2006/main" xmlns:w10="urn:schemas-microsoft-com:office:word" xmlns:wp14="http://schemas.microsoft.com/office/word/2010/wordprocessingDrawing" xmlns:v="urn:schemas-microsoft-com:vml" xmlns:o="urn:schemas-microsoft-com:office:office" xmlns:mv="urn:schemas-microsoft-com:mac:vml" xmlns:mc="http://schemas.openxmlformats.org/markup-compatibility/2006" xmlns:mo="http://schemas.microsoft.com/office/mac/office/2008/main" xmlns:wpc="http://schemas.microsoft.com/office/word/2010/wordprocessingCanvas" xmlns="" val="0"/>
                         </a:ext>
                       </a:extLst>
                     </a:blip>
@@ -17808,7 +18918,7 @@
                     <a:blip r:embed="rId30">
                       <a:extLst>
                         <a:ext uri="{28A0092B-C50C-407E-A947-70E740481C1C}">
-                          <a14:useLocalDpi xmlns="" xmlns:wpc="http://schemas.microsoft.com/office/word/2010/wordprocessingCanvas" xmlns:mo="http://schemas.microsoft.com/office/mac/office/2008/main" xmlns:mc="http://schemas.openxmlformats.org/markup-compatibility/2006" xmlns:mv="urn:schemas-microsoft-com:mac:vml" xmlns:o="urn:schemas-microsoft-com:office:office" xmlns:v="urn:schemas-microsoft-com:vml" xmlns:wp14="http://schemas.microsoft.com/office/word/2010/wordprocessingDrawing" xmlns:w10="urn:schemas-microsoft-com:office:word" xmlns:w="http://schemas.openxmlformats.org/wordprocessingml/2006/main" xmlns:w14="http://schemas.microsoft.com/office/word/2010/wordml" xmlns:wpg="http://schemas.microsoft.com/office/word/2010/wordprocessingGroup" xmlns:wpi="http://schemas.microsoft.com/office/word/2010/wordprocessingInk" xmlns:wps="http://schemas.microsoft.com/office/word/2010/wordprocessingShape" xmlns:a14="http://schemas.microsoft.com/office/drawing/2010/main" val="0"/>
+                          <a14:useLocalDpi xmlns:a14="http://schemas.microsoft.com/office/drawing/2010/main" xmlns:wps="http://schemas.microsoft.com/office/word/2010/wordprocessingShape" xmlns:wpi="http://schemas.microsoft.com/office/word/2010/wordprocessingInk" xmlns:wpg="http://schemas.microsoft.com/office/word/2010/wordprocessingGroup" xmlns:w14="http://schemas.microsoft.com/office/word/2010/wordml" xmlns:w="http://schemas.openxmlformats.org/wordprocessingml/2006/main" xmlns:w10="urn:schemas-microsoft-com:office:word" xmlns:wp14="http://schemas.microsoft.com/office/word/2010/wordprocessingDrawing" xmlns:v="urn:schemas-microsoft-com:vml" xmlns:o="urn:schemas-microsoft-com:office:office" xmlns:mv="urn:schemas-microsoft-com:mac:vml" xmlns:mc="http://schemas.openxmlformats.org/markup-compatibility/2006" xmlns:mo="http://schemas.microsoft.com/office/mac/office/2008/main" xmlns:wpc="http://schemas.microsoft.com/office/word/2010/wordprocessingCanvas" xmlns="" val="0"/>
                         </a:ext>
                       </a:extLst>
                     </a:blip>
@@ -23615,6 +24725,92 @@
     </w:lvl>
   </w:abstractNum>
   <w:abstractNum w:abstractNumId="1">
+    <w:nsid w:val="19BC7317"/>
+    <w:multiLevelType w:val="multilevel"/>
+    <w:tmpl w:val="0413001D"/>
+    <w:lvl w:ilvl="0">
+      <w:start w:val="1"/>
+      <w:numFmt w:val="decimal"/>
+      <w:lvlText w:val="%1)"/>
+      <w:lvlJc w:val="left"/>
+      <w:pPr>
+        <w:ind w:left="360" w:hanging="360"/>
+      </w:pPr>
+    </w:lvl>
+    <w:lvl w:ilvl="1">
+      <w:start w:val="1"/>
+      <w:numFmt w:val="lowerLetter"/>
+      <w:lvlText w:val="%2)"/>
+      <w:lvlJc w:val="left"/>
+      <w:pPr>
+        <w:ind w:left="720" w:hanging="360"/>
+      </w:pPr>
+    </w:lvl>
+    <w:lvl w:ilvl="2">
+      <w:start w:val="1"/>
+      <w:numFmt w:val="lowerRoman"/>
+      <w:lvlText w:val="%3)"/>
+      <w:lvlJc w:val="left"/>
+      <w:pPr>
+        <w:ind w:left="1080" w:hanging="360"/>
+      </w:pPr>
+    </w:lvl>
+    <w:lvl w:ilvl="3">
+      <w:start w:val="1"/>
+      <w:numFmt w:val="decimal"/>
+      <w:lvlText w:val="(%4)"/>
+      <w:lvlJc w:val="left"/>
+      <w:pPr>
+        <w:ind w:left="1440" w:hanging="360"/>
+      </w:pPr>
+    </w:lvl>
+    <w:lvl w:ilvl="4">
+      <w:start w:val="1"/>
+      <w:numFmt w:val="lowerLetter"/>
+      <w:lvlText w:val="(%5)"/>
+      <w:lvlJc w:val="left"/>
+      <w:pPr>
+        <w:ind w:left="1800" w:hanging="360"/>
+      </w:pPr>
+    </w:lvl>
+    <w:lvl w:ilvl="5">
+      <w:start w:val="1"/>
+      <w:numFmt w:val="lowerRoman"/>
+      <w:lvlText w:val="(%6)"/>
+      <w:lvlJc w:val="left"/>
+      <w:pPr>
+        <w:ind w:left="2160" w:hanging="360"/>
+      </w:pPr>
+    </w:lvl>
+    <w:lvl w:ilvl="6">
+      <w:start w:val="1"/>
+      <w:numFmt w:val="decimal"/>
+      <w:lvlText w:val="%7."/>
+      <w:lvlJc w:val="left"/>
+      <w:pPr>
+        <w:ind w:left="2520" w:hanging="360"/>
+      </w:pPr>
+    </w:lvl>
+    <w:lvl w:ilvl="7">
+      <w:start w:val="1"/>
+      <w:numFmt w:val="lowerLetter"/>
+      <w:lvlText w:val="%8."/>
+      <w:lvlJc w:val="left"/>
+      <w:pPr>
+        <w:ind w:left="2880" w:hanging="360"/>
+      </w:pPr>
+    </w:lvl>
+    <w:lvl w:ilvl="8">
+      <w:start w:val="1"/>
+      <w:numFmt w:val="lowerRoman"/>
+      <w:lvlText w:val="%9."/>
+      <w:lvlJc w:val="left"/>
+      <w:pPr>
+        <w:ind w:left="3240" w:hanging="360"/>
+      </w:pPr>
+    </w:lvl>
+  </w:abstractNum>
+  <w:abstractNum w:abstractNumId="2">
     <w:nsid w:val="1AD87F83"/>
     <w:multiLevelType w:val="hybridMultilevel"/>
     <w:tmpl w:val="98DCD97E"/>
@@ -23703,7 +24899,96 @@
       </w:pPr>
     </w:lvl>
   </w:abstractNum>
-  <w:abstractNum w:abstractNumId="2">
+  <w:abstractNum w:abstractNumId="3">
+    <w:nsid w:val="2F852C28"/>
+    <w:multiLevelType w:val="hybridMultilevel"/>
+    <w:tmpl w:val="139A4C7A"/>
+    <w:lvl w:ilvl="0" w:tplc="D5D84CA6">
+      <w:start w:val="1"/>
+      <w:numFmt w:val="upperLetter"/>
+      <w:lvlText w:val="%1)"/>
+      <w:lvlJc w:val="left"/>
+      <w:pPr>
+        <w:ind w:left="720" w:hanging="360"/>
+      </w:pPr>
+      <w:rPr>
+        <w:rFonts w:hint="default"/>
+      </w:rPr>
+    </w:lvl>
+    <w:lvl w:ilvl="1" w:tplc="04130019" w:tentative="1">
+      <w:start w:val="1"/>
+      <w:numFmt w:val="lowerLetter"/>
+      <w:lvlText w:val="%2."/>
+      <w:lvlJc w:val="left"/>
+      <w:pPr>
+        <w:ind w:left="1440" w:hanging="360"/>
+      </w:pPr>
+    </w:lvl>
+    <w:lvl w:ilvl="2" w:tplc="0413001B" w:tentative="1">
+      <w:start w:val="1"/>
+      <w:numFmt w:val="lowerRoman"/>
+      <w:lvlText w:val="%3."/>
+      <w:lvlJc w:val="right"/>
+      <w:pPr>
+        <w:ind w:left="2160" w:hanging="180"/>
+      </w:pPr>
+    </w:lvl>
+    <w:lvl w:ilvl="3" w:tplc="0413000F" w:tentative="1">
+      <w:start w:val="1"/>
+      <w:numFmt w:val="decimal"/>
+      <w:lvlText w:val="%4."/>
+      <w:lvlJc w:val="left"/>
+      <w:pPr>
+        <w:ind w:left="2880" w:hanging="360"/>
+      </w:pPr>
+    </w:lvl>
+    <w:lvl w:ilvl="4" w:tplc="04130019" w:tentative="1">
+      <w:start w:val="1"/>
+      <w:numFmt w:val="lowerLetter"/>
+      <w:lvlText w:val="%5."/>
+      <w:lvlJc w:val="left"/>
+      <w:pPr>
+        <w:ind w:left="3600" w:hanging="360"/>
+      </w:pPr>
+    </w:lvl>
+    <w:lvl w:ilvl="5" w:tplc="0413001B" w:tentative="1">
+      <w:start w:val="1"/>
+      <w:numFmt w:val="lowerRoman"/>
+      <w:lvlText w:val="%6."/>
+      <w:lvlJc w:val="right"/>
+      <w:pPr>
+        <w:ind w:left="4320" w:hanging="180"/>
+      </w:pPr>
+    </w:lvl>
+    <w:lvl w:ilvl="6" w:tplc="0413000F" w:tentative="1">
+      <w:start w:val="1"/>
+      <w:numFmt w:val="decimal"/>
+      <w:lvlText w:val="%7."/>
+      <w:lvlJc w:val="left"/>
+      <w:pPr>
+        <w:ind w:left="5040" w:hanging="360"/>
+      </w:pPr>
+    </w:lvl>
+    <w:lvl w:ilvl="7" w:tplc="04130019" w:tentative="1">
+      <w:start w:val="1"/>
+      <w:numFmt w:val="lowerLetter"/>
+      <w:lvlText w:val="%8."/>
+      <w:lvlJc w:val="left"/>
+      <w:pPr>
+        <w:ind w:left="5760" w:hanging="360"/>
+      </w:pPr>
+    </w:lvl>
+    <w:lvl w:ilvl="8" w:tplc="0413001B" w:tentative="1">
+      <w:start w:val="1"/>
+      <w:numFmt w:val="lowerRoman"/>
+      <w:lvlText w:val="%9."/>
+      <w:lvlJc w:val="right"/>
+      <w:pPr>
+        <w:ind w:left="6480" w:hanging="180"/>
+      </w:pPr>
+    </w:lvl>
+  </w:abstractNum>
+  <w:abstractNum w:abstractNumId="4">
     <w:nsid w:val="398C6804"/>
     <w:multiLevelType w:val="hybridMultilevel"/>
     <w:tmpl w:val="3D486776"/>
@@ -23816,7 +25101,7 @@
       </w:rPr>
     </w:lvl>
   </w:abstractNum>
-  <w:abstractNum w:abstractNumId="3">
+  <w:abstractNum w:abstractNumId="5">
     <w:nsid w:val="3DFD55E6"/>
     <w:multiLevelType w:val="multilevel"/>
     <w:tmpl w:val="F9CCB336"/>
@@ -23902,7 +25187,93 @@
       </w:pPr>
     </w:lvl>
   </w:abstractNum>
-  <w:abstractNum w:abstractNumId="4">
+  <w:abstractNum w:abstractNumId="6">
+    <w:nsid w:val="424D553A"/>
+    <w:multiLevelType w:val="multilevel"/>
+    <w:tmpl w:val="CC9876B2"/>
+    <w:lvl w:ilvl="0">
+      <w:start w:val="1"/>
+      <w:numFmt w:val="upperRoman"/>
+      <w:lvlText w:val="%1."/>
+      <w:lvlJc w:val="right"/>
+      <w:pPr>
+        <w:ind w:left="360" w:hanging="360"/>
+      </w:pPr>
+    </w:lvl>
+    <w:lvl w:ilvl="1">
+      <w:start w:val="1"/>
+      <w:numFmt w:val="lowerLetter"/>
+      <w:lvlText w:val="%2)"/>
+      <w:lvlJc w:val="left"/>
+      <w:pPr>
+        <w:ind w:left="720" w:hanging="360"/>
+      </w:pPr>
+    </w:lvl>
+    <w:lvl w:ilvl="2">
+      <w:start w:val="1"/>
+      <w:numFmt w:val="lowerRoman"/>
+      <w:lvlText w:val="%3)"/>
+      <w:lvlJc w:val="left"/>
+      <w:pPr>
+        <w:ind w:left="1080" w:hanging="360"/>
+      </w:pPr>
+    </w:lvl>
+    <w:lvl w:ilvl="3">
+      <w:start w:val="1"/>
+      <w:numFmt w:val="decimal"/>
+      <w:lvlText w:val="(%4)"/>
+      <w:lvlJc w:val="left"/>
+      <w:pPr>
+        <w:ind w:left="1440" w:hanging="360"/>
+      </w:pPr>
+    </w:lvl>
+    <w:lvl w:ilvl="4">
+      <w:start w:val="1"/>
+      <w:numFmt w:val="lowerLetter"/>
+      <w:lvlText w:val="(%5)"/>
+      <w:lvlJc w:val="left"/>
+      <w:pPr>
+        <w:ind w:left="1800" w:hanging="360"/>
+      </w:pPr>
+    </w:lvl>
+    <w:lvl w:ilvl="5">
+      <w:start w:val="1"/>
+      <w:numFmt w:val="lowerRoman"/>
+      <w:lvlText w:val="(%6)"/>
+      <w:lvlJc w:val="left"/>
+      <w:pPr>
+        <w:ind w:left="2160" w:hanging="360"/>
+      </w:pPr>
+    </w:lvl>
+    <w:lvl w:ilvl="6">
+      <w:start w:val="1"/>
+      <w:numFmt w:val="decimal"/>
+      <w:lvlText w:val="%7."/>
+      <w:lvlJc w:val="left"/>
+      <w:pPr>
+        <w:ind w:left="2520" w:hanging="360"/>
+      </w:pPr>
+    </w:lvl>
+    <w:lvl w:ilvl="7">
+      <w:start w:val="1"/>
+      <w:numFmt w:val="lowerLetter"/>
+      <w:lvlText w:val="%8."/>
+      <w:lvlJc w:val="left"/>
+      <w:pPr>
+        <w:ind w:left="2880" w:hanging="360"/>
+      </w:pPr>
+    </w:lvl>
+    <w:lvl w:ilvl="8">
+      <w:start w:val="1"/>
+      <w:numFmt w:val="lowerRoman"/>
+      <w:lvlText w:val="%9."/>
+      <w:lvlJc w:val="left"/>
+      <w:pPr>
+        <w:ind w:left="3240" w:hanging="360"/>
+      </w:pPr>
+    </w:lvl>
+  </w:abstractNum>
+  <w:abstractNum w:abstractNumId="7">
     <w:nsid w:val="44721C43"/>
     <w:multiLevelType w:val="multilevel"/>
     <w:tmpl w:val="A9386D16"/>
@@ -24028,16 +25399,25 @@
     <w:abstractNumId w:val="0"/>
   </w:num>
   <w:num w:numId="2">
-    <w:abstractNumId w:val="3"/>
+    <w:abstractNumId w:val="5"/>
   </w:num>
   <w:num w:numId="3">
+    <w:abstractNumId w:val="2"/>
+  </w:num>
+  <w:num w:numId="4">
+    <w:abstractNumId w:val="7"/>
+  </w:num>
+  <w:num w:numId="5">
+    <w:abstractNumId w:val="4"/>
+  </w:num>
+  <w:num w:numId="6">
     <w:abstractNumId w:val="1"/>
   </w:num>
-  <w:num w:numId="4">
-    <w:abstractNumId w:val="4"/>
+  <w:num w:numId="7">
+    <w:abstractNumId w:val="6"/>
   </w:num>
-  <w:num w:numId="5">
-    <w:abstractNumId w:val="2"/>
+  <w:num w:numId="8">
+    <w:abstractNumId w:val="3"/>
   </w:num>
 </w:numbering>
 </file>
@@ -26770,7 +28150,7 @@
 </file>
 
 <file path=customXml/itemProps2.xml><?xml version="1.0" encoding="utf-8"?>
-<ds:datastoreItem xmlns:ds="http://schemas.openxmlformats.org/officeDocument/2006/customXml" ds:itemID="{78BAA4B6-DE22-40A9-9B4D-D6241CBE685C}">
+<ds:datastoreItem xmlns:ds="http://schemas.openxmlformats.org/officeDocument/2006/customXml" ds:itemID="{E2D9FAD0-D018-4B95-96B3-1839A488DD5F}">
   <ds:schemaRefs>
     <ds:schemaRef ds:uri="http://schemas.openxmlformats.org/officeDocument/2006/bibliography"/>
   </ds:schemaRefs>

</xml_diff>

<commit_message>
Analyse: Dependency subType determination finalized, testcases included in Accuracy test (Java) for all subTypes, and documentation added.
</commit_message>
<xml_diff>
--- a/doc/system/analyse/Current HUSACCT Analyse Documentation/HUSACCT Analyse System Documentation.docx
+++ b/doc/system/analyse/Current HUSACCT Analyse Documentation/HUSACCT Analyse System Documentation.docx
@@ -14585,16 +14585,35 @@
     </w:p>
     <w:p>
       <w:pPr>
+        <w:spacing w:after="200"/>
+        <w:rPr>
+          <w:bCs/>
+          <w:smallCaps/>
+          <w:color w:val="262626" w:themeColor="text2"/>
+          <w:sz w:val="28"/>
+          <w:lang w:val="en-GB"/>
+        </w:rPr>
+      </w:pPr>
+      <w:bookmarkStart w:id="22" w:name="_Toc416202781"/>
+      <w:r>
+        <w:rPr>
+          <w:lang w:val="en-GB"/>
+        </w:rPr>
+        <w:br w:type="page"/>
+      </w:r>
+    </w:p>
+    <w:p>
+      <w:pPr>
         <w:pStyle w:val="Kop3"/>
         <w:rPr>
           <w:lang w:val="en-GB"/>
         </w:rPr>
       </w:pPr>
-      <w:bookmarkStart w:id="22" w:name="_Toc416202781"/>
-      <w:r>
-        <w:rPr>
-          <w:lang w:val="en-GB"/>
-        </w:rPr>
+      <w:r>
+        <w:rPr>
+          <w:lang w:val="en-GB"/>
+        </w:rPr>
+        <w:lastRenderedPageBreak/>
         <w:t>Recognizing Dependency Types and Sub Types</w:t>
       </w:r>
       <w:bookmarkEnd w:id="22"/>
@@ -14609,21 +14628,88 @@
         <w:rPr>
           <w:lang w:val="en-GB"/>
         </w:rPr>
-        <w:t xml:space="preserve">Within the create methods of </w:t>
-      </w:r>
+        <w:t xml:space="preserve">Dependency type represents a category of dependencies. </w:t>
+      </w:r>
+    </w:p>
+    <w:p>
+      <w:pPr>
+        <w:rPr>
+          <w:lang w:val="en-GB"/>
+        </w:rPr>
+      </w:pPr>
+      <w:r>
+        <w:rPr>
+          <w:lang w:val="en-GB"/>
+        </w:rPr>
+        <w:t xml:space="preserve">The following are distinguished: Import, Declaration, Access, Call, Inheritance, </w:t>
+      </w:r>
+      <w:proofErr w:type="gramStart"/>
+      <w:r>
+        <w:rPr>
+          <w:lang w:val="en-GB"/>
+        </w:rPr>
+        <w:t>Annotation</w:t>
+      </w:r>
+      <w:proofErr w:type="gramEnd"/>
+      <w:r>
+        <w:rPr>
+          <w:lang w:val="en-GB"/>
+        </w:rPr>
+        <w:t>.</w:t>
+      </w:r>
+    </w:p>
+    <w:p>
+      <w:pPr>
+        <w:rPr>
+          <w:lang w:val="en-GB"/>
+        </w:rPr>
+      </w:pPr>
+    </w:p>
+    <w:p>
+      <w:pPr>
+        <w:rPr>
+          <w:lang w:val="en-GB"/>
+        </w:rPr>
+      </w:pPr>
       <w:proofErr w:type="spellStart"/>
       <w:r>
         <w:rPr>
           <w:lang w:val="en-GB"/>
         </w:rPr>
-        <w:t>FamixCreationService</w:t>
+        <w:t>SubTypes</w:t>
       </w:r>
       <w:proofErr w:type="spellEnd"/>
       <w:r>
         <w:rPr>
           <w:lang w:val="en-GB"/>
         </w:rPr>
-        <w:t>, all dependency types and sub types are set, with the following exceptions:</w:t>
+        <w:t xml:space="preserve"> specify details about the type of usage. Many subtypes are distinguished.</w:t>
+      </w:r>
+    </w:p>
+    <w:p>
+      <w:pPr>
+        <w:rPr>
+          <w:lang w:val="en-GB"/>
+        </w:rPr>
+      </w:pPr>
+      <w:r>
+        <w:rPr>
+          <w:lang w:val="en-GB"/>
+        </w:rPr>
+        <w:t xml:space="preserve"> </w:t>
+      </w:r>
+    </w:p>
+    <w:p>
+      <w:pPr>
+        <w:rPr>
+          <w:lang w:val="en-GB"/>
+        </w:rPr>
+      </w:pPr>
+      <w:r>
+        <w:rPr>
+          <w:lang w:val="en-GB"/>
+        </w:rPr>
+        <w:t xml:space="preserve">Dependency types and subtypes are determined at different locations in the code. </w:t>
       </w:r>
     </w:p>
     <w:p>
@@ -14640,13 +14726,19 @@
         <w:rPr>
           <w:lang w:val="en-GB"/>
         </w:rPr>
-        <w:t xml:space="preserve">Dependency types are set by default </w:t>
-      </w:r>
-      <w:r>
-        <w:rPr>
-          <w:lang w:val="en-GB"/>
-        </w:rPr>
-        <w:t xml:space="preserve">when the following </w:t>
+        <w:t>D</w:t>
+      </w:r>
+      <w:r>
+        <w:rPr>
+          <w:lang w:val="en-GB"/>
+        </w:rPr>
+        <w:t>efault values are set for dependency type, when an object is created</w:t>
+      </w:r>
+      <w:r>
+        <w:rPr>
+          <w:lang w:val="en-GB"/>
+        </w:rPr>
+        <w:t xml:space="preserve"> of one of the following </w:t>
       </w:r>
       <w:proofErr w:type="spellStart"/>
       <w:r>
@@ -14660,19 +14752,13 @@
         <w:rPr>
           <w:lang w:val="en-GB"/>
         </w:rPr>
-        <w:t xml:space="preserve"> objects </w:t>
-      </w:r>
-      <w:r>
-        <w:rPr>
-          <w:lang w:val="en-GB"/>
-        </w:rPr>
-        <w:t>are</w:t>
-      </w:r>
-      <w:r>
-        <w:rPr>
-          <w:lang w:val="en-GB"/>
-        </w:rPr>
-        <w:t xml:space="preserve"> created: </w:t>
+        <w:t xml:space="preserve"> objects</w:t>
+      </w:r>
+      <w:r>
+        <w:rPr>
+          <w:lang w:val="en-GB"/>
+        </w:rPr>
+        <w:t xml:space="preserve">: </w:t>
       </w:r>
       <w:proofErr w:type="spellStart"/>
       <w:r>
@@ -14711,6 +14797,116 @@
         <w:t>FamixInheritanceDefinition</w:t>
       </w:r>
       <w:proofErr w:type="spellEnd"/>
+      <w:proofErr w:type="gramEnd"/>
+      <w:r>
+        <w:rPr>
+          <w:lang w:val="en-GB"/>
+        </w:rPr>
+        <w:t>.</w:t>
+      </w:r>
+    </w:p>
+    <w:p>
+      <w:pPr>
+        <w:numPr>
+          <w:ilvl w:val="0"/>
+          <w:numId w:val="5"/>
+        </w:numPr>
+        <w:rPr>
+          <w:lang w:val="en-GB"/>
+        </w:rPr>
+      </w:pPr>
+      <w:r>
+        <w:rPr>
+          <w:lang w:val="en-GB"/>
+        </w:rPr>
+        <w:t>In case of Import and Annotation, only a type is set, no subtype.</w:t>
+      </w:r>
+      <w:r>
+        <w:rPr>
+          <w:lang w:val="en-GB"/>
+        </w:rPr>
+        <w:br/>
+        <w:t xml:space="preserve">The type is determined in </w:t>
+      </w:r>
+      <w:proofErr w:type="spellStart"/>
+      <w:r>
+        <w:rPr>
+          <w:lang w:val="en-GB"/>
+        </w:rPr>
+        <w:t>FamixCreationService</w:t>
+      </w:r>
+      <w:proofErr w:type="spellEnd"/>
+      <w:r>
+        <w:rPr>
+          <w:lang w:val="en-GB"/>
+        </w:rPr>
+        <w:t>.</w:t>
+      </w:r>
+    </w:p>
+    <w:p>
+      <w:pPr>
+        <w:numPr>
+          <w:ilvl w:val="0"/>
+          <w:numId w:val="5"/>
+        </w:numPr>
+        <w:rPr>
+          <w:lang w:val="en-GB"/>
+        </w:rPr>
+      </w:pPr>
+      <w:r>
+        <w:rPr>
+          <w:lang w:val="en-GB"/>
+        </w:rPr>
+        <w:t xml:space="preserve">In case of Declarations, the type and subtype are set in </w:t>
+      </w:r>
+      <w:proofErr w:type="spellStart"/>
+      <w:r>
+        <w:rPr>
+          <w:lang w:val="en-GB"/>
+        </w:rPr>
+        <w:t>FamixCreationService</w:t>
+      </w:r>
+      <w:proofErr w:type="spellEnd"/>
+      <w:r>
+        <w:rPr>
+          <w:lang w:val="en-GB"/>
+        </w:rPr>
+        <w:t>, based on the code analysis process</w:t>
+      </w:r>
+      <w:r>
+        <w:rPr>
+          <w:lang w:val="en-GB"/>
+        </w:rPr>
+        <w:t>.</w:t>
+      </w:r>
+      <w:r>
+        <w:rPr>
+          <w:lang w:val="en-GB"/>
+        </w:rPr>
+        <w:br/>
+        <w:t xml:space="preserve">The following </w:t>
+      </w:r>
+      <w:proofErr w:type="spellStart"/>
+      <w:r>
+        <w:rPr>
+          <w:lang w:val="en-GB"/>
+        </w:rPr>
+        <w:t>subTypes</w:t>
+      </w:r>
+      <w:proofErr w:type="spellEnd"/>
+      <w:r>
+        <w:rPr>
+          <w:lang w:val="en-GB"/>
+        </w:rPr>
+        <w:t xml:space="preserve"> are distinguished: Class variable, Instance Variable, Local Variable, Parameter, Return Type, Type Cast, </w:t>
+      </w:r>
+      <w:proofErr w:type="gramStart"/>
+      <w:r>
+        <w:rPr>
+          <w:lang w:val="en-GB"/>
+        </w:rPr>
+        <w:t>Exception</w:t>
+      </w:r>
       <w:proofErr w:type="gramEnd"/>
       <w:r>
         <w:rPr>
@@ -14908,79 +15104,16 @@
           <w:ilvl w:val="0"/>
           <w:numId w:val="5"/>
         </w:numPr>
-        <w:rPr>
-          <w:lang w:val="en-GB"/>
-        </w:rPr>
-      </w:pPr>
-      <w:r>
-        <w:rPr>
-          <w:lang w:val="en-GB"/>
-        </w:rPr>
-        <w:t xml:space="preserve">In case of </w:t>
-      </w:r>
-      <w:proofErr w:type="spellStart"/>
-      <w:r>
-        <w:rPr>
-          <w:lang w:val="en-GB"/>
-        </w:rPr>
-        <w:t>FamixInvocations</w:t>
-      </w:r>
-      <w:proofErr w:type="spellEnd"/>
-      <w:r>
-        <w:rPr>
-          <w:lang w:val="en-GB"/>
-        </w:rPr>
-        <w:t xml:space="preserve"> (used for Call &amp; Access) the specific type and subtype are determined within </w:t>
-      </w:r>
-      <w:proofErr w:type="spellStart"/>
-      <w:proofErr w:type="gramStart"/>
-      <w:r>
-        <w:rPr>
-          <w:lang w:val="en-GB"/>
-        </w:rPr>
-        <w:t>FamixCreationPostProcessor.processWaitingAssociations</w:t>
-      </w:r>
-      <w:proofErr w:type="spellEnd"/>
-      <w:r>
-        <w:rPr>
-          <w:lang w:val="en-GB"/>
-        </w:rPr>
-        <w:t>(</w:t>
-      </w:r>
-      <w:proofErr w:type="gramEnd"/>
-      <w:r>
-        <w:rPr>
-          <w:lang w:val="en-GB"/>
-        </w:rPr>
-        <w:t xml:space="preserve">) and </w:t>
-      </w:r>
-      <w:proofErr w:type="spellStart"/>
-      <w:r>
-        <w:rPr>
-          <w:lang w:val="en-GB"/>
-        </w:rPr>
-        <w:t>processWaitingDerivedAssociations</w:t>
-      </w:r>
-      <w:proofErr w:type="spellEnd"/>
-      <w:r>
-        <w:rPr>
-          <w:lang w:val="en-GB"/>
-        </w:rPr>
-        <w:t>(); supported by three methods starting with “</w:t>
-      </w:r>
-      <w:proofErr w:type="spellStart"/>
-      <w:r>
-        <w:rPr>
-          <w:lang w:val="en-GB"/>
-        </w:rPr>
-        <w:t>determineDependency</w:t>
-      </w:r>
-      <w:proofErr w:type="spellEnd"/>
-      <w:r>
-        <w:rPr>
-          <w:lang w:val="en-GB"/>
-        </w:rPr>
-        <w:t>...”.</w:t>
+        <w:ind w:left="1080"/>
+        <w:rPr>
+          <w:lang w:val="en-GB"/>
+        </w:rPr>
+      </w:pPr>
+      <w:r>
+        <w:rPr>
+          <w:lang w:val="en-GB"/>
+        </w:rPr>
+        <w:t>The following subtypes are distinguished: Extends Class, Extends Abstract Class, Implements Class, and Extends Library Class.</w:t>
       </w:r>
     </w:p>
     <w:p>
@@ -14989,85 +15122,79 @@
           <w:ilvl w:val="0"/>
           <w:numId w:val="5"/>
         </w:numPr>
-        <w:ind w:left="936"/>
-        <w:rPr>
-          <w:lang w:val="en-GB"/>
-        </w:rPr>
-      </w:pPr>
-      <w:r>
-        <w:rPr>
-          <w:lang w:val="en-GB"/>
-        </w:rPr>
-        <w:t>In case of access types, the following subdivision is made:</w:t>
-      </w:r>
-    </w:p>
-    <w:p>
-      <w:pPr>
-        <w:numPr>
-          <w:ilvl w:val="0"/>
-          <w:numId w:val="5"/>
-        </w:numPr>
-        <w:ind w:left="1080"/>
-        <w:rPr>
-          <w:lang w:val="en-GB"/>
-        </w:rPr>
-      </w:pPr>
-      <w:r>
-        <w:rPr>
-          <w:lang w:val="en-GB"/>
-        </w:rPr>
-        <w:lastRenderedPageBreak/>
-        <w:t>Access of Attribute</w:t>
-      </w:r>
-    </w:p>
-    <w:p>
-      <w:pPr>
-        <w:numPr>
-          <w:ilvl w:val="0"/>
-          <w:numId w:val="5"/>
-        </w:numPr>
-        <w:ind w:left="1440"/>
-        <w:rPr>
-          <w:lang w:val="en-GB"/>
-        </w:rPr>
-      </w:pPr>
-      <w:r>
-        <w:rPr>
-          <w:lang w:val="en-GB"/>
-        </w:rPr>
-        <w:t>Class attribute, Instance attribute, Interface attribute, Library attribute.</w:t>
-      </w:r>
-    </w:p>
-    <w:p>
-      <w:pPr>
-        <w:numPr>
-          <w:ilvl w:val="0"/>
-          <w:numId w:val="5"/>
-        </w:numPr>
-        <w:ind w:left="1080"/>
-        <w:rPr>
-          <w:lang w:val="en-GB"/>
-        </w:rPr>
-      </w:pPr>
-      <w:r>
-        <w:rPr>
-          <w:lang w:val="en-GB"/>
-        </w:rPr>
-        <w:t xml:space="preserve">Access of </w:t>
+        <w:rPr>
+          <w:lang w:val="en-GB"/>
+        </w:rPr>
+      </w:pPr>
+      <w:r>
+        <w:rPr>
+          <w:lang w:val="en-GB"/>
+        </w:rPr>
+        <w:t xml:space="preserve">In case of </w:t>
       </w:r>
       <w:proofErr w:type="spellStart"/>
       <w:r>
         <w:rPr>
           <w:lang w:val="en-GB"/>
         </w:rPr>
-        <w:t>ObjectReference</w:t>
+        <w:t>FamixInvocations</w:t>
       </w:r>
       <w:proofErr w:type="spellEnd"/>
       <w:r>
         <w:rPr>
           <w:lang w:val="en-GB"/>
         </w:rPr>
-        <w:t xml:space="preserve"> </w:t>
+        <w:t xml:space="preserve"> (used for Call &amp; Access) the specific type and subtype are determined within </w:t>
+      </w:r>
+      <w:proofErr w:type="spellStart"/>
+      <w:proofErr w:type="gramStart"/>
+      <w:r>
+        <w:rPr>
+          <w:lang w:val="en-GB"/>
+        </w:rPr>
+        <w:t>FamixCreationPostProcessor.processWaitingAssociations</w:t>
+      </w:r>
+      <w:proofErr w:type="spellEnd"/>
+      <w:r>
+        <w:rPr>
+          <w:lang w:val="en-GB"/>
+        </w:rPr>
+        <w:t>(</w:t>
+      </w:r>
+      <w:proofErr w:type="gramEnd"/>
+      <w:r>
+        <w:rPr>
+          <w:lang w:val="en-GB"/>
+        </w:rPr>
+        <w:t xml:space="preserve">) and </w:t>
+      </w:r>
+      <w:proofErr w:type="spellStart"/>
+      <w:r>
+        <w:rPr>
+          <w:lang w:val="en-GB"/>
+        </w:rPr>
+        <w:t>processWaitingDerivedAssociations</w:t>
+      </w:r>
+      <w:proofErr w:type="spellEnd"/>
+      <w:r>
+        <w:rPr>
+          <w:lang w:val="en-GB"/>
+        </w:rPr>
+        <w:t>(); supported by three methods starting with “</w:t>
+      </w:r>
+      <w:proofErr w:type="spellStart"/>
+      <w:r>
+        <w:rPr>
+          <w:lang w:val="en-GB"/>
+        </w:rPr>
+        <w:t>determineDependency</w:t>
+      </w:r>
+      <w:proofErr w:type="spellEnd"/>
+      <w:r>
+        <w:rPr>
+          <w:lang w:val="en-GB"/>
+        </w:rPr>
+        <w:t>...”.</w:t>
       </w:r>
     </w:p>
     <w:p>
@@ -15105,11 +15232,19 @@
           <w:lang w:val="en-GB"/>
         </w:rPr>
       </w:pPr>
-      <w:r>
-        <w:rPr>
-          <w:lang w:val="en-GB"/>
-        </w:rPr>
-        <w:t>Business rules:</w:t>
+      <w:proofErr w:type="spellStart"/>
+      <w:r>
+        <w:rPr>
+          <w:lang w:val="en-GB"/>
+        </w:rPr>
+        <w:t>Funtional</w:t>
+      </w:r>
+      <w:proofErr w:type="spellEnd"/>
+      <w:r>
+        <w:rPr>
+          <w:lang w:val="en-GB"/>
+        </w:rPr>
+        <w:t xml:space="preserve"> rules:</w:t>
       </w:r>
     </w:p>
     <w:p>
@@ -15138,7 +15273,38 @@
         <w:rPr>
           <w:lang w:val="en-GB"/>
         </w:rPr>
-        <w:t>own attribute:</w:t>
+        <w:t>attribute</w:t>
+      </w:r>
+      <w:r>
+        <w:rPr>
+          <w:lang w:val="en-GB"/>
+        </w:rPr>
+        <w:t xml:space="preserve"> owned by the from-class</w:t>
+      </w:r>
+      <w:r>
+        <w:rPr>
+          <w:lang w:val="en-GB"/>
+        </w:rPr>
+        <w:t>:</w:t>
+      </w:r>
+      <w:r>
+        <w:rPr>
+          <w:lang w:val="en-GB"/>
+        </w:rPr>
+        <w:t xml:space="preserve"> </w:t>
+      </w:r>
+      <w:r>
+        <w:rPr>
+          <w:lang w:val="en-GB"/>
+        </w:rPr>
+        <w:t>Usage is not reported as dependency.</w:t>
+      </w:r>
+      <w:r>
+        <w:rPr>
+          <w:lang w:val="en-GB"/>
+        </w:rPr>
+        <w:br/>
+        <w:t>However:</w:t>
       </w:r>
     </w:p>
     <w:p>
@@ -15155,7 +15321,7 @@
         <w:rPr>
           <w:lang w:val="en-GB"/>
         </w:rPr>
-        <w:t>Usage is not reported as dependency.</w:t>
+        <w:t>If the attribute is inherited, a dependency to the super class is reported.</w:t>
       </w:r>
     </w:p>
     <w:p>
@@ -15172,7 +15338,86 @@
         <w:rPr>
           <w:lang w:val="en-GB"/>
         </w:rPr>
-        <w:t>If the attribute is inherited, a dependency to the super class is reported.</w:t>
+        <w:t xml:space="preserve">In case </w:t>
+      </w:r>
+      <w:r>
+        <w:rPr>
+          <w:lang w:val="en-GB"/>
+        </w:rPr>
+        <w:t xml:space="preserve">that </w:t>
+      </w:r>
+      <w:r>
+        <w:rPr>
+          <w:lang w:val="en-GB"/>
+        </w:rPr>
+        <w:t>it is the last invocation in an expression</w:t>
+      </w:r>
+      <w:r>
+        <w:rPr>
+          <w:lang w:val="en-GB"/>
+        </w:rPr>
+        <w:t xml:space="preserve"> usage of the type of the attribute is reported (if the type is found as class or library)</w:t>
+      </w:r>
+      <w:r>
+        <w:rPr>
+          <w:lang w:val="en-GB"/>
+        </w:rPr>
+        <w:t>, as “</w:t>
+      </w:r>
+      <w:r>
+        <w:rPr>
+          <w:lang w:val="en-GB"/>
+        </w:rPr>
+        <w:t xml:space="preserve">Reference </w:t>
+      </w:r>
+      <w:proofErr w:type="spellStart"/>
+      <w:r>
+        <w:rPr>
+          <w:lang w:val="en-GB"/>
+        </w:rPr>
+        <w:t>TypeOfUsedVariable</w:t>
+      </w:r>
+      <w:proofErr w:type="spellEnd"/>
+      <w:r>
+        <w:rPr>
+          <w:lang w:val="en-GB"/>
+        </w:rPr>
+        <w:t>”.</w:t>
+      </w:r>
+    </w:p>
+    <w:p>
+      <w:pPr>
+        <w:numPr>
+          <w:ilvl w:val="0"/>
+          <w:numId w:val="6"/>
+        </w:numPr>
+        <w:rPr>
+          <w:lang w:val="en-GB"/>
+        </w:rPr>
+      </w:pPr>
+      <w:r>
+        <w:rPr>
+          <w:lang w:val="en-GB"/>
+        </w:rPr>
+        <w:t>Access of attribute owned by</w:t>
+      </w:r>
+      <w:r>
+        <w:rPr>
+          <w:lang w:val="en-GB"/>
+        </w:rPr>
+        <w:t xml:space="preserve"> </w:t>
+      </w:r>
+      <w:r>
+        <w:rPr>
+          <w:lang w:val="en-GB"/>
+        </w:rPr>
+        <w:t>an</w:t>
+      </w:r>
+      <w:r>
+        <w:rPr>
+          <w:lang w:val="en-GB"/>
+        </w:rPr>
+        <w:t>other class:</w:t>
       </w:r>
     </w:p>
     <w:p>
@@ -15189,7 +15434,45 @@
         <w:rPr>
           <w:lang w:val="en-GB"/>
         </w:rPr>
-        <w:t>Usage of the type of the attribute is reported (if the type is found as class or library).</w:t>
+        <w:t>Usage is reported as depen</w:t>
+      </w:r>
+      <w:r>
+        <w:rPr>
+          <w:lang w:val="en-GB"/>
+        </w:rPr>
+        <w:t xml:space="preserve">dency, while </w:t>
+      </w:r>
+      <w:proofErr w:type="spellStart"/>
+      <w:r>
+        <w:rPr>
+          <w:lang w:val="en-GB"/>
+        </w:rPr>
+        <w:t>subT</w:t>
+      </w:r>
+      <w:r>
+        <w:rPr>
+          <w:lang w:val="en-GB"/>
+        </w:rPr>
+        <w:t>ype</w:t>
+      </w:r>
+      <w:proofErr w:type="spellEnd"/>
+      <w:r>
+        <w:rPr>
+          <w:lang w:val="en-GB"/>
+        </w:rPr>
+        <w:t xml:space="preserve"> specifies the </w:t>
+      </w:r>
+      <w:r>
+        <w:rPr>
+          <w:lang w:val="en-GB"/>
+        </w:rPr>
+        <w:t>accessed class type or  attribute type:</w:t>
+      </w:r>
+      <w:r>
+        <w:rPr>
+          <w:lang w:val="en-GB"/>
+        </w:rPr>
+        <w:t xml:space="preserve"> </w:t>
       </w:r>
     </w:p>
     <w:p>
@@ -15206,27 +15489,31 @@
         <w:rPr>
           <w:lang w:val="en-GB"/>
         </w:rPr>
-        <w:t xml:space="preserve">In case it is the last invocation in an expression, as “Reference </w:t>
-      </w:r>
-      <w:r>
-        <w:rPr>
-          <w:lang w:val="en-GB"/>
-        </w:rPr>
-        <w:t xml:space="preserve">to </w:t>
-      </w:r>
-      <w:proofErr w:type="spellStart"/>
-      <w:r>
-        <w:rPr>
-          <w:lang w:val="en-GB"/>
-        </w:rPr>
-        <w:t>TypeOfUsedAttribute</w:t>
-      </w:r>
-      <w:proofErr w:type="spellEnd"/>
-      <w:r>
-        <w:rPr>
-          <w:lang w:val="en-GB"/>
-        </w:rPr>
-        <w:t>”.</w:t>
+        <w:t>I</w:t>
+      </w:r>
+      <w:r>
+        <w:rPr>
+          <w:lang w:val="en-GB"/>
+        </w:rPr>
+        <w:t xml:space="preserve">t </w:t>
+      </w:r>
+      <w:r>
+        <w:rPr>
+          <w:lang w:val="en-GB"/>
+        </w:rPr>
+        <w:t xml:space="preserve">is </w:t>
+      </w:r>
+      <w:r>
+        <w:rPr>
+          <w:lang w:val="en-GB"/>
+        </w:rPr>
+        <w:t>interesting to know</w:t>
+      </w:r>
+      <w:r>
+        <w:rPr>
+          <w:lang w:val="en-GB"/>
+        </w:rPr>
+        <w:t xml:space="preserve"> the type of the accessed class, so use subtype to report: Library, Interface, or Enumeration Variable.</w:t>
       </w:r>
     </w:p>
     <w:p>
@@ -15239,53 +15526,220 @@
           <w:lang w:val="en-GB"/>
         </w:rPr>
       </w:pPr>
-      <w:r>
-        <w:rPr>
-          <w:lang w:val="en-GB"/>
-        </w:rPr>
-        <w:t>In case of succes</w:t>
-      </w:r>
-      <w:r>
-        <w:rPr>
-          <w:lang w:val="en-GB"/>
-        </w:rPr>
-        <w:t>sor invocations in the chain, a</w:t>
-      </w:r>
-      <w:r>
-        <w:rPr>
-          <w:lang w:val="en-GB"/>
-        </w:rPr>
-        <w:t xml:space="preserve">s </w:t>
-      </w:r>
-      <w:r>
-        <w:rPr>
-          <w:lang w:val="en-GB"/>
-        </w:rPr>
-        <w:t>A</w:t>
-      </w:r>
-      <w:r>
-        <w:rPr>
-          <w:lang w:val="en-GB"/>
-        </w:rPr>
-        <w:t xml:space="preserve">ccess of </w:t>
-      </w:r>
-      <w:r>
-        <w:rPr>
-          <w:lang w:val="en-GB"/>
-        </w:rPr>
-        <w:t>C</w:t>
-      </w:r>
-      <w:r>
-        <w:rPr>
-          <w:lang w:val="en-GB"/>
-        </w:rPr>
-        <w:t>all</w:t>
+      <w:proofErr w:type="gramStart"/>
+      <w:r>
+        <w:rPr>
+          <w:lang w:val="en-GB"/>
+        </w:rPr>
+        <w:lastRenderedPageBreak/>
+        <w:t>i</w:t>
+      </w:r>
+      <w:r>
+        <w:rPr>
+          <w:lang w:val="en-GB"/>
+        </w:rPr>
+        <w:t>t</w:t>
+      </w:r>
+      <w:proofErr w:type="gramEnd"/>
+      <w:r>
+        <w:rPr>
+          <w:lang w:val="en-GB"/>
+        </w:rPr>
+        <w:t xml:space="preserve"> </w:t>
+      </w:r>
+      <w:r>
+        <w:rPr>
+          <w:lang w:val="en-GB"/>
+        </w:rPr>
+        <w:t xml:space="preserve">is </w:t>
+      </w:r>
+      <w:r>
+        <w:rPr>
+          <w:lang w:val="en-GB"/>
+        </w:rPr>
+        <w:t>interesting to know the type of accessed attribute</w:t>
+      </w:r>
+      <w:r>
+        <w:rPr>
+          <w:lang w:val="en-GB"/>
+        </w:rPr>
+        <w:t xml:space="preserve"> of another class, if the class type is not one of the  ones mentioned above, use subtype to report: </w:t>
+      </w:r>
+      <w:r>
+        <w:rPr>
+          <w:lang w:val="en-GB"/>
+        </w:rPr>
+        <w:t>Class</w:t>
+      </w:r>
+      <w:r>
+        <w:rPr>
+          <w:lang w:val="en-GB"/>
+        </w:rPr>
+        <w:t xml:space="preserve"> V</w:t>
+      </w:r>
+      <w:r>
+        <w:rPr>
+          <w:lang w:val="en-GB"/>
+        </w:rPr>
+        <w:t xml:space="preserve">ariable, Instance </w:t>
+      </w:r>
+      <w:r>
+        <w:rPr>
+          <w:lang w:val="en-GB"/>
+        </w:rPr>
+        <w:t>V</w:t>
+      </w:r>
+      <w:r>
+        <w:rPr>
+          <w:lang w:val="en-GB"/>
+        </w:rPr>
+        <w:t xml:space="preserve">ariable, </w:t>
+      </w:r>
+      <w:r>
+        <w:rPr>
+          <w:lang w:val="en-GB"/>
+        </w:rPr>
+        <w:t>combined with C</w:t>
+      </w:r>
+      <w:r>
+        <w:rPr>
+          <w:lang w:val="en-GB"/>
+        </w:rPr>
+        <w:t>onstant or not</w:t>
       </w:r>
       <w:r>
         <w:rPr>
           <w:lang w:val="en-GB"/>
         </w:rPr>
         <w:t>.</w:t>
+      </w:r>
+    </w:p>
+    <w:p>
+      <w:pPr>
+        <w:numPr>
+          <w:ilvl w:val="2"/>
+          <w:numId w:val="6"/>
+        </w:numPr>
+        <w:rPr>
+          <w:lang w:val="en-GB"/>
+        </w:rPr>
+      </w:pPr>
+      <w:r>
+        <w:rPr>
+          <w:lang w:val="en-GB"/>
+        </w:rPr>
+        <w:t xml:space="preserve">For </w:t>
+      </w:r>
+      <w:r>
+        <w:rPr>
+          <w:lang w:val="en-GB"/>
+        </w:rPr>
+        <w:t xml:space="preserve">Library, Interface, </w:t>
+      </w:r>
+      <w:r>
+        <w:rPr>
+          <w:lang w:val="en-GB"/>
+        </w:rPr>
+        <w:t xml:space="preserve">and </w:t>
+      </w:r>
+      <w:r>
+        <w:rPr>
+          <w:lang w:val="en-GB"/>
+        </w:rPr>
+        <w:t>Enumeration</w:t>
+      </w:r>
+      <w:r>
+        <w:rPr>
+          <w:lang w:val="en-GB"/>
+        </w:rPr>
+        <w:t xml:space="preserve"> the </w:t>
+      </w:r>
+      <w:r>
+        <w:rPr>
+          <w:lang w:val="en-GB"/>
+        </w:rPr>
+        <w:t xml:space="preserve">type of </w:t>
+      </w:r>
+      <w:r>
+        <w:rPr>
+          <w:lang w:val="en-GB"/>
+        </w:rPr>
+        <w:t>accesse</w:t>
+      </w:r>
+      <w:r>
+        <w:rPr>
+          <w:lang w:val="en-GB"/>
+        </w:rPr>
+        <w:t>d</w:t>
+      </w:r>
+      <w:r>
+        <w:rPr>
+          <w:lang w:val="en-GB"/>
+        </w:rPr>
+        <w:t xml:space="preserve"> attribute</w:t>
+      </w:r>
+      <w:r>
+        <w:rPr>
+          <w:lang w:val="en-GB"/>
+        </w:rPr>
+        <w:t xml:space="preserve"> is not reported, because</w:t>
+      </w:r>
+      <w:r>
+        <w:rPr>
+          <w:lang w:val="en-GB"/>
+        </w:rPr>
+        <w:t xml:space="preserve">: </w:t>
+      </w:r>
+    </w:p>
+    <w:p>
+      <w:pPr>
+        <w:numPr>
+          <w:ilvl w:val="4"/>
+          <w:numId w:val="6"/>
+        </w:numPr>
+        <w:rPr>
+          <w:lang w:val="en-GB"/>
+        </w:rPr>
+      </w:pPr>
+      <w:r>
+        <w:rPr>
+          <w:lang w:val="en-GB"/>
+        </w:rPr>
+        <w:t>In case of Library access the type of attribute is unknown.</w:t>
+      </w:r>
+    </w:p>
+    <w:p>
+      <w:pPr>
+        <w:numPr>
+          <w:ilvl w:val="4"/>
+          <w:numId w:val="6"/>
+        </w:numPr>
+        <w:rPr>
+          <w:lang w:val="en-GB"/>
+        </w:rPr>
+      </w:pPr>
+      <w:r>
+        <w:rPr>
+          <w:lang w:val="en-GB"/>
+        </w:rPr>
+        <w:t>In case of Enumeration other types are possible.</w:t>
+      </w:r>
+    </w:p>
+    <w:p>
+      <w:pPr>
+        <w:numPr>
+          <w:ilvl w:val="4"/>
+          <w:numId w:val="6"/>
+        </w:numPr>
+        <w:rPr>
+          <w:lang w:val="en-GB"/>
+        </w:rPr>
+      </w:pPr>
+      <w:r>
+        <w:rPr>
+          <w:lang w:val="en-GB"/>
+        </w:rPr>
+        <w:t>Is it interesting in case of an Interface?</w:t>
       </w:r>
     </w:p>
     <w:p>
@@ -15302,7 +15756,37 @@
         <w:rPr>
           <w:lang w:val="en-GB"/>
         </w:rPr>
-        <w:t>Access of attribute of other class:</w:t>
+        <w:t>Access of a Type</w:t>
+      </w:r>
+      <w:r>
+        <w:rPr>
+          <w:lang w:val="en-GB"/>
+        </w:rPr>
+        <w:t xml:space="preserve"> is reported as with subtype “Reference”. </w:t>
+      </w:r>
+      <w:r>
+        <w:rPr>
+          <w:lang w:val="en-GB"/>
+        </w:rPr>
+        <w:br/>
+      </w:r>
+      <w:r>
+        <w:rPr>
+          <w:lang w:val="en-GB"/>
+        </w:rPr>
+        <w:t>This is the case in the following</w:t>
+      </w:r>
+      <w:r>
+        <w:rPr>
+          <w:lang w:val="en-GB"/>
+        </w:rPr>
+        <w:t xml:space="preserve"> situations</w:t>
+      </w:r>
+      <w:r>
+        <w:rPr>
+          <w:lang w:val="en-GB"/>
+        </w:rPr>
+        <w:t>:</w:t>
       </w:r>
     </w:p>
     <w:p>
@@ -15319,13 +15803,27 @@
         <w:rPr>
           <w:lang w:val="en-GB"/>
         </w:rPr>
-        <w:t xml:space="preserve">Usage is reported as dependency, with specification of the </w:t>
+        <w:t>Full type specification, like “</w:t>
+      </w:r>
+      <w:proofErr w:type="spellStart"/>
+      <w:r>
+        <w:rPr>
+          <w:lang w:val="en-GB"/>
+        </w:rPr>
+        <w:t>domain.direct.Base</w:t>
+      </w:r>
+      <w:proofErr w:type="spellEnd"/>
+      <w:r>
+        <w:rPr>
+          <w:lang w:val="en-GB"/>
+        </w:rPr>
+        <w:t>”.</w:t>
       </w:r>
     </w:p>
     <w:p>
       <w:pPr>
         <w:numPr>
-          <w:ilvl w:val="0"/>
+          <w:ilvl w:val="1"/>
           <w:numId w:val="6"/>
         </w:numPr>
         <w:rPr>
@@ -15336,461 +15834,140 @@
         <w:rPr>
           <w:lang w:val="en-GB"/>
         </w:rPr>
-        <w:t>Access of a Type</w:t>
-      </w:r>
-    </w:p>
-    <w:p>
-      <w:pPr>
-        <w:rPr>
-          <w:lang w:val="en-GB"/>
-        </w:rPr>
-      </w:pPr>
-    </w:p>
-    <w:p>
-      <w:pPr>
-        <w:rPr>
-          <w:lang w:val="en-GB"/>
-        </w:rPr>
-      </w:pPr>
-      <w:r>
-        <w:rPr>
-          <w:lang w:val="en-GB"/>
-        </w:rPr>
-        <w:t>Questions</w:t>
+        <w:t>Name only that refers to an imported class, like “Base”.</w:t>
       </w:r>
     </w:p>
     <w:p>
       <w:pPr>
         <w:numPr>
-          <w:ilvl w:val="0"/>
-          <w:numId w:val="7"/>
+          <w:ilvl w:val="1"/>
+          <w:numId w:val="6"/>
         </w:numPr>
-        <w:ind w:left="1080"/>
-        <w:rPr>
-          <w:lang w:val="en-GB"/>
-        </w:rPr>
-      </w:pPr>
-      <w:r>
-        <w:rPr>
-          <w:lang w:val="en-GB"/>
-        </w:rPr>
-        <w:t xml:space="preserve">Is it interesting to know the type of </w:t>
-      </w:r>
-      <w:r>
-        <w:rPr>
-          <w:lang w:val="en-GB"/>
-        </w:rPr>
-        <w:t xml:space="preserve">an </w:t>
-      </w:r>
-      <w:r>
-        <w:rPr>
-          <w:lang w:val="en-GB"/>
-        </w:rPr>
-        <w:t>own</w:t>
-      </w:r>
-      <w:r>
-        <w:rPr>
-          <w:lang w:val="en-GB"/>
-        </w:rPr>
-        <w:t>ed</w:t>
-      </w:r>
-      <w:r>
-        <w:rPr>
-          <w:lang w:val="en-GB"/>
-        </w:rPr>
-        <w:t xml:space="preserve"> attribute that causes an Access dependency?</w:t>
-      </w:r>
-    </w:p>
-    <w:p>
-      <w:pPr>
-        <w:numPr>
-          <w:ilvl w:val="3"/>
-          <w:numId w:val="7"/>
-        </w:numPr>
-        <w:rPr>
-          <w:lang w:val="en-GB"/>
-        </w:rPr>
-      </w:pPr>
-      <w:r>
-        <w:rPr>
-          <w:lang w:val="en-GB"/>
-        </w:rPr>
-        <w:t>No</w:t>
-      </w:r>
-      <w:r>
-        <w:rPr>
-          <w:lang w:val="en-GB"/>
-        </w:rPr>
-        <w:t xml:space="preserve">, so report </w:t>
+        <w:rPr>
+          <w:lang w:val="en-GB"/>
+        </w:rPr>
+      </w:pPr>
+      <w:r>
+        <w:rPr>
+          <w:lang w:val="en-GB"/>
+        </w:rPr>
+        <w:t>Name only that refers to another class in the same package.</w:t>
+      </w:r>
+    </w:p>
+    <w:p>
+      <w:pPr>
+        <w:pStyle w:val="Kop4"/>
+        <w:rPr>
+          <w:lang w:val="en-GB"/>
+        </w:rPr>
+      </w:pPr>
+      <w:r>
+        <w:rPr>
+          <w:lang w:val="en-GB"/>
+        </w:rPr>
+        <w:t xml:space="preserve">Call </w:t>
       </w:r>
       <w:proofErr w:type="spellStart"/>
       <w:r>
         <w:rPr>
-          <w:b/>
-          <w:lang w:val="en-GB"/>
-        </w:rPr>
-        <w:t>subType</w:t>
+          <w:lang w:val="en-GB"/>
+        </w:rPr>
+        <w:t>SubTypes</w:t>
       </w:r>
       <w:proofErr w:type="spellEnd"/>
-      <w:r>
-        <w:rPr>
-          <w:lang w:val="en-GB"/>
-        </w:rPr>
-        <w:t xml:space="preserve"> = Reference</w:t>
-      </w:r>
-    </w:p>
-    <w:p>
-      <w:pPr>
-        <w:numPr>
-          <w:ilvl w:val="3"/>
-          <w:numId w:val="7"/>
-        </w:numPr>
-        <w:rPr>
-          <w:lang w:val="en-GB"/>
-        </w:rPr>
-      </w:pPr>
-      <w:r>
-        <w:rPr>
-          <w:lang w:val="en-GB"/>
-        </w:rPr>
-        <w:t>If y</w:t>
-      </w:r>
-      <w:r>
-        <w:rPr>
-          <w:lang w:val="en-GB"/>
-        </w:rPr>
-        <w:t>es, report:</w:t>
-      </w:r>
-    </w:p>
-    <w:p>
-      <w:pPr>
-        <w:numPr>
-          <w:ilvl w:val="4"/>
-          <w:numId w:val="7"/>
-        </w:numPr>
-        <w:rPr>
-          <w:lang w:val="en-GB"/>
-        </w:rPr>
-      </w:pPr>
-      <w:r>
-        <w:rPr>
-          <w:lang w:val="en-GB"/>
-        </w:rPr>
-        <w:t>Type of access</w:t>
-      </w:r>
-      <w:r>
-        <w:rPr>
-          <w:lang w:val="en-GB"/>
-        </w:rPr>
-        <w:t>ing</w:t>
-      </w:r>
-      <w:r>
-        <w:rPr>
-          <w:lang w:val="en-GB"/>
-        </w:rPr>
-        <w:t xml:space="preserve"> class: </w:t>
-      </w:r>
-      <w:r>
-        <w:rPr>
-          <w:lang w:val="en-GB"/>
-        </w:rPr>
-        <w:t>Normal</w:t>
-      </w:r>
-      <w:r>
-        <w:rPr>
-          <w:lang w:val="en-GB"/>
-        </w:rPr>
-        <w:t>, Interface, Enumeration</w:t>
-      </w:r>
-      <w:r>
-        <w:rPr>
-          <w:lang w:val="en-GB"/>
-        </w:rPr>
-        <w:t>, Inner</w:t>
-      </w:r>
-    </w:p>
-    <w:p>
-      <w:pPr>
-        <w:numPr>
-          <w:ilvl w:val="4"/>
-          <w:numId w:val="7"/>
-        </w:numPr>
-        <w:rPr>
-          <w:lang w:val="en-GB"/>
-        </w:rPr>
-      </w:pPr>
-      <w:r>
-        <w:rPr>
-          <w:lang w:val="en-GB"/>
-        </w:rPr>
-        <w:t>Type of attribute: Class, Instance, constant or not</w:t>
-      </w:r>
-      <w:r>
-        <w:rPr>
-          <w:lang w:val="en-GB"/>
-        </w:rPr>
-        <w:t>, Local</w:t>
-      </w:r>
-    </w:p>
-    <w:p>
-      <w:pPr>
-        <w:numPr>
-          <w:ilvl w:val="0"/>
-          <w:numId w:val="7"/>
-        </w:numPr>
-        <w:ind w:left="1080"/>
-        <w:rPr>
-          <w:lang w:val="en-GB"/>
-        </w:rPr>
-      </w:pPr>
-      <w:r>
-        <w:rPr>
-          <w:lang w:val="en-GB"/>
-        </w:rPr>
-        <w:t>Is it interesting to know the type of the accessed class?</w:t>
-      </w:r>
-    </w:p>
-    <w:p>
-      <w:pPr>
-        <w:numPr>
-          <w:ilvl w:val="3"/>
-          <w:numId w:val="7"/>
-        </w:numPr>
-        <w:rPr>
-          <w:lang w:val="en-GB"/>
-        </w:rPr>
-      </w:pPr>
-      <w:r>
-        <w:rPr>
-          <w:lang w:val="en-GB"/>
-        </w:rPr>
-        <w:t xml:space="preserve">Yes, report </w:t>
-      </w:r>
+    </w:p>
+    <w:p>
+      <w:pPr>
+        <w:rPr>
+          <w:lang w:val="en-GB"/>
+        </w:rPr>
+      </w:pPr>
       <w:proofErr w:type="spellStart"/>
       <w:r>
         <w:rPr>
-          <w:b/>
-          <w:lang w:val="en-GB"/>
-        </w:rPr>
-        <w:t>sub</w:t>
-      </w:r>
-      <w:r>
-        <w:rPr>
-          <w:b/>
-          <w:lang w:val="en-GB"/>
-        </w:rPr>
-        <w:t>Type</w:t>
+          <w:lang w:val="en-GB"/>
+        </w:rPr>
+        <w:t>Funtional</w:t>
       </w:r>
       <w:proofErr w:type="spellEnd"/>
       <w:r>
         <w:rPr>
           <w:lang w:val="en-GB"/>
         </w:rPr>
-        <w:t>: Library, Interface, Enumeration</w:t>
-      </w:r>
-    </w:p>
-    <w:p>
-      <w:pPr>
-        <w:numPr>
-          <w:ilvl w:val="0"/>
-          <w:numId w:val="7"/>
-        </w:numPr>
-        <w:ind w:left="1080"/>
-        <w:rPr>
-          <w:lang w:val="en-GB"/>
-        </w:rPr>
-      </w:pPr>
-      <w:r>
-        <w:rPr>
-          <w:lang w:val="en-GB"/>
-        </w:rPr>
-        <w:t>Is it interesting to know the type of accessed attribute of another class?</w:t>
-      </w:r>
-    </w:p>
-    <w:p>
-      <w:pPr>
-        <w:numPr>
-          <w:ilvl w:val="3"/>
-          <w:numId w:val="7"/>
-        </w:numPr>
-        <w:rPr>
-          <w:lang w:val="en-GB"/>
-        </w:rPr>
-      </w:pPr>
-      <w:r>
-        <w:rPr>
-          <w:lang w:val="en-GB"/>
-        </w:rPr>
-        <w:t>Yes, report</w:t>
-      </w:r>
-      <w:r>
-        <w:rPr>
-          <w:lang w:val="en-GB"/>
-        </w:rPr>
-        <w:t xml:space="preserve"> </w:t>
+        <w:t xml:space="preserve"> rules:</w:t>
+      </w:r>
+    </w:p>
+    <w:p>
+      <w:pPr>
+        <w:rPr>
+          <w:lang w:val="en-GB"/>
+        </w:rPr>
+      </w:pPr>
+      <w:r>
+        <w:rPr>
+          <w:lang w:val="en-GB"/>
+        </w:rPr>
+        <w:t xml:space="preserve">The same logic applies as described under Access </w:t>
       </w:r>
       <w:proofErr w:type="spellStart"/>
       <w:r>
         <w:rPr>
-          <w:b/>
-          <w:lang w:val="en-GB"/>
-        </w:rPr>
-        <w:t>subType</w:t>
+          <w:lang w:val="en-GB"/>
+        </w:rPr>
+        <w:t>SubTypes</w:t>
       </w:r>
       <w:proofErr w:type="spellEnd"/>
       <w:r>
         <w:rPr>
           <w:lang w:val="en-GB"/>
         </w:rPr>
-        <w:t>:</w:t>
-      </w:r>
-      <w:r>
-        <w:rPr>
-          <w:lang w:val="en-GB"/>
-        </w:rPr>
-        <w:t xml:space="preserve"> </w:t>
-      </w:r>
-      <w:r>
-        <w:rPr>
-          <w:lang w:val="en-GB"/>
-        </w:rPr>
-        <w:t>Class</w:t>
-      </w:r>
-      <w:r>
-        <w:rPr>
-          <w:lang w:val="en-GB"/>
-        </w:rPr>
-        <w:t xml:space="preserve"> variable</w:t>
-      </w:r>
-      <w:r>
-        <w:rPr>
-          <w:lang w:val="en-GB"/>
-        </w:rPr>
-        <w:t>, Instance</w:t>
-      </w:r>
-      <w:r>
-        <w:rPr>
-          <w:lang w:val="en-GB"/>
-        </w:rPr>
-        <w:t xml:space="preserve"> variable</w:t>
-      </w:r>
-      <w:r>
-        <w:rPr>
-          <w:lang w:val="en-GB"/>
-        </w:rPr>
-        <w:t>, constant or not</w:t>
-      </w:r>
-      <w:r>
-        <w:rPr>
-          <w:lang w:val="en-GB"/>
-        </w:rPr>
-        <w:t>, (Inherited)</w:t>
-      </w:r>
-    </w:p>
-    <w:p>
-      <w:pPr>
-        <w:numPr>
-          <w:ilvl w:val="3"/>
-          <w:numId w:val="7"/>
-        </w:numPr>
-        <w:rPr>
-          <w:lang w:val="en-GB"/>
-        </w:rPr>
-      </w:pPr>
-      <w:r>
-        <w:rPr>
-          <w:lang w:val="en-GB"/>
-        </w:rPr>
-        <w:t>Not for Library, Interface, Enumeration</w:t>
-      </w:r>
-      <w:r>
-        <w:rPr>
-          <w:lang w:val="en-GB"/>
-        </w:rPr>
-        <w:t xml:space="preserve">: </w:t>
-      </w:r>
-    </w:p>
-    <w:p>
-      <w:pPr>
-        <w:numPr>
-          <w:ilvl w:val="4"/>
-          <w:numId w:val="7"/>
-        </w:numPr>
-        <w:rPr>
-          <w:lang w:val="en-GB"/>
-        </w:rPr>
-      </w:pPr>
-      <w:r>
-        <w:rPr>
-          <w:lang w:val="en-GB"/>
-        </w:rPr>
-        <w:t>In case of Library access</w:t>
-      </w:r>
-      <w:r>
-        <w:rPr>
-          <w:lang w:val="en-GB"/>
-        </w:rPr>
-        <w:t xml:space="preserve"> the type of attribute is unknown.</w:t>
-      </w:r>
-    </w:p>
-    <w:p>
-      <w:pPr>
-        <w:numPr>
-          <w:ilvl w:val="4"/>
-          <w:numId w:val="7"/>
-        </w:numPr>
-        <w:rPr>
-          <w:lang w:val="en-GB"/>
-        </w:rPr>
-      </w:pPr>
-      <w:r>
-        <w:rPr>
-          <w:lang w:val="en-GB"/>
-        </w:rPr>
-        <w:t>In case of Enumeration</w:t>
-      </w:r>
-      <w:r>
-        <w:rPr>
-          <w:lang w:val="en-GB"/>
-        </w:rPr>
-        <w:t xml:space="preserve"> other types are possible.</w:t>
-      </w:r>
-    </w:p>
-    <w:p>
-      <w:pPr>
-        <w:numPr>
-          <w:ilvl w:val="4"/>
-          <w:numId w:val="7"/>
-        </w:numPr>
-        <w:rPr>
-          <w:lang w:val="en-GB"/>
-        </w:rPr>
-      </w:pPr>
-      <w:r>
-        <w:rPr>
-          <w:lang w:val="en-GB"/>
-        </w:rPr>
-        <w:t>Is it interesting in case of an Interface?</w:t>
-      </w:r>
-    </w:p>
-    <w:p>
-      <w:pPr>
-        <w:rPr>
-          <w:lang w:val="en-GB"/>
-        </w:rPr>
-      </w:pPr>
-    </w:p>
-    <w:p>
-      <w:pPr>
-        <w:rPr>
-          <w:lang w:val="en-GB"/>
-        </w:rPr>
-      </w:pPr>
-      <w:r>
-        <w:rPr>
-          <w:lang w:val="en-GB"/>
-        </w:rPr>
-        <w:t>To do:</w:t>
+        <w:t>, point 1) and 2)</w:t>
+      </w:r>
+      <w:r>
+        <w:rPr>
+          <w:lang w:val="en-GB"/>
+        </w:rPr>
+        <w:t xml:space="preserve">. The distinguished subtypes are: </w:t>
+      </w:r>
+      <w:r>
+        <w:rPr>
+          <w:lang w:val="en-GB"/>
+        </w:rPr>
+        <w:t xml:space="preserve">Enumeration Method, Interface Method, Library Method, Class Method, Instance Method, </w:t>
+      </w:r>
+      <w:proofErr w:type="gramStart"/>
+      <w:r>
+        <w:rPr>
+          <w:lang w:val="en-GB"/>
+        </w:rPr>
+        <w:t>Local</w:t>
+      </w:r>
+      <w:proofErr w:type="gramEnd"/>
+      <w:r>
+        <w:rPr>
+          <w:lang w:val="en-GB"/>
+        </w:rPr>
+        <w:t xml:space="preserve"> Method.</w:t>
+      </w:r>
+    </w:p>
+    <w:p>
+      <w:pPr>
+        <w:pStyle w:val="Kop4"/>
+        <w:rPr>
+          <w:lang w:val="en-GB"/>
+        </w:rPr>
+      </w:pPr>
+      <w:r>
+        <w:rPr>
+          <w:lang w:val="en-GB"/>
+        </w:rPr>
+        <w:t xml:space="preserve">Testing and </w:t>
+      </w:r>
+      <w:r>
+        <w:rPr>
+          <w:lang w:val="en-GB"/>
+        </w:rPr>
+        <w:t>Notes</w:t>
       </w:r>
     </w:p>
     <w:p>
@@ -15807,14 +15984,21 @@
         <w:rPr>
           <w:lang w:val="en-GB"/>
         </w:rPr>
-        <w:t>Check if class-of-entity == from-class, when subtype is determined.</w:t>
-      </w:r>
-      <w:r>
-        <w:rPr>
-          <w:lang w:val="en-GB"/>
-        </w:rPr>
-        <w:br/>
-        <w:t>Set subtype to Reference, if this is the case.</w:t>
+        <w:t xml:space="preserve">Each </w:t>
+      </w:r>
+      <w:proofErr w:type="gramStart"/>
+      <w:r>
+        <w:rPr>
+          <w:lang w:val="en-GB"/>
+        </w:rPr>
+        <w:t>subtype,</w:t>
+      </w:r>
+      <w:proofErr w:type="gramEnd"/>
+      <w:r>
+        <w:rPr>
+          <w:lang w:val="en-GB"/>
+        </w:rPr>
+        <w:t xml:space="preserve"> is included in at least two test cases in the accuracy test. </w:t>
       </w:r>
     </w:p>
     <w:p>
@@ -15831,7 +16015,7 @@
         <w:rPr>
           <w:lang w:val="en-GB"/>
         </w:rPr>
-        <w:t>Check and change for Call in the same way.</w:t>
+        <w:t>The Freemind test is used to check on the correctness of the dependency types and subtypes.</w:t>
       </w:r>
     </w:p>
     <w:p>
@@ -15848,7 +16032,7 @@
         <w:rPr>
           <w:lang w:val="en-GB"/>
         </w:rPr>
-        <w:t xml:space="preserve">Is it </w:t>
+        <w:t xml:space="preserve">In addition, it might be </w:t>
       </w:r>
       <w:proofErr w:type="spellStart"/>
       <w:r>
@@ -15869,304 +16053,51 @@
           <w:lang w:val="en-GB"/>
         </w:rPr>
         <w:br/>
-        <w:t>E.g.: Argument, Return value, Within IF, Within For, ...</w:t>
-      </w:r>
-    </w:p>
-    <w:p>
-      <w:pPr>
-        <w:rPr>
-          <w:lang w:val="en-GB"/>
-        </w:rPr>
-      </w:pPr>
-    </w:p>
-    <w:tbl>
-      <w:tblPr>
-        <w:tblStyle w:val="Tabelraster"/>
-        <w:tblW w:w="0" w:type="auto"/>
-        <w:tblLook w:val="04A0"/>
-      </w:tblPr>
-      <w:tblGrid>
-        <w:gridCol w:w="2375"/>
-        <w:gridCol w:w="2375"/>
-        <w:gridCol w:w="2375"/>
-        <w:gridCol w:w="2375"/>
-      </w:tblGrid>
-      <w:tr>
-        <w:tc>
-          <w:tcPr>
-            <w:tcW w:w="2375" w:type="dxa"/>
-          </w:tcPr>
-          <w:p>
-            <w:pPr>
-              <w:rPr>
-                <w:b/>
-                <w:lang w:val="en-GB"/>
-              </w:rPr>
-            </w:pPr>
-            <w:r>
-              <w:rPr>
-                <w:b/>
-                <w:lang w:val="en-GB"/>
-              </w:rPr>
-              <w:t>Attribute of From-Class</w:t>
-            </w:r>
-          </w:p>
-        </w:tc>
-        <w:tc>
-          <w:tcPr>
-            <w:tcW w:w="2375" w:type="dxa"/>
-            <w:tcBorders>
-              <w:right w:val="single" w:sz="24" w:space="0" w:color="auto"/>
-            </w:tcBorders>
-          </w:tcPr>
-          <w:p>
-            <w:pPr>
-              <w:rPr>
-                <w:b/>
-                <w:lang w:val="en-GB"/>
-              </w:rPr>
-            </w:pPr>
-            <w:r>
-              <w:rPr>
-                <w:b/>
-                <w:lang w:val="en-GB"/>
-              </w:rPr>
-              <w:t>Reference of its Type</w:t>
-            </w:r>
-          </w:p>
-        </w:tc>
-        <w:tc>
-          <w:tcPr>
-            <w:tcW w:w="2375" w:type="dxa"/>
-            <w:tcBorders>
-              <w:left w:val="single" w:sz="24" w:space="0" w:color="auto"/>
-            </w:tcBorders>
-          </w:tcPr>
-          <w:p>
-            <w:pPr>
-              <w:rPr>
-                <w:b/>
-                <w:lang w:val="en-GB"/>
-              </w:rPr>
-            </w:pPr>
-            <w:r>
-              <w:rPr>
-                <w:b/>
-                <w:lang w:val="en-GB"/>
-              </w:rPr>
-              <w:t>Attribute of To-Class</w:t>
-            </w:r>
-          </w:p>
-        </w:tc>
-        <w:tc>
-          <w:tcPr>
-            <w:tcW w:w="2375" w:type="dxa"/>
-          </w:tcPr>
-          <w:p>
-            <w:pPr>
-              <w:rPr>
-                <w:b/>
-                <w:lang w:val="en-GB"/>
-              </w:rPr>
-            </w:pPr>
-            <w:r>
-              <w:rPr>
-                <w:b/>
-                <w:lang w:val="en-GB"/>
-              </w:rPr>
-              <w:t>Reference of its Type</w:t>
-            </w:r>
-          </w:p>
-        </w:tc>
-      </w:tr>
-      <w:tr>
-        <w:tc>
-          <w:tcPr>
-            <w:tcW w:w="2375" w:type="dxa"/>
-          </w:tcPr>
-          <w:p>
-            <w:pPr>
-              <w:rPr>
-                <w:lang w:val="en-GB"/>
-              </w:rPr>
-            </w:pPr>
-            <w:r>
-              <w:rPr>
-                <w:lang w:val="en-GB"/>
-              </w:rPr>
-              <w:t>-</w:t>
-            </w:r>
-          </w:p>
-        </w:tc>
-        <w:tc>
-          <w:tcPr>
-            <w:tcW w:w="2375" w:type="dxa"/>
-            <w:tcBorders>
-              <w:right w:val="single" w:sz="24" w:space="0" w:color="auto"/>
-            </w:tcBorders>
-          </w:tcPr>
-          <w:p>
-            <w:pPr>
-              <w:rPr>
-                <w:lang w:val="en-GB"/>
-              </w:rPr>
-            </w:pPr>
-          </w:p>
-        </w:tc>
-        <w:tc>
-          <w:tcPr>
-            <w:tcW w:w="2375" w:type="dxa"/>
-            <w:tcBorders>
-              <w:left w:val="single" w:sz="24" w:space="0" w:color="auto"/>
-            </w:tcBorders>
-          </w:tcPr>
-          <w:p>
-            <w:pPr>
-              <w:rPr>
-                <w:lang w:val="en-GB"/>
-              </w:rPr>
-            </w:pPr>
-          </w:p>
-        </w:tc>
-        <w:tc>
-          <w:tcPr>
-            <w:tcW w:w="2375" w:type="dxa"/>
-          </w:tcPr>
-          <w:p>
-            <w:pPr>
-              <w:rPr>
-                <w:lang w:val="en-GB"/>
-              </w:rPr>
-            </w:pPr>
-          </w:p>
-        </w:tc>
-      </w:tr>
-      <w:tr>
-        <w:tc>
-          <w:tcPr>
-            <w:tcW w:w="2375" w:type="dxa"/>
-          </w:tcPr>
-          <w:p>
-            <w:pPr>
-              <w:rPr>
-                <w:lang w:val="en-GB"/>
-              </w:rPr>
-            </w:pPr>
-          </w:p>
-        </w:tc>
-        <w:tc>
-          <w:tcPr>
-            <w:tcW w:w="2375" w:type="dxa"/>
-            <w:tcBorders>
-              <w:right w:val="single" w:sz="24" w:space="0" w:color="auto"/>
-            </w:tcBorders>
-          </w:tcPr>
-          <w:p>
-            <w:pPr>
-              <w:rPr>
-                <w:lang w:val="en-GB"/>
-              </w:rPr>
-            </w:pPr>
-          </w:p>
-        </w:tc>
-        <w:tc>
-          <w:tcPr>
-            <w:tcW w:w="2375" w:type="dxa"/>
-            <w:tcBorders>
-              <w:left w:val="single" w:sz="24" w:space="0" w:color="auto"/>
-            </w:tcBorders>
-          </w:tcPr>
-          <w:p>
-            <w:pPr>
-              <w:rPr>
-                <w:lang w:val="en-GB"/>
-              </w:rPr>
-            </w:pPr>
-          </w:p>
-        </w:tc>
-        <w:tc>
-          <w:tcPr>
-            <w:tcW w:w="2375" w:type="dxa"/>
-          </w:tcPr>
-          <w:p>
-            <w:pPr>
-              <w:rPr>
-                <w:lang w:val="en-GB"/>
-              </w:rPr>
-            </w:pPr>
-          </w:p>
-        </w:tc>
-      </w:tr>
-      <w:tr>
-        <w:tc>
-          <w:tcPr>
-            <w:tcW w:w="2375" w:type="dxa"/>
-          </w:tcPr>
-          <w:p>
-            <w:pPr>
-              <w:rPr>
-                <w:lang w:val="en-GB"/>
-              </w:rPr>
-            </w:pPr>
-          </w:p>
-        </w:tc>
-        <w:tc>
-          <w:tcPr>
-            <w:tcW w:w="2375" w:type="dxa"/>
-            <w:tcBorders>
-              <w:right w:val="single" w:sz="24" w:space="0" w:color="auto"/>
-            </w:tcBorders>
-          </w:tcPr>
-          <w:p>
-            <w:pPr>
-              <w:rPr>
-                <w:lang w:val="en-GB"/>
-              </w:rPr>
-            </w:pPr>
-          </w:p>
-        </w:tc>
-        <w:tc>
-          <w:tcPr>
-            <w:tcW w:w="2375" w:type="dxa"/>
-            <w:tcBorders>
-              <w:left w:val="single" w:sz="24" w:space="0" w:color="auto"/>
-            </w:tcBorders>
-          </w:tcPr>
-          <w:p>
-            <w:pPr>
-              <w:rPr>
-                <w:lang w:val="en-GB"/>
-              </w:rPr>
-            </w:pPr>
-          </w:p>
-        </w:tc>
-        <w:tc>
-          <w:tcPr>
-            <w:tcW w:w="2375" w:type="dxa"/>
-          </w:tcPr>
-          <w:p>
-            <w:pPr>
-              <w:rPr>
-                <w:lang w:val="en-GB"/>
-              </w:rPr>
-            </w:pPr>
-          </w:p>
-        </w:tc>
-      </w:tr>
-    </w:tbl>
-    <w:p>
-      <w:pPr>
-        <w:rPr>
-          <w:lang w:val="en-GB"/>
-        </w:rPr>
-      </w:pPr>
-    </w:p>
-    <w:p>
-      <w:pPr>
-        <w:rPr>
-          <w:lang w:val="en-GB"/>
-        </w:rPr>
-      </w:pPr>
+        <w:t>E.g.: Argument, Return value, Within IF, Within For</w:t>
+      </w:r>
+      <w:proofErr w:type="gramStart"/>
+      <w:r>
+        <w:rPr>
+          <w:lang w:val="en-GB"/>
+        </w:rPr>
+        <w:t>, ...</w:t>
+      </w:r>
+      <w:proofErr w:type="gramEnd"/>
+    </w:p>
+    <w:p>
+      <w:pPr>
+        <w:rPr>
+          <w:lang w:val="en-GB"/>
+        </w:rPr>
+      </w:pPr>
+    </w:p>
+    <w:p>
+      <w:pPr>
+        <w:rPr>
+          <w:lang w:val="en-GB"/>
+        </w:rPr>
+      </w:pPr>
+    </w:p>
+    <w:p>
+      <w:pPr>
+        <w:spacing w:after="200"/>
+        <w:rPr>
+          <w:rFonts w:eastAsiaTheme="majorEastAsia" w:cstheme="majorBidi"/>
+          <w:bCs/>
+          <w:caps/>
+          <w:color w:val="00A0DB" w:themeColor="accent2"/>
+          <w:sz w:val="32"/>
+          <w:szCs w:val="26"/>
+          <w:lang w:val="en-GB"/>
+        </w:rPr>
+      </w:pPr>
+      <w:bookmarkStart w:id="23" w:name="_Toc416202782"/>
+      <w:r>
+        <w:rPr>
+          <w:lang w:val="en-GB"/>
+        </w:rPr>
+        <w:br w:type="page"/>
+      </w:r>
     </w:p>
     <w:p>
       <w:pPr>
@@ -16175,11 +16106,11 @@
           <w:lang w:val="en-GB"/>
         </w:rPr>
       </w:pPr>
-      <w:bookmarkStart w:id="23" w:name="_Toc416202782"/>
-      <w:r>
-        <w:rPr>
-          <w:lang w:val="en-GB"/>
-        </w:rPr>
+      <w:r>
+        <w:rPr>
+          <w:lang w:val="en-GB"/>
+        </w:rPr>
+        <w:lastRenderedPageBreak/>
         <w:t>Search Usages</w:t>
       </w:r>
       <w:bookmarkEnd w:id="23"/>
@@ -16806,7 +16737,6 @@
           <w:noProof/>
           <w:lang w:val="nl-NL" w:eastAsia="nl-NL"/>
         </w:rPr>
-        <w:lastRenderedPageBreak/>
         <w:drawing>
           <wp:inline distT="0" distB="0" distL="0" distR="0">
             <wp:extent cx="5562241" cy="3161544"/>
@@ -16866,6 +16796,7 @@
         <w:rPr>
           <w:lang w:val="en-GB"/>
         </w:rPr>
+        <w:lastRenderedPageBreak/>
         <w:t>Save analysed application</w:t>
       </w:r>
       <w:bookmarkEnd w:id="24"/>
@@ -17298,7 +17229,6 @@
           <w:noProof/>
           <w:lang w:val="nl-NL" w:eastAsia="nl-NL"/>
         </w:rPr>
-        <w:lastRenderedPageBreak/>
         <w:drawing>
           <wp:inline distT="0" distB="0" distL="0" distR="0">
             <wp:extent cx="5542944" cy="3735238"/>
@@ -17366,6 +17296,7 @@
         <w:rPr>
           <w:lang w:val="en-GB"/>
         </w:rPr>
+        <w:lastRenderedPageBreak/>
         <w:t>Load Analysed Application</w:t>
       </w:r>
       <w:bookmarkEnd w:id="25"/>
@@ -17766,7 +17697,6 @@
           <w:noProof/>
           <w:lang w:val="nl-NL" w:eastAsia="nl-NL"/>
         </w:rPr>
-        <w:lastRenderedPageBreak/>
         <w:drawing>
           <wp:inline distT="0" distB="0" distL="0" distR="0">
             <wp:extent cx="5753735" cy="3450590"/>
@@ -17842,6 +17772,7 @@
         <w:rPr>
           <w:lang w:val="en-GB"/>
         </w:rPr>
+        <w:lastRenderedPageBreak/>
         <w:t>Testing the analyse component</w:t>
       </w:r>
       <w:bookmarkEnd w:id="26"/>
@@ -17969,7 +17900,6 @@
           <w:noProof/>
           <w:lang w:val="nl-NL" w:eastAsia="nl-NL"/>
         </w:rPr>
-        <w:lastRenderedPageBreak/>
         <w:drawing>
           <wp:inline distT="0" distB="0" distL="0" distR="0">
             <wp:extent cx="3452089" cy="5276850"/>
@@ -28150,7 +28080,7 @@
 </file>
 
 <file path=customXml/itemProps2.xml><?xml version="1.0" encoding="utf-8"?>
-<ds:datastoreItem xmlns:ds="http://schemas.openxmlformats.org/officeDocument/2006/customXml" ds:itemID="{E2D9FAD0-D018-4B95-96B3-1839A488DD5F}">
+<ds:datastoreItem xmlns:ds="http://schemas.openxmlformats.org/officeDocument/2006/customXml" ds:itemID="{A4358EE3-D18D-4D92-9702-FAC71532759C}">
   <ds:schemaRefs>
     <ds:schemaRef ds:uri="http://schemas.openxmlformats.org/officeDocument/2006/bibliography"/>
   </ds:schemaRefs>

</xml_diff>

<commit_message>
User manual extended with SAR. Furthermore, minor improvements and preparations for relase of version 5.1.
</commit_message>
<xml_diff>
--- a/doc/system/analyse/Current HUSACCT Analyse Documentation/HUSACCT Analyse System Documentation.docx
+++ b/doc/system/analyse/Current HUSACCT Analyse Documentation/HUSACCT Analyse System Documentation.docx
@@ -202,7 +202,7 @@
         </w:p>
       </w:sdtContent>
     </w:sdt>
-    <w:bookmarkStart w:id="0" w:name="_Toc454270900" w:displacedByCustomXml="next"/>
+    <w:bookmarkStart w:id="0" w:name="_Toc467613917" w:displacedByCustomXml="next"/>
     <w:sdt>
       <w:sdtPr>
         <w:rPr>
@@ -252,6 +252,8 @@
           </w:r>
           <w:bookmarkEnd w:id="0"/>
         </w:p>
+        <w:bookmarkStart w:id="1" w:name="_GoBack"/>
+        <w:bookmarkEnd w:id="1"/>
         <w:p>
           <w:pPr>
             <w:pStyle w:val="Inhopg1"/>
@@ -261,7 +263,7 @@
             <w:rPr>
               <w:rFonts w:eastAsiaTheme="minorEastAsia"/>
               <w:noProof/>
-              <w:lang w:val="en-GB" w:eastAsia="en-GB"/>
+              <w:lang w:val="nl-NL" w:eastAsia="nl-NL"/>
             </w:rPr>
           </w:pPr>
           <w:r>
@@ -288,7 +290,7 @@
             </w:rPr>
             <w:fldChar w:fldCharType="separate"/>
           </w:r>
-          <w:hyperlink w:anchor="_Toc454270900" w:history="1">
+          <w:hyperlink w:anchor="_Toc467613917" w:history="1">
             <w:r>
               <w:rPr>
                 <w:rStyle w:val="Hyperlink"/>
@@ -316,7 +318,7 @@
                 <w:noProof/>
                 <w:webHidden/>
               </w:rPr>
-              <w:instrText xml:space="preserve"> PAGEREF _Toc454270900 \h </w:instrText>
+              <w:instrText xml:space="preserve"> PAGEREF _Toc467613917 \h </w:instrText>
             </w:r>
             <w:r>
               <w:rPr>
@@ -357,10 +359,10 @@
             <w:rPr>
               <w:rFonts w:eastAsiaTheme="minorEastAsia"/>
               <w:noProof/>
-              <w:lang w:val="en-GB" w:eastAsia="en-GB"/>
+              <w:lang w:val="nl-NL" w:eastAsia="nl-NL"/>
             </w:rPr>
           </w:pPr>
-          <w:hyperlink w:anchor="_Toc454270901" w:history="1">
+          <w:hyperlink w:anchor="_Toc467613918" w:history="1">
             <w:r>
               <w:rPr>
                 <w:rStyle w:val="Hyperlink"/>
@@ -373,7 +375,7 @@
               <w:rPr>
                 <w:rFonts w:eastAsiaTheme="minorEastAsia"/>
                 <w:noProof/>
-                <w:lang w:val="en-GB" w:eastAsia="en-GB"/>
+                <w:lang w:val="nl-NL" w:eastAsia="nl-NL"/>
               </w:rPr>
               <w:tab/>
             </w:r>
@@ -404,7 +406,7 @@
                 <w:noProof/>
                 <w:webHidden/>
               </w:rPr>
-              <w:instrText xml:space="preserve"> PAGEREF _Toc454270901 \h </w:instrText>
+              <w:instrText xml:space="preserve"> PAGEREF _Toc467613918 \h </w:instrText>
             </w:r>
             <w:r>
               <w:rPr>
@@ -445,10 +447,10 @@
             <w:rPr>
               <w:rFonts w:eastAsiaTheme="minorEastAsia"/>
               <w:noProof/>
-              <w:lang w:val="en-GB" w:eastAsia="en-GB"/>
+              <w:lang w:val="nl-NL" w:eastAsia="nl-NL"/>
             </w:rPr>
           </w:pPr>
-          <w:hyperlink w:anchor="_Toc454270902" w:history="1">
+          <w:hyperlink w:anchor="_Toc467613919" w:history="1">
             <w:r>
               <w:rPr>
                 <w:rStyle w:val="Hyperlink"/>
@@ -461,7 +463,7 @@
               <w:rPr>
                 <w:rFonts w:eastAsiaTheme="minorEastAsia"/>
                 <w:noProof/>
-                <w:lang w:val="en-GB" w:eastAsia="en-GB"/>
+                <w:lang w:val="nl-NL" w:eastAsia="nl-NL"/>
               </w:rPr>
               <w:tab/>
             </w:r>
@@ -492,7 +494,7 @@
                 <w:noProof/>
                 <w:webHidden/>
               </w:rPr>
-              <w:instrText xml:space="preserve"> PAGEREF _Toc454270902 \h </w:instrText>
+              <w:instrText xml:space="preserve"> PAGEREF _Toc467613919 \h </w:instrText>
             </w:r>
             <w:r>
               <w:rPr>
@@ -533,10 +535,10 @@
             <w:rPr>
               <w:rFonts w:eastAsiaTheme="minorEastAsia"/>
               <w:noProof/>
-              <w:lang w:val="en-GB" w:eastAsia="en-GB"/>
+              <w:lang w:val="nl-NL" w:eastAsia="nl-NL"/>
             </w:rPr>
           </w:pPr>
-          <w:hyperlink w:anchor="_Toc454270903" w:history="1">
+          <w:hyperlink w:anchor="_Toc467613920" w:history="1">
             <w:r>
               <w:rPr>
                 <w:rStyle w:val="Hyperlink"/>
@@ -549,7 +551,7 @@
               <w:rPr>
                 <w:rFonts w:eastAsiaTheme="minorEastAsia"/>
                 <w:noProof/>
-                <w:lang w:val="en-GB" w:eastAsia="en-GB"/>
+                <w:lang w:val="nl-NL" w:eastAsia="nl-NL"/>
               </w:rPr>
               <w:tab/>
             </w:r>
@@ -580,7 +582,7 @@
                 <w:noProof/>
                 <w:webHidden/>
               </w:rPr>
-              <w:instrText xml:space="preserve"> PAGEREF _Toc454270903 \h </w:instrText>
+              <w:instrText xml:space="preserve"> PAGEREF _Toc467613920 \h </w:instrText>
             </w:r>
             <w:r>
               <w:rPr>
@@ -621,10 +623,10 @@
             <w:rPr>
               <w:rFonts w:eastAsiaTheme="minorEastAsia"/>
               <w:noProof/>
-              <w:lang w:val="en-GB" w:eastAsia="en-GB"/>
+              <w:lang w:val="nl-NL" w:eastAsia="nl-NL"/>
             </w:rPr>
           </w:pPr>
-          <w:hyperlink w:anchor="_Toc454270904" w:history="1">
+          <w:hyperlink w:anchor="_Toc467613921" w:history="1">
             <w:r>
               <w:rPr>
                 <w:rStyle w:val="Hyperlink"/>
@@ -637,7 +639,7 @@
               <w:rPr>
                 <w:rFonts w:eastAsiaTheme="minorEastAsia"/>
                 <w:noProof/>
-                <w:lang w:val="en-GB" w:eastAsia="en-GB"/>
+                <w:lang w:val="nl-NL" w:eastAsia="nl-NL"/>
               </w:rPr>
               <w:tab/>
             </w:r>
@@ -668,7 +670,7 @@
                 <w:noProof/>
                 <w:webHidden/>
               </w:rPr>
-              <w:instrText xml:space="preserve"> PAGEREF _Toc454270904 \h </w:instrText>
+              <w:instrText xml:space="preserve"> PAGEREF _Toc467613921 \h </w:instrText>
             </w:r>
             <w:r>
               <w:rPr>
@@ -709,10 +711,10 @@
             <w:rPr>
               <w:rFonts w:eastAsiaTheme="minorEastAsia"/>
               <w:noProof/>
-              <w:lang w:val="en-GB" w:eastAsia="en-GB"/>
+              <w:lang w:val="nl-NL" w:eastAsia="nl-NL"/>
             </w:rPr>
           </w:pPr>
-          <w:hyperlink w:anchor="_Toc454270905" w:history="1">
+          <w:hyperlink w:anchor="_Toc467613922" w:history="1">
             <w:r>
               <w:rPr>
                 <w:rStyle w:val="Hyperlink"/>
@@ -725,7 +727,7 @@
               <w:rPr>
                 <w:rFonts w:eastAsiaTheme="minorEastAsia"/>
                 <w:noProof/>
-                <w:lang w:val="en-GB" w:eastAsia="en-GB"/>
+                <w:lang w:val="nl-NL" w:eastAsia="nl-NL"/>
               </w:rPr>
               <w:tab/>
             </w:r>
@@ -756,7 +758,7 @@
                 <w:noProof/>
                 <w:webHidden/>
               </w:rPr>
-              <w:instrText xml:space="preserve"> PAGEREF _Toc454270905 \h </w:instrText>
+              <w:instrText xml:space="preserve"> PAGEREF _Toc467613922 \h </w:instrText>
             </w:r>
             <w:r>
               <w:rPr>
@@ -797,10 +799,10 @@
             <w:rPr>
               <w:rFonts w:eastAsiaTheme="minorEastAsia"/>
               <w:noProof/>
-              <w:lang w:val="en-GB" w:eastAsia="en-GB"/>
+              <w:lang w:val="nl-NL" w:eastAsia="nl-NL"/>
             </w:rPr>
           </w:pPr>
-          <w:hyperlink w:anchor="_Toc454270906" w:history="1">
+          <w:hyperlink w:anchor="_Toc467613923" w:history="1">
             <w:r>
               <w:rPr>
                 <w:rStyle w:val="Hyperlink"/>
@@ -813,7 +815,7 @@
               <w:rPr>
                 <w:rFonts w:eastAsiaTheme="minorEastAsia"/>
                 <w:noProof/>
-                <w:lang w:val="en-GB" w:eastAsia="en-GB"/>
+                <w:lang w:val="nl-NL" w:eastAsia="nl-NL"/>
               </w:rPr>
               <w:tab/>
             </w:r>
@@ -844,7 +846,7 @@
                 <w:noProof/>
                 <w:webHidden/>
               </w:rPr>
-              <w:instrText xml:space="preserve"> PAGEREF _Toc454270906 \h </w:instrText>
+              <w:instrText xml:space="preserve"> PAGEREF _Toc467613923 \h </w:instrText>
             </w:r>
             <w:r>
               <w:rPr>
@@ -885,10 +887,10 @@
             <w:rPr>
               <w:rFonts w:eastAsiaTheme="minorEastAsia"/>
               <w:noProof/>
-              <w:lang w:val="en-GB" w:eastAsia="en-GB"/>
+              <w:lang w:val="nl-NL" w:eastAsia="nl-NL"/>
             </w:rPr>
           </w:pPr>
-          <w:hyperlink w:anchor="_Toc454270907" w:history="1">
+          <w:hyperlink w:anchor="_Toc467613924" w:history="1">
             <w:r>
               <w:rPr>
                 <w:rStyle w:val="Hyperlink"/>
@@ -901,7 +903,7 @@
               <w:rPr>
                 <w:rFonts w:eastAsiaTheme="minorEastAsia"/>
                 <w:noProof/>
-                <w:lang w:val="en-GB" w:eastAsia="en-GB"/>
+                <w:lang w:val="nl-NL" w:eastAsia="nl-NL"/>
               </w:rPr>
               <w:tab/>
             </w:r>
@@ -932,7 +934,7 @@
                 <w:noProof/>
                 <w:webHidden/>
               </w:rPr>
-              <w:instrText xml:space="preserve"> PAGEREF _Toc454270907 \h </w:instrText>
+              <w:instrText xml:space="preserve"> PAGEREF _Toc467613924 \h </w:instrText>
             </w:r>
             <w:r>
               <w:rPr>
@@ -973,10 +975,10 @@
             <w:rPr>
               <w:rFonts w:eastAsiaTheme="minorEastAsia"/>
               <w:noProof/>
-              <w:lang w:val="en-GB" w:eastAsia="en-GB"/>
+              <w:lang w:val="nl-NL" w:eastAsia="nl-NL"/>
             </w:rPr>
           </w:pPr>
-          <w:hyperlink w:anchor="_Toc454270908" w:history="1">
+          <w:hyperlink w:anchor="_Toc467613925" w:history="1">
             <w:r>
               <w:rPr>
                 <w:rStyle w:val="Hyperlink"/>
@@ -989,7 +991,7 @@
               <w:rPr>
                 <w:rFonts w:eastAsiaTheme="minorEastAsia"/>
                 <w:noProof/>
-                <w:lang w:val="en-GB" w:eastAsia="en-GB"/>
+                <w:lang w:val="nl-NL" w:eastAsia="nl-NL"/>
               </w:rPr>
               <w:tab/>
             </w:r>
@@ -1020,7 +1022,7 @@
                 <w:noProof/>
                 <w:webHidden/>
               </w:rPr>
-              <w:instrText xml:space="preserve"> PAGEREF _Toc454270908 \h </w:instrText>
+              <w:instrText xml:space="preserve"> PAGEREF _Toc467613925 \h </w:instrText>
             </w:r>
             <w:r>
               <w:rPr>
@@ -1061,10 +1063,10 @@
             <w:rPr>
               <w:rFonts w:eastAsiaTheme="minorEastAsia"/>
               <w:noProof/>
-              <w:lang w:val="en-GB" w:eastAsia="en-GB"/>
+              <w:lang w:val="nl-NL" w:eastAsia="nl-NL"/>
             </w:rPr>
           </w:pPr>
-          <w:hyperlink w:anchor="_Toc454270909" w:history="1">
+          <w:hyperlink w:anchor="_Toc467613926" w:history="1">
             <w:r>
               <w:rPr>
                 <w:rStyle w:val="Hyperlink"/>
@@ -1077,7 +1079,7 @@
               <w:rPr>
                 <w:rFonts w:eastAsiaTheme="minorEastAsia"/>
                 <w:noProof/>
-                <w:lang w:val="en-GB" w:eastAsia="en-GB"/>
+                <w:lang w:val="nl-NL" w:eastAsia="nl-NL"/>
               </w:rPr>
               <w:tab/>
             </w:r>
@@ -1108,7 +1110,7 @@
                 <w:noProof/>
                 <w:webHidden/>
               </w:rPr>
-              <w:instrText xml:space="preserve"> PAGEREF _Toc454270909 \h </w:instrText>
+              <w:instrText xml:space="preserve"> PAGEREF _Toc467613926 \h </w:instrText>
             </w:r>
             <w:r>
               <w:rPr>
@@ -1149,10 +1151,10 @@
             <w:rPr>
               <w:rFonts w:eastAsiaTheme="minorEastAsia"/>
               <w:noProof/>
-              <w:lang w:val="en-GB" w:eastAsia="en-GB"/>
+              <w:lang w:val="nl-NL" w:eastAsia="nl-NL"/>
             </w:rPr>
           </w:pPr>
-          <w:hyperlink w:anchor="_Toc454270910" w:history="1">
+          <w:hyperlink w:anchor="_Toc467613927" w:history="1">
             <w:r>
               <w:rPr>
                 <w:rStyle w:val="Hyperlink"/>
@@ -1165,7 +1167,7 @@
               <w:rPr>
                 <w:rFonts w:eastAsiaTheme="minorEastAsia"/>
                 <w:noProof/>
-                <w:lang w:val="en-GB" w:eastAsia="en-GB"/>
+                <w:lang w:val="nl-NL" w:eastAsia="nl-NL"/>
               </w:rPr>
               <w:tab/>
             </w:r>
@@ -1196,7 +1198,7 @@
                 <w:noProof/>
                 <w:webHidden/>
               </w:rPr>
-              <w:instrText xml:space="preserve"> PAGEREF _Toc454270910 \h </w:instrText>
+              <w:instrText xml:space="preserve"> PAGEREF _Toc467613927 \h </w:instrText>
             </w:r>
             <w:r>
               <w:rPr>
@@ -1237,10 +1239,10 @@
             <w:rPr>
               <w:rFonts w:eastAsiaTheme="minorEastAsia"/>
               <w:noProof/>
-              <w:lang w:val="en-GB" w:eastAsia="en-GB"/>
+              <w:lang w:val="nl-NL" w:eastAsia="nl-NL"/>
             </w:rPr>
           </w:pPr>
-          <w:hyperlink w:anchor="_Toc454270911" w:history="1">
+          <w:hyperlink w:anchor="_Toc467613928" w:history="1">
             <w:r>
               <w:rPr>
                 <w:rStyle w:val="Hyperlink"/>
@@ -1253,7 +1255,7 @@
               <w:rPr>
                 <w:rFonts w:eastAsiaTheme="minorEastAsia"/>
                 <w:noProof/>
-                <w:lang w:val="en-GB" w:eastAsia="en-GB"/>
+                <w:lang w:val="nl-NL" w:eastAsia="nl-NL"/>
               </w:rPr>
               <w:tab/>
             </w:r>
@@ -1284,7 +1286,7 @@
                 <w:noProof/>
                 <w:webHidden/>
               </w:rPr>
-              <w:instrText xml:space="preserve"> PAGEREF _Toc454270911 \h </w:instrText>
+              <w:instrText xml:space="preserve"> PAGEREF _Toc467613928 \h </w:instrText>
             </w:r>
             <w:r>
               <w:rPr>
@@ -1325,10 +1327,10 @@
             <w:rPr>
               <w:rFonts w:eastAsiaTheme="minorEastAsia"/>
               <w:noProof/>
-              <w:lang w:val="en-GB" w:eastAsia="en-GB"/>
+              <w:lang w:val="nl-NL" w:eastAsia="nl-NL"/>
             </w:rPr>
           </w:pPr>
-          <w:hyperlink w:anchor="_Toc454270912" w:history="1">
+          <w:hyperlink w:anchor="_Toc467613929" w:history="1">
             <w:r>
               <w:rPr>
                 <w:rStyle w:val="Hyperlink"/>
@@ -1341,7 +1343,7 @@
               <w:rPr>
                 <w:rFonts w:eastAsiaTheme="minorEastAsia"/>
                 <w:noProof/>
-                <w:lang w:val="en-GB" w:eastAsia="en-GB"/>
+                <w:lang w:val="nl-NL" w:eastAsia="nl-NL"/>
               </w:rPr>
               <w:tab/>
             </w:r>
@@ -1372,7 +1374,7 @@
                 <w:noProof/>
                 <w:webHidden/>
               </w:rPr>
-              <w:instrText xml:space="preserve"> PAGEREF _Toc454270912 \h </w:instrText>
+              <w:instrText xml:space="preserve"> PAGEREF _Toc467613929 \h </w:instrText>
             </w:r>
             <w:r>
               <w:rPr>
@@ -1413,10 +1415,10 @@
             <w:rPr>
               <w:rFonts w:eastAsiaTheme="minorEastAsia"/>
               <w:noProof/>
-              <w:lang w:val="en-GB" w:eastAsia="en-GB"/>
+              <w:lang w:val="nl-NL" w:eastAsia="nl-NL"/>
             </w:rPr>
           </w:pPr>
-          <w:hyperlink w:anchor="_Toc454270913" w:history="1">
+          <w:hyperlink w:anchor="_Toc467613930" w:history="1">
             <w:r>
               <w:rPr>
                 <w:rStyle w:val="Hyperlink"/>
@@ -1429,7 +1431,7 @@
               <w:rPr>
                 <w:rFonts w:eastAsiaTheme="minorEastAsia"/>
                 <w:noProof/>
-                <w:lang w:val="en-GB" w:eastAsia="en-GB"/>
+                <w:lang w:val="nl-NL" w:eastAsia="nl-NL"/>
               </w:rPr>
               <w:tab/>
             </w:r>
@@ -1460,7 +1462,7 @@
                 <w:noProof/>
                 <w:webHidden/>
               </w:rPr>
-              <w:instrText xml:space="preserve"> PAGEREF _Toc454270913 \h </w:instrText>
+              <w:instrText xml:space="preserve"> PAGEREF _Toc467613930 \h </w:instrText>
             </w:r>
             <w:r>
               <w:rPr>
@@ -1501,10 +1503,10 @@
             <w:rPr>
               <w:rFonts w:eastAsiaTheme="minorEastAsia"/>
               <w:noProof/>
-              <w:lang w:val="en-GB" w:eastAsia="en-GB"/>
+              <w:lang w:val="nl-NL" w:eastAsia="nl-NL"/>
             </w:rPr>
           </w:pPr>
-          <w:hyperlink w:anchor="_Toc454270914" w:history="1">
+          <w:hyperlink w:anchor="_Toc467613931" w:history="1">
             <w:r>
               <w:rPr>
                 <w:rStyle w:val="Hyperlink"/>
@@ -1517,7 +1519,7 @@
               <w:rPr>
                 <w:rFonts w:eastAsiaTheme="minorEastAsia"/>
                 <w:noProof/>
-                <w:lang w:val="en-GB" w:eastAsia="en-GB"/>
+                <w:lang w:val="nl-NL" w:eastAsia="nl-NL"/>
               </w:rPr>
               <w:tab/>
             </w:r>
@@ -1548,7 +1550,7 @@
                 <w:noProof/>
                 <w:webHidden/>
               </w:rPr>
-              <w:instrText xml:space="preserve"> PAGEREF _Toc454270914 \h </w:instrText>
+              <w:instrText xml:space="preserve"> PAGEREF _Toc467613931 \h </w:instrText>
             </w:r>
             <w:r>
               <w:rPr>
@@ -1589,10 +1591,10 @@
             <w:rPr>
               <w:rFonts w:eastAsiaTheme="minorEastAsia"/>
               <w:noProof/>
-              <w:lang w:val="en-GB" w:eastAsia="en-GB"/>
+              <w:lang w:val="nl-NL" w:eastAsia="nl-NL"/>
             </w:rPr>
           </w:pPr>
-          <w:hyperlink w:anchor="_Toc454270915" w:history="1">
+          <w:hyperlink w:anchor="_Toc467613932" w:history="1">
             <w:r>
               <w:rPr>
                 <w:rStyle w:val="Hyperlink"/>
@@ -1605,7 +1607,7 @@
               <w:rPr>
                 <w:rFonts w:eastAsiaTheme="minorEastAsia"/>
                 <w:noProof/>
-                <w:lang w:val="en-GB" w:eastAsia="en-GB"/>
+                <w:lang w:val="nl-NL" w:eastAsia="nl-NL"/>
               </w:rPr>
               <w:tab/>
             </w:r>
@@ -1636,7 +1638,7 @@
                 <w:noProof/>
                 <w:webHidden/>
               </w:rPr>
-              <w:instrText xml:space="preserve"> PAGEREF _Toc454270915 \h </w:instrText>
+              <w:instrText xml:space="preserve"> PAGEREF _Toc467613932 \h </w:instrText>
             </w:r>
             <w:r>
               <w:rPr>
@@ -1677,10 +1679,10 @@
             <w:rPr>
               <w:rFonts w:eastAsiaTheme="minorEastAsia"/>
               <w:noProof/>
-              <w:lang w:val="en-GB" w:eastAsia="en-GB"/>
+              <w:lang w:val="nl-NL" w:eastAsia="nl-NL"/>
             </w:rPr>
           </w:pPr>
-          <w:hyperlink w:anchor="_Toc454270916" w:history="1">
+          <w:hyperlink w:anchor="_Toc467613933" w:history="1">
             <w:r>
               <w:rPr>
                 <w:rStyle w:val="Hyperlink"/>
@@ -1693,7 +1695,7 @@
               <w:rPr>
                 <w:rFonts w:eastAsiaTheme="minorEastAsia"/>
                 <w:noProof/>
-                <w:lang w:val="en-GB" w:eastAsia="en-GB"/>
+                <w:lang w:val="nl-NL" w:eastAsia="nl-NL"/>
               </w:rPr>
               <w:tab/>
             </w:r>
@@ -1724,7 +1726,7 @@
                 <w:noProof/>
                 <w:webHidden/>
               </w:rPr>
-              <w:instrText xml:space="preserve"> PAGEREF _Toc454270916 \h </w:instrText>
+              <w:instrText xml:space="preserve"> PAGEREF _Toc467613933 \h </w:instrText>
             </w:r>
             <w:r>
               <w:rPr>
@@ -1765,10 +1767,10 @@
             <w:rPr>
               <w:rFonts w:eastAsiaTheme="minorEastAsia"/>
               <w:noProof/>
-              <w:lang w:val="en-GB" w:eastAsia="en-GB"/>
+              <w:lang w:val="nl-NL" w:eastAsia="nl-NL"/>
             </w:rPr>
           </w:pPr>
-          <w:hyperlink w:anchor="_Toc454270917" w:history="1">
+          <w:hyperlink w:anchor="_Toc467613934" w:history="1">
             <w:r>
               <w:rPr>
                 <w:rStyle w:val="Hyperlink"/>
@@ -1781,7 +1783,7 @@
               <w:rPr>
                 <w:rFonts w:eastAsiaTheme="minorEastAsia"/>
                 <w:noProof/>
-                <w:lang w:val="en-GB" w:eastAsia="en-GB"/>
+                <w:lang w:val="nl-NL" w:eastAsia="nl-NL"/>
               </w:rPr>
               <w:tab/>
             </w:r>
@@ -1812,7 +1814,7 @@
                 <w:noProof/>
                 <w:webHidden/>
               </w:rPr>
-              <w:instrText xml:space="preserve"> PAGEREF _Toc454270917 \h </w:instrText>
+              <w:instrText xml:space="preserve"> PAGEREF _Toc467613934 \h </w:instrText>
             </w:r>
             <w:r>
               <w:rPr>
@@ -1853,10 +1855,10 @@
             <w:rPr>
               <w:rFonts w:eastAsiaTheme="minorEastAsia"/>
               <w:noProof/>
-              <w:lang w:val="en-GB" w:eastAsia="en-GB"/>
+              <w:lang w:val="nl-NL" w:eastAsia="nl-NL"/>
             </w:rPr>
           </w:pPr>
-          <w:hyperlink w:anchor="_Toc454270918" w:history="1">
+          <w:hyperlink w:anchor="_Toc467613935" w:history="1">
             <w:r>
               <w:rPr>
                 <w:rStyle w:val="Hyperlink"/>
@@ -1869,7 +1871,7 @@
               <w:rPr>
                 <w:rFonts w:eastAsiaTheme="minorEastAsia"/>
                 <w:noProof/>
-                <w:lang w:val="en-GB" w:eastAsia="en-GB"/>
+                <w:lang w:val="nl-NL" w:eastAsia="nl-NL"/>
               </w:rPr>
               <w:tab/>
             </w:r>
@@ -1900,7 +1902,7 @@
                 <w:noProof/>
                 <w:webHidden/>
               </w:rPr>
-              <w:instrText xml:space="preserve"> PAGEREF _Toc454270918 \h </w:instrText>
+              <w:instrText xml:space="preserve"> PAGEREF _Toc467613935 \h </w:instrText>
             </w:r>
             <w:r>
               <w:rPr>
@@ -1941,10 +1943,10 @@
             <w:rPr>
               <w:rFonts w:eastAsiaTheme="minorEastAsia"/>
               <w:noProof/>
-              <w:lang w:val="en-GB" w:eastAsia="en-GB"/>
+              <w:lang w:val="nl-NL" w:eastAsia="nl-NL"/>
             </w:rPr>
           </w:pPr>
-          <w:hyperlink w:anchor="_Toc454270919" w:history="1">
+          <w:hyperlink w:anchor="_Toc467613936" w:history="1">
             <w:r>
               <w:rPr>
                 <w:rStyle w:val="Hyperlink"/>
@@ -1957,7 +1959,7 @@
               <w:rPr>
                 <w:rFonts w:eastAsiaTheme="minorEastAsia"/>
                 <w:noProof/>
-                <w:lang w:val="en-GB" w:eastAsia="en-GB"/>
+                <w:lang w:val="nl-NL" w:eastAsia="nl-NL"/>
               </w:rPr>
               <w:tab/>
             </w:r>
@@ -1988,7 +1990,7 @@
                 <w:noProof/>
                 <w:webHidden/>
               </w:rPr>
-              <w:instrText xml:space="preserve"> PAGEREF _Toc454270919 \h </w:instrText>
+              <w:instrText xml:space="preserve"> PAGEREF _Toc467613936 \h </w:instrText>
             </w:r>
             <w:r>
               <w:rPr>
@@ -2029,10 +2031,10 @@
             <w:rPr>
               <w:rFonts w:eastAsiaTheme="minorEastAsia"/>
               <w:noProof/>
-              <w:lang w:val="en-GB" w:eastAsia="en-GB"/>
+              <w:lang w:val="nl-NL" w:eastAsia="nl-NL"/>
             </w:rPr>
           </w:pPr>
-          <w:hyperlink w:anchor="_Toc454270920" w:history="1">
+          <w:hyperlink w:anchor="_Toc467613937" w:history="1">
             <w:r>
               <w:rPr>
                 <w:rStyle w:val="Hyperlink"/>
@@ -2045,7 +2047,7 @@
               <w:rPr>
                 <w:rFonts w:eastAsiaTheme="minorEastAsia"/>
                 <w:noProof/>
-                <w:lang w:val="en-GB" w:eastAsia="en-GB"/>
+                <w:lang w:val="nl-NL" w:eastAsia="nl-NL"/>
               </w:rPr>
               <w:tab/>
             </w:r>
@@ -2076,7 +2078,7 @@
                 <w:noProof/>
                 <w:webHidden/>
               </w:rPr>
-              <w:instrText xml:space="preserve"> PAGEREF _Toc454270920 \h </w:instrText>
+              <w:instrText xml:space="preserve"> PAGEREF _Toc467613937 \h </w:instrText>
             </w:r>
             <w:r>
               <w:rPr>
@@ -2117,10 +2119,10 @@
             <w:rPr>
               <w:rFonts w:eastAsiaTheme="minorEastAsia"/>
               <w:noProof/>
-              <w:lang w:val="en-GB" w:eastAsia="en-GB"/>
+              <w:lang w:val="nl-NL" w:eastAsia="nl-NL"/>
             </w:rPr>
           </w:pPr>
-          <w:hyperlink w:anchor="_Toc454270921" w:history="1">
+          <w:hyperlink w:anchor="_Toc467613938" w:history="1">
             <w:r>
               <w:rPr>
                 <w:rStyle w:val="Hyperlink"/>
@@ -2133,7 +2135,7 @@
               <w:rPr>
                 <w:rFonts w:eastAsiaTheme="minorEastAsia"/>
                 <w:noProof/>
-                <w:lang w:val="en-GB" w:eastAsia="en-GB"/>
+                <w:lang w:val="nl-NL" w:eastAsia="nl-NL"/>
               </w:rPr>
               <w:tab/>
             </w:r>
@@ -2164,7 +2166,7 @@
                 <w:noProof/>
                 <w:webHidden/>
               </w:rPr>
-              <w:instrText xml:space="preserve"> PAGEREF _Toc454270921 \h </w:instrText>
+              <w:instrText xml:space="preserve"> PAGEREF _Toc467613938 \h </w:instrText>
             </w:r>
             <w:r>
               <w:rPr>
@@ -2205,10 +2207,10 @@
             <w:rPr>
               <w:rFonts w:eastAsiaTheme="minorEastAsia"/>
               <w:noProof/>
-              <w:lang w:val="en-GB" w:eastAsia="en-GB"/>
+              <w:lang w:val="nl-NL" w:eastAsia="nl-NL"/>
             </w:rPr>
           </w:pPr>
-          <w:hyperlink w:anchor="_Toc454270922" w:history="1">
+          <w:hyperlink w:anchor="_Toc467613939" w:history="1">
             <w:r>
               <w:rPr>
                 <w:rStyle w:val="Hyperlink"/>
@@ -2221,7 +2223,7 @@
               <w:rPr>
                 <w:rFonts w:eastAsiaTheme="minorEastAsia"/>
                 <w:noProof/>
-                <w:lang w:val="en-GB" w:eastAsia="en-GB"/>
+                <w:lang w:val="nl-NL" w:eastAsia="nl-NL"/>
               </w:rPr>
               <w:tab/>
             </w:r>
@@ -2252,7 +2254,7 @@
                 <w:noProof/>
                 <w:webHidden/>
               </w:rPr>
-              <w:instrText xml:space="preserve"> PAGEREF _Toc454270922 \h </w:instrText>
+              <w:instrText xml:space="preserve"> PAGEREF _Toc467613939 \h </w:instrText>
             </w:r>
             <w:r>
               <w:rPr>
@@ -2293,10 +2295,10 @@
             <w:rPr>
               <w:rFonts w:eastAsiaTheme="minorEastAsia"/>
               <w:noProof/>
-              <w:lang w:val="en-GB" w:eastAsia="en-GB"/>
+              <w:lang w:val="nl-NL" w:eastAsia="nl-NL"/>
             </w:rPr>
           </w:pPr>
-          <w:hyperlink w:anchor="_Toc454270923" w:history="1">
+          <w:hyperlink w:anchor="_Toc467613940" w:history="1">
             <w:r>
               <w:rPr>
                 <w:rStyle w:val="Hyperlink"/>
@@ -2309,7 +2311,7 @@
               <w:rPr>
                 <w:rFonts w:eastAsiaTheme="minorEastAsia"/>
                 <w:noProof/>
-                <w:lang w:val="en-GB" w:eastAsia="en-GB"/>
+                <w:lang w:val="nl-NL" w:eastAsia="nl-NL"/>
               </w:rPr>
               <w:tab/>
             </w:r>
@@ -2340,7 +2342,7 @@
                 <w:noProof/>
                 <w:webHidden/>
               </w:rPr>
-              <w:instrText xml:space="preserve"> PAGEREF _Toc454270923 \h </w:instrText>
+              <w:instrText xml:space="preserve"> PAGEREF _Toc467613940 \h </w:instrText>
             </w:r>
             <w:r>
               <w:rPr>
@@ -2381,10 +2383,10 @@
             <w:rPr>
               <w:rFonts w:eastAsiaTheme="minorEastAsia"/>
               <w:noProof/>
-              <w:lang w:val="en-GB" w:eastAsia="en-GB"/>
+              <w:lang w:val="nl-NL" w:eastAsia="nl-NL"/>
             </w:rPr>
           </w:pPr>
-          <w:hyperlink w:anchor="_Toc454270924" w:history="1">
+          <w:hyperlink w:anchor="_Toc467613941" w:history="1">
             <w:r>
               <w:rPr>
                 <w:rStyle w:val="Hyperlink"/>
@@ -2396,7 +2398,7 @@
               <w:rPr>
                 <w:rFonts w:eastAsiaTheme="minorEastAsia"/>
                 <w:noProof/>
-                <w:lang w:val="en-GB" w:eastAsia="en-GB"/>
+                <w:lang w:val="nl-NL" w:eastAsia="nl-NL"/>
               </w:rPr>
               <w:tab/>
             </w:r>
@@ -2426,7 +2428,7 @@
                 <w:noProof/>
                 <w:webHidden/>
               </w:rPr>
-              <w:instrText xml:space="preserve"> PAGEREF _Toc454270924 \h </w:instrText>
+              <w:instrText xml:space="preserve"> PAGEREF _Toc467613941 \h </w:instrText>
             </w:r>
             <w:r>
               <w:rPr>
@@ -2467,10 +2469,10 @@
             <w:rPr>
               <w:rFonts w:eastAsiaTheme="minorEastAsia"/>
               <w:noProof/>
-              <w:lang w:val="en-GB" w:eastAsia="en-GB"/>
+              <w:lang w:val="nl-NL" w:eastAsia="nl-NL"/>
             </w:rPr>
           </w:pPr>
-          <w:hyperlink w:anchor="_Toc454270925" w:history="1">
+          <w:hyperlink w:anchor="_Toc467613942" w:history="1">
             <w:r>
               <w:rPr>
                 <w:rStyle w:val="Hyperlink"/>
@@ -2483,7 +2485,7 @@
               <w:rPr>
                 <w:rFonts w:eastAsiaTheme="minorEastAsia"/>
                 <w:noProof/>
-                <w:lang w:val="en-GB" w:eastAsia="en-GB"/>
+                <w:lang w:val="nl-NL" w:eastAsia="nl-NL"/>
               </w:rPr>
               <w:tab/>
             </w:r>
@@ -2514,7 +2516,7 @@
                 <w:noProof/>
                 <w:webHidden/>
               </w:rPr>
-              <w:instrText xml:space="preserve"> PAGEREF _Toc454270925 \h </w:instrText>
+              <w:instrText xml:space="preserve"> PAGEREF _Toc467613942 \h </w:instrText>
             </w:r>
             <w:r>
               <w:rPr>
@@ -2555,10 +2557,10 @@
             <w:rPr>
               <w:rFonts w:eastAsiaTheme="minorEastAsia"/>
               <w:noProof/>
-              <w:lang w:val="en-GB" w:eastAsia="en-GB"/>
+              <w:lang w:val="nl-NL" w:eastAsia="nl-NL"/>
             </w:rPr>
           </w:pPr>
-          <w:hyperlink w:anchor="_Toc454270926" w:history="1">
+          <w:hyperlink w:anchor="_Toc467613943" w:history="1">
             <w:r>
               <w:rPr>
                 <w:rStyle w:val="Hyperlink"/>
@@ -2571,7 +2573,7 @@
               <w:rPr>
                 <w:rFonts w:eastAsiaTheme="minorEastAsia"/>
                 <w:noProof/>
-                <w:lang w:val="en-GB" w:eastAsia="en-GB"/>
+                <w:lang w:val="nl-NL" w:eastAsia="nl-NL"/>
               </w:rPr>
               <w:tab/>
             </w:r>
@@ -2602,7 +2604,7 @@
                 <w:noProof/>
                 <w:webHidden/>
               </w:rPr>
-              <w:instrText xml:space="preserve"> PAGEREF _Toc454270926 \h </w:instrText>
+              <w:instrText xml:space="preserve"> PAGEREF _Toc467613943 \h </w:instrText>
             </w:r>
             <w:r>
               <w:rPr>
@@ -2643,10 +2645,10 @@
             <w:rPr>
               <w:rFonts w:eastAsiaTheme="minorEastAsia"/>
               <w:noProof/>
-              <w:lang w:val="en-GB" w:eastAsia="en-GB"/>
+              <w:lang w:val="nl-NL" w:eastAsia="nl-NL"/>
             </w:rPr>
           </w:pPr>
-          <w:hyperlink w:anchor="_Toc454270927" w:history="1">
+          <w:hyperlink w:anchor="_Toc467613944" w:history="1">
             <w:r>
               <w:rPr>
                 <w:rStyle w:val="Hyperlink"/>
@@ -2659,7 +2661,7 @@
               <w:rPr>
                 <w:rFonts w:eastAsiaTheme="minorEastAsia"/>
                 <w:noProof/>
-                <w:lang w:val="en-GB" w:eastAsia="en-GB"/>
+                <w:lang w:val="nl-NL" w:eastAsia="nl-NL"/>
               </w:rPr>
               <w:tab/>
             </w:r>
@@ -2690,7 +2692,7 @@
                 <w:noProof/>
                 <w:webHidden/>
               </w:rPr>
-              <w:instrText xml:space="preserve"> PAGEREF _Toc454270927 \h </w:instrText>
+              <w:instrText xml:space="preserve"> PAGEREF _Toc467613944 \h </w:instrText>
             </w:r>
             <w:r>
               <w:rPr>
@@ -2731,10 +2733,10 @@
             <w:rPr>
               <w:rFonts w:eastAsiaTheme="minorEastAsia"/>
               <w:noProof/>
-              <w:lang w:val="en-GB" w:eastAsia="en-GB"/>
+              <w:lang w:val="nl-NL" w:eastAsia="nl-NL"/>
             </w:rPr>
           </w:pPr>
-          <w:hyperlink w:anchor="_Toc454270928" w:history="1">
+          <w:hyperlink w:anchor="_Toc467613945" w:history="1">
             <w:r>
               <w:rPr>
                 <w:rStyle w:val="Hyperlink"/>
@@ -2747,7 +2749,7 @@
               <w:rPr>
                 <w:rFonts w:eastAsiaTheme="minorEastAsia"/>
                 <w:noProof/>
-                <w:lang w:val="en-GB" w:eastAsia="en-GB"/>
+                <w:lang w:val="nl-NL" w:eastAsia="nl-NL"/>
               </w:rPr>
               <w:tab/>
             </w:r>
@@ -2778,7 +2780,7 @@
                 <w:noProof/>
                 <w:webHidden/>
               </w:rPr>
-              <w:instrText xml:space="preserve"> PAGEREF _Toc454270928 \h </w:instrText>
+              <w:instrText xml:space="preserve"> PAGEREF _Toc467613945 \h </w:instrText>
             </w:r>
             <w:r>
               <w:rPr>
@@ -2819,10 +2821,10 @@
             <w:rPr>
               <w:rFonts w:eastAsiaTheme="minorEastAsia"/>
               <w:noProof/>
-              <w:lang w:val="en-GB" w:eastAsia="en-GB"/>
+              <w:lang w:val="nl-NL" w:eastAsia="nl-NL"/>
             </w:rPr>
           </w:pPr>
-          <w:hyperlink w:anchor="_Toc454270929" w:history="1">
+          <w:hyperlink w:anchor="_Toc467613946" w:history="1">
             <w:r>
               <w:rPr>
                 <w:rStyle w:val="Hyperlink"/>
@@ -2835,7 +2837,7 @@
               <w:rPr>
                 <w:rFonts w:eastAsiaTheme="minorEastAsia"/>
                 <w:noProof/>
-                <w:lang w:val="en-GB" w:eastAsia="en-GB"/>
+                <w:lang w:val="nl-NL" w:eastAsia="nl-NL"/>
               </w:rPr>
               <w:tab/>
             </w:r>
@@ -2866,7 +2868,7 @@
                 <w:noProof/>
                 <w:webHidden/>
               </w:rPr>
-              <w:instrText xml:space="preserve"> PAGEREF _Toc454270929 \h </w:instrText>
+              <w:instrText xml:space="preserve"> PAGEREF _Toc467613946 \h </w:instrText>
             </w:r>
             <w:r>
               <w:rPr>
@@ -2907,10 +2909,10 @@
             <w:rPr>
               <w:rFonts w:eastAsiaTheme="minorEastAsia"/>
               <w:noProof/>
-              <w:lang w:val="en-GB" w:eastAsia="en-GB"/>
+              <w:lang w:val="nl-NL" w:eastAsia="nl-NL"/>
             </w:rPr>
           </w:pPr>
-          <w:hyperlink w:anchor="_Toc454270930" w:history="1">
+          <w:hyperlink w:anchor="_Toc467613947" w:history="1">
             <w:r>
               <w:rPr>
                 <w:rStyle w:val="Hyperlink"/>
@@ -2923,7 +2925,7 @@
               <w:rPr>
                 <w:rFonts w:eastAsiaTheme="minorEastAsia"/>
                 <w:noProof/>
-                <w:lang w:val="en-GB" w:eastAsia="en-GB"/>
+                <w:lang w:val="nl-NL" w:eastAsia="nl-NL"/>
               </w:rPr>
               <w:tab/>
             </w:r>
@@ -2954,7 +2956,7 @@
                 <w:noProof/>
                 <w:webHidden/>
               </w:rPr>
-              <w:instrText xml:space="preserve"> PAGEREF _Toc454270930 \h </w:instrText>
+              <w:instrText xml:space="preserve"> PAGEREF _Toc467613947 \h </w:instrText>
             </w:r>
             <w:r>
               <w:rPr>
@@ -2995,10 +2997,10 @@
             <w:rPr>
               <w:rFonts w:eastAsiaTheme="minorEastAsia"/>
               <w:noProof/>
-              <w:lang w:val="en-GB" w:eastAsia="en-GB"/>
+              <w:lang w:val="nl-NL" w:eastAsia="nl-NL"/>
             </w:rPr>
           </w:pPr>
-          <w:hyperlink w:anchor="_Toc454270931" w:history="1">
+          <w:hyperlink w:anchor="_Toc467613948" w:history="1">
             <w:r>
               <w:rPr>
                 <w:rStyle w:val="Hyperlink"/>
@@ -3011,7 +3013,7 @@
               <w:rPr>
                 <w:rFonts w:eastAsiaTheme="minorEastAsia"/>
                 <w:noProof/>
-                <w:lang w:val="en-GB" w:eastAsia="en-GB"/>
+                <w:lang w:val="nl-NL" w:eastAsia="nl-NL"/>
               </w:rPr>
               <w:tab/>
             </w:r>
@@ -3042,7 +3044,7 @@
                 <w:noProof/>
                 <w:webHidden/>
               </w:rPr>
-              <w:instrText xml:space="preserve"> PAGEREF _Toc454270931 \h </w:instrText>
+              <w:instrText xml:space="preserve"> PAGEREF _Toc467613948 \h </w:instrText>
             </w:r>
             <w:r>
               <w:rPr>
@@ -3083,10 +3085,10 @@
             <w:rPr>
               <w:rFonts w:eastAsiaTheme="minorEastAsia"/>
               <w:noProof/>
-              <w:lang w:val="en-GB" w:eastAsia="en-GB"/>
+              <w:lang w:val="nl-NL" w:eastAsia="nl-NL"/>
             </w:rPr>
           </w:pPr>
-          <w:hyperlink w:anchor="_Toc454270932" w:history="1">
+          <w:hyperlink w:anchor="_Toc467613949" w:history="1">
             <w:r>
               <w:rPr>
                 <w:rStyle w:val="Hyperlink"/>
@@ -3099,7 +3101,7 @@
               <w:rPr>
                 <w:rFonts w:eastAsiaTheme="minorEastAsia"/>
                 <w:noProof/>
-                <w:lang w:val="en-GB" w:eastAsia="en-GB"/>
+                <w:lang w:val="nl-NL" w:eastAsia="nl-NL"/>
               </w:rPr>
               <w:tab/>
             </w:r>
@@ -3130,7 +3132,7 @@
                 <w:noProof/>
                 <w:webHidden/>
               </w:rPr>
-              <w:instrText xml:space="preserve"> PAGEREF _Toc454270932 \h </w:instrText>
+              <w:instrText xml:space="preserve"> PAGEREF _Toc467613949 \h </w:instrText>
             </w:r>
             <w:r>
               <w:rPr>
@@ -3171,10 +3173,10 @@
             <w:rPr>
               <w:rFonts w:eastAsiaTheme="minorEastAsia"/>
               <w:noProof/>
-              <w:lang w:val="en-GB" w:eastAsia="en-GB"/>
+              <w:lang w:val="nl-NL" w:eastAsia="nl-NL"/>
             </w:rPr>
           </w:pPr>
-          <w:hyperlink w:anchor="_Toc454270933" w:history="1">
+          <w:hyperlink w:anchor="_Toc467613950" w:history="1">
             <w:r>
               <w:rPr>
                 <w:rStyle w:val="Hyperlink"/>
@@ -3187,7 +3189,7 @@
               <w:rPr>
                 <w:rFonts w:eastAsiaTheme="minorEastAsia"/>
                 <w:noProof/>
-                <w:lang w:val="en-GB" w:eastAsia="en-GB"/>
+                <w:lang w:val="nl-NL" w:eastAsia="nl-NL"/>
               </w:rPr>
               <w:tab/>
             </w:r>
@@ -3218,7 +3220,7 @@
                 <w:noProof/>
                 <w:webHidden/>
               </w:rPr>
-              <w:instrText xml:space="preserve"> PAGEREF _Toc454270933 \h </w:instrText>
+              <w:instrText xml:space="preserve"> PAGEREF _Toc467613950 \h </w:instrText>
             </w:r>
             <w:r>
               <w:rPr>
@@ -3259,10 +3261,10 @@
             <w:rPr>
               <w:rFonts w:eastAsiaTheme="minorEastAsia"/>
               <w:noProof/>
-              <w:lang w:val="en-GB" w:eastAsia="en-GB"/>
+              <w:lang w:val="nl-NL" w:eastAsia="nl-NL"/>
             </w:rPr>
           </w:pPr>
-          <w:hyperlink w:anchor="_Toc454270934" w:history="1">
+          <w:hyperlink w:anchor="_Toc467613951" w:history="1">
             <w:r>
               <w:rPr>
                 <w:rStyle w:val="Hyperlink"/>
@@ -3275,7 +3277,7 @@
               <w:rPr>
                 <w:rFonts w:eastAsiaTheme="minorEastAsia"/>
                 <w:noProof/>
-                <w:lang w:val="en-GB" w:eastAsia="en-GB"/>
+                <w:lang w:val="nl-NL" w:eastAsia="nl-NL"/>
               </w:rPr>
               <w:tab/>
             </w:r>
@@ -3306,7 +3308,7 @@
                 <w:noProof/>
                 <w:webHidden/>
               </w:rPr>
-              <w:instrText xml:space="preserve"> PAGEREF _Toc454270934 \h </w:instrText>
+              <w:instrText xml:space="preserve"> PAGEREF _Toc467613951 \h </w:instrText>
             </w:r>
             <w:r>
               <w:rPr>
@@ -3347,10 +3349,10 @@
             <w:rPr>
               <w:rFonts w:eastAsiaTheme="minorEastAsia"/>
               <w:noProof/>
-              <w:lang w:val="en-GB" w:eastAsia="en-GB"/>
+              <w:lang w:val="nl-NL" w:eastAsia="nl-NL"/>
             </w:rPr>
           </w:pPr>
-          <w:hyperlink w:anchor="_Toc454270935" w:history="1">
+          <w:hyperlink w:anchor="_Toc467613952" w:history="1">
             <w:r>
               <w:rPr>
                 <w:rStyle w:val="Hyperlink"/>
@@ -3363,7 +3365,7 @@
               <w:rPr>
                 <w:rFonts w:eastAsiaTheme="minorEastAsia"/>
                 <w:noProof/>
-                <w:lang w:val="en-GB" w:eastAsia="en-GB"/>
+                <w:lang w:val="nl-NL" w:eastAsia="nl-NL"/>
               </w:rPr>
               <w:tab/>
             </w:r>
@@ -3394,7 +3396,7 @@
                 <w:noProof/>
                 <w:webHidden/>
               </w:rPr>
-              <w:instrText xml:space="preserve"> PAGEREF _Toc454270935 \h </w:instrText>
+              <w:instrText xml:space="preserve"> PAGEREF _Toc467613952 \h </w:instrText>
             </w:r>
             <w:r>
               <w:rPr>
@@ -3435,10 +3437,10 @@
             <w:rPr>
               <w:rFonts w:eastAsiaTheme="minorEastAsia"/>
               <w:noProof/>
-              <w:lang w:val="en-GB" w:eastAsia="en-GB"/>
+              <w:lang w:val="nl-NL" w:eastAsia="nl-NL"/>
             </w:rPr>
           </w:pPr>
-          <w:hyperlink w:anchor="_Toc454270936" w:history="1">
+          <w:hyperlink w:anchor="_Toc467613953" w:history="1">
             <w:r>
               <w:rPr>
                 <w:rStyle w:val="Hyperlink"/>
@@ -3451,7 +3453,7 @@
               <w:rPr>
                 <w:rFonts w:eastAsiaTheme="minorEastAsia"/>
                 <w:noProof/>
-                <w:lang w:val="en-GB" w:eastAsia="en-GB"/>
+                <w:lang w:val="nl-NL" w:eastAsia="nl-NL"/>
               </w:rPr>
               <w:tab/>
             </w:r>
@@ -3482,7 +3484,7 @@
                 <w:noProof/>
                 <w:webHidden/>
               </w:rPr>
-              <w:instrText xml:space="preserve"> PAGEREF _Toc454270936 \h </w:instrText>
+              <w:instrText xml:space="preserve"> PAGEREF _Toc467613953 \h </w:instrText>
             </w:r>
             <w:r>
               <w:rPr>
@@ -3523,10 +3525,10 @@
             <w:rPr>
               <w:rFonts w:eastAsiaTheme="minorEastAsia"/>
               <w:noProof/>
-              <w:lang w:val="en-GB" w:eastAsia="en-GB"/>
+              <w:lang w:val="nl-NL" w:eastAsia="nl-NL"/>
             </w:rPr>
           </w:pPr>
-          <w:hyperlink w:anchor="_Toc454270937" w:history="1">
+          <w:hyperlink w:anchor="_Toc467613954" w:history="1">
             <w:r>
               <w:rPr>
                 <w:rStyle w:val="Hyperlink"/>
@@ -3539,7 +3541,7 @@
               <w:rPr>
                 <w:rFonts w:eastAsiaTheme="minorEastAsia"/>
                 <w:noProof/>
-                <w:lang w:val="en-GB" w:eastAsia="en-GB"/>
+                <w:lang w:val="nl-NL" w:eastAsia="nl-NL"/>
               </w:rPr>
               <w:tab/>
             </w:r>
@@ -3570,7 +3572,7 @@
                 <w:noProof/>
                 <w:webHidden/>
               </w:rPr>
-              <w:instrText xml:space="preserve"> PAGEREF _Toc454270937 \h </w:instrText>
+              <w:instrText xml:space="preserve"> PAGEREF _Toc467613954 \h </w:instrText>
             </w:r>
             <w:r>
               <w:rPr>
@@ -3611,10 +3613,10 @@
             <w:rPr>
               <w:rFonts w:eastAsiaTheme="minorEastAsia"/>
               <w:noProof/>
-              <w:lang w:val="en-GB" w:eastAsia="en-GB"/>
+              <w:lang w:val="nl-NL" w:eastAsia="nl-NL"/>
             </w:rPr>
           </w:pPr>
-          <w:hyperlink w:anchor="_Toc454270938" w:history="1">
+          <w:hyperlink w:anchor="_Toc467613955" w:history="1">
             <w:r>
               <w:rPr>
                 <w:rStyle w:val="Hyperlink"/>
@@ -3627,7 +3629,7 @@
               <w:rPr>
                 <w:rFonts w:eastAsiaTheme="minorEastAsia"/>
                 <w:noProof/>
-                <w:lang w:val="en-GB" w:eastAsia="en-GB"/>
+                <w:lang w:val="nl-NL" w:eastAsia="nl-NL"/>
               </w:rPr>
               <w:tab/>
             </w:r>
@@ -3658,7 +3660,7 @@
                 <w:noProof/>
                 <w:webHidden/>
               </w:rPr>
-              <w:instrText xml:space="preserve"> PAGEREF _Toc454270938 \h </w:instrText>
+              <w:instrText xml:space="preserve"> PAGEREF _Toc467613955 \h </w:instrText>
             </w:r>
             <w:r>
               <w:rPr>
@@ -3699,10 +3701,10 @@
             <w:rPr>
               <w:rFonts w:eastAsiaTheme="minorEastAsia"/>
               <w:noProof/>
-              <w:lang w:val="en-GB" w:eastAsia="en-GB"/>
+              <w:lang w:val="nl-NL" w:eastAsia="nl-NL"/>
             </w:rPr>
           </w:pPr>
-          <w:hyperlink w:anchor="_Toc454270939" w:history="1">
+          <w:hyperlink w:anchor="_Toc467613956" w:history="1">
             <w:r>
               <w:rPr>
                 <w:rStyle w:val="Hyperlink"/>
@@ -3715,7 +3717,7 @@
               <w:rPr>
                 <w:rFonts w:eastAsiaTheme="minorEastAsia"/>
                 <w:noProof/>
-                <w:lang w:val="en-GB" w:eastAsia="en-GB"/>
+                <w:lang w:val="nl-NL" w:eastAsia="nl-NL"/>
               </w:rPr>
               <w:tab/>
             </w:r>
@@ -3746,7 +3748,7 @@
                 <w:noProof/>
                 <w:webHidden/>
               </w:rPr>
-              <w:instrText xml:space="preserve"> PAGEREF _Toc454270939 \h </w:instrText>
+              <w:instrText xml:space="preserve"> PAGEREF _Toc467613956 \h </w:instrText>
             </w:r>
             <w:r>
               <w:rPr>
@@ -3787,10 +3789,10 @@
             <w:rPr>
               <w:rFonts w:eastAsiaTheme="minorEastAsia"/>
               <w:noProof/>
-              <w:lang w:val="en-GB" w:eastAsia="en-GB"/>
+              <w:lang w:val="nl-NL" w:eastAsia="nl-NL"/>
             </w:rPr>
           </w:pPr>
-          <w:hyperlink w:anchor="_Toc454270940" w:history="1">
+          <w:hyperlink w:anchor="_Toc467613957" w:history="1">
             <w:r>
               <w:rPr>
                 <w:rStyle w:val="Hyperlink"/>
@@ -3802,7 +3804,7 @@
               <w:rPr>
                 <w:rFonts w:eastAsiaTheme="minorEastAsia"/>
                 <w:noProof/>
-                <w:lang w:val="en-GB" w:eastAsia="en-GB"/>
+                <w:lang w:val="nl-NL" w:eastAsia="nl-NL"/>
               </w:rPr>
               <w:tab/>
             </w:r>
@@ -3811,7 +3813,7 @@
                 <w:rStyle w:val="Hyperlink"/>
                 <w:noProof/>
               </w:rPr>
-              <w:t>SAR (Software Architectural Reconstruction)</w:t>
+              <w:t>Reconstruct ARchitecture</w:t>
             </w:r>
             <w:r>
               <w:rPr>
@@ -3832,7 +3834,7 @@
                 <w:noProof/>
                 <w:webHidden/>
               </w:rPr>
-              <w:instrText xml:space="preserve"> PAGEREF _Toc454270940 \h </w:instrText>
+              <w:instrText xml:space="preserve"> PAGEREF _Toc467613957 \h </w:instrText>
             </w:r>
             <w:r>
               <w:rPr>
@@ -3873,10 +3875,10 @@
             <w:rPr>
               <w:rFonts w:eastAsiaTheme="minorEastAsia"/>
               <w:noProof/>
-              <w:lang w:val="en-GB" w:eastAsia="en-GB"/>
+              <w:lang w:val="nl-NL" w:eastAsia="nl-NL"/>
             </w:rPr>
           </w:pPr>
-          <w:hyperlink w:anchor="_Toc454270941" w:history="1">
+          <w:hyperlink w:anchor="_Toc467613958" w:history="1">
             <w:r>
               <w:rPr>
                 <w:rStyle w:val="Hyperlink"/>
@@ -3888,7 +3890,7 @@
               <w:rPr>
                 <w:rFonts w:eastAsiaTheme="minorEastAsia"/>
                 <w:noProof/>
-                <w:lang w:val="en-GB" w:eastAsia="en-GB"/>
+                <w:lang w:val="nl-NL" w:eastAsia="nl-NL"/>
               </w:rPr>
               <w:tab/>
             </w:r>
@@ -3918,7 +3920,7 @@
                 <w:noProof/>
                 <w:webHidden/>
               </w:rPr>
-              <w:instrText xml:space="preserve"> PAGEREF _Toc454270941 \h </w:instrText>
+              <w:instrText xml:space="preserve"> PAGEREF _Toc467613958 \h </w:instrText>
             </w:r>
             <w:r>
               <w:rPr>
@@ -3959,10 +3961,10 @@
             <w:rPr>
               <w:rFonts w:eastAsiaTheme="minorEastAsia"/>
               <w:noProof/>
-              <w:lang w:val="en-GB" w:eastAsia="en-GB"/>
+              <w:lang w:val="nl-NL" w:eastAsia="nl-NL"/>
             </w:rPr>
           </w:pPr>
-          <w:hyperlink w:anchor="_Toc454270942" w:history="1">
+          <w:hyperlink w:anchor="_Toc467613959" w:history="1">
             <w:r>
               <w:rPr>
                 <w:rStyle w:val="Hyperlink"/>
@@ -3974,7 +3976,7 @@
               <w:rPr>
                 <w:rFonts w:eastAsiaTheme="minorEastAsia"/>
                 <w:noProof/>
-                <w:lang w:val="en-GB" w:eastAsia="en-GB"/>
+                <w:lang w:val="nl-NL" w:eastAsia="nl-NL"/>
               </w:rPr>
               <w:tab/>
             </w:r>
@@ -4004,7 +4006,7 @@
                 <w:noProof/>
                 <w:webHidden/>
               </w:rPr>
-              <w:instrText xml:space="preserve"> PAGEREF _Toc454270942 \h </w:instrText>
+              <w:instrText xml:space="preserve"> PAGEREF _Toc467613959 \h </w:instrText>
             </w:r>
             <w:r>
               <w:rPr>
@@ -4045,10 +4047,10 @@
             <w:rPr>
               <w:rFonts w:eastAsiaTheme="minorEastAsia"/>
               <w:noProof/>
-              <w:lang w:val="en-GB" w:eastAsia="en-GB"/>
+              <w:lang w:val="nl-NL" w:eastAsia="nl-NL"/>
             </w:rPr>
           </w:pPr>
-          <w:hyperlink w:anchor="_Toc454270943" w:history="1">
+          <w:hyperlink w:anchor="_Toc467613960" w:history="1">
             <w:r>
               <w:rPr>
                 <w:rStyle w:val="Hyperlink"/>
@@ -4060,7 +4062,7 @@
               <w:rPr>
                 <w:rFonts w:eastAsiaTheme="minorEastAsia"/>
                 <w:noProof/>
-                <w:lang w:val="en-GB" w:eastAsia="en-GB"/>
+                <w:lang w:val="nl-NL" w:eastAsia="nl-NL"/>
               </w:rPr>
               <w:tab/>
             </w:r>
@@ -4090,7 +4092,7 @@
                 <w:noProof/>
                 <w:webHidden/>
               </w:rPr>
-              <w:instrText xml:space="preserve"> PAGEREF _Toc454270943 \h </w:instrText>
+              <w:instrText xml:space="preserve"> PAGEREF _Toc467613960 \h </w:instrText>
             </w:r>
             <w:r>
               <w:rPr>
@@ -4131,10 +4133,10 @@
             <w:rPr>
               <w:rFonts w:eastAsiaTheme="minorEastAsia"/>
               <w:noProof/>
-              <w:lang w:val="en-GB" w:eastAsia="en-GB"/>
+              <w:lang w:val="nl-NL" w:eastAsia="nl-NL"/>
             </w:rPr>
           </w:pPr>
-          <w:hyperlink w:anchor="_Toc454270944" w:history="1">
+          <w:hyperlink w:anchor="_Toc467613961" w:history="1">
             <w:r>
               <w:rPr>
                 <w:rStyle w:val="Hyperlink"/>
@@ -4146,7 +4148,7 @@
               <w:rPr>
                 <w:rFonts w:eastAsiaTheme="minorEastAsia"/>
                 <w:noProof/>
-                <w:lang w:val="en-GB" w:eastAsia="en-GB"/>
+                <w:lang w:val="nl-NL" w:eastAsia="nl-NL"/>
               </w:rPr>
               <w:tab/>
             </w:r>
@@ -4176,7 +4178,7 @@
                 <w:noProof/>
                 <w:webHidden/>
               </w:rPr>
-              <w:instrText xml:space="preserve"> PAGEREF _Toc454270944 \h </w:instrText>
+              <w:instrText xml:space="preserve"> PAGEREF _Toc467613961 \h </w:instrText>
             </w:r>
             <w:r>
               <w:rPr>
@@ -4217,10 +4219,10 @@
             <w:rPr>
               <w:rFonts w:eastAsiaTheme="minorEastAsia"/>
               <w:noProof/>
-              <w:lang w:val="en-GB" w:eastAsia="en-GB"/>
+              <w:lang w:val="nl-NL" w:eastAsia="nl-NL"/>
             </w:rPr>
           </w:pPr>
-          <w:hyperlink w:anchor="_Toc454270945" w:history="1">
+          <w:hyperlink w:anchor="_Toc467613962" w:history="1">
             <w:r>
               <w:rPr>
                 <w:rStyle w:val="Hyperlink"/>
@@ -4233,7 +4235,7 @@
               <w:rPr>
                 <w:rFonts w:eastAsiaTheme="minorEastAsia"/>
                 <w:noProof/>
-                <w:lang w:val="en-GB" w:eastAsia="en-GB"/>
+                <w:lang w:val="nl-NL" w:eastAsia="nl-NL"/>
               </w:rPr>
               <w:tab/>
             </w:r>
@@ -4264,7 +4266,7 @@
                 <w:noProof/>
                 <w:webHidden/>
               </w:rPr>
-              <w:instrText xml:space="preserve"> PAGEREF _Toc454270945 \h </w:instrText>
+              <w:instrText xml:space="preserve"> PAGEREF _Toc467613962 \h </w:instrText>
             </w:r>
             <w:r>
               <w:rPr>
@@ -4305,10 +4307,10 @@
             <w:rPr>
               <w:rFonts w:eastAsiaTheme="minorEastAsia"/>
               <w:noProof/>
-              <w:lang w:val="en-GB" w:eastAsia="en-GB"/>
+              <w:lang w:val="nl-NL" w:eastAsia="nl-NL"/>
             </w:rPr>
           </w:pPr>
-          <w:hyperlink w:anchor="_Toc454270946" w:history="1">
+          <w:hyperlink w:anchor="_Toc467613963" w:history="1">
             <w:r>
               <w:rPr>
                 <w:rStyle w:val="Hyperlink"/>
@@ -4321,7 +4323,7 @@
               <w:rPr>
                 <w:rFonts w:eastAsiaTheme="minorEastAsia"/>
                 <w:noProof/>
-                <w:lang w:val="en-GB" w:eastAsia="en-GB"/>
+                <w:lang w:val="nl-NL" w:eastAsia="nl-NL"/>
               </w:rPr>
               <w:tab/>
             </w:r>
@@ -4352,7 +4354,7 @@
                 <w:noProof/>
                 <w:webHidden/>
               </w:rPr>
-              <w:instrText xml:space="preserve"> PAGEREF _Toc454270946 \h </w:instrText>
+              <w:instrText xml:space="preserve"> PAGEREF _Toc467613963 \h </w:instrText>
             </w:r>
             <w:r>
               <w:rPr>
@@ -4393,10 +4395,10 @@
             <w:rPr>
               <w:rFonts w:eastAsiaTheme="minorEastAsia"/>
               <w:noProof/>
-              <w:lang w:val="en-GB" w:eastAsia="en-GB"/>
+              <w:lang w:val="nl-NL" w:eastAsia="nl-NL"/>
             </w:rPr>
           </w:pPr>
-          <w:hyperlink w:anchor="_Toc454270947" w:history="1">
+          <w:hyperlink w:anchor="_Toc467613964" w:history="1">
             <w:r>
               <w:rPr>
                 <w:rStyle w:val="Hyperlink"/>
@@ -4408,7 +4410,7 @@
               <w:rPr>
                 <w:rFonts w:eastAsiaTheme="minorEastAsia"/>
                 <w:noProof/>
-                <w:lang w:val="en-GB" w:eastAsia="en-GB"/>
+                <w:lang w:val="nl-NL" w:eastAsia="nl-NL"/>
               </w:rPr>
               <w:tab/>
             </w:r>
@@ -4439,7 +4441,7 @@
                 <w:noProof/>
                 <w:webHidden/>
               </w:rPr>
-              <w:instrText xml:space="preserve"> PAGEREF _Toc454270947 \h </w:instrText>
+              <w:instrText xml:space="preserve"> PAGEREF _Toc467613964 \h </w:instrText>
             </w:r>
             <w:r>
               <w:rPr>
@@ -4480,10 +4482,10 @@
             <w:rPr>
               <w:rFonts w:eastAsiaTheme="minorEastAsia"/>
               <w:noProof/>
-              <w:lang w:val="en-GB" w:eastAsia="en-GB"/>
+              <w:lang w:val="nl-NL" w:eastAsia="nl-NL"/>
             </w:rPr>
           </w:pPr>
-          <w:hyperlink w:anchor="_Toc454270948" w:history="1">
+          <w:hyperlink w:anchor="_Toc467613965" w:history="1">
             <w:r>
               <w:rPr>
                 <w:rStyle w:val="Hyperlink"/>
@@ -4495,7 +4497,7 @@
               <w:rPr>
                 <w:rFonts w:eastAsiaTheme="minorEastAsia"/>
                 <w:noProof/>
-                <w:lang w:val="en-GB" w:eastAsia="en-GB"/>
+                <w:lang w:val="nl-NL" w:eastAsia="nl-NL"/>
               </w:rPr>
               <w:tab/>
             </w:r>
@@ -4525,7 +4527,7 @@
                 <w:noProof/>
                 <w:webHidden/>
               </w:rPr>
-              <w:instrText xml:space="preserve"> PAGEREF _Toc454270948 \h </w:instrText>
+              <w:instrText xml:space="preserve"> PAGEREF _Toc467613965 \h </w:instrText>
             </w:r>
             <w:r>
               <w:rPr>
@@ -4566,10 +4568,10 @@
             <w:rPr>
               <w:rFonts w:eastAsiaTheme="minorEastAsia"/>
               <w:noProof/>
-              <w:lang w:val="en-GB" w:eastAsia="en-GB"/>
+              <w:lang w:val="nl-NL" w:eastAsia="nl-NL"/>
             </w:rPr>
           </w:pPr>
-          <w:hyperlink w:anchor="_Toc454270949" w:history="1">
+          <w:hyperlink w:anchor="_Toc467613966" w:history="1">
             <w:r>
               <w:rPr>
                 <w:rStyle w:val="Hyperlink"/>
@@ -4582,7 +4584,7 @@
               <w:rPr>
                 <w:rFonts w:eastAsiaTheme="minorEastAsia"/>
                 <w:noProof/>
-                <w:lang w:val="en-GB" w:eastAsia="en-GB"/>
+                <w:lang w:val="nl-NL" w:eastAsia="nl-NL"/>
               </w:rPr>
               <w:tab/>
             </w:r>
@@ -4613,7 +4615,7 @@
                 <w:noProof/>
                 <w:webHidden/>
               </w:rPr>
-              <w:instrText xml:space="preserve"> PAGEREF _Toc454270949 \h </w:instrText>
+              <w:instrText xml:space="preserve"> PAGEREF _Toc467613966 \h </w:instrText>
             </w:r>
             <w:r>
               <w:rPr>
@@ -4654,10 +4656,10 @@
             <w:rPr>
               <w:rFonts w:eastAsiaTheme="minorEastAsia"/>
               <w:noProof/>
-              <w:lang w:val="en-GB" w:eastAsia="en-GB"/>
+              <w:lang w:val="nl-NL" w:eastAsia="nl-NL"/>
             </w:rPr>
           </w:pPr>
-          <w:hyperlink w:anchor="_Toc454270950" w:history="1">
+          <w:hyperlink w:anchor="_Toc467613967" w:history="1">
             <w:r>
               <w:rPr>
                 <w:rStyle w:val="Hyperlink"/>
@@ -4669,7 +4671,7 @@
               <w:rPr>
                 <w:rFonts w:eastAsiaTheme="minorEastAsia"/>
                 <w:noProof/>
-                <w:lang w:val="en-GB" w:eastAsia="en-GB"/>
+                <w:lang w:val="nl-NL" w:eastAsia="nl-NL"/>
               </w:rPr>
               <w:tab/>
             </w:r>
@@ -4699,7 +4701,7 @@
                 <w:noProof/>
                 <w:webHidden/>
               </w:rPr>
-              <w:instrText xml:space="preserve"> PAGEREF _Toc454270950 \h </w:instrText>
+              <w:instrText xml:space="preserve"> PAGEREF _Toc467613967 \h </w:instrText>
             </w:r>
             <w:r>
               <w:rPr>
@@ -5399,7 +5401,7 @@
           <w:lang w:val="en-GB"/>
         </w:rPr>
       </w:pPr>
-      <w:bookmarkStart w:id="1" w:name="_Toc454270901"/>
+      <w:bookmarkStart w:id="2" w:name="_Toc467613918"/>
       <w:r>
         <w:rPr>
           <w:lang w:val="en-GB"/>
@@ -5413,7 +5415,7 @@
         </w:rPr>
         <w:t xml:space="preserve"> Analyse Component</w:t>
       </w:r>
-      <w:bookmarkEnd w:id="1"/>
+      <w:bookmarkEnd w:id="2"/>
     </w:p>
     <w:p>
       <w:pPr>
@@ -5627,14 +5629,14 @@
           <w:lang w:val="en-GB"/>
         </w:rPr>
       </w:pPr>
-      <w:bookmarkStart w:id="2" w:name="_Toc454270902"/>
+      <w:bookmarkStart w:id="3" w:name="_Toc467613919"/>
       <w:r>
         <w:rPr>
           <w:lang w:val="en-GB"/>
         </w:rPr>
         <w:t>FUNCTIONAL REQUIREMENTS</w:t>
       </w:r>
-      <w:bookmarkEnd w:id="2"/>
+      <w:bookmarkEnd w:id="3"/>
     </w:p>
     <w:p>
       <w:pPr>
@@ -5712,7 +5714,7 @@
           <w:lang w:val="nl-NL" w:eastAsia="nl-NL"/>
         </w:rPr>
         <w:drawing>
-          <wp:anchor distT="0" distB="0" distL="114300" distR="114300" simplePos="0" relativeHeight="251645440" behindDoc="0" locked="0" layoutInCell="1" allowOverlap="1">
+          <wp:anchor distT="0" distB="0" distL="114300" distR="114300" simplePos="0" relativeHeight="251655680" behindDoc="0" locked="0" layoutInCell="1" allowOverlap="1">
             <wp:simplePos x="0" y="0"/>
             <wp:positionH relativeFrom="column">
               <wp:posOffset>295275</wp:posOffset>
@@ -6581,14 +6583,14 @@
           <w:lang w:val="en-GB"/>
         </w:rPr>
       </w:pPr>
-      <w:bookmarkStart w:id="3" w:name="_Toc454270903"/>
+      <w:bookmarkStart w:id="4" w:name="_Toc467613920"/>
       <w:r>
         <w:rPr>
           <w:lang w:val="en-GB"/>
         </w:rPr>
         <w:t>NON-FUNCTIONAL REQUIREMENTS</w:t>
       </w:r>
-      <w:bookmarkEnd w:id="3"/>
+      <w:bookmarkEnd w:id="4"/>
     </w:p>
     <w:p>
       <w:pPr>
@@ -7101,7 +7103,7 @@
           <w:lang w:val="en-GB"/>
         </w:rPr>
       </w:pPr>
-      <w:bookmarkStart w:id="4" w:name="_Toc454270904"/>
+      <w:bookmarkStart w:id="5" w:name="_Toc467613921"/>
       <w:r>
         <w:rPr>
           <w:lang w:val="en-GB"/>
@@ -7115,7 +7117,7 @@
         </w:rPr>
         <w:t>DECISIONS &amp; JUSTIFICATIONS</w:t>
       </w:r>
-      <w:bookmarkEnd w:id="4"/>
+      <w:bookmarkEnd w:id="5"/>
     </w:p>
     <w:p>
       <w:pPr>
@@ -8151,7 +8153,7 @@
           <w:lang w:val="en-GB"/>
         </w:rPr>
       </w:pPr>
-      <w:bookmarkStart w:id="5" w:name="_Toc454270905"/>
+      <w:bookmarkStart w:id="6" w:name="_Toc467613922"/>
       <w:r>
         <w:rPr>
           <w:lang w:val="en-GB"/>
@@ -8165,7 +8167,7 @@
         </w:rPr>
         <w:t xml:space="preserve"> Architecture</w:t>
       </w:r>
-      <w:bookmarkEnd w:id="5"/>
+      <w:bookmarkEnd w:id="6"/>
     </w:p>
     <w:p>
       <w:pPr>
@@ -8174,14 +8176,14 @@
           <w:lang w:val="en-GB"/>
         </w:rPr>
       </w:pPr>
-      <w:bookmarkStart w:id="6" w:name="_Toc454270906"/>
+      <w:bookmarkStart w:id="7" w:name="_Toc467613923"/>
       <w:r>
         <w:rPr>
           <w:lang w:val="en-GB"/>
         </w:rPr>
         <w:t>CONTEXT DIAGRAM</w:t>
       </w:r>
-      <w:bookmarkEnd w:id="6"/>
+      <w:bookmarkEnd w:id="7"/>
     </w:p>
     <w:p>
       <w:pPr>
@@ -8220,7 +8222,7 @@
           <w:lang w:val="nl-NL" w:eastAsia="nl-NL"/>
         </w:rPr>
         <w:drawing>
-          <wp:anchor distT="0" distB="0" distL="114300" distR="114300" simplePos="0" relativeHeight="251641344" behindDoc="1" locked="0" layoutInCell="1" allowOverlap="1">
+          <wp:anchor distT="0" distB="0" distL="114300" distR="114300" simplePos="0" relativeHeight="251651584" behindDoc="1" locked="0" layoutInCell="1" allowOverlap="1">
             <wp:simplePos x="0" y="0"/>
             <wp:positionH relativeFrom="column">
               <wp:posOffset>19050</wp:posOffset>
@@ -8312,7 +8314,7 @@
           <w:lang w:val="en-GB"/>
         </w:rPr>
       </w:pPr>
-      <w:bookmarkStart w:id="7" w:name="_Toc454270907"/>
+      <w:bookmarkStart w:id="8" w:name="_Toc467613924"/>
       <w:r>
         <w:rPr>
           <w:lang w:val="en-GB"/>
@@ -8326,7 +8328,7 @@
         </w:rPr>
         <w:t xml:space="preserve"> &amp; API</w:t>
       </w:r>
-      <w:bookmarkEnd w:id="7"/>
+      <w:bookmarkEnd w:id="8"/>
     </w:p>
     <w:p>
       <w:pPr>
@@ -8371,7 +8373,7 @@
           <w:lang w:val="nl-NL" w:eastAsia="nl-NL"/>
         </w:rPr>
         <w:drawing>
-          <wp:anchor distT="0" distB="0" distL="114300" distR="114300" simplePos="0" relativeHeight="251639296" behindDoc="1" locked="0" layoutInCell="1" allowOverlap="1">
+          <wp:anchor distT="0" distB="0" distL="114300" distR="114300" simplePos="0" relativeHeight="251649536" behindDoc="1" locked="0" layoutInCell="1" allowOverlap="1">
             <wp:simplePos x="0" y="0"/>
             <wp:positionH relativeFrom="column">
               <wp:posOffset>113665</wp:posOffset>
@@ -8629,7 +8631,7 @@
         </w:rPr>
         <w:br w:type="page"/>
       </w:r>
-      <w:bookmarkStart w:id="8" w:name="_Toc454270908"/>
+      <w:bookmarkStart w:id="9" w:name="_Toc467613925"/>
       <w:r>
         <w:rPr>
           <w:lang w:val="en-GB"/>
@@ -8637,7 +8639,7 @@
         <w:lastRenderedPageBreak/>
         <w:t>Software Partitioning</w:t>
       </w:r>
-      <w:bookmarkEnd w:id="8"/>
+      <w:bookmarkEnd w:id="9"/>
     </w:p>
     <w:p>
       <w:pPr>
@@ -8659,14 +8661,14 @@
           <w:lang w:val="en-GB"/>
         </w:rPr>
       </w:pPr>
-      <w:bookmarkStart w:id="9" w:name="_Toc454270909"/>
+      <w:bookmarkStart w:id="10" w:name="_Toc467613926"/>
       <w:r>
         <w:rPr>
           <w:lang w:val="en-GB"/>
         </w:rPr>
         <w:t>LAYERS</w:t>
       </w:r>
-      <w:bookmarkEnd w:id="9"/>
+      <w:bookmarkEnd w:id="10"/>
       <w:r>
         <w:rPr>
           <w:lang w:val="en-GB"/>
@@ -8738,7 +8740,7 @@
           <w:lang w:val="nl-NL" w:eastAsia="nl-NL"/>
         </w:rPr>
         <w:drawing>
-          <wp:anchor distT="0" distB="0" distL="114300" distR="114300" simplePos="0" relativeHeight="251647488" behindDoc="0" locked="0" layoutInCell="1" allowOverlap="1">
+          <wp:anchor distT="0" distB="0" distL="114300" distR="114300" simplePos="0" relativeHeight="251657728" behindDoc="0" locked="0" layoutInCell="1" allowOverlap="1">
             <wp:simplePos x="0" y="0"/>
             <wp:positionH relativeFrom="column">
               <wp:posOffset>2581275</wp:posOffset>
@@ -8802,7 +8804,7 @@
           <w:lang w:val="nl-NL" w:eastAsia="nl-NL"/>
         </w:rPr>
         <w:drawing>
-          <wp:anchor distT="0" distB="0" distL="114300" distR="114300" simplePos="0" relativeHeight="251649536" behindDoc="0" locked="0" layoutInCell="1" allowOverlap="1">
+          <wp:anchor distT="0" distB="0" distL="114300" distR="114300" simplePos="0" relativeHeight="251659776" behindDoc="0" locked="0" layoutInCell="1" allowOverlap="1">
             <wp:simplePos x="0" y="0"/>
             <wp:positionH relativeFrom="column">
               <wp:posOffset>-161925</wp:posOffset>
@@ -9152,7 +9154,7 @@
           <w:lang w:val="en-GB"/>
         </w:rPr>
       </w:pPr>
-      <w:bookmarkStart w:id="10" w:name="_Toc454270910"/>
+      <w:bookmarkStart w:id="11" w:name="_Toc467613927"/>
       <w:r>
         <w:rPr>
           <w:lang w:val="en-GB"/>
@@ -9166,7 +9168,7 @@
         </w:rPr>
         <w:t>COMPONENT PARTITIONING</w:t>
       </w:r>
-      <w:bookmarkEnd w:id="10"/>
+      <w:bookmarkEnd w:id="11"/>
     </w:p>
     <w:p>
       <w:pPr>
@@ -9205,7 +9207,7 @@
           <w:lang w:val="nl-NL" w:eastAsia="nl-NL"/>
         </w:rPr>
         <w:drawing>
-          <wp:anchor distT="0" distB="0" distL="114300" distR="114300" simplePos="0" relativeHeight="251651584" behindDoc="0" locked="0" layoutInCell="1" allowOverlap="1">
+          <wp:anchor distT="0" distB="0" distL="114300" distR="114300" simplePos="0" relativeHeight="251661824" behindDoc="0" locked="0" layoutInCell="1" allowOverlap="1">
             <wp:simplePos x="0" y="0"/>
             <wp:positionH relativeFrom="column">
               <wp:posOffset>0</wp:posOffset>
@@ -10308,7 +10310,7 @@
           <w:lang w:val="en-GB"/>
         </w:rPr>
       </w:pPr>
-      <w:bookmarkStart w:id="11" w:name="_Toc454270911"/>
+      <w:bookmarkStart w:id="12" w:name="_Toc467613928"/>
       <w:r>
         <w:rPr>
           <w:lang w:val="en-GB"/>
@@ -10316,7 +10318,7 @@
         <w:lastRenderedPageBreak/>
         <w:t>Responsibility Trace Table</w:t>
       </w:r>
-      <w:bookmarkEnd w:id="11"/>
+      <w:bookmarkEnd w:id="12"/>
     </w:p>
     <w:tbl>
       <w:tblPr>
@@ -13655,7 +13657,7 @@
           <w:lang w:val="en-GB"/>
         </w:rPr>
       </w:pPr>
-      <w:bookmarkStart w:id="12" w:name="_Toc454270912"/>
+      <w:bookmarkStart w:id="13" w:name="_Toc467613929"/>
       <w:r>
         <w:rPr>
           <w:noProof/>
@@ -13663,7 +13665,7 @@
         </w:rPr>
         <w:lastRenderedPageBreak/>
         <w:drawing>
-          <wp:anchor distT="0" distB="0" distL="114300" distR="114300" simplePos="0" relativeHeight="251633152" behindDoc="0" locked="0" layoutInCell="1" allowOverlap="1">
+          <wp:anchor distT="0" distB="0" distL="114300" distR="114300" simplePos="0" relativeHeight="251643392" behindDoc="0" locked="0" layoutInCell="1" allowOverlap="1">
             <wp:simplePos x="0" y="0"/>
             <wp:positionH relativeFrom="column">
               <wp:posOffset>1770380</wp:posOffset>
@@ -13732,7 +13734,7 @@
         </w:rPr>
         <w:t xml:space="preserve"> CLASSES</w:t>
       </w:r>
-      <w:bookmarkEnd w:id="12"/>
+      <w:bookmarkEnd w:id="13"/>
       <w:r>
         <w:rPr>
           <w:lang w:val="en-GB"/>
@@ -13763,7 +13765,7 @@
           <w:lang w:val="en-GB"/>
         </w:rPr>
       </w:pPr>
-      <w:bookmarkStart w:id="13" w:name="_Toc454270913"/>
+      <w:bookmarkStart w:id="14" w:name="_Toc467613930"/>
       <w:r>
         <w:rPr>
           <w:noProof/>
@@ -13771,7 +13773,7 @@
         </w:rPr>
         <w:lastRenderedPageBreak/>
         <w:drawing>
-          <wp:anchor distT="0" distB="0" distL="114300" distR="114300" simplePos="0" relativeHeight="251653632" behindDoc="1" locked="0" layoutInCell="1" allowOverlap="1">
+          <wp:anchor distT="0" distB="0" distL="114300" distR="114300" simplePos="0" relativeHeight="251663872" behindDoc="1" locked="0" layoutInCell="1" allowOverlap="1">
             <wp:simplePos x="0" y="0"/>
             <wp:positionH relativeFrom="column">
               <wp:posOffset>3229610</wp:posOffset>
@@ -13838,7 +13840,7 @@
         </w:rPr>
         <w:t>organization Source code</w:t>
       </w:r>
-      <w:bookmarkEnd w:id="13"/>
+      <w:bookmarkEnd w:id="14"/>
     </w:p>
     <w:p>
       <w:pPr>
@@ -13880,7 +13882,7 @@
           <w:lang w:val="en-GB"/>
         </w:rPr>
       </w:pPr>
-      <w:bookmarkStart w:id="14" w:name="_Toc454270914"/>
+      <w:bookmarkStart w:id="15" w:name="_Toc467613931"/>
       <w:r>
         <w:rPr>
           <w:lang w:val="en-GB"/>
@@ -13888,7 +13890,7 @@
         <w:lastRenderedPageBreak/>
         <w:t>Famix model</w:t>
       </w:r>
-      <w:bookmarkEnd w:id="14"/>
+      <w:bookmarkEnd w:id="15"/>
     </w:p>
     <w:p>
       <w:pPr>
@@ -13904,7 +13906,7 @@
           <w:lang w:val="nl-NL" w:eastAsia="nl-NL"/>
         </w:rPr>
         <w:drawing>
-          <wp:anchor distT="0" distB="0" distL="114300" distR="114300" simplePos="0" relativeHeight="251643392" behindDoc="0" locked="0" layoutInCell="1" allowOverlap="1">
+          <wp:anchor distT="0" distB="0" distL="114300" distR="114300" simplePos="0" relativeHeight="251653632" behindDoc="0" locked="0" layoutInCell="1" allowOverlap="1">
             <wp:simplePos x="0" y="0"/>
             <wp:positionH relativeFrom="column">
               <wp:posOffset>-565741</wp:posOffset>
@@ -14018,7 +14020,7 @@
           <w:lang w:val="en-GB"/>
         </w:rPr>
       </w:pPr>
-      <w:bookmarkStart w:id="15" w:name="_Toc454270915"/>
+      <w:bookmarkStart w:id="16" w:name="_Toc467613932"/>
       <w:r>
         <w:rPr>
           <w:lang w:val="en-GB"/>
@@ -14026,7 +14028,7 @@
         <w:lastRenderedPageBreak/>
         <w:t>USE CASE DESCRIPTIONS</w:t>
       </w:r>
-      <w:bookmarkEnd w:id="15"/>
+      <w:bookmarkEnd w:id="16"/>
     </w:p>
     <w:p>
       <w:pPr>
@@ -14067,14 +14069,14 @@
           <w:lang w:val="en-GB"/>
         </w:rPr>
       </w:pPr>
-      <w:bookmarkStart w:id="16" w:name="_Toc454270916"/>
+      <w:bookmarkStart w:id="17" w:name="_Toc467613933"/>
       <w:r>
         <w:rPr>
           <w:lang w:val="en-GB"/>
         </w:rPr>
         <w:t>Analyse Application</w:t>
       </w:r>
-      <w:bookmarkEnd w:id="16"/>
+      <w:bookmarkEnd w:id="17"/>
     </w:p>
     <w:p>
       <w:pPr>
@@ -14466,7 +14468,7 @@
           <w:lang w:val="en-GB"/>
         </w:rPr>
       </w:pPr>
-      <w:bookmarkStart w:id="17" w:name="_Toc454270917"/>
+      <w:bookmarkStart w:id="18" w:name="_Toc467613934"/>
       <w:r>
         <w:rPr>
           <w:lang w:val="en-GB"/>
@@ -14480,7 +14482,7 @@
         </w:rPr>
         <w:t>AnalyseServiceImp</w:t>
       </w:r>
-      <w:bookmarkEnd w:id="17"/>
+      <w:bookmarkEnd w:id="18"/>
     </w:p>
     <w:p>
       <w:pPr>
@@ -14547,7 +14549,7 @@
           <w:lang w:val="en-GB"/>
         </w:rPr>
       </w:pPr>
-      <w:bookmarkStart w:id="18" w:name="_Toc454270918"/>
+      <w:bookmarkStart w:id="19" w:name="_Toc467613935"/>
       <w:r>
         <w:rPr>
           <w:lang w:val="en-GB"/>
@@ -14560,7 +14562,7 @@
         </w:rPr>
         <w:t>ApplicationAnalyser</w:t>
       </w:r>
-      <w:bookmarkEnd w:id="18"/>
+      <w:bookmarkEnd w:id="19"/>
     </w:p>
     <w:p>
       <w:pPr>
@@ -14634,7 +14636,7 @@
           <w:lang w:val="en-GB"/>
         </w:rPr>
       </w:pPr>
-      <w:bookmarkStart w:id="19" w:name="_Toc454270919"/>
+      <w:bookmarkStart w:id="20" w:name="_Toc467613936"/>
       <w:r>
         <w:rPr>
           <w:lang w:val="en-GB"/>
@@ -14642,7 +14644,7 @@
         <w:lastRenderedPageBreak/>
         <w:t>From ApplicationAnalyser to JavaAnalyser</w:t>
       </w:r>
-      <w:bookmarkEnd w:id="19"/>
+      <w:bookmarkEnd w:id="20"/>
     </w:p>
     <w:p>
       <w:pPr>
@@ -14796,7 +14798,7 @@
           <w:lang w:val="en-GB"/>
         </w:rPr>
       </w:pPr>
-      <w:bookmarkStart w:id="20" w:name="_Toc454270920"/>
+      <w:bookmarkStart w:id="21" w:name="_Toc467613937"/>
       <w:r>
         <w:rPr>
           <w:lang w:val="en-GB"/>
@@ -14804,7 +14806,7 @@
         <w:lastRenderedPageBreak/>
         <w:t>From JavaAnalyser to Domain (Famix model)</w:t>
       </w:r>
-      <w:bookmarkEnd w:id="20"/>
+      <w:bookmarkEnd w:id="21"/>
     </w:p>
     <w:p>
       <w:pPr>
@@ -14915,7 +14917,7 @@
           <w:lang w:val="en-GB"/>
         </w:rPr>
       </w:pPr>
-      <w:bookmarkStart w:id="21" w:name="_Toc454270921"/>
+      <w:bookmarkStart w:id="22" w:name="_Toc467613938"/>
       <w:r>
         <w:rPr>
           <w:lang w:val="en-GB"/>
@@ -14923,7 +14925,7 @@
         <w:lastRenderedPageBreak/>
         <w:t>Connect Structural Dependencies</w:t>
       </w:r>
-      <w:bookmarkEnd w:id="21"/>
+      <w:bookmarkEnd w:id="22"/>
     </w:p>
     <w:p>
       <w:pPr>
@@ -15008,7 +15010,7 @@
           <w:lang w:val="en-GB"/>
         </w:rPr>
       </w:pPr>
-      <w:bookmarkStart w:id="22" w:name="_Toc454270922"/>
+      <w:bookmarkStart w:id="23" w:name="_Toc467613939"/>
       <w:r>
         <w:rPr>
           <w:lang w:val="en-GB"/>
@@ -15016,7 +15018,7 @@
         <w:lastRenderedPageBreak/>
         <w:t>Recognizing Dependency Types and Sub Types</w:t>
       </w:r>
-      <w:bookmarkEnd w:id="22"/>
+      <w:bookmarkEnd w:id="23"/>
     </w:p>
     <w:p>
       <w:pPr>
@@ -15557,7 +15559,7 @@
           <w:lang w:val="en-GB"/>
         </w:rPr>
       </w:pPr>
-      <w:bookmarkStart w:id="23" w:name="_Toc454270923"/>
+      <w:bookmarkStart w:id="24" w:name="_Toc467613940"/>
       <w:r>
         <w:rPr>
           <w:lang w:val="en-GB"/>
@@ -15588,7 +15590,7 @@
         </w:rPr>
         <w:t xml:space="preserve"> in UML Class diagrams</w:t>
       </w:r>
-      <w:bookmarkEnd w:id="23"/>
+      <w:bookmarkEnd w:id="24"/>
     </w:p>
     <w:p>
       <w:pPr>
@@ -16394,11 +16396,11 @@
       <w:pPr>
         <w:pStyle w:val="Kop3"/>
       </w:pPr>
-      <w:bookmarkStart w:id="24" w:name="_Toc454270924"/>
+      <w:bookmarkStart w:id="25" w:name="_Toc467613941"/>
       <w:r>
         <w:t>Declaration of Type Parameters of Paramitrized Types (Generics)</w:t>
       </w:r>
-      <w:bookmarkEnd w:id="24"/>
+      <w:bookmarkEnd w:id="25"/>
     </w:p>
     <w:p>
       <w:r>
@@ -16739,7 +16741,7 @@
           <w:lang w:val="en-GB"/>
         </w:rPr>
       </w:pPr>
-      <w:bookmarkStart w:id="25" w:name="_Toc454270925"/>
+      <w:bookmarkStart w:id="26" w:name="_Toc467613942"/>
       <w:r>
         <w:rPr>
           <w:lang w:val="en-GB"/>
@@ -16747,7 +16749,7 @@
         <w:lastRenderedPageBreak/>
         <w:t>Search Usages</w:t>
       </w:r>
-      <w:bookmarkEnd w:id="25"/>
+      <w:bookmarkEnd w:id="26"/>
       <w:r>
         <w:rPr>
           <w:lang w:val="en-GB"/>
@@ -17199,7 +17201,7 @@
           <w:lang w:val="en-GB"/>
         </w:rPr>
       </w:pPr>
-      <w:bookmarkStart w:id="26" w:name="_Toc454270926"/>
+      <w:bookmarkStart w:id="27" w:name="_Toc467613943"/>
       <w:r>
         <w:rPr>
           <w:lang w:val="en-GB"/>
@@ -17207,7 +17209,7 @@
         <w:lastRenderedPageBreak/>
         <w:t>Save analysed application</w:t>
       </w:r>
-      <w:bookmarkEnd w:id="26"/>
+      <w:bookmarkEnd w:id="27"/>
     </w:p>
     <w:p>
       <w:pPr>
@@ -17571,7 +17573,7 @@
           <w:lang w:val="en-GB"/>
         </w:rPr>
       </w:pPr>
-      <w:bookmarkStart w:id="27" w:name="_Toc454270927"/>
+      <w:bookmarkStart w:id="28" w:name="_Toc467613944"/>
       <w:r>
         <w:rPr>
           <w:lang w:val="en-GB"/>
@@ -17579,7 +17581,7 @@
         <w:lastRenderedPageBreak/>
         <w:t>Load Analysed Application</w:t>
       </w:r>
-      <w:bookmarkEnd w:id="27"/>
+      <w:bookmarkEnd w:id="28"/>
     </w:p>
     <w:p>
       <w:pPr>
@@ -17959,7 +17961,7 @@
           <w:lang w:val="en-GB"/>
         </w:rPr>
       </w:pPr>
-      <w:bookmarkStart w:id="28" w:name="_Toc454270928"/>
+      <w:bookmarkStart w:id="29" w:name="_Toc467613945"/>
       <w:r>
         <w:rPr>
           <w:lang w:val="en-GB"/>
@@ -17967,7 +17969,7 @@
         <w:lastRenderedPageBreak/>
         <w:t>Testing the analyse component</w:t>
       </w:r>
-      <w:bookmarkEnd w:id="28"/>
+      <w:bookmarkEnd w:id="29"/>
     </w:p>
     <w:p>
       <w:pPr>
@@ -18145,7 +18147,7 @@
           <w:lang w:val="en-GB"/>
         </w:rPr>
       </w:pPr>
-      <w:bookmarkStart w:id="29" w:name="_Toc454270929"/>
+      <w:bookmarkStart w:id="30" w:name="_Toc467613946"/>
       <w:r>
         <w:rPr>
           <w:lang w:val="en-GB"/>
@@ -18153,7 +18155,7 @@
         <w:lastRenderedPageBreak/>
         <w:t>TESTING DEPENDENCIES &amp; MODULE-FINDERS</w:t>
       </w:r>
-      <w:bookmarkEnd w:id="29"/>
+      <w:bookmarkEnd w:id="30"/>
     </w:p>
     <w:p>
       <w:pPr>
@@ -18310,7 +18312,7 @@
           <w:lang w:val="en-GB"/>
         </w:rPr>
       </w:pPr>
-      <w:bookmarkStart w:id="30" w:name="_Toc454270930"/>
+      <w:bookmarkStart w:id="31" w:name="_Toc467613947"/>
       <w:r>
         <w:rPr>
           <w:lang w:val="en-GB"/>
@@ -18318,7 +18320,7 @@
         <w:lastRenderedPageBreak/>
         <w:t>TESTING LANGUAGE-SPECIFIC ANALYSERS</w:t>
       </w:r>
-      <w:bookmarkEnd w:id="30"/>
+      <w:bookmarkEnd w:id="31"/>
     </w:p>
     <w:p>
       <w:pPr>
@@ -18365,7 +18367,7 @@
           <w:lang w:val="nl-NL" w:eastAsia="nl-NL"/>
         </w:rPr>
         <w:drawing>
-          <wp:anchor distT="0" distB="0" distL="114300" distR="114300" simplePos="0" relativeHeight="251635200" behindDoc="0" locked="0" layoutInCell="1" allowOverlap="1">
+          <wp:anchor distT="0" distB="0" distL="114300" distR="114300" simplePos="0" relativeHeight="251645440" behindDoc="0" locked="0" layoutInCell="1" allowOverlap="1">
             <wp:simplePos x="0" y="0"/>
             <wp:positionH relativeFrom="column">
               <wp:posOffset>71755</wp:posOffset>
@@ -18602,7 +18604,7 @@
           <w:lang w:val="en-GB"/>
         </w:rPr>
       </w:pPr>
-      <w:bookmarkStart w:id="31" w:name="_Toc454270931"/>
+      <w:bookmarkStart w:id="32" w:name="_Toc467613948"/>
       <w:r>
         <w:rPr>
           <w:lang w:val="en-GB"/>
@@ -18610,7 +18612,7 @@
         <w:lastRenderedPageBreak/>
         <w:t>Adding support for new programming languages</w:t>
       </w:r>
-      <w:bookmarkEnd w:id="31"/>
+      <w:bookmarkEnd w:id="32"/>
     </w:p>
     <w:p>
       <w:pPr>
@@ -18634,14 +18636,14 @@
           <w:lang w:val="en-GB"/>
         </w:rPr>
       </w:pPr>
-      <w:bookmarkStart w:id="32" w:name="_Toc454270932"/>
+      <w:bookmarkStart w:id="33" w:name="_Toc467613949"/>
       <w:r>
         <w:rPr>
           <w:lang w:val="en-GB"/>
         </w:rPr>
         <w:t>CREATE A NEW ANALYSER</w:t>
       </w:r>
-      <w:bookmarkEnd w:id="32"/>
+      <w:bookmarkEnd w:id="33"/>
     </w:p>
     <w:p>
       <w:pPr>
@@ -18704,14 +18706,14 @@
           <w:lang w:val="en-GB"/>
         </w:rPr>
       </w:pPr>
-      <w:bookmarkStart w:id="33" w:name="_Toc454270933"/>
+      <w:bookmarkStart w:id="34" w:name="_Toc467613950"/>
       <w:r>
         <w:rPr>
           <w:lang w:val="en-GB"/>
         </w:rPr>
         <w:t>MAKE YOUR ANALYSER AVAILABLE FOR THE APPLICATION</w:t>
       </w:r>
-      <w:bookmarkEnd w:id="33"/>
+      <w:bookmarkEnd w:id="34"/>
     </w:p>
     <w:p>
       <w:pPr>
@@ -18758,7 +18760,7 @@
           <w:lang w:val="nl-NL" w:eastAsia="nl-NL"/>
         </w:rPr>
         <w:drawing>
-          <wp:anchor distT="0" distB="0" distL="114300" distR="114300" simplePos="0" relativeHeight="251637248" behindDoc="0" locked="0" layoutInCell="1" allowOverlap="1">
+          <wp:anchor distT="0" distB="0" distL="114300" distR="114300" simplePos="0" relativeHeight="251647488" behindDoc="0" locked="0" layoutInCell="1" allowOverlap="1">
             <wp:simplePos x="0" y="0"/>
             <wp:positionH relativeFrom="column">
               <wp:posOffset>528955</wp:posOffset>
@@ -18951,7 +18953,7 @@
           <w:lang w:val="en-GB"/>
         </w:rPr>
       </w:pPr>
-      <w:bookmarkStart w:id="34" w:name="_Toc454270934"/>
+      <w:bookmarkStart w:id="35" w:name="_Toc467613951"/>
       <w:r>
         <w:rPr>
           <w:lang w:val="en-GB"/>
@@ -18959,7 +18961,7 @@
         <w:lastRenderedPageBreak/>
         <w:t>START CREATING YOUR ANALYSER-FUNCTIONALITY!</w:t>
       </w:r>
-      <w:bookmarkEnd w:id="34"/>
+      <w:bookmarkEnd w:id="35"/>
     </w:p>
     <w:p>
       <w:pPr>
@@ -19428,14 +19430,14 @@
           <w:lang w:val="en-GB"/>
         </w:rPr>
       </w:pPr>
-      <w:bookmarkStart w:id="35" w:name="_Toc454270935"/>
+      <w:bookmarkStart w:id="36" w:name="_Toc467613952"/>
       <w:r>
         <w:rPr>
           <w:lang w:val="en-GB"/>
         </w:rPr>
         <w:t>CREATING JUNIT TESTS FOR YOUR NEW ANALYSER</w:t>
       </w:r>
-      <w:bookmarkEnd w:id="35"/>
+      <w:bookmarkEnd w:id="36"/>
     </w:p>
     <w:p>
       <w:pPr>
@@ -19788,7 +19790,7 @@
           <w:lang w:val="en-GB"/>
         </w:rPr>
       </w:pPr>
-      <w:bookmarkStart w:id="36" w:name="_Toc454270936"/>
+      <w:bookmarkStart w:id="37" w:name="_Toc467613953"/>
       <w:r>
         <w:rPr>
           <w:lang w:val="en-GB"/>
@@ -19796,7 +19798,7 @@
         <w:lastRenderedPageBreak/>
         <w:t>HUSACCT Famix Implementation &amp; Description</w:t>
       </w:r>
-      <w:bookmarkEnd w:id="36"/>
+      <w:bookmarkEnd w:id="37"/>
     </w:p>
     <w:p>
       <w:pPr>
@@ -19805,14 +19807,14 @@
           <w:lang w:val="en-GB"/>
         </w:rPr>
       </w:pPr>
-      <w:bookmarkStart w:id="37" w:name="_Toc454270937"/>
+      <w:bookmarkStart w:id="38" w:name="_Toc467613954"/>
       <w:r>
         <w:rPr>
           <w:lang w:val="en-GB"/>
         </w:rPr>
         <w:t>Introduction</w:t>
       </w:r>
-      <w:bookmarkEnd w:id="37"/>
+      <w:bookmarkEnd w:id="38"/>
     </w:p>
     <w:p>
       <w:pPr>
@@ -19890,14 +19892,14 @@
           <w:lang w:val="en-GB"/>
         </w:rPr>
       </w:pPr>
-      <w:bookmarkStart w:id="38" w:name="_Toc454270938"/>
+      <w:bookmarkStart w:id="39" w:name="_Toc467613955"/>
       <w:r>
         <w:rPr>
           <w:lang w:val="en-GB"/>
         </w:rPr>
         <w:t>Workflow</w:t>
       </w:r>
-      <w:bookmarkEnd w:id="38"/>
+      <w:bookmarkEnd w:id="39"/>
     </w:p>
     <w:p>
       <w:pPr>
@@ -20043,7 +20045,7 @@
           <w:lang w:val="en-GB"/>
         </w:rPr>
       </w:pPr>
-      <w:bookmarkStart w:id="39" w:name="_Toc454270939"/>
+      <w:bookmarkStart w:id="40" w:name="_Toc467613956"/>
       <w:r>
         <w:rPr>
           <w:lang w:val="en-GB"/>
@@ -20051,7 +20053,7 @@
         <w:lastRenderedPageBreak/>
         <w:t>Class Descriptions</w:t>
       </w:r>
-      <w:bookmarkEnd w:id="39"/>
+      <w:bookmarkEnd w:id="40"/>
     </w:p>
     <w:p>
       <w:pPr>
@@ -22743,7 +22745,7 @@
         <w:pStyle w:val="Kop1"/>
         <w:spacing w:before="0"/>
       </w:pPr>
-      <w:bookmarkStart w:id="40" w:name="_Toc454270940"/>
+      <w:bookmarkStart w:id="41" w:name="_Toc467613957"/>
       <w:r>
         <w:rPr>
           <w:noProof/>
@@ -22751,7 +22753,7 @@
         </w:rPr>
         <w:lastRenderedPageBreak/>
         <w:drawing>
-          <wp:anchor distT="0" distB="0" distL="114300" distR="114300" simplePos="0" relativeHeight="251656704" behindDoc="1" locked="0" layoutInCell="1" allowOverlap="1" wp14:anchorId="5D151D10" wp14:editId="0E08E1C2">
+          <wp:anchor distT="0" distB="0" distL="114300" distR="114300" simplePos="0" relativeHeight="251666944" behindDoc="1" locked="0" layoutInCell="1" allowOverlap="1" wp14:anchorId="5D151D10" wp14:editId="0E08E1C2">
             <wp:simplePos x="0" y="0"/>
             <wp:positionH relativeFrom="column">
               <wp:posOffset>4295775</wp:posOffset>
@@ -22822,24 +22824,33 @@
         </w:drawing>
       </w:r>
       <w:r>
-        <w:t>SAR (Software Architectural Reconstruction)</w:t>
-      </w:r>
-      <w:bookmarkEnd w:id="40"/>
-    </w:p>
-    <w:p>
-      <w:r>
-        <w:t xml:space="preserve">In the Software Architectural Reconstruction section of HUSACCT, it is possible for the user to semi-automatically reconstruct the intended architecture of an application. For example, a user can use SAR to find potential layers or components within an application. These reconstructions can be done by multiple algorithms. There are, for example, multiple algorithms to find possible layers within an application. </w:t>
+        <w:t>Reconstruct</w:t>
+      </w:r>
+      <w:r>
+        <w:t xml:space="preserve"> ARchitecture</w:t>
+      </w:r>
+      <w:bookmarkEnd w:id="41"/>
+    </w:p>
+    <w:p>
+      <w:r>
+        <w:t xml:space="preserve">In the Software Architectural Reconstruction </w:t>
+      </w:r>
+      <w:r>
+        <w:t xml:space="preserve">(SAR) </w:t>
+      </w:r>
+      <w:r>
+        <w:t xml:space="preserve">section of HUSACCT, it is possible for the user to semi-automatically reconstruct the intended architecture of an application. For example, a user can use SAR to find potential layers or components within an application. These reconstructions can be done by multiple algorithms. There are, for example, multiple algorithms to find possible layers within an application. </w:t>
       </w:r>
     </w:p>
     <w:p>
       <w:pPr>
         <w:pStyle w:val="Kop2"/>
       </w:pPr>
-      <w:bookmarkStart w:id="41" w:name="_Toc454270941"/>
+      <w:bookmarkStart w:id="42" w:name="_Toc467613958"/>
       <w:r>
         <w:t>SAR presentation architecture</w:t>
       </w:r>
-      <w:bookmarkEnd w:id="41"/>
+      <w:bookmarkEnd w:id="42"/>
     </w:p>
     <w:p>
       <w:r>
@@ -22848,10 +22859,10 @@
           <w:lang w:val="nl-NL" w:eastAsia="nl-NL"/>
         </w:rPr>
         <w:drawing>
-          <wp:inline distT="0" distB="0" distL="0" distR="0" wp14:anchorId="05C97505" wp14:editId="1C9AF45F">
-            <wp:extent cx="4667250" cy="2916067"/>
+          <wp:inline distT="0" distB="0" distL="0" distR="0" wp14:anchorId="61704F6A" wp14:editId="4FF31745">
+            <wp:extent cx="5943600" cy="2986405"/>
             <wp:effectExtent l="0" t="0" r="0" b="0"/>
-            <wp:docPr id="7" name="Afbeelding 7"/>
+            <wp:docPr id="16" name="Afbeelding 16"/>
             <wp:cNvGraphicFramePr>
               <a:graphicFrameLocks xmlns:a="http://schemas.openxmlformats.org/drawingml/2006/main" noChangeAspect="1"/>
             </wp:cNvGraphicFramePr>
@@ -22859,36 +22870,23 @@
               <a:graphicData uri="http://schemas.openxmlformats.org/drawingml/2006/picture">
                 <pic:pic xmlns:pic="http://schemas.openxmlformats.org/drawingml/2006/picture">
                   <pic:nvPicPr>
-                    <pic:cNvPr id="0" name="Picture 1"/>
-                    <pic:cNvPicPr>
-                      <a:picLocks noChangeAspect="1" noChangeArrowheads="1"/>
-                    </pic:cNvPicPr>
+                    <pic:cNvPr id="1" name=""/>
+                    <pic:cNvPicPr/>
                   </pic:nvPicPr>
                   <pic:blipFill>
-                    <a:blip r:embed="rId32">
-                      <a:extLst>
-                        <a:ext uri="{28A0092B-C50C-407E-A947-70E740481C1C}">
-                          <a14:useLocalDpi xmlns:a14="http://schemas.microsoft.com/office/drawing/2010/main" val="0"/>
-                        </a:ext>
-                      </a:extLst>
-                    </a:blip>
-                    <a:srcRect/>
+                    <a:blip r:embed="rId32"/>
                     <a:stretch>
                       <a:fillRect/>
                     </a:stretch>
                   </pic:blipFill>
-                  <pic:spPr bwMode="auto">
+                  <pic:spPr>
                     <a:xfrm>
                       <a:off x="0" y="0"/>
-                      <a:ext cx="4691499" cy="2931218"/>
+                      <a:ext cx="5943600" cy="2986405"/>
                     </a:xfrm>
                     <a:prstGeom prst="rect">
                       <a:avLst/>
                     </a:prstGeom>
-                    <a:noFill/>
-                    <a:ln>
-                      <a:noFill/>
-                    </a:ln>
                   </pic:spPr>
                 </pic:pic>
               </a:graphicData>
@@ -22897,6 +22895,7 @@
         </w:drawing>
       </w:r>
     </w:p>
+    <w:p/>
     <w:p>
       <w:r>
         <w:t xml:space="preserve">This UI is made out of three classes: the AnalyseInternalSARFrame, the ReconstructJPanel and the ApproachesTableJPanel. The AnalyseInternalSARFrame only builds the frame, the tables and buttons are created in the other two classes. </w:t>
@@ -22971,12 +22970,12 @@
       <w:pPr>
         <w:pStyle w:val="Kop2"/>
       </w:pPr>
-      <w:bookmarkStart w:id="42" w:name="_Toc454270942"/>
+      <w:bookmarkStart w:id="43" w:name="_Toc467613959"/>
       <w:r>
         <w:lastRenderedPageBreak/>
         <w:t>The algorithms</w:t>
       </w:r>
-      <w:bookmarkEnd w:id="42"/>
+      <w:bookmarkEnd w:id="43"/>
       <w:r>
         <w:t xml:space="preserve"> </w:t>
       </w:r>
@@ -22987,7 +22986,25 @@
       </w:r>
       <w:r>
         <w:br/>
-        <w:t>All algorithms must extend the abstract class IAlgorithm. Mostly via a second abstract class on the package level of the inventors of the algorithm. This way the methods of the same creator can be reused in the abstract class at the inventor level (for example: &lt;abstract&gt; AlgorithmGoldstein). All methods that can be reused by all algorithms are placed in IAlgorithm.</w:t>
+        <w:t xml:space="preserve">All algorithms </w:t>
+      </w:r>
+      <w:r>
+        <w:t xml:space="preserve">must extend the abstract class </w:t>
+      </w:r>
+      <w:r>
+        <w:t>Algorithm</w:t>
+      </w:r>
+      <w:r>
+        <w:t>_SuperClass</w:t>
+      </w:r>
+      <w:r>
+        <w:t xml:space="preserve">. Mostly via a second abstract class on the package level of the inventors of the algorithm. This way the methods of the same creator can be reused in the abstract class at the inventor level (for example: &lt;abstract&gt; AlgorithmGoldstein). All methods that can be reused by all algorithms are placed in </w:t>
+      </w:r>
+      <w:r>
+        <w:t>Algorithm_SuperClass</w:t>
+      </w:r>
+      <w:r>
+        <w:t>.</w:t>
       </w:r>
     </w:p>
     <w:p>
@@ -22997,10 +23014,10 @@
           <w:lang w:val="nl-NL" w:eastAsia="nl-NL"/>
         </w:rPr>
         <w:drawing>
-          <wp:inline distT="0" distB="0" distL="0" distR="0" wp14:anchorId="552BE96B" wp14:editId="10A6840B">
-            <wp:extent cx="5760720" cy="4325620"/>
+          <wp:inline distT="0" distB="0" distL="0" distR="0" wp14:anchorId="0574E66A" wp14:editId="1F5A1886">
+            <wp:extent cx="5943600" cy="4481195"/>
             <wp:effectExtent l="0" t="0" r="0" b="0"/>
-            <wp:docPr id="14" name="Afbeelding 14"/>
+            <wp:docPr id="18" name="Afbeelding 18"/>
             <wp:cNvGraphicFramePr>
               <a:graphicFrameLocks xmlns:a="http://schemas.openxmlformats.org/drawingml/2006/main" noChangeAspect="1"/>
             </wp:cNvGraphicFramePr>
@@ -23020,7 +23037,7 @@
                   <pic:spPr>
                     <a:xfrm>
                       <a:off x="0" y="0"/>
-                      <a:ext cx="5760720" cy="4325620"/>
+                      <a:ext cx="5943600" cy="4481195"/>
                     </a:xfrm>
                     <a:prstGeom prst="rect">
                       <a:avLst/>
@@ -23042,12 +23059,12 @@
       <w:pPr>
         <w:pStyle w:val="Kop2"/>
       </w:pPr>
-      <w:bookmarkStart w:id="43" w:name="_Toc454270943"/>
+      <w:bookmarkStart w:id="44" w:name="_Toc467613960"/>
       <w:r>
         <w:lastRenderedPageBreak/>
         <w:t>Creating the approach table</w:t>
       </w:r>
-      <w:bookmarkEnd w:id="43"/>
+      <w:bookmarkEnd w:id="44"/>
     </w:p>
     <w:p>
       <w:r>
@@ -23249,11 +23266,11 @@
       <w:pPr>
         <w:pStyle w:val="Kop2"/>
       </w:pPr>
-      <w:bookmarkStart w:id="44" w:name="_Toc454270944"/>
+      <w:bookmarkStart w:id="45" w:name="_Toc467613961"/>
       <w:r>
         <w:t>Algorithm parameter settings</w:t>
       </w:r>
-      <w:bookmarkEnd w:id="44"/>
+      <w:bookmarkEnd w:id="45"/>
     </w:p>
     <w:p>
       <w:r>
@@ -23479,7 +23496,7 @@
       <w:r>
         <w:br w:type="page"/>
       </w:r>
-      <w:bookmarkStart w:id="45" w:name="_Toc454270945"/>
+      <w:bookmarkStart w:id="46" w:name="_Toc467613962"/>
       <w:r>
         <w:rPr>
           <w:lang w:val="en-GB"/>
@@ -23487,7 +23504,7 @@
         <w:lastRenderedPageBreak/>
         <w:t>MoJo</w:t>
       </w:r>
-      <w:bookmarkEnd w:id="45"/>
+      <w:bookmarkEnd w:id="46"/>
     </w:p>
     <w:p>
       <w:pPr>
@@ -23527,14 +23544,14 @@
           <w:lang w:val="en-GB"/>
         </w:rPr>
       </w:pPr>
-      <w:bookmarkStart w:id="46" w:name="_Toc454270946"/>
+      <w:bookmarkStart w:id="47" w:name="_Toc467613963"/>
       <w:r>
         <w:rPr>
           <w:lang w:val="en-GB"/>
         </w:rPr>
         <w:t>Backend architecture</w:t>
       </w:r>
-      <w:bookmarkEnd w:id="46"/>
+      <w:bookmarkEnd w:id="47"/>
     </w:p>
     <w:p>
       <w:r>
@@ -23543,7 +23560,7 @@
           <w:lang w:val="nl-NL" w:eastAsia="nl-NL"/>
         </w:rPr>
         <w:drawing>
-          <wp:anchor distT="0" distB="0" distL="114300" distR="114300" simplePos="0" relativeHeight="251666944" behindDoc="0" locked="0" layoutInCell="1" allowOverlap="1" wp14:anchorId="5210BC47" wp14:editId="6713DCD0">
+          <wp:anchor distT="0" distB="0" distL="114300" distR="114300" simplePos="0" relativeHeight="251668992" behindDoc="0" locked="0" layoutInCell="1" allowOverlap="1" wp14:anchorId="5210BC47" wp14:editId="6713DCD0">
             <wp:simplePos x="0" y="0"/>
             <wp:positionH relativeFrom="margin">
               <wp:align>right</wp:align>
@@ -23631,7 +23648,7 @@
             <v:stroke joinstyle="miter"/>
             <v:path gradientshapeok="t" o:connecttype="rect"/>
           </v:shapetype>
-          <v:shape id="Tekstvak 41" o:spid="_x0000_s1031" type="#_x0000_t202" style="position:absolute;margin-left:293pt;margin-top:24.8pt;width:197.7pt;height:.05pt;z-index:251709440;visibility:visible;mso-wrap-style:square;mso-wrap-distance-left:9pt;mso-wrap-distance-top:0;mso-wrap-distance-right:9pt;mso-wrap-distance-bottom:0;mso-position-horizontal:right;mso-position-horizontal-relative:margin;mso-position-vertical:absolute;mso-position-vertical-relative:text;v-text-anchor:top" wrapcoords="-82 0 -82 21168 21600 21168 21600 0 -82 0" o:gfxdata="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" stroked="f">
+          <v:shape id="Tekstvak 41" o:spid="_x0000_s1031" type="#_x0000_t202" style="position:absolute;margin-left:439.5pt;margin-top:24.8pt;width:197.7pt;height:.05pt;z-index:251709440;visibility:visible;mso-wrap-style:square;mso-wrap-distance-left:9pt;mso-wrap-distance-top:0;mso-wrap-distance-right:9pt;mso-wrap-distance-bottom:0;mso-position-horizontal:right;mso-position-horizontal-relative:margin;mso-position-vertical:absolute;mso-position-vertical-relative:text;v-text-anchor:top" wrapcoords="-82 0 -82 21168 21600 21168 21600 0 -82 0" o:gfxdata="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" stroked="f">
             <v:textbox style="mso-next-textbox:#Tekstvak 41;mso-fit-shape-to-text:t" inset="0,0,0,0">
               <w:txbxContent>
                 <w:p>
@@ -23644,27 +23661,14 @@
                   <w:r>
                     <w:t xml:space="preserve">Figure </w:t>
                   </w:r>
-                  <w:r>
-                    <w:fldChar w:fldCharType="begin"/>
-                  </w:r>
-                  <w:r>
-                    <w:instrText xml:space="preserve"> SEQ Figuur \* ARABIC </w:instrText>
-                  </w:r>
-                  <w:r>
-                    <w:fldChar w:fldCharType="separate"/>
-                  </w:r>
-                  <w:r>
-                    <w:rPr>
-                      <w:noProof/>
-                    </w:rPr>
-                    <w:t>1</w:t>
-                  </w:r>
-                  <w:r>
-                    <w:rPr>
-                      <w:noProof/>
-                    </w:rPr>
-                    <w:fldChar w:fldCharType="end"/>
-                  </w:r>
+                  <w:fldSimple w:instr=" SEQ Figuur \* ARABIC ">
+                    <w:r>
+                      <w:rPr>
+                        <w:noProof/>
+                      </w:rPr>
+                      <w:t>1</w:t>
+                    </w:r>
+                  </w:fldSimple>
                   <w:r>
                     <w:t>, MoJo backend architecture</w:t>
                   </w:r>
@@ -23770,13 +23774,13 @@
         </w:rPr>
         <w:fldChar w:fldCharType="end"/>
       </w:r>
-      <w:bookmarkStart w:id="47" w:name="OLE_LINK1"/>
-      <w:bookmarkStart w:id="48" w:name="OLE_LINK2"/>
+      <w:bookmarkStart w:id="48" w:name="OLE_LINK1"/>
+      <w:bookmarkStart w:id="49" w:name="OLE_LINK2"/>
       <w:r>
         <w:t>, MoJo and MoJoPanel dependencies</w:t>
       </w:r>
-      <w:bookmarkEnd w:id="47"/>
       <w:bookmarkEnd w:id="48"/>
+      <w:bookmarkEnd w:id="49"/>
       <w:r>
         <w:br w:type="page"/>
       </w:r>
@@ -23785,7 +23789,7 @@
       <w:pPr>
         <w:pStyle w:val="Kop2"/>
       </w:pPr>
-      <w:bookmarkStart w:id="49" w:name="_Toc454270947"/>
+      <w:bookmarkStart w:id="50" w:name="_Toc467613964"/>
       <w:r>
         <w:rPr>
           <w:noProof/>
@@ -23793,7 +23797,7 @@
         </w:rPr>
         <w:lastRenderedPageBreak/>
         <w:drawing>
-          <wp:anchor distT="0" distB="0" distL="114300" distR="114300" simplePos="0" relativeHeight="251671040" behindDoc="0" locked="0" layoutInCell="1" allowOverlap="1" wp14:anchorId="692AA87E" wp14:editId="248EC8B6">
+          <wp:anchor distT="0" distB="0" distL="114300" distR="114300" simplePos="0" relativeHeight="251670016" behindDoc="0" locked="0" layoutInCell="1" allowOverlap="1" wp14:anchorId="692AA87E" wp14:editId="248EC8B6">
             <wp:simplePos x="0" y="0"/>
             <wp:positionH relativeFrom="margin">
               <wp:posOffset>-166370</wp:posOffset>
@@ -23869,7 +23873,7 @@
         </w:rPr>
         <w:t>Frontend architecture</w:t>
       </w:r>
-      <w:bookmarkEnd w:id="49"/>
+      <w:bookmarkEnd w:id="50"/>
     </w:p>
     <w:p>
       <w:r>
@@ -23909,27 +23913,14 @@
                   <w:r>
                     <w:t xml:space="preserve">Figure </w:t>
                   </w:r>
-                  <w:r>
-                    <w:fldChar w:fldCharType="begin"/>
-                  </w:r>
-                  <w:r>
-                    <w:instrText xml:space="preserve"> SEQ Figuur \* ARABIC </w:instrText>
-                  </w:r>
-                  <w:r>
-                    <w:fldChar w:fldCharType="separate"/>
-                  </w:r>
-                  <w:r>
-                    <w:rPr>
-                      <w:noProof/>
-                    </w:rPr>
-                    <w:t>3</w:t>
-                  </w:r>
-                  <w:r>
-                    <w:rPr>
-                      <w:noProof/>
-                    </w:rPr>
-                    <w:fldChar w:fldCharType="end"/>
-                  </w:r>
+                  <w:fldSimple w:instr=" SEQ Figuur \* ARABIC ">
+                    <w:r>
+                      <w:rPr>
+                        <w:noProof/>
+                      </w:rPr>
+                      <w:t>3</w:t>
+                    </w:r>
+                  </w:fldSimple>
                   <w:r>
                     <w:t>, MoJo frontend Architecture</w:t>
                   </w:r>
@@ -23984,10 +23975,10 @@
                       <w:lang w:val="nl-NL" w:eastAsia="nl-NL"/>
                     </w:rPr>
                     <w:drawing>
-                      <wp:inline distT="0" distB="0" distL="0" distR="0" wp14:anchorId="1684C2D6" wp14:editId="7A4864E1">
-                        <wp:extent cx="6137275" cy="3068955"/>
+                      <wp:inline distT="0" distB="0" distL="0" distR="0" wp14:anchorId="62E739F6" wp14:editId="3C966DD9">
+                        <wp:extent cx="6137275" cy="3088005"/>
                         <wp:effectExtent l="0" t="0" r="0" b="0"/>
-                        <wp:docPr id="17" name="Afbeelding 17"/>
+                        <wp:docPr id="10" name="Afbeelding 10"/>
                         <wp:cNvGraphicFramePr>
                           <a:graphicFrameLocks xmlns:a="http://schemas.openxmlformats.org/drawingml/2006/main" noChangeAspect="1"/>
                         </wp:cNvGraphicFramePr>
@@ -24007,7 +23998,7 @@
                               <pic:spPr>
                                 <a:xfrm>
                                   <a:off x="0" y="0"/>
-                                  <a:ext cx="6137275" cy="3068955"/>
+                                  <a:ext cx="6137275" cy="3088005"/>
                                 </a:xfrm>
                                 <a:prstGeom prst="rect">
                                   <a:avLst/>
@@ -24019,8 +24010,6 @@
                       </wp:inline>
                     </w:drawing>
                   </w:r>
-                  <w:bookmarkStart w:id="50" w:name="_GoBack"/>
-                  <w:bookmarkEnd w:id="50"/>
                 </w:p>
                 <w:p>
                   <w:pPr>
@@ -24032,27 +24021,14 @@
                   <w:r>
                     <w:t xml:space="preserve">Figure </w:t>
                   </w:r>
-                  <w:r>
-                    <w:fldChar w:fldCharType="begin"/>
-                  </w:r>
-                  <w:r>
-                    <w:instrText xml:space="preserve"> SEQ Figuur \* ARABIC </w:instrText>
-                  </w:r>
-                  <w:r>
-                    <w:fldChar w:fldCharType="separate"/>
-                  </w:r>
-                  <w:r>
-                    <w:rPr>
-                      <w:noProof/>
-                    </w:rPr>
-                    <w:t>4</w:t>
-                  </w:r>
-                  <w:r>
-                    <w:rPr>
-                      <w:noProof/>
-                    </w:rPr>
-                    <w:fldChar w:fldCharType="end"/>
-                  </w:r>
+                  <w:fldSimple w:instr=" SEQ Figuur \* ARABIC ">
+                    <w:r>
+                      <w:rPr>
+                        <w:noProof/>
+                      </w:rPr>
+                      <w:t>4</w:t>
+                    </w:r>
+                  </w:fldSimple>
                   <w:r>
                     <w:t>, MoJo Panel</w:t>
                   </w:r>
@@ -24085,7 +24061,7 @@
       <w:pPr>
         <w:pStyle w:val="Kop2"/>
       </w:pPr>
-      <w:bookmarkStart w:id="51" w:name="_Toc454270948"/>
+      <w:bookmarkStart w:id="51" w:name="_Toc467613965"/>
       <w:r>
         <w:lastRenderedPageBreak/>
         <w:t>Flow</w:t>
@@ -24109,7 +24085,7 @@
           <w:lang w:val="en-GB"/>
         </w:rPr>
       </w:pPr>
-      <w:bookmarkStart w:id="52" w:name="_Toc454270949"/>
+      <w:bookmarkStart w:id="52" w:name="_Toc467613966"/>
       <w:r>
         <w:rPr>
           <w:lang w:val="en-GB"/>
@@ -24155,7 +24131,7 @@
           <w:lang w:val="nl-NL" w:eastAsia="nl-NL"/>
         </w:rPr>
         <w:drawing>
-          <wp:anchor distT="0" distB="0" distL="114300" distR="114300" simplePos="0" relativeHeight="251682304" behindDoc="0" locked="0" layoutInCell="1" allowOverlap="1" wp14:anchorId="4BAD9B0E" wp14:editId="5E224C6A">
+          <wp:anchor distT="0" distB="0" distL="114300" distR="114300" simplePos="0" relativeHeight="251673088" behindDoc="0" locked="0" layoutInCell="1" allowOverlap="1" wp14:anchorId="4BAD9B0E" wp14:editId="5E224C6A">
             <wp:simplePos x="0" y="0"/>
             <wp:positionH relativeFrom="column">
               <wp:posOffset>1624330</wp:posOffset>
@@ -24243,27 +24219,14 @@
                   <w:r>
                     <w:t xml:space="preserve">Figure </w:t>
                   </w:r>
-                  <w:r>
-                    <w:fldChar w:fldCharType="begin"/>
-                  </w:r>
-                  <w:r>
-                    <w:instrText xml:space="preserve"> SEQ Figuur \* ARABIC </w:instrText>
-                  </w:r>
-                  <w:r>
-                    <w:fldChar w:fldCharType="separate"/>
-                  </w:r>
-                  <w:r>
-                    <w:rPr>
-                      <w:noProof/>
-                    </w:rPr>
-                    <w:t>7</w:t>
-                  </w:r>
-                  <w:r>
-                    <w:rPr>
-                      <w:noProof/>
-                    </w:rPr>
-                    <w:fldChar w:fldCharType="end"/>
-                  </w:r>
+                  <w:fldSimple w:instr=" SEQ Figuur \* ARABIC ">
+                    <w:r>
+                      <w:rPr>
+                        <w:noProof/>
+                      </w:rPr>
+                      <w:t>5</w:t>
+                    </w:r>
+                  </w:fldSimple>
                   <w:r>
                     <w:t>, Dependencies right to 'Task'</w:t>
                   </w:r>
@@ -24292,27 +24255,14 @@
                   <w:r>
                     <w:t xml:space="preserve">Figure </w:t>
                   </w:r>
-                  <w:r>
-                    <w:fldChar w:fldCharType="begin"/>
-                  </w:r>
-                  <w:r>
-                    <w:instrText xml:space="preserve"> SEQ Figuur \* ARABIC </w:instrText>
-                  </w:r>
-                  <w:r>
-                    <w:fldChar w:fldCharType="separate"/>
-                  </w:r>
-                  <w:r>
-                    <w:rPr>
-                      <w:noProof/>
-                    </w:rPr>
-                    <w:t>6</w:t>
-                  </w:r>
-                  <w:r>
-                    <w:rPr>
-                      <w:noProof/>
-                    </w:rPr>
-                    <w:fldChar w:fldCharType="end"/>
-                  </w:r>
+                  <w:fldSimple w:instr=" SEQ Figuur \* ARABIC ">
+                    <w:r>
+                      <w:rPr>
+                        <w:noProof/>
+                      </w:rPr>
+                      <w:t>6</w:t>
+                    </w:r>
+                  </w:fldSimple>
                   <w:r>
                     <w:t>, MojoPanel dependencies</w:t>
                   </w:r>
@@ -24329,7 +24279,7 @@
           <w:lang w:val="nl-NL" w:eastAsia="nl-NL"/>
         </w:rPr>
         <w:drawing>
-          <wp:anchor distT="0" distB="0" distL="114300" distR="114300" simplePos="0" relativeHeight="251677184" behindDoc="0" locked="0" layoutInCell="1" allowOverlap="1" wp14:anchorId="3F7FA051" wp14:editId="1E361E04">
+          <wp:anchor distT="0" distB="0" distL="114300" distR="114300" simplePos="0" relativeHeight="251672064" behindDoc="0" locked="0" layoutInCell="1" allowOverlap="1" wp14:anchorId="3F7FA051" wp14:editId="1E361E04">
             <wp:simplePos x="0" y="0"/>
             <wp:positionH relativeFrom="margin">
               <wp:posOffset>1604010</wp:posOffset>
@@ -24405,7 +24355,7 @@
           <w:lang w:val="nl-NL" w:eastAsia="nl-NL"/>
         </w:rPr>
         <w:drawing>
-          <wp:anchor distT="0" distB="0" distL="114300" distR="114300" simplePos="0" relativeHeight="251674112" behindDoc="0" locked="0" layoutInCell="1" allowOverlap="1" wp14:anchorId="1D2A4A16" wp14:editId="7A68DE2B">
+          <wp:anchor distT="0" distB="0" distL="114300" distR="114300" simplePos="0" relativeHeight="251671040" behindDoc="0" locked="0" layoutInCell="1" allowOverlap="1" wp14:anchorId="1D2A4A16" wp14:editId="7A68DE2B">
             <wp:simplePos x="0" y="0"/>
             <wp:positionH relativeFrom="column">
               <wp:posOffset>-385445</wp:posOffset>
@@ -24484,27 +24434,14 @@
                   <w:r>
                     <w:t xml:space="preserve">Figure </w:t>
                   </w:r>
-                  <w:r>
-                    <w:fldChar w:fldCharType="begin"/>
-                  </w:r>
-                  <w:r>
-                    <w:instrText xml:space="preserve"> SEQ Figuur \* ARABIC </w:instrText>
-                  </w:r>
-                  <w:r>
-                    <w:fldChar w:fldCharType="separate"/>
-                  </w:r>
-                  <w:r>
-                    <w:rPr>
-                      <w:noProof/>
-                    </w:rPr>
-                    <w:t>5</w:t>
-                  </w:r>
-                  <w:r>
-                    <w:rPr>
-                      <w:noProof/>
-                    </w:rPr>
-                    <w:fldChar w:fldCharType="end"/>
-                  </w:r>
+                  <w:fldSimple w:instr=" SEQ Figuur \* ARABIC ">
+                    <w:r>
+                      <w:rPr>
+                        <w:noProof/>
+                      </w:rPr>
+                      <w:t>7</w:t>
+                    </w:r>
+                  </w:fldSimple>
                   <w:r>
                     <w:t>, MoJoPanel dependency diagram</w:t>
                   </w:r>
@@ -24523,7 +24460,7 @@
       <w:pPr>
         <w:pStyle w:val="Kop2"/>
       </w:pPr>
-      <w:bookmarkStart w:id="53" w:name="_Toc454270950"/>
+      <w:bookmarkStart w:id="53" w:name="_Toc467613967"/>
       <w:r>
         <w:lastRenderedPageBreak/>
         <w:t>Testing</w:t>
@@ -24719,7 +24656,7 @@
             <w:sz w:val="28"/>
             <w:szCs w:val="28"/>
           </w:rPr>
-          <w:t>45</w:t>
+          <w:t>2</w:t>
         </w:r>
         <w:r>
           <w:rPr>
@@ -27932,7 +27869,7 @@
 </file>
 
 <file path=customXml/itemProps2.xml><?xml version="1.0" encoding="utf-8"?>
-<ds:datastoreItem xmlns:ds="http://schemas.openxmlformats.org/officeDocument/2006/customXml" ds:itemID="{221FF7D5-A994-412C-A8A0-782F74F00A48}">
+<ds:datastoreItem xmlns:ds="http://schemas.openxmlformats.org/officeDocument/2006/customXml" ds:itemID="{F87C536D-0DB8-427E-A56C-CA1B4CA7D3EF}">
   <ds:schemaRefs>
     <ds:schemaRef ds:uri="http://schemas.openxmlformats.org/officeDocument/2006/bibliography"/>
   </ds:schemaRefs>

</xml_diff>